<commit_message>
Second lecture done and useful notes
</commit_message>
<xml_diff>
--- a/WNMA Simple (for real).docx
+++ b/WNMA Simple (for real).docx
@@ -17,6 +17,15 @@
     </w:p>
     <w:sdt>
       <w:sdtPr>
+        <w:rPr>
+          <w:rFonts w:asciiTheme="minorHAnsi" w:eastAsiaTheme="minorHAnsi" w:hAnsiTheme="minorHAnsi" w:cstheme="minorBidi"/>
+          <w:color w:val="auto"/>
+          <w:kern w:val="2"/>
+          <w:sz w:val="22"/>
+          <w:szCs w:val="22"/>
+          <w:lang w:eastAsia="en-US"/>
+          <w14:ligatures w14:val="standardContextual"/>
+        </w:rPr>
         <w:id w:val="-1815323162"/>
         <w:docPartObj>
           <w:docPartGallery w:val="Table of Contents"/>
@@ -25,15 +34,8 @@
       </w:sdtPr>
       <w:sdtEndPr>
         <w:rPr>
-          <w:rFonts w:asciiTheme="minorHAnsi" w:eastAsiaTheme="minorHAnsi" w:hAnsiTheme="minorHAnsi" w:cstheme="minorBidi"/>
           <w:b/>
           <w:bCs/>
-          <w:color w:val="auto"/>
-          <w:kern w:val="2"/>
-          <w:sz w:val="22"/>
-          <w:szCs w:val="22"/>
-          <w:lang w:eastAsia="en-US"/>
-          <w14:ligatures w14:val="standardContextual"/>
         </w:rPr>
       </w:sdtEndPr>
       <w:sdtContent>
@@ -52,7 +54,9 @@
               <w:tab w:val="right" w:leader="dot" w:pos="9628"/>
             </w:tabs>
             <w:rPr>
+              <w:rFonts w:eastAsiaTheme="minorEastAsia"/>
               <w:noProof/>
+              <w:lang w:eastAsia="it-IT"/>
             </w:rPr>
           </w:pPr>
           <w:r>
@@ -64,14 +68,14 @@
           <w:r>
             <w:fldChar w:fldCharType="separate"/>
           </w:r>
-          <w:hyperlink w:anchor="_Toc147232749" w:history="1">
+          <w:hyperlink w:anchor="_Toc147399055" w:history="1">
             <w:r>
               <w:rPr>
                 <w:rStyle w:val="Collegamentoipertestuale"/>
                 <w:noProof/>
                 <w:lang w:val="en-US"/>
               </w:rPr>
-              <w:t>02/10/2023: Presentation</w:t>
+              <w:t>Presentation</w:t>
             </w:r>
             <w:r>
               <w:rPr>
@@ -92,7 +96,7 @@
                 <w:noProof/>
                 <w:webHidden/>
               </w:rPr>
-              <w:instrText xml:space="preserve"> PAGEREF _Toc147232749 \h </w:instrText>
+              <w:instrText xml:space="preserve"> PAGEREF _Toc147399055 \h </w:instrText>
             </w:r>
             <w:r>
               <w:rPr>
@@ -124,6 +128,93 @@
           </w:hyperlink>
         </w:p>
         <w:p>
+          <w:pPr>
+            <w:pStyle w:val="Sommario1"/>
+            <w:tabs>
+              <w:tab w:val="right" w:leader="dot" w:pos="9628"/>
+            </w:tabs>
+            <w:rPr>
+              <w:rFonts w:eastAsiaTheme="minorEastAsia"/>
+              <w:noProof/>
+              <w:lang w:eastAsia="it-IT"/>
+            </w:rPr>
+          </w:pPr>
+          <w:hyperlink w:anchor="_Toc147399056" w:history="1">
+            <w:r>
+              <w:rPr>
+                <w:rStyle w:val="Collegamentoipertestuale"/>
+                <w:noProof/>
+                <w:lang w:val="en-US"/>
+              </w:rPr>
+              <w:t>Mobile co</w:t>
+            </w:r>
+            <w:r>
+              <w:rPr>
+                <w:rStyle w:val="Collegamentoipertestuale"/>
+                <w:noProof/>
+                <w:lang w:val="en-US"/>
+              </w:rPr>
+              <w:t>m</w:t>
+            </w:r>
+            <w:r>
+              <w:rPr>
+                <w:rStyle w:val="Collegamentoipertestuale"/>
+                <w:noProof/>
+                <w:lang w:val="en-US"/>
+              </w:rPr>
+              <w:t>munications and Wireless Systems</w:t>
+            </w:r>
+            <w:r>
+              <w:rPr>
+                <w:noProof/>
+                <w:webHidden/>
+              </w:rPr>
+              <w:tab/>
+            </w:r>
+            <w:r>
+              <w:rPr>
+                <w:noProof/>
+                <w:webHidden/>
+              </w:rPr>
+              <w:fldChar w:fldCharType="begin"/>
+            </w:r>
+            <w:r>
+              <w:rPr>
+                <w:noProof/>
+                <w:webHidden/>
+              </w:rPr>
+              <w:instrText xml:space="preserve"> PAGEREF _Toc147399056 \h </w:instrText>
+            </w:r>
+            <w:r>
+              <w:rPr>
+                <w:noProof/>
+                <w:webHidden/>
+              </w:rPr>
+            </w:r>
+            <w:r>
+              <w:rPr>
+                <w:noProof/>
+                <w:webHidden/>
+              </w:rPr>
+              <w:fldChar w:fldCharType="separate"/>
+            </w:r>
+            <w:r>
+              <w:rPr>
+                <w:noProof/>
+                <w:webHidden/>
+              </w:rPr>
+              <w:t>6</w:t>
+            </w:r>
+            <w:r>
+              <w:rPr>
+                <w:noProof/>
+                <w:webHidden/>
+              </w:rPr>
+              <w:fldChar w:fldCharType="end"/>
+            </w:r>
+          </w:hyperlink>
+        </w:p>
+        <w:p>
           <w:r>
             <w:rPr>
               <w:b/>
@@ -155,18 +246,12 @@
           <w:lang w:val="en-US"/>
         </w:rPr>
       </w:pPr>
-      <w:bookmarkStart w:id="0" w:name="_Toc147232749"/>
+      <w:bookmarkStart w:id="0" w:name="_Toc147399055"/>
       <w:r>
         <w:rPr>
           <w:lang w:val="en-US"/>
         </w:rPr>
         <w:lastRenderedPageBreak/>
-        <w:t xml:space="preserve">02/10/2023: </w:t>
-      </w:r>
-      <w:r>
-        <w:rPr>
-          <w:lang w:val="en-US"/>
-        </w:rPr>
         <w:t>Presentation</w:t>
       </w:r>
       <w:bookmarkEnd w:id="0"/>
@@ -1375,10 +1460,1111 @@
     </w:p>
     <w:p>
       <w:pPr>
-        <w:rPr>
-          <w:lang w:val="en-US"/>
-        </w:rPr>
-      </w:pPr>
+        <w:pStyle w:val="Titolo1"/>
+        <w:jc w:val="center"/>
+        <w:rPr>
+          <w:lang w:val="en-US"/>
+        </w:rPr>
+      </w:pPr>
+      <w:bookmarkStart w:id="1" w:name="_Toc147399056"/>
+      <w:r>
+        <w:rPr>
+          <w:lang w:val="en-US"/>
+        </w:rPr>
+        <w:lastRenderedPageBreak/>
+        <w:t>Mobile</w:t>
+      </w:r>
+      <w:r>
+        <w:rPr>
+          <w:lang w:val="en-US"/>
+        </w:rPr>
+        <w:t xml:space="preserve"> communications</w:t>
+      </w:r>
+      <w:r>
+        <w:rPr>
+          <w:lang w:val="en-US"/>
+        </w:rPr>
+        <w:t xml:space="preserve"> </w:t>
+      </w:r>
+      <w:r>
+        <w:rPr>
+          <w:lang w:val="en-US"/>
+        </w:rPr>
+        <w:t>and Wireless Systems</w:t>
+      </w:r>
+      <w:bookmarkEnd w:id="1"/>
+    </w:p>
+    <w:p>
+      <w:pPr>
+        <w:rPr>
+          <w:lang w:val="en-US"/>
+        </w:rPr>
+      </w:pPr>
+    </w:p>
+    <w:p>
+      <w:pPr>
+        <w:rPr>
+          <w:lang w:val="en-US"/>
+        </w:rPr>
+      </w:pPr>
+      <w:r>
+        <w:rPr>
+          <w:lang w:val="en-US"/>
+        </w:rPr>
+        <w:t>In the history of communication, the main thing is transmitting data, no matter the channel. Now device penetration goes between 80% to over 115/120% all over the continents. Connection has overtime become ubiquitous, reaching billions of users and devices worldwide.</w:t>
+      </w:r>
+    </w:p>
+    <w:p>
+      <w:pPr>
+        <w:rPr>
+          <w:lang w:val="en-US"/>
+        </w:rPr>
+      </w:pPr>
+      <w:r>
+        <w:rPr>
+          <w:lang w:val="en-US"/>
+        </w:rPr>
+        <w:t>The following is an example of how networks are created to penetrate the whole environment for communication</w:t>
+      </w:r>
+      <w:r>
+        <w:rPr>
+          <w:lang w:val="en-US"/>
+        </w:rPr>
+        <w:t>, made for measuring data and send other things</w:t>
+      </w:r>
+      <w:r>
+        <w:rPr>
+          <w:lang w:val="en-US"/>
+        </w:rPr>
+        <w:t>. We want to run data making a good compromise between performance and effectiveness, depending on the scenarios listed above</w:t>
+      </w:r>
+      <w:r>
+        <w:rPr>
+          <w:lang w:val="en-US"/>
+        </w:rPr>
+        <w:t>. In this case, delays can matter and speed of transmitting specific data</w:t>
+      </w:r>
+      <w:r>
+        <w:rPr>
+          <w:lang w:val="en-US"/>
+        </w:rPr>
+        <w:t>:</w:t>
+      </w:r>
+    </w:p>
+    <w:p>
+      <w:pPr>
+        <w:rPr>
+          <w:lang w:val="en-US"/>
+        </w:rPr>
+      </w:pPr>
+      <w:r>
+        <w:rPr>
+          <w:lang w:val="en-US"/>
+        </w:rPr>
+        <w:drawing>
+          <wp:inline distT="0" distB="0" distL="0" distR="0" wp14:anchorId="1AB2408A" wp14:editId="46E53A31">
+            <wp:extent cx="4343400" cy="2239298"/>
+            <wp:effectExtent l="0" t="0" r="0" b="8890"/>
+            <wp:docPr id="440166128" name="Immagine 1" descr="Immagine che contiene testo, schermata, Carattere, diagramma&#10;&#10;Descrizione generata automaticamente"/>
+            <wp:cNvGraphicFramePr>
+              <a:graphicFrameLocks xmlns:a="http://schemas.openxmlformats.org/drawingml/2006/main" noChangeAspect="1"/>
+            </wp:cNvGraphicFramePr>
+            <a:graphic xmlns:a="http://schemas.openxmlformats.org/drawingml/2006/main">
+              <a:graphicData uri="http://schemas.openxmlformats.org/drawingml/2006/picture">
+                <pic:pic xmlns:pic="http://schemas.openxmlformats.org/drawingml/2006/picture">
+                  <pic:nvPicPr>
+                    <pic:cNvPr id="440166128" name="Immagine 1" descr="Immagine che contiene testo, schermata, Carattere, diagramma&#10;&#10;Descrizione generata automaticamente"/>
+                    <pic:cNvPicPr/>
+                  </pic:nvPicPr>
+                  <pic:blipFill>
+                    <a:blip r:embed="rId12"/>
+                    <a:stretch>
+                      <a:fillRect/>
+                    </a:stretch>
+                  </pic:blipFill>
+                  <pic:spPr>
+                    <a:xfrm>
+                      <a:off x="0" y="0"/>
+                      <a:ext cx="4362960" cy="2249382"/>
+                    </a:xfrm>
+                    <a:prstGeom prst="rect">
+                      <a:avLst/>
+                    </a:prstGeom>
+                  </pic:spPr>
+                </pic:pic>
+              </a:graphicData>
+            </a:graphic>
+          </wp:inline>
+        </w:drawing>
+      </w:r>
+    </w:p>
+    <w:p>
+      <w:pPr>
+        <w:rPr>
+          <w:lang w:val="en-US"/>
+        </w:rPr>
+      </w:pPr>
+      <w:r>
+        <w:rPr>
+          <w:lang w:val="en-US"/>
+        </w:rPr>
+        <w:t xml:space="preserve">The largest part of mobile data consumption is </w:t>
+      </w:r>
+      <w:r>
+        <w:rPr>
+          <w:lang w:val="en-US"/>
+        </w:rPr>
+        <w:t>taken up</w:t>
+      </w:r>
+      <w:r>
+        <w:rPr>
+          <w:lang w:val="en-US"/>
+        </w:rPr>
+        <w:t xml:space="preserve"> by video data</w:t>
+      </w:r>
+      <w:r>
+        <w:rPr>
+          <w:lang w:val="en-US"/>
+        </w:rPr>
+        <w:t xml:space="preserve">, may it be streaming, VoD (Video on Demand) and other video formats, possibly even HD/UHD, AR/VR. </w:t>
+      </w:r>
+      <w:r>
+        <w:rPr>
+          <w:lang w:val="en-US"/>
+        </w:rPr>
+        <w:t xml:space="preserve">Following we may find social networking, software downloads and updates, etc. </w:t>
+      </w:r>
+    </w:p>
+    <w:p>
+      <w:pPr>
+        <w:rPr>
+          <w:lang w:val="en-US"/>
+        </w:rPr>
+      </w:pPr>
+      <w:r>
+        <w:rPr>
+          <w:lang w:val="en-US"/>
+        </w:rPr>
+        <w:t>Communication can be functional, but sometimes delays and errors can happen; for example, the Iridium network where we must consider satellites delays, handoffs/handovers and moving time, switching, etc. Back then, this network very much failed in give constant latency or even the Tsunami Warning System, which failed to feedback any warning communication causing many deaths.</w:t>
+      </w:r>
+    </w:p>
+    <w:p>
+      <w:pPr>
+        <w:rPr>
+          <w:lang w:val="en-US"/>
+        </w:rPr>
+      </w:pPr>
+      <w:r>
+        <w:rPr>
+          <w:lang w:val="en-US"/>
+        </w:rPr>
+        <w:t>Wireless is growing to use between multiple scenarios at the same time, where interactivity compensates the bandwidth use</w:t>
+      </w:r>
+      <w:r>
+        <w:rPr>
+          <w:lang w:val="en-US"/>
+        </w:rPr>
+        <w:t xml:space="preserve"> (differentiating this way the different types of Web, i.e. Web 2.0/3.0</w:t>
+      </w:r>
+      <w:r>
+        <w:rPr>
+          <w:lang w:val="en-US"/>
+        </w:rPr>
+        <w:t xml:space="preserve"> or even Web Squared, where the devices themselves transmit data to the power of 2, constantly exchanging and sending data</w:t>
+      </w:r>
+      <w:r>
+        <w:rPr>
+          <w:lang w:val="en-US"/>
+        </w:rPr>
+        <w:t xml:space="preserve">). </w:t>
+      </w:r>
+      <w:r>
+        <w:rPr>
+          <w:lang w:val="en-US"/>
+        </w:rPr>
+        <w:t>To summarize:</w:t>
+      </w:r>
+    </w:p>
+    <w:p>
+      <w:pPr>
+        <w:rPr>
+          <w:lang w:val="en-US"/>
+        </w:rPr>
+      </w:pPr>
+      <w:r>
+        <w:rPr>
+          <w:lang w:val="en-US"/>
+        </w:rPr>
+        <w:drawing>
+          <wp:inline distT="0" distB="0" distL="0" distR="0" wp14:anchorId="0B7D64A3" wp14:editId="6AE29909">
+            <wp:extent cx="3733800" cy="2319000"/>
+            <wp:effectExtent l="0" t="0" r="0" b="5715"/>
+            <wp:docPr id="1792874469" name="Immagine 1"/>
+            <wp:cNvGraphicFramePr>
+              <a:graphicFrameLocks xmlns:a="http://schemas.openxmlformats.org/drawingml/2006/main" noChangeAspect="1"/>
+            </wp:cNvGraphicFramePr>
+            <a:graphic xmlns:a="http://schemas.openxmlformats.org/drawingml/2006/main">
+              <a:graphicData uri="http://schemas.openxmlformats.org/drawingml/2006/picture">
+                <pic:pic xmlns:pic="http://schemas.openxmlformats.org/drawingml/2006/picture">
+                  <pic:nvPicPr>
+                    <pic:cNvPr id="1792874469" name=""/>
+                    <pic:cNvPicPr/>
+                  </pic:nvPicPr>
+                  <pic:blipFill>
+                    <a:blip r:embed="rId13"/>
+                    <a:stretch>
+                      <a:fillRect/>
+                    </a:stretch>
+                  </pic:blipFill>
+                  <pic:spPr>
+                    <a:xfrm>
+                      <a:off x="0" y="0"/>
+                      <a:ext cx="3747961" cy="2327795"/>
+                    </a:xfrm>
+                    <a:prstGeom prst="rect">
+                      <a:avLst/>
+                    </a:prstGeom>
+                  </pic:spPr>
+                </pic:pic>
+              </a:graphicData>
+            </a:graphic>
+          </wp:inline>
+        </w:drawing>
+      </w:r>
+    </w:p>
+    <w:p>
+      <w:pPr>
+        <w:rPr>
+          <w:lang w:val="en-US"/>
+        </w:rPr>
+      </w:pPr>
+      <w:r>
+        <w:rPr>
+          <w:lang w:val="en-US"/>
+        </w:rPr>
+        <w:lastRenderedPageBreak/>
+        <w:t>Wireless channels are a difficult and capacity</w:t>
+      </w:r>
+      <w:r>
+        <w:rPr>
+          <w:lang w:val="en-US"/>
+        </w:rPr>
+        <w:t>-</w:t>
+      </w:r>
+      <w:r>
+        <w:rPr>
+          <w:lang w:val="en-US"/>
+        </w:rPr>
+        <w:t>limited (with respect to the wired counterpart) broadcast communications medium</w:t>
+      </w:r>
+      <w:r>
+        <w:rPr>
+          <w:lang w:val="en-US"/>
+        </w:rPr>
+        <w:t xml:space="preserve">. </w:t>
+      </w:r>
+      <w:r>
+        <w:rPr>
+          <w:lang w:val="en-US"/>
+        </w:rPr>
+        <w:t>Traffic patterns, user locations, and network conditions are constantly changing</w:t>
+      </w:r>
+      <w:r>
+        <w:rPr>
+          <w:lang w:val="en-US"/>
+        </w:rPr>
+        <w:t>, because a</w:t>
+      </w:r>
+      <w:r>
+        <w:rPr>
+          <w:lang w:val="en-US"/>
+        </w:rPr>
+        <w:t>pplications are heterogeneous with hard constraints that must be met by the network</w:t>
+      </w:r>
+      <w:r>
+        <w:rPr>
+          <w:lang w:val="en-US"/>
+        </w:rPr>
+        <w:t xml:space="preserve">. </w:t>
+      </w:r>
+      <w:r>
+        <w:rPr>
+          <w:lang w:val="en-US"/>
+        </w:rPr>
+        <w:t xml:space="preserve">Energy and delay constraints </w:t>
+      </w:r>
+      <w:r>
+        <w:rPr>
+          <w:i/>
+          <w:iCs/>
+          <w:lang w:val="en-US"/>
+        </w:rPr>
+        <w:t>change design principles</w:t>
+      </w:r>
+      <w:r>
+        <w:rPr>
+          <w:lang w:val="en-US"/>
+        </w:rPr>
+        <w:t xml:space="preserve"> across all layers of the protocol stack</w:t>
+      </w:r>
+      <w:r>
+        <w:rPr>
+          <w:lang w:val="en-US"/>
+        </w:rPr>
+        <w:t xml:space="preserve">. </w:t>
+      </w:r>
+    </w:p>
+    <w:p>
+      <w:pPr>
+        <w:rPr>
+          <w:lang w:val="en-US"/>
+        </w:rPr>
+      </w:pPr>
+      <w:r>
+        <w:rPr>
+          <w:lang w:val="en-US"/>
+        </w:rPr>
+        <w:t>Below the general multimedia requirements</w:t>
+      </w:r>
+      <w:r>
+        <w:rPr>
+          <w:lang w:val="en-US"/>
+        </w:rPr>
+        <w:t xml:space="preserve"> (where BER stands for Bit Error Rate):</w:t>
+      </w:r>
+    </w:p>
+    <w:p>
+      <w:pPr>
+        <w:rPr>
+          <w:lang w:val="en-US"/>
+        </w:rPr>
+      </w:pPr>
+      <w:r>
+        <w:rPr>
+          <w:lang w:val="en-US"/>
+        </w:rPr>
+        <w:drawing>
+          <wp:inline distT="0" distB="0" distL="0" distR="0" wp14:anchorId="1D0C0A58" wp14:editId="01F63499">
+            <wp:extent cx="3752850" cy="1889274"/>
+            <wp:effectExtent l="0" t="0" r="0" b="0"/>
+            <wp:docPr id="1773353761" name="Immagine 1" descr="Immagine che contiene testo, schermata, Carattere, numero&#10;&#10;Descrizione generata automaticamente"/>
+            <wp:cNvGraphicFramePr>
+              <a:graphicFrameLocks xmlns:a="http://schemas.openxmlformats.org/drawingml/2006/main" noChangeAspect="1"/>
+            </wp:cNvGraphicFramePr>
+            <a:graphic xmlns:a="http://schemas.openxmlformats.org/drawingml/2006/main">
+              <a:graphicData uri="http://schemas.openxmlformats.org/drawingml/2006/picture">
+                <pic:pic xmlns:pic="http://schemas.openxmlformats.org/drawingml/2006/picture">
+                  <pic:nvPicPr>
+                    <pic:cNvPr id="1773353761" name="Immagine 1" descr="Immagine che contiene testo, schermata, Carattere, numero&#10;&#10;Descrizione generata automaticamente"/>
+                    <pic:cNvPicPr/>
+                  </pic:nvPicPr>
+                  <pic:blipFill>
+                    <a:blip r:embed="rId14"/>
+                    <a:stretch>
+                      <a:fillRect/>
+                    </a:stretch>
+                  </pic:blipFill>
+                  <pic:spPr>
+                    <a:xfrm>
+                      <a:off x="0" y="0"/>
+                      <a:ext cx="3765169" cy="1895475"/>
+                    </a:xfrm>
+                    <a:prstGeom prst="rect">
+                      <a:avLst/>
+                    </a:prstGeom>
+                  </pic:spPr>
+                </pic:pic>
+              </a:graphicData>
+            </a:graphic>
+          </wp:inline>
+        </w:drawing>
+      </w:r>
+    </w:p>
+    <w:p>
+      <w:pPr>
+        <w:rPr>
+          <w:lang w:val="en-US"/>
+        </w:rPr>
+      </w:pPr>
+      <w:r>
+        <w:rPr>
+          <w:lang w:val="en-US"/>
+        </w:rPr>
+        <w:t>A few considerations:</w:t>
+      </w:r>
+    </w:p>
+    <w:p>
+      <w:pPr>
+        <w:pStyle w:val="Paragrafoelenco"/>
+        <w:numPr>
+          <w:ilvl w:val="0"/>
+          <w:numId w:val="9"/>
+        </w:numPr>
+        <w:rPr>
+          <w:lang w:val="en-US"/>
+        </w:rPr>
+      </w:pPr>
+      <w:r>
+        <w:rPr>
+          <w:lang w:val="en-US"/>
+        </w:rPr>
+        <w:t>For data we don’t care about content transmission of every single packet, but in the total time of having the whole thing downloaded, without losing packets</w:t>
+      </w:r>
+      <w:r>
+        <w:rPr>
+          <w:lang w:val="en-US"/>
+        </w:rPr>
+        <w:t>. We send out data with protocols that decide how to burst data</w:t>
+      </w:r>
+    </w:p>
+    <w:p>
+      <w:pPr>
+        <w:pStyle w:val="Paragrafoelenco"/>
+        <w:numPr>
+          <w:ilvl w:val="0"/>
+          <w:numId w:val="9"/>
+        </w:numPr>
+        <w:rPr>
+          <w:lang w:val="en-US"/>
+        </w:rPr>
+      </w:pPr>
+      <w:r>
+        <w:rPr>
+          <w:lang w:val="en-US"/>
+        </w:rPr>
+        <w:t>On the other side, g</w:t>
+      </w:r>
+      <w:r>
+        <w:rPr>
+          <w:lang w:val="en-US"/>
+        </w:rPr>
+        <w:t>ames</w:t>
+      </w:r>
+      <w:r>
+        <w:rPr>
+          <w:lang w:val="en-US"/>
+        </w:rPr>
+        <w:t>, voice (</w:t>
+      </w:r>
+      <w:r>
+        <w:rPr>
+          <w:lang w:val="en-US"/>
+        </w:rPr>
+        <w:t>VoIP</w:t>
+      </w:r>
+      <w:r>
+        <w:rPr>
+          <w:lang w:val="en-US"/>
+        </w:rPr>
+        <w:t xml:space="preserve">) </w:t>
+      </w:r>
+      <w:r>
+        <w:rPr>
+          <w:lang w:val="en-US"/>
+        </w:rPr>
+        <w:t>are pretty much requiring applications, where locally we have the application, but constant packets are sent and generate traffic to control and hold</w:t>
+      </w:r>
+      <w:r>
+        <w:rPr>
+          <w:lang w:val="en-US"/>
+        </w:rPr>
+        <w:t xml:space="preserve"> and we need to </w:t>
+      </w:r>
+      <w:r>
+        <w:rPr>
+          <w:lang w:val="en-US"/>
+        </w:rPr>
+        <w:t>be having</w:t>
+      </w:r>
+      <w:r>
+        <w:rPr>
+          <w:lang w:val="en-US"/>
+        </w:rPr>
+        <w:t xml:space="preserve"> something continuous</w:t>
+      </w:r>
+    </w:p>
+    <w:p>
+      <w:pPr>
+        <w:pStyle w:val="Paragrafoelenco"/>
+        <w:numPr>
+          <w:ilvl w:val="0"/>
+          <w:numId w:val="9"/>
+        </w:numPr>
+        <w:rPr>
+          <w:lang w:val="en-US"/>
+        </w:rPr>
+      </w:pPr>
+      <w:r>
+        <w:rPr>
+          <w:lang w:val="en-US"/>
+        </w:rPr>
+        <w:t>In the case of video, either streaming or prerecorded data, we need to burst huge data and have bigger packets to make the experience seamless to the final user</w:t>
+      </w:r>
+    </w:p>
+    <w:p>
+      <w:pPr>
+        <w:rPr>
+          <w:lang w:val="en-US"/>
+        </w:rPr>
+      </w:pPr>
+      <w:r>
+        <w:rPr>
+          <w:lang w:val="en-US"/>
+        </w:rPr>
+        <w:t xml:space="preserve">In computer networks design, we have layers, as something called the </w:t>
+      </w:r>
+      <w:r>
+        <w:rPr>
+          <w:i/>
+          <w:iCs/>
+          <w:lang w:val="en-US"/>
+        </w:rPr>
+        <w:t>crosslayer design</w:t>
+      </w:r>
+      <w:r>
+        <w:rPr>
+          <w:lang w:val="en-US"/>
+        </w:rPr>
+        <w:t xml:space="preserve">, based on constraints of transmission between delay, rate and energy, causing the loss of packets. </w:t>
+      </w:r>
+      <w:r>
+        <w:rPr>
+          <w:lang w:val="en-US"/>
+        </w:rPr>
+        <w:t>It’s advisable to focus “on your layer”</w:t>
+      </w:r>
+      <w:r>
+        <w:rPr>
+          <w:lang w:val="en-US"/>
+        </w:rPr>
+        <w:t xml:space="preserve"> when creating a network application</w:t>
+      </w:r>
+      <w:r>
+        <w:rPr>
+          <w:lang w:val="en-US"/>
+        </w:rPr>
+        <w:t xml:space="preserve">, without having something universal but functional (without sacrificing exploitation of more possibilities). </w:t>
+      </w:r>
+    </w:p>
+    <w:p>
+      <w:pPr>
+        <w:rPr>
+          <w:lang w:val="en-US"/>
+        </w:rPr>
+      </w:pPr>
+      <w:r>
+        <w:rPr>
+          <w:lang w:val="en-US"/>
+        </w:rPr>
+        <w:drawing>
+          <wp:inline distT="0" distB="0" distL="0" distR="0" wp14:anchorId="2492C8ED" wp14:editId="2E32E618">
+            <wp:extent cx="3854450" cy="2203171"/>
+            <wp:effectExtent l="0" t="0" r="0" b="6985"/>
+            <wp:docPr id="1226526404" name="Immagine 1" descr="Immagine che contiene testo, schermata, Carattere, biglietto da visita&#10;&#10;Descrizione generata automaticamente"/>
+            <wp:cNvGraphicFramePr>
+              <a:graphicFrameLocks xmlns:a="http://schemas.openxmlformats.org/drawingml/2006/main" noChangeAspect="1"/>
+            </wp:cNvGraphicFramePr>
+            <a:graphic xmlns:a="http://schemas.openxmlformats.org/drawingml/2006/main">
+              <a:graphicData uri="http://schemas.openxmlformats.org/drawingml/2006/picture">
+                <pic:pic xmlns:pic="http://schemas.openxmlformats.org/drawingml/2006/picture">
+                  <pic:nvPicPr>
+                    <pic:cNvPr id="1226526404" name="Immagine 1" descr="Immagine che contiene testo, schermata, Carattere, biglietto da visita&#10;&#10;Descrizione generata automaticamente"/>
+                    <pic:cNvPicPr/>
+                  </pic:nvPicPr>
+                  <pic:blipFill>
+                    <a:blip r:embed="rId15"/>
+                    <a:stretch>
+                      <a:fillRect/>
+                    </a:stretch>
+                  </pic:blipFill>
+                  <pic:spPr>
+                    <a:xfrm>
+                      <a:off x="0" y="0"/>
+                      <a:ext cx="3869817" cy="2211954"/>
+                    </a:xfrm>
+                    <a:prstGeom prst="rect">
+                      <a:avLst/>
+                    </a:prstGeom>
+                  </pic:spPr>
+                </pic:pic>
+              </a:graphicData>
+            </a:graphic>
+          </wp:inline>
+        </w:drawing>
+      </w:r>
+    </w:p>
+    <w:p>
+      <w:pPr>
+        <w:rPr>
+          <w:lang w:val="en-US"/>
+        </w:rPr>
+      </w:pPr>
+      <w:r>
+        <w:rPr>
+          <w:lang w:val="en-US"/>
+        </w:rPr>
+        <w:t>What we essentially mean is creating something carefully, having each layer naturally interact with others, without “crossing borders” unsafely</w:t>
+      </w:r>
+      <w:r>
+        <w:rPr>
+          <w:lang w:val="en-US"/>
+        </w:rPr>
+        <w:t xml:space="preserve">, but </w:t>
+      </w:r>
+      <w:r>
+        <w:rPr>
+          <w:i/>
+          <w:iCs/>
+          <w:lang w:val="en-US"/>
+        </w:rPr>
+        <w:t>propagated</w:t>
+      </w:r>
+      <w:r>
+        <w:rPr>
+          <w:lang w:val="en-US"/>
+        </w:rPr>
+        <w:t xml:space="preserve">. </w:t>
+      </w:r>
+    </w:p>
+    <w:p>
+      <w:pPr>
+        <w:rPr>
+          <w:lang w:val="en-US"/>
+        </w:rPr>
+      </w:pPr>
+    </w:p>
+    <w:p>
+      <w:pPr>
+        <w:rPr>
+          <w:lang w:val="en-US"/>
+        </w:rPr>
+      </w:pPr>
+      <w:r>
+        <w:rPr>
+          <w:lang w:val="en-US"/>
+        </w:rPr>
+        <w:lastRenderedPageBreak/>
+        <w:t xml:space="preserve">Let’s introduce the </w:t>
+      </w:r>
+      <w:r>
+        <w:rPr>
+          <w:u w:val="single"/>
+          <w:lang w:val="en-US"/>
+        </w:rPr>
+        <w:t>Current Wireless Systems</w:t>
+      </w:r>
+      <w:r>
+        <w:rPr>
+          <w:lang w:val="en-US"/>
+        </w:rPr>
+        <w:t>, crafting something like:</w:t>
+      </w:r>
+    </w:p>
+    <w:p>
+      <w:pPr>
+        <w:pStyle w:val="Paragrafoelenco"/>
+        <w:numPr>
+          <w:ilvl w:val="0"/>
+          <w:numId w:val="10"/>
+        </w:numPr>
+        <w:rPr>
+          <w:lang w:val="en-US"/>
+        </w:rPr>
+      </w:pPr>
+      <w:r>
+        <w:rPr>
+          <w:lang w:val="en-US"/>
+        </w:rPr>
+        <w:t>Cellular Systems</w:t>
+      </w:r>
+      <w:r>
+        <w:rPr>
+          <w:lang w:val="en-US"/>
+        </w:rPr>
+        <w:t>, where geographic regions are divide into cells, crafting areas to reuse spatially frequencies/timeslots/codes between cells and coordinating handoffs via control functions. We also must consider cell size (shrinking it means increasing capacity but also networking burden)</w:t>
+      </w:r>
+      <w:r>
+        <w:rPr>
+          <w:lang w:val="en-US"/>
+        </w:rPr>
+        <w:t xml:space="preserve"> and conflicting technology between cells, to keep the service alive. </w:t>
+      </w:r>
+    </w:p>
+    <w:p>
+      <w:pPr>
+        <w:pStyle w:val="Paragrafoelenco"/>
+        <w:numPr>
+          <w:ilvl w:val="1"/>
+          <w:numId w:val="10"/>
+        </w:numPr>
+        <w:rPr>
+          <w:lang w:val="en-US"/>
+        </w:rPr>
+      </w:pPr>
+      <w:r>
+        <w:rPr>
+          <w:lang w:val="en-US"/>
+        </w:rPr>
+        <w:t>Data is bursty, having 3G widening the data pipe (with both voice and data), while 4G and 5G more focused on data (higher bandwidth, reliability, lower latency)</w:t>
+      </w:r>
+    </w:p>
+    <w:p>
+      <w:pPr>
+        <w:rPr>
+          <w:lang w:val="en-US"/>
+        </w:rPr>
+      </w:pPr>
+      <w:r>
+        <w:rPr>
+          <w:lang w:val="en-US"/>
+        </w:rPr>
+        <w:drawing>
+          <wp:inline distT="0" distB="0" distL="0" distR="0" wp14:anchorId="040146B9" wp14:editId="64E79055">
+            <wp:extent cx="3830782" cy="1785487"/>
+            <wp:effectExtent l="0" t="0" r="0" b="5715"/>
+            <wp:docPr id="325255146" name="Immagine 1" descr="Immagine che contiene diagramma, pixel&#10;&#10;Descrizione generata automaticamente"/>
+            <wp:cNvGraphicFramePr>
+              <a:graphicFrameLocks xmlns:a="http://schemas.openxmlformats.org/drawingml/2006/main" noChangeAspect="1"/>
+            </wp:cNvGraphicFramePr>
+            <a:graphic xmlns:a="http://schemas.openxmlformats.org/drawingml/2006/main">
+              <a:graphicData uri="http://schemas.openxmlformats.org/drawingml/2006/picture">
+                <pic:pic xmlns:pic="http://schemas.openxmlformats.org/drawingml/2006/picture">
+                  <pic:nvPicPr>
+                    <pic:cNvPr id="325255146" name="Immagine 1" descr="Immagine che contiene diagramma, pixel&#10;&#10;Descrizione generata automaticamente"/>
+                    <pic:cNvPicPr/>
+                  </pic:nvPicPr>
+                  <pic:blipFill>
+                    <a:blip r:embed="rId16"/>
+                    <a:stretch>
+                      <a:fillRect/>
+                    </a:stretch>
+                  </pic:blipFill>
+                  <pic:spPr>
+                    <a:xfrm>
+                      <a:off x="0" y="0"/>
+                      <a:ext cx="3848605" cy="1793794"/>
+                    </a:xfrm>
+                    <a:prstGeom prst="rect">
+                      <a:avLst/>
+                    </a:prstGeom>
+                  </pic:spPr>
+                </pic:pic>
+              </a:graphicData>
+            </a:graphic>
+          </wp:inline>
+        </w:drawing>
+      </w:r>
+    </w:p>
+    <w:p>
+      <w:pPr>
+        <w:pStyle w:val="Paragrafoelenco"/>
+        <w:numPr>
+          <w:ilvl w:val="0"/>
+          <w:numId w:val="10"/>
+        </w:numPr>
+        <w:rPr>
+          <w:lang w:val="en-US"/>
+        </w:rPr>
+      </w:pPr>
+      <w:r>
+        <w:rPr>
+          <w:lang w:val="en-US"/>
+        </w:rPr>
+        <w:t xml:space="preserve">Wireless </w:t>
+      </w:r>
+      <w:r>
+        <w:rPr>
+          <w:lang w:val="en-US"/>
+        </w:rPr>
+        <w:t xml:space="preserve">Local Area Networks (LANs), which connect local computers (between a 100m. range), breaking data into packets and sharing channel access randomly. This backbone provides best-effort service, dividing packets into smaller ones; this can be a problem in overhead, retransmitting again older packets, but causing less loss (better to lose, i.e. a size of 1000, 5 packets of 200 rather than 1000 “big” one; this implies that the BER is higher on higher packets). </w:t>
+      </w:r>
+    </w:p>
+    <w:p>
+      <w:pPr>
+        <w:pStyle w:val="Paragrafoelenco"/>
+        <w:numPr>
+          <w:ilvl w:val="1"/>
+          <w:numId w:val="10"/>
+        </w:numPr>
+        <w:rPr>
+          <w:lang w:val="en-US"/>
+        </w:rPr>
+      </w:pPr>
+      <w:r>
+        <w:rPr>
+          <w:lang w:val="en-US"/>
+        </w:rPr>
+        <w:t xml:space="preserve">Wirelessly we’re not using the full bandwidth, because “we always waste time on something else”, may it be voice, data consumed, packets, etc. </w:t>
+      </w:r>
+    </w:p>
+    <w:p>
+      <w:pPr>
+        <w:rPr>
+          <w:lang w:val="en-US"/>
+        </w:rPr>
+      </w:pPr>
+      <w:r>
+        <w:rPr>
+          <w:lang w:val="en-US"/>
+        </w:rPr>
+        <w:drawing>
+          <wp:inline distT="0" distB="0" distL="0" distR="0" wp14:anchorId="2949D642" wp14:editId="46A303C7">
+            <wp:extent cx="4731328" cy="1373548"/>
+            <wp:effectExtent l="0" t="0" r="0" b="0"/>
+            <wp:docPr id="752822915" name="Immagine 1" descr="Immagine che contiene diagramma, schermata&#10;&#10;Descrizione generata automaticamente"/>
+            <wp:cNvGraphicFramePr>
+              <a:graphicFrameLocks xmlns:a="http://schemas.openxmlformats.org/drawingml/2006/main" noChangeAspect="1"/>
+            </wp:cNvGraphicFramePr>
+            <a:graphic xmlns:a="http://schemas.openxmlformats.org/drawingml/2006/main">
+              <a:graphicData uri="http://schemas.openxmlformats.org/drawingml/2006/picture">
+                <pic:pic xmlns:pic="http://schemas.openxmlformats.org/drawingml/2006/picture">
+                  <pic:nvPicPr>
+                    <pic:cNvPr id="752822915" name="Immagine 1" descr="Immagine che contiene diagramma, schermata&#10;&#10;Descrizione generata automaticamente"/>
+                    <pic:cNvPicPr/>
+                  </pic:nvPicPr>
+                  <pic:blipFill>
+                    <a:blip r:embed="rId17"/>
+                    <a:stretch>
+                      <a:fillRect/>
+                    </a:stretch>
+                  </pic:blipFill>
+                  <pic:spPr>
+                    <a:xfrm>
+                      <a:off x="0" y="0"/>
+                      <a:ext cx="4769155" cy="1384529"/>
+                    </a:xfrm>
+                    <a:prstGeom prst="rect">
+                      <a:avLst/>
+                    </a:prstGeom>
+                  </pic:spPr>
+                </pic:pic>
+              </a:graphicData>
+            </a:graphic>
+          </wp:inline>
+        </w:drawing>
+      </w:r>
+    </w:p>
+    <w:p>
+      <w:pPr>
+        <w:rPr>
+          <w:lang w:val="en-US"/>
+        </w:rPr>
+      </w:pPr>
+      <w:r>
+        <w:rPr>
+          <w:lang w:val="en-US"/>
+        </w:rPr>
+        <w:br w:type="page"/>
+      </w:r>
+    </w:p>
+    <w:p>
+      <w:pPr>
+        <w:rPr>
+          <w:lang w:val="en-US"/>
+        </w:rPr>
+      </w:pPr>
+      <w:r>
+        <w:rPr>
+          <w:lang w:val="en-US"/>
+        </w:rPr>
+        <w:lastRenderedPageBreak/>
+        <w:t>Just to give a quick overview of WLAN Standards</w:t>
+      </w:r>
+      <w:r>
+        <w:rPr>
+          <w:lang w:val="en-US"/>
+        </w:rPr>
+        <w:t xml:space="preserve"> (</w:t>
+      </w:r>
+      <w:r>
+        <w:rPr>
+          <w:u w:val="single"/>
+          <w:lang w:val="en-US"/>
+        </w:rPr>
+        <w:t>make a different summary of sort</w:t>
+      </w:r>
+      <w:r>
+        <w:rPr>
+          <w:lang w:val="en-US"/>
+        </w:rPr>
+        <w:t>):</w:t>
+      </w:r>
+    </w:p>
+    <w:p>
+      <w:pPr>
+        <w:rPr>
+          <w:lang w:val="en-US"/>
+        </w:rPr>
+      </w:pPr>
+      <w:r>
+        <w:rPr>
+          <w:lang w:val="en-US"/>
+        </w:rPr>
+        <w:drawing>
+          <wp:inline distT="0" distB="0" distL="0" distR="0" wp14:anchorId="58BF1D74" wp14:editId="6606CFB8">
+            <wp:extent cx="4668982" cy="3284872"/>
+            <wp:effectExtent l="0" t="0" r="0" b="0"/>
+            <wp:docPr id="2144917597" name="Immagine 1"/>
+            <wp:cNvGraphicFramePr>
+              <a:graphicFrameLocks xmlns:a="http://schemas.openxmlformats.org/drawingml/2006/main" noChangeAspect="1"/>
+            </wp:cNvGraphicFramePr>
+            <a:graphic xmlns:a="http://schemas.openxmlformats.org/drawingml/2006/main">
+              <a:graphicData uri="http://schemas.openxmlformats.org/drawingml/2006/picture">
+                <pic:pic xmlns:pic="http://schemas.openxmlformats.org/drawingml/2006/picture">
+                  <pic:nvPicPr>
+                    <pic:cNvPr id="2144917597" name=""/>
+                    <pic:cNvPicPr/>
+                  </pic:nvPicPr>
+                  <pic:blipFill>
+                    <a:blip r:embed="rId18"/>
+                    <a:stretch>
+                      <a:fillRect/>
+                    </a:stretch>
+                  </pic:blipFill>
+                  <pic:spPr>
+                    <a:xfrm>
+                      <a:off x="0" y="0"/>
+                      <a:ext cx="4677180" cy="3290640"/>
+                    </a:xfrm>
+                    <a:prstGeom prst="rect">
+                      <a:avLst/>
+                    </a:prstGeom>
+                  </pic:spPr>
+                </pic:pic>
+              </a:graphicData>
+            </a:graphic>
+          </wp:inline>
+        </w:drawing>
+      </w:r>
+    </w:p>
+    <w:p>
+      <w:pPr>
+        <w:rPr>
+          <w:lang w:val="en-US"/>
+        </w:rPr>
+      </w:pPr>
+    </w:p>
+    <w:p>
+      <w:pPr>
+        <w:pStyle w:val="Paragrafoelenco"/>
+        <w:numPr>
+          <w:ilvl w:val="0"/>
+          <w:numId w:val="10"/>
+        </w:numPr>
+        <w:rPr>
+          <w:lang w:val="en-US"/>
+        </w:rPr>
+      </w:pPr>
+      <w:r>
+        <w:rPr>
+          <w:lang w:val="en-US"/>
+        </w:rPr>
+        <w:t>Wireless Mesh Network</w:t>
+      </w:r>
+    </w:p>
+    <w:p>
+      <w:pPr>
+        <w:pStyle w:val="Paragrafoelenco"/>
+        <w:rPr>
+          <w:lang w:val="en-US"/>
+        </w:rPr>
+      </w:pPr>
+    </w:p>
+    <w:p>
+      <w:pPr>
+        <w:pStyle w:val="Paragrafoelenco"/>
+        <w:numPr>
+          <w:ilvl w:val="0"/>
+          <w:numId w:val="10"/>
+        </w:numPr>
+        <w:rPr>
+          <w:lang w:val="en-US"/>
+        </w:rPr>
+      </w:pPr>
+      <w:r>
+        <w:rPr>
+          <w:lang w:val="en-US"/>
+        </w:rPr>
+        <w:t>Satellite Systems</w:t>
+      </w:r>
+    </w:p>
+    <w:p>
+      <w:pPr>
+        <w:pStyle w:val="Paragrafoelenco"/>
+        <w:rPr>
+          <w:lang w:val="en-US"/>
+        </w:rPr>
+      </w:pPr>
+    </w:p>
+    <w:p>
+      <w:pPr>
+        <w:pStyle w:val="Paragrafoelenco"/>
+        <w:numPr>
+          <w:ilvl w:val="0"/>
+          <w:numId w:val="10"/>
+        </w:numPr>
+        <w:rPr>
+          <w:lang w:val="en-US"/>
+        </w:rPr>
+      </w:pPr>
+      <w:r>
+        <w:rPr>
+          <w:lang w:val="en-US"/>
+        </w:rPr>
+        <w:t>Bluetooth</w:t>
+      </w:r>
+    </w:p>
+    <w:p>
+      <w:pPr>
+        <w:pStyle w:val="Paragrafoelenco"/>
+        <w:rPr>
+          <w:lang w:val="en-US"/>
+        </w:rPr>
+      </w:pPr>
+    </w:p>
+    <w:p>
+      <w:pPr>
+        <w:pStyle w:val="Paragrafoelenco"/>
+        <w:numPr>
+          <w:ilvl w:val="0"/>
+          <w:numId w:val="10"/>
+        </w:numPr>
+        <w:rPr>
+          <w:lang w:val="en-US"/>
+        </w:rPr>
+      </w:pPr>
+      <w:r>
+        <w:rPr>
+          <w:lang w:val="en-US"/>
+        </w:rPr>
+        <w:t>RFID</w:t>
+      </w:r>
+    </w:p>
+    <w:p>
+      <w:pPr>
+        <w:pStyle w:val="Paragrafoelenco"/>
+        <w:rPr>
+          <w:lang w:val="en-US"/>
+        </w:rPr>
+      </w:pPr>
+    </w:p>
+    <w:p>
+      <w:pPr>
+        <w:pStyle w:val="Paragrafoelenco"/>
+        <w:numPr>
+          <w:ilvl w:val="0"/>
+          <w:numId w:val="10"/>
+        </w:numPr>
+        <w:rPr>
+          <w:lang w:val="en-US"/>
+        </w:rPr>
+      </w:pPr>
+      <w:r>
+        <w:rPr>
+          <w:lang w:val="en-US"/>
+        </w:rPr>
+        <w:t>D2D</w:t>
+      </w:r>
     </w:p>
     <w:sectPr>
       <w:pgSz w:w="11906" w:h="16838"/>
@@ -1729,6 +2915,119 @@
     </w:lvl>
   </w:abstractNum>
   <w:abstractNum w:abstractNumId="3" w15:restartNumberingAfterBreak="0">
+    <w:nsid w:val="3E8F2D2B"/>
+    <w:multiLevelType w:val="hybridMultilevel"/>
+    <w:tmpl w:val="17A2EB1A"/>
+    <w:lvl w:ilvl="0" w:tplc="04100001">
+      <w:start w:val="1"/>
+      <w:numFmt w:val="bullet"/>
+      <w:lvlText w:val=""/>
+      <w:lvlJc w:val="left"/>
+      <w:pPr>
+        <w:ind w:left="720" w:hanging="360"/>
+      </w:pPr>
+      <w:rPr>
+        <w:rFonts w:ascii="Symbol" w:hAnsi="Symbol" w:hint="default"/>
+      </w:rPr>
+    </w:lvl>
+    <w:lvl w:ilvl="1" w:tplc="04100003" w:tentative="1">
+      <w:start w:val="1"/>
+      <w:numFmt w:val="bullet"/>
+      <w:lvlText w:val="o"/>
+      <w:lvlJc w:val="left"/>
+      <w:pPr>
+        <w:ind w:left="1440" w:hanging="360"/>
+      </w:pPr>
+      <w:rPr>
+        <w:rFonts w:ascii="Courier New" w:hAnsi="Courier New" w:cs="Courier New" w:hint="default"/>
+      </w:rPr>
+    </w:lvl>
+    <w:lvl w:ilvl="2" w:tplc="04100005" w:tentative="1">
+      <w:start w:val="1"/>
+      <w:numFmt w:val="bullet"/>
+      <w:lvlText w:val=""/>
+      <w:lvlJc w:val="left"/>
+      <w:pPr>
+        <w:ind w:left="2160" w:hanging="360"/>
+      </w:pPr>
+      <w:rPr>
+        <w:rFonts w:ascii="Wingdings" w:hAnsi="Wingdings" w:hint="default"/>
+      </w:rPr>
+    </w:lvl>
+    <w:lvl w:ilvl="3" w:tplc="04100001" w:tentative="1">
+      <w:start w:val="1"/>
+      <w:numFmt w:val="bullet"/>
+      <w:lvlText w:val=""/>
+      <w:lvlJc w:val="left"/>
+      <w:pPr>
+        <w:ind w:left="2880" w:hanging="360"/>
+      </w:pPr>
+      <w:rPr>
+        <w:rFonts w:ascii="Symbol" w:hAnsi="Symbol" w:hint="default"/>
+      </w:rPr>
+    </w:lvl>
+    <w:lvl w:ilvl="4" w:tplc="04100003" w:tentative="1">
+      <w:start w:val="1"/>
+      <w:numFmt w:val="bullet"/>
+      <w:lvlText w:val="o"/>
+      <w:lvlJc w:val="left"/>
+      <w:pPr>
+        <w:ind w:left="3600" w:hanging="360"/>
+      </w:pPr>
+      <w:rPr>
+        <w:rFonts w:ascii="Courier New" w:hAnsi="Courier New" w:cs="Courier New" w:hint="default"/>
+      </w:rPr>
+    </w:lvl>
+    <w:lvl w:ilvl="5" w:tplc="04100005" w:tentative="1">
+      <w:start w:val="1"/>
+      <w:numFmt w:val="bullet"/>
+      <w:lvlText w:val=""/>
+      <w:lvlJc w:val="left"/>
+      <w:pPr>
+        <w:ind w:left="4320" w:hanging="360"/>
+      </w:pPr>
+      <w:rPr>
+        <w:rFonts w:ascii="Wingdings" w:hAnsi="Wingdings" w:hint="default"/>
+      </w:rPr>
+    </w:lvl>
+    <w:lvl w:ilvl="6" w:tplc="04100001" w:tentative="1">
+      <w:start w:val="1"/>
+      <w:numFmt w:val="bullet"/>
+      <w:lvlText w:val=""/>
+      <w:lvlJc w:val="left"/>
+      <w:pPr>
+        <w:ind w:left="5040" w:hanging="360"/>
+      </w:pPr>
+      <w:rPr>
+        <w:rFonts w:ascii="Symbol" w:hAnsi="Symbol" w:hint="default"/>
+      </w:rPr>
+    </w:lvl>
+    <w:lvl w:ilvl="7" w:tplc="04100003" w:tentative="1">
+      <w:start w:val="1"/>
+      <w:numFmt w:val="bullet"/>
+      <w:lvlText w:val="o"/>
+      <w:lvlJc w:val="left"/>
+      <w:pPr>
+        <w:ind w:left="5760" w:hanging="360"/>
+      </w:pPr>
+      <w:rPr>
+        <w:rFonts w:ascii="Courier New" w:hAnsi="Courier New" w:cs="Courier New" w:hint="default"/>
+      </w:rPr>
+    </w:lvl>
+    <w:lvl w:ilvl="8" w:tplc="04100005" w:tentative="1">
+      <w:start w:val="1"/>
+      <w:numFmt w:val="bullet"/>
+      <w:lvlText w:val=""/>
+      <w:lvlJc w:val="left"/>
+      <w:pPr>
+        <w:ind w:left="6480" w:hanging="360"/>
+      </w:pPr>
+      <w:rPr>
+        <w:rFonts w:ascii="Wingdings" w:hAnsi="Wingdings" w:hint="default"/>
+      </w:rPr>
+    </w:lvl>
+  </w:abstractNum>
+  <w:abstractNum w:abstractNumId="4" w15:restartNumberingAfterBreak="0">
     <w:nsid w:val="528F0BB4"/>
     <w:multiLevelType w:val="hybridMultilevel"/>
     <w:tmpl w:val="4ECC60C2"/>
@@ -1840,7 +3139,120 @@
       </w:rPr>
     </w:lvl>
   </w:abstractNum>
-  <w:abstractNum w:abstractNumId="4" w15:restartNumberingAfterBreak="0">
+  <w:abstractNum w:abstractNumId="5" w15:restartNumberingAfterBreak="0">
+    <w:nsid w:val="55E03FC2"/>
+    <w:multiLevelType w:val="hybridMultilevel"/>
+    <w:tmpl w:val="8B06FD6C"/>
+    <w:lvl w:ilvl="0" w:tplc="04100001">
+      <w:start w:val="1"/>
+      <w:numFmt w:val="bullet"/>
+      <w:lvlText w:val=""/>
+      <w:lvlJc w:val="left"/>
+      <w:pPr>
+        <w:ind w:left="720" w:hanging="360"/>
+      </w:pPr>
+      <w:rPr>
+        <w:rFonts w:ascii="Symbol" w:hAnsi="Symbol" w:hint="default"/>
+      </w:rPr>
+    </w:lvl>
+    <w:lvl w:ilvl="1" w:tplc="04100003">
+      <w:start w:val="1"/>
+      <w:numFmt w:val="bullet"/>
+      <w:lvlText w:val="o"/>
+      <w:lvlJc w:val="left"/>
+      <w:pPr>
+        <w:ind w:left="1440" w:hanging="360"/>
+      </w:pPr>
+      <w:rPr>
+        <w:rFonts w:ascii="Courier New" w:hAnsi="Courier New" w:cs="Courier New" w:hint="default"/>
+      </w:rPr>
+    </w:lvl>
+    <w:lvl w:ilvl="2" w:tplc="04100005" w:tentative="1">
+      <w:start w:val="1"/>
+      <w:numFmt w:val="bullet"/>
+      <w:lvlText w:val=""/>
+      <w:lvlJc w:val="left"/>
+      <w:pPr>
+        <w:ind w:left="2160" w:hanging="360"/>
+      </w:pPr>
+      <w:rPr>
+        <w:rFonts w:ascii="Wingdings" w:hAnsi="Wingdings" w:hint="default"/>
+      </w:rPr>
+    </w:lvl>
+    <w:lvl w:ilvl="3" w:tplc="04100001" w:tentative="1">
+      <w:start w:val="1"/>
+      <w:numFmt w:val="bullet"/>
+      <w:lvlText w:val=""/>
+      <w:lvlJc w:val="left"/>
+      <w:pPr>
+        <w:ind w:left="2880" w:hanging="360"/>
+      </w:pPr>
+      <w:rPr>
+        <w:rFonts w:ascii="Symbol" w:hAnsi="Symbol" w:hint="default"/>
+      </w:rPr>
+    </w:lvl>
+    <w:lvl w:ilvl="4" w:tplc="04100003" w:tentative="1">
+      <w:start w:val="1"/>
+      <w:numFmt w:val="bullet"/>
+      <w:lvlText w:val="o"/>
+      <w:lvlJc w:val="left"/>
+      <w:pPr>
+        <w:ind w:left="3600" w:hanging="360"/>
+      </w:pPr>
+      <w:rPr>
+        <w:rFonts w:ascii="Courier New" w:hAnsi="Courier New" w:cs="Courier New" w:hint="default"/>
+      </w:rPr>
+    </w:lvl>
+    <w:lvl w:ilvl="5" w:tplc="04100005" w:tentative="1">
+      <w:start w:val="1"/>
+      <w:numFmt w:val="bullet"/>
+      <w:lvlText w:val=""/>
+      <w:lvlJc w:val="left"/>
+      <w:pPr>
+        <w:ind w:left="4320" w:hanging="360"/>
+      </w:pPr>
+      <w:rPr>
+        <w:rFonts w:ascii="Wingdings" w:hAnsi="Wingdings" w:hint="default"/>
+      </w:rPr>
+    </w:lvl>
+    <w:lvl w:ilvl="6" w:tplc="04100001" w:tentative="1">
+      <w:start w:val="1"/>
+      <w:numFmt w:val="bullet"/>
+      <w:lvlText w:val=""/>
+      <w:lvlJc w:val="left"/>
+      <w:pPr>
+        <w:ind w:left="5040" w:hanging="360"/>
+      </w:pPr>
+      <w:rPr>
+        <w:rFonts w:ascii="Symbol" w:hAnsi="Symbol" w:hint="default"/>
+      </w:rPr>
+    </w:lvl>
+    <w:lvl w:ilvl="7" w:tplc="04100003" w:tentative="1">
+      <w:start w:val="1"/>
+      <w:numFmt w:val="bullet"/>
+      <w:lvlText w:val="o"/>
+      <w:lvlJc w:val="left"/>
+      <w:pPr>
+        <w:ind w:left="5760" w:hanging="360"/>
+      </w:pPr>
+      <w:rPr>
+        <w:rFonts w:ascii="Courier New" w:hAnsi="Courier New" w:cs="Courier New" w:hint="default"/>
+      </w:rPr>
+    </w:lvl>
+    <w:lvl w:ilvl="8" w:tplc="04100005" w:tentative="1">
+      <w:start w:val="1"/>
+      <w:numFmt w:val="bullet"/>
+      <w:lvlText w:val=""/>
+      <w:lvlJc w:val="left"/>
+      <w:pPr>
+        <w:ind w:left="6480" w:hanging="360"/>
+      </w:pPr>
+      <w:rPr>
+        <w:rFonts w:ascii="Wingdings" w:hAnsi="Wingdings" w:hint="default"/>
+      </w:rPr>
+    </w:lvl>
+  </w:abstractNum>
+  <w:abstractNum w:abstractNumId="6" w15:restartNumberingAfterBreak="0">
     <w:nsid w:val="60113F82"/>
     <w:multiLevelType w:val="hybridMultilevel"/>
     <w:tmpl w:val="59C8B5A2"/>
@@ -1952,7 +3364,7 @@
       </w:rPr>
     </w:lvl>
   </w:abstractNum>
-  <w:abstractNum w:abstractNumId="5" w15:restartNumberingAfterBreak="0">
+  <w:abstractNum w:abstractNumId="7" w15:restartNumberingAfterBreak="0">
     <w:nsid w:val="61315805"/>
     <w:multiLevelType w:val="hybridMultilevel"/>
     <w:tmpl w:val="5AF877AA"/>
@@ -2065,7 +3477,7 @@
       </w:rPr>
     </w:lvl>
   </w:abstractNum>
-  <w:abstractNum w:abstractNumId="6" w15:restartNumberingAfterBreak="0">
+  <w:abstractNum w:abstractNumId="8" w15:restartNumberingAfterBreak="0">
     <w:nsid w:val="66AF024C"/>
     <w:multiLevelType w:val="hybridMultilevel"/>
     <w:tmpl w:val="07A46740"/>
@@ -2177,7 +3589,7 @@
       </w:rPr>
     </w:lvl>
   </w:abstractNum>
-  <w:abstractNum w:abstractNumId="7" w15:restartNumberingAfterBreak="0">
+  <w:abstractNum w:abstractNumId="9" w15:restartNumberingAfterBreak="0">
     <w:nsid w:val="7F4F5566"/>
     <w:multiLevelType w:val="hybridMultilevel"/>
     <w:tmpl w:val="E208C934"/>
@@ -2290,27 +3702,33 @@
     </w:lvl>
   </w:abstractNum>
   <w:num w:numId="1" w16cid:durableId="1891382470">
-    <w:abstractNumId w:val="3"/>
+    <w:abstractNumId w:val="4"/>
   </w:num>
   <w:num w:numId="2" w16cid:durableId="1429425900">
     <w:abstractNumId w:val="0"/>
   </w:num>
   <w:num w:numId="3" w16cid:durableId="683288241">
-    <w:abstractNumId w:val="6"/>
+    <w:abstractNumId w:val="8"/>
   </w:num>
   <w:num w:numId="4" w16cid:durableId="1311907623">
     <w:abstractNumId w:val="1"/>
   </w:num>
   <w:num w:numId="5" w16cid:durableId="1289821081">
-    <w:abstractNumId w:val="7"/>
+    <w:abstractNumId w:val="9"/>
   </w:num>
   <w:num w:numId="6" w16cid:durableId="723065597">
     <w:abstractNumId w:val="2"/>
   </w:num>
   <w:num w:numId="7" w16cid:durableId="2023193303">
-    <w:abstractNumId w:val="4"/>
+    <w:abstractNumId w:val="6"/>
   </w:num>
   <w:num w:numId="8" w16cid:durableId="1893612422">
+    <w:abstractNumId w:val="7"/>
+  </w:num>
+  <w:num w:numId="9" w16cid:durableId="2099708608">
+    <w:abstractNumId w:val="3"/>
+  </w:num>
+  <w:num w:numId="10" w16cid:durableId="175583256">
     <w:abstractNumId w:val="5"/>
   </w:num>
 </w:numbering>

</xml_diff>

<commit_message>
Revised notes carefully inital lectures
</commit_message>
<xml_diff>
--- a/WNMA Simple (for real).docx
+++ b/WNMA Simple (for real).docx
@@ -146,23 +146,7 @@
                 <w:noProof/>
                 <w:lang w:val="en-US"/>
               </w:rPr>
-              <w:t>Mobile co</w:t>
-            </w:r>
-            <w:r>
-              <w:rPr>
-                <w:rStyle w:val="Collegamentoipertestuale"/>
-                <w:noProof/>
-                <w:lang w:val="en-US"/>
-              </w:rPr>
-              <w:t>m</w:t>
-            </w:r>
-            <w:r>
-              <w:rPr>
-                <w:rStyle w:val="Collegamentoipertestuale"/>
-                <w:noProof/>
-                <w:lang w:val="en-US"/>
-              </w:rPr>
-              <w:t>munications and Wireless Systems</w:t>
+              <w:t>Mobile communications and Wireless Systems</w:t>
             </w:r>
             <w:r>
               <w:rPr>
@@ -1511,26 +1495,99 @@
         <w:rPr>
           <w:lang w:val="en-US"/>
         </w:rPr>
-        <w:t>In the history of communication, the main thing is transmitting data, no matter the channel. Now device penetration goes between 80% to over 115/120% all over the continents. Connection has overtime become ubiquitous, reaching billions of users and devices worldwide.</w:t>
-      </w:r>
-    </w:p>
-    <w:p>
-      <w:pPr>
-        <w:rPr>
-          <w:lang w:val="en-US"/>
-        </w:rPr>
-      </w:pPr>
-      <w:r>
-        <w:rPr>
-          <w:lang w:val="en-US"/>
-        </w:rPr>
-        <w:t>The following is an example of how networks are created to penetrate the whole environment for communication</w:t>
-      </w:r>
-      <w:r>
-        <w:rPr>
-          <w:lang w:val="en-US"/>
-        </w:rPr>
-        <w:t>, made for measuring data and send other things</w:t>
+        <w:t>In the history of communication, the main thing is transmitting data, no matter the channel.</w:t>
+      </w:r>
+      <w:r>
+        <w:rPr>
+          <w:lang w:val="en-US"/>
+        </w:rPr>
+        <w:t xml:space="preserve"> Several way of communication have born, but others have made their way to conquer the world: the mobile ones, with an exponential growth in connections and devices since 1988.</w:t>
+      </w:r>
+    </w:p>
+    <w:p>
+      <w:pPr>
+        <w:rPr>
+          <w:lang w:val="en-US"/>
+        </w:rPr>
+      </w:pPr>
+      <w:r>
+        <w:rPr>
+          <w:lang w:val="en-US"/>
+        </w:rPr>
+        <w:t>Now device penetration goes between 80% to over 1</w:t>
+      </w:r>
+      <w:r>
+        <w:rPr>
+          <w:lang w:val="en-US"/>
+        </w:rPr>
+        <w:t>20</w:t>
+      </w:r>
+      <w:r>
+        <w:rPr>
+          <w:lang w:val="en-US"/>
+        </w:rPr>
+        <w:t>/1</w:t>
+      </w:r>
+      <w:r>
+        <w:rPr>
+          <w:lang w:val="en-US"/>
+        </w:rPr>
+        <w:t>4</w:t>
+      </w:r>
+      <w:r>
+        <w:rPr>
+          <w:lang w:val="en-US"/>
+        </w:rPr>
+        <w:t>0% all over the continents</w:t>
+      </w:r>
+      <w:r>
+        <w:rPr>
+          <w:lang w:val="en-US"/>
+        </w:rPr>
+        <w:t xml:space="preserve">, with the most connections coming from Asia, China, Africa and India, with mobile subscriptions approximately at almost 9 billion. </w:t>
+      </w:r>
+      <w:r>
+        <w:rPr>
+          <w:lang w:val="en-US"/>
+        </w:rPr>
+        <w:t>Connection has overtime become ubiquitous, reaching billions of users and devices worldwide.</w:t>
+      </w:r>
+      <w:r>
+        <w:rPr>
+          <w:lang w:val="en-US"/>
+        </w:rPr>
+        <w:t xml:space="preserve"> </w:t>
+      </w:r>
+    </w:p>
+    <w:p>
+      <w:pPr>
+        <w:rPr>
+          <w:lang w:val="en-US"/>
+        </w:rPr>
+      </w:pPr>
+      <w:r>
+        <w:rPr>
+          <w:lang w:val="en-US"/>
+        </w:rPr>
+        <w:t xml:space="preserve">The following is an example of how networks are created </w:t>
+      </w:r>
+      <w:r>
+        <w:rPr>
+          <w:lang w:val="en-US"/>
+        </w:rPr>
+        <w:t xml:space="preserve">differently, trying </w:t>
+      </w:r>
+      <w:r>
+        <w:rPr>
+          <w:lang w:val="en-US"/>
+        </w:rPr>
+        <w:t xml:space="preserve">to penetrate the whole environment </w:t>
+      </w:r>
+      <w:r>
+        <w:rPr>
+          <w:lang w:val="en-US"/>
+        </w:rPr>
+        <w:t>for the sake of communication universally</w:t>
       </w:r>
       <w:r>
         <w:rPr>
@@ -1542,7 +1599,26 @@
         <w:rPr>
           <w:lang w:val="en-US"/>
         </w:rPr>
-        <w:t>. In this case, delays can matter and speed of transmitting specific data</w:t>
+        <w:t xml:space="preserve">. </w:t>
+      </w:r>
+      <w:r>
+        <w:rPr>
+          <w:lang w:val="en-US"/>
+        </w:rPr>
+        <w:t xml:space="preserve">We can’t plan them definitely: there will always be delays, energy struggles, position of nodes and other factors to consider in this environment. </w:t>
+      </w:r>
+    </w:p>
+    <w:p>
+      <w:pPr>
+        <w:rPr>
+          <w:lang w:val="en-US"/>
+        </w:rPr>
+      </w:pPr>
+      <w:r>
+        <w:rPr>
+          <w:lang w:val="en-US"/>
+        </w:rPr>
+        <w:t>Above, just for mobile and IOT, you can see the fragmentation, in which each one requires different specifications on how data will be transmitted</w:t>
       </w:r>
       <w:r>
         <w:rPr>
@@ -1559,6 +1635,7 @@
       </w:pPr>
       <w:r>
         <w:rPr>
+          <w:noProof/>
           <w:lang w:val="en-US"/>
         </w:rPr>
         <w:drawing>
@@ -1634,65 +1711,104 @@
         </w:rPr>
         <w:t xml:space="preserve">Following we may find social networking, software downloads and updates, etc. </w:t>
       </w:r>
-    </w:p>
-    <w:p>
-      <w:pPr>
-        <w:rPr>
-          <w:lang w:val="en-US"/>
-        </w:rPr>
-      </w:pPr>
-      <w:r>
-        <w:rPr>
-          <w:lang w:val="en-US"/>
-        </w:rPr>
-        <w:t>Communication can be functional, but sometimes delays and errors can happen; for example, the Iridium network where we must consider satellites delays, handoffs/handovers and moving time, switching, etc. Back then, this network very much failed in give constant latency or even the Tsunami Warning System, which failed to feedback any warning communication causing many deaths.</w:t>
-      </w:r>
-    </w:p>
-    <w:p>
-      <w:pPr>
-        <w:rPr>
-          <w:lang w:val="en-US"/>
-        </w:rPr>
-      </w:pPr>
-      <w:r>
-        <w:rPr>
-          <w:lang w:val="en-US"/>
-        </w:rPr>
-        <w:t>Wireless is growing to use between multiple scenarios at the same time, where interactivity compensates the bandwidth use</w:t>
-      </w:r>
-      <w:r>
-        <w:rPr>
-          <w:lang w:val="en-US"/>
-        </w:rPr>
-        <w:t xml:space="preserve"> (differentiating this way the different types of Web, i.e. Web 2.0/3.0</w:t>
-      </w:r>
-      <w:r>
-        <w:rPr>
-          <w:lang w:val="en-US"/>
-        </w:rPr>
-        <w:t xml:space="preserve"> or even Web Squared, where the devices themselves transmit data to the power of 2, constantly exchanging and sending data</w:t>
-      </w:r>
-      <w:r>
-        <w:rPr>
-          <w:lang w:val="en-US"/>
-        </w:rPr>
-        <w:t xml:space="preserve">). </w:t>
-      </w:r>
-      <w:r>
-        <w:rPr>
-          <w:lang w:val="en-US"/>
-        </w:rPr>
-        <w:t>To summarize:</w:t>
-      </w:r>
-    </w:p>
-    <w:p>
-      <w:pPr>
-        <w:rPr>
-          <w:lang w:val="en-US"/>
-        </w:rPr>
-      </w:pPr>
-      <w:r>
-        <w:rPr>
+      <w:r>
+        <w:rPr>
+          <w:lang w:val="en-US"/>
+        </w:rPr>
+        <w:t>As years have passed, users have changed overtime their behavior, tending to consume media everywhere and devices with larger screens require better media and heavier networking use</w:t>
+      </w:r>
+      <w:r>
+        <w:rPr>
+          <w:lang w:val="en-US"/>
+        </w:rPr>
+        <w:t xml:space="preserve"> (so, reduce in usage of older G technologies such as 3G and increase in 4G and 5G).</w:t>
+      </w:r>
+    </w:p>
+    <w:p>
+      <w:pPr>
+        <w:rPr>
+          <w:lang w:val="en-US"/>
+        </w:rPr>
+      </w:pPr>
+      <w:r>
+        <w:rPr>
+          <w:lang w:val="en-US"/>
+        </w:rPr>
+        <w:t>Internet usage and the widespread adoption of laptops have reached unprecedented levels. This surge in demand for connectivity has driven advancements in wireless technology to support high-speed and reliable data transmission.</w:t>
+      </w:r>
+      <w:r>
+        <w:rPr>
+          <w:lang w:val="en-US"/>
+        </w:rPr>
+        <w:t xml:space="preserve"> </w:t>
+      </w:r>
+      <w:r>
+        <w:rPr>
+          <w:lang w:val="en-US"/>
+        </w:rPr>
+        <w:t>Wi-Fi standards are continually improving, and the transition from 4G to 5G and now to 6G is reshaping wireless communication capabilities.</w:t>
+      </w:r>
+      <w:r>
+        <w:rPr>
+          <w:lang w:val="en-US"/>
+        </w:rPr>
+        <w:t xml:space="preserve"> </w:t>
+      </w:r>
+    </w:p>
+    <w:p>
+      <w:pPr>
+        <w:rPr>
+          <w:lang w:val="en-US"/>
+        </w:rPr>
+      </w:pPr>
+      <w:r>
+        <w:rPr>
+          <w:lang w:val="en-US"/>
+        </w:rPr>
+        <w:t>Wireless technology is now integrated into interdisciplinary applications</w:t>
+      </w:r>
+      <w:r>
+        <w:rPr>
+          <w:lang w:val="en-US"/>
+        </w:rPr>
+        <w:t xml:space="preserve">, opening multiple realities scenarios, ultra responsive at our touch (Tactile Internet) and intraconnected in realtime with wide range of data demands (Web Squared). </w:t>
+      </w:r>
+      <w:r>
+        <w:rPr>
+          <w:lang w:val="en-US"/>
+        </w:rPr>
+        <w:br w:type="page"/>
+      </w:r>
+    </w:p>
+    <w:p>
+      <w:pPr>
+        <w:rPr>
+          <w:lang w:val="en-US"/>
+        </w:rPr>
+      </w:pPr>
+      <w:r>
+        <w:rPr>
+          <w:lang w:val="en-US"/>
+        </w:rPr>
+        <w:lastRenderedPageBreak/>
+        <w:t>To summarize</w:t>
+      </w:r>
+      <w:r>
+        <w:rPr>
+          <w:lang w:val="en-US"/>
+        </w:rPr>
+        <w:t>, we can see below the different types of networks, where as the need of expanding connectivity and enabling different applications according to a seemingly ever-evolving context:</w:t>
+      </w:r>
+    </w:p>
+    <w:p>
+      <w:pPr>
+        <w:rPr>
+          <w:lang w:val="en-US"/>
+        </w:rPr>
+      </w:pPr>
+      <w:r>
+        <w:rPr>
+          <w:noProof/>
           <w:lang w:val="en-US"/>
         </w:rPr>
         <w:drawing>
@@ -1734,59 +1850,98 @@
     </w:p>
     <w:p>
       <w:pPr>
-        <w:rPr>
-          <w:lang w:val="en-US"/>
-        </w:rPr>
-      </w:pPr>
-      <w:r>
-        <w:rPr>
-          <w:lang w:val="en-US"/>
-        </w:rPr>
-        <w:lastRenderedPageBreak/>
-        <w:t>Wireless channels are a difficult and capacity</w:t>
-      </w:r>
-      <w:r>
-        <w:rPr>
-          <w:lang w:val="en-US"/>
-        </w:rPr>
-        <w:t>-</w:t>
-      </w:r>
-      <w:r>
-        <w:rPr>
-          <w:lang w:val="en-US"/>
-        </w:rPr>
-        <w:t>limited (with respect to the wired counterpart) broadcast communications medium</w:t>
-      </w:r>
-      <w:r>
-        <w:rPr>
-          <w:lang w:val="en-US"/>
-        </w:rPr>
-        <w:t xml:space="preserve">. </w:t>
-      </w:r>
-      <w:r>
-        <w:rPr>
-          <w:lang w:val="en-US"/>
-        </w:rPr>
-        <w:t>Traffic patterns, user locations, and network conditions are constantly changing</w:t>
-      </w:r>
-      <w:r>
-        <w:rPr>
-          <w:lang w:val="en-US"/>
-        </w:rPr>
-        <w:t>, because a</w:t>
-      </w:r>
-      <w:r>
-        <w:rPr>
-          <w:lang w:val="en-US"/>
-        </w:rPr>
-        <w:t>pplications are heterogeneous with hard constraints that must be met by the network</w:t>
-      </w:r>
-      <w:r>
-        <w:rPr>
-          <w:lang w:val="en-US"/>
-        </w:rPr>
-        <w:t xml:space="preserve">. </w:t>
-      </w:r>
+        <w:pStyle w:val="Paragrafoelenco"/>
+        <w:numPr>
+          <w:ilvl w:val="0"/>
+          <w:numId w:val="11"/>
+        </w:numPr>
+        <w:rPr>
+          <w:lang w:val="en-US"/>
+        </w:rPr>
+      </w:pPr>
+      <w:r>
+        <w:rPr>
+          <w:lang w:val="en-US"/>
+        </w:rPr>
+        <w:t>Wireless channels have limited bandwidth compared to wired counterparts. This limitation poses a challenge in achieving high data rates, especially as the demand for wireless data continues to grow.</w:t>
+      </w:r>
+      <w:r>
+        <w:rPr>
+          <w:lang w:val="en-US"/>
+        </w:rPr>
+        <w:t xml:space="preserve"> One solution is trying to use protocols and techniques to maximize channel capacity.</w:t>
+      </w:r>
+    </w:p>
+    <w:p>
+      <w:pPr>
+        <w:pStyle w:val="Paragrafoelenco"/>
+        <w:rPr>
+          <w:lang w:val="en-US"/>
+        </w:rPr>
+      </w:pPr>
+    </w:p>
+    <w:p>
+      <w:pPr>
+        <w:pStyle w:val="Paragrafoelenco"/>
+        <w:numPr>
+          <w:ilvl w:val="0"/>
+          <w:numId w:val="11"/>
+        </w:numPr>
+        <w:rPr>
+          <w:lang w:val="en-US"/>
+        </w:rPr>
+      </w:pPr>
+      <w:r>
+        <w:rPr>
+          <w:lang w:val="en-US"/>
+        </w:rPr>
+        <w:t>Wireless networks operate in dynamic environments where user locations, traffic patterns, and network conditions change continuously. This variability can lead to unpredictable performance</w:t>
+      </w:r>
+      <w:r>
+        <w:rPr>
+          <w:lang w:val="en-US"/>
+        </w:rPr>
+        <w:t>. The solutions are using algorithms and protocols to adjust to changing conditions.</w:t>
+      </w:r>
+    </w:p>
+    <w:p>
+      <w:pPr>
+        <w:pStyle w:val="Paragrafoelenco"/>
+        <w:rPr>
+          <w:lang w:val="en-US"/>
+        </w:rPr>
+      </w:pPr>
+    </w:p>
+    <w:p>
+      <w:pPr>
+        <w:pStyle w:val="Paragrafoelenco"/>
+        <w:numPr>
+          <w:ilvl w:val="0"/>
+          <w:numId w:val="11"/>
+        </w:numPr>
+        <w:rPr>
+          <w:lang w:val="en-US"/>
+        </w:rPr>
+      </w:pPr>
+      <w:r>
+        <w:rPr>
+          <w:lang w:val="en-US"/>
+        </w:rPr>
+        <w:t xml:space="preserve">There are applications with varying requirements, </w:t>
+      </w:r>
+      <w:r>
+        <w:rPr>
+          <w:lang w:val="en-US"/>
+        </w:rPr>
+        <w:t>having different Quality of Service mechanisms to help prioritize traffic and having applications energy-efficient and protocols that use low-power algorithms to optimize consumption</w:t>
+      </w:r>
+    </w:p>
+    <w:p>
+      <w:pPr>
+        <w:rPr>
+          <w:lang w:val="en-US"/>
+        </w:rPr>
+      </w:pPr>
       <w:r>
         <w:rPr>
           <w:lang w:val="en-US"/>
@@ -1813,13 +1968,6 @@
         </w:rPr>
         <w:t xml:space="preserve">. </w:t>
       </w:r>
-    </w:p>
-    <w:p>
-      <w:pPr>
-        <w:rPr>
-          <w:lang w:val="en-US"/>
-        </w:rPr>
-      </w:pPr>
       <w:r>
         <w:rPr>
           <w:lang w:val="en-US"/>
@@ -1830,6 +1978,18 @@
         <w:rPr>
           <w:lang w:val="en-US"/>
         </w:rPr>
+        <w:t xml:space="preserve"> between </w:t>
+      </w:r>
+      <w:r>
+        <w:rPr>
+          <w:lang w:val="en-US"/>
+        </w:rPr>
+        <w:t>different types of media</w:t>
+      </w:r>
+      <w:r>
+        <w:rPr>
+          <w:lang w:val="en-US"/>
+        </w:rPr>
         <w:t xml:space="preserve"> (where BER stands for Bit Error Rate):</w:t>
       </w:r>
     </w:p>
@@ -1841,6 +2001,7 @@
       </w:pPr>
       <w:r>
         <w:rPr>
+          <w:noProof/>
           <w:lang w:val="en-US"/>
         </w:rPr>
         <w:drawing>
@@ -1908,14 +2069,52 @@
         <w:rPr>
           <w:lang w:val="en-US"/>
         </w:rPr>
-        <w:t>For data we don’t care about content transmission of every single packet, but in the total time of having the whole thing downloaded, without losing packets</w:t>
-      </w:r>
-      <w:r>
-        <w:rPr>
-          <w:lang w:val="en-US"/>
-        </w:rPr>
-        <w:t>. We send out data with protocols that decide how to burst data</w:t>
-      </w:r>
+        <w:t xml:space="preserve">For data we don’t care about content transmission of every single packet, but </w:t>
+      </w:r>
+      <w:r>
+        <w:rPr>
+          <w:lang w:val="en-US"/>
+        </w:rPr>
+        <w:t>for</w:t>
+      </w:r>
+      <w:r>
+        <w:rPr>
+          <w:lang w:val="en-US"/>
+        </w:rPr>
+        <w:t xml:space="preserve"> the total time of having the whole thing downloaded, without losing packets</w:t>
+      </w:r>
+      <w:r>
+        <w:rPr>
+          <w:lang w:val="en-US"/>
+        </w:rPr>
+        <w:t xml:space="preserve">. </w:t>
+      </w:r>
+      <w:r>
+        <w:rPr>
+          <w:lang w:val="en-US"/>
+        </w:rPr>
+        <w:t xml:space="preserve">Usually data is burst </w:t>
+      </w:r>
+      <w:r>
+        <w:rPr>
+          <w:lang w:val="en-US"/>
+        </w:rPr>
+        <w:t>continuously, minimizing</w:t>
+      </w:r>
+      <w:r>
+        <w:rPr>
+          <w:lang w:val="en-US"/>
+        </w:rPr>
+        <w:t xml:space="preserve"> the total download time</w:t>
+      </w:r>
+    </w:p>
+    <w:p>
+      <w:pPr>
+        <w:pStyle w:val="Paragrafoelenco"/>
+        <w:rPr>
+          <w:lang w:val="en-US"/>
+        </w:rPr>
+      </w:pPr>
     </w:p>
     <w:p>
       <w:pPr>
@@ -1962,25 +2161,19 @@
         <w:rPr>
           <w:lang w:val="en-US"/>
         </w:rPr>
-        <w:t>are pretty much requiring applications, where locally we have the application, but constant packets are sent and generate traffic to control and hold</w:t>
-      </w:r>
-      <w:r>
-        <w:rPr>
-          <w:lang w:val="en-US"/>
-        </w:rPr>
-        <w:t xml:space="preserve"> and we need to </w:t>
-      </w:r>
-      <w:r>
-        <w:rPr>
-          <w:lang w:val="en-US"/>
-        </w:rPr>
-        <w:t>be having</w:t>
-      </w:r>
-      <w:r>
-        <w:rPr>
-          <w:lang w:val="en-US"/>
-        </w:rPr>
-        <w:t xml:space="preserve"> something continuous</w:t>
+        <w:t xml:space="preserve">are </w:t>
+      </w:r>
+      <w:r>
+        <w:rPr>
+          <w:lang w:val="en-US"/>
+        </w:rPr>
+        <w:t xml:space="preserve">requiring applications where data is streamed uninterruptedly </w:t>
+      </w:r>
+      <w:r>
+        <w:rPr>
+          <w:lang w:val="en-US"/>
+        </w:rPr>
+        <w:t>to maintain a seamless user experience</w:t>
       </w:r>
     </w:p>
     <w:p>
@@ -1998,7 +2191,20 @@
         <w:rPr>
           <w:lang w:val="en-US"/>
         </w:rPr>
-        <w:t>In the case of video, either streaming or prerecorded data, we need to burst huge data and have bigger packets to make the experience seamless to the final user</w:t>
+        <w:lastRenderedPageBreak/>
+        <w:t xml:space="preserve">In the case of video, </w:t>
+      </w:r>
+      <w:r>
+        <w:rPr>
+          <w:lang w:val="en-US"/>
+        </w:rPr>
+        <w:t>w</w:t>
+      </w:r>
+      <w:r>
+        <w:rPr>
+          <w:lang w:val="en-US"/>
+        </w:rPr>
+        <w:t>hether it's real-time streaming or playback of prerecorded content, video transmission involves the transfer of large volumes of data. To deliver a smooth viewing experience to end-users, it's essential to use larger packets and efficiently handle the bursty nature of video data</w:t>
       </w:r>
     </w:p>
     <w:p>
@@ -2054,6 +2260,7 @@
       </w:pPr>
       <w:r>
         <w:rPr>
+          <w:noProof/>
           <w:lang w:val="en-US"/>
         </w:rPr>
         <w:drawing>
@@ -2132,18 +2339,10 @@
           <w:lang w:val="en-US"/>
         </w:rPr>
       </w:pPr>
-    </w:p>
-    <w:p>
-      <w:pPr>
-        <w:rPr>
-          <w:lang w:val="en-US"/>
-        </w:rPr>
-      </w:pPr>
-      <w:r>
-        <w:rPr>
-          <w:lang w:val="en-US"/>
-        </w:rPr>
-        <w:lastRenderedPageBreak/>
+      <w:r>
+        <w:rPr>
+          <w:lang w:val="en-US"/>
+        </w:rPr>
         <w:t xml:space="preserve">Let’s introduce the </w:t>
       </w:r>
       <w:r>
@@ -2205,17 +2404,30 @@
         <w:rPr>
           <w:lang w:val="en-US"/>
         </w:rPr>
-        <w:t>Data is bursty, having 3G widening the data pipe (with both voice and data), while 4G and 5G more focused on data (higher bandwidth, reliability, lower latency)</w:t>
-      </w:r>
-    </w:p>
-    <w:p>
-      <w:pPr>
-        <w:rPr>
-          <w:lang w:val="en-US"/>
-        </w:rPr>
-      </w:pPr>
-      <w:r>
-        <w:rPr>
+        <w:t>Data is bursty, having 3G widening the data pipe (with both voice and data), while 4G and 5G more focused on data (higher bandwidth</w:t>
+      </w:r>
+      <w:r>
+        <w:rPr>
+          <w:lang w:val="en-US"/>
+        </w:rPr>
+        <w:t xml:space="preserve"> and </w:t>
+      </w:r>
+      <w:r>
+        <w:rPr>
+          <w:lang w:val="en-US"/>
+        </w:rPr>
+        <w:t>reliability, lower latency)</w:t>
+      </w:r>
+    </w:p>
+    <w:p>
+      <w:pPr>
+        <w:rPr>
+          <w:lang w:val="en-US"/>
+        </w:rPr>
+      </w:pPr>
+      <w:r>
+        <w:rPr>
+          <w:noProof/>
           <w:lang w:val="en-US"/>
         </w:rPr>
         <w:drawing>
@@ -2257,6 +2469,19 @@
     </w:p>
     <w:p>
       <w:pPr>
+        <w:rPr>
+          <w:lang w:val="en-US"/>
+        </w:rPr>
+      </w:pPr>
+      <w:r>
+        <w:rPr>
+          <w:lang w:val="en-US"/>
+        </w:rPr>
+        <w:br w:type="page"/>
+      </w:r>
+    </w:p>
+    <w:p>
+      <w:pPr>
         <w:pStyle w:val="Paragrafoelenco"/>
         <w:numPr>
           <w:ilvl w:val="0"/>
@@ -2270,13 +2495,26 @@
         <w:rPr>
           <w:lang w:val="en-US"/>
         </w:rPr>
+        <w:lastRenderedPageBreak/>
         <w:t xml:space="preserve">Wireless </w:t>
       </w:r>
       <w:r>
         <w:rPr>
           <w:lang w:val="en-US"/>
         </w:rPr>
-        <w:t xml:space="preserve">Local Area Networks (LANs), which connect local computers (between a 100m. range), breaking data into packets and sharing channel access randomly. This backbone provides best-effort service, dividing packets into smaller ones; this can be a problem in overhead, retransmitting again older packets, but causing less loss (better to lose, i.e. a size of 1000, 5 packets of 200 rather than 1000 “big” one; this implies that the BER is higher on higher packets). </w:t>
+        <w:t xml:space="preserve">Local Area Networks (LANs), which connect local computers (between a 100m. range), breaking data into packets and sharing channel access randomly. This backbone provides best-effort service, </w:t>
+      </w:r>
+      <w:r>
+        <w:rPr>
+          <w:lang w:val="en-US"/>
+        </w:rPr>
+        <w:t>which means they prioritize delivering data with no guarantees of quality or timeliness</w:t>
+      </w:r>
+      <w:r>
+        <w:rPr>
+          <w:lang w:val="en-US"/>
+        </w:rPr>
+        <w:t xml:space="preserve">. </w:t>
       </w:r>
     </w:p>
     <w:p>
@@ -2294,17 +2532,54 @@
         <w:rPr>
           <w:lang w:val="en-US"/>
         </w:rPr>
-        <w:t xml:space="preserve">Wirelessly we’re not using the full bandwidth, because “we always waste time on something else”, may it be voice, data consumed, packets, etc. </w:t>
-      </w:r>
-    </w:p>
-    <w:p>
-      <w:pPr>
-        <w:rPr>
-          <w:lang w:val="en-US"/>
-        </w:rPr>
-      </w:pPr>
-      <w:r>
-        <w:rPr>
+        <w:t>This can lead to overhead due to the need to retransmit smaller packets but can be more forgiving in terms of data loss.</w:t>
+      </w:r>
+    </w:p>
+    <w:p>
+      <w:pPr>
+        <w:pStyle w:val="Paragrafoelenco"/>
+        <w:numPr>
+          <w:ilvl w:val="1"/>
+          <w:numId w:val="10"/>
+        </w:numPr>
+        <w:rPr>
+          <w:lang w:val="en-US"/>
+        </w:rPr>
+      </w:pPr>
+      <w:r>
+        <w:rPr>
+          <w:lang w:val="en-US"/>
+        </w:rPr>
+        <w:t xml:space="preserve">There is a trade-off in </w:t>
+      </w:r>
+      <w:r>
+        <w:rPr>
+          <w:lang w:val="en-US"/>
+        </w:rPr>
+        <w:t>bandwidth utilization. The shared nature of the channel means that it's not always fully utilized because of the various tasks competing for time on the channel</w:t>
+      </w:r>
+      <w:r>
+        <w:rPr>
+          <w:lang w:val="en-US"/>
+        </w:rPr>
+        <w:t xml:space="preserve">, which include </w:t>
+      </w:r>
+      <w:r>
+        <w:rPr>
+          <w:lang w:val="en-US"/>
+        </w:rPr>
+        <w:t>voice communication, data consumption, and packet transmission</w:t>
+      </w:r>
+    </w:p>
+    <w:p>
+      <w:pPr>
+        <w:rPr>
+          <w:lang w:val="en-US"/>
+        </w:rPr>
+      </w:pPr>
+      <w:r>
+        <w:rPr>
+          <w:noProof/>
           <w:lang w:val="en-US"/>
         </w:rPr>
         <w:drawing>
@@ -2354,88 +2629,382 @@
         <w:rPr>
           <w:lang w:val="en-US"/>
         </w:rPr>
-        <w:br w:type="page"/>
-      </w:r>
-    </w:p>
-    <w:p>
-      <w:pPr>
-        <w:rPr>
-          <w:lang w:val="en-US"/>
-        </w:rPr>
-      </w:pPr>
-      <w:r>
-        <w:rPr>
-          <w:lang w:val="en-US"/>
-        </w:rPr>
+        <w:t>Just to give a quick overview of WLAN Standards</w:t>
+      </w:r>
+      <w:r>
+        <w:rPr>
+          <w:lang w:val="en-US"/>
+        </w:rPr>
+        <w:t>:</w:t>
+      </w:r>
+    </w:p>
+    <w:p>
+      <w:pPr>
+        <w:numPr>
+          <w:ilvl w:val="0"/>
+          <w:numId w:val="12"/>
+        </w:numPr>
+        <w:spacing w:line="276" w:lineRule="auto"/>
+        <w:rPr>
+          <w:lang w:val="en-US"/>
+        </w:rPr>
+      </w:pPr>
+      <w:r>
+        <w:rPr>
+          <w:b/>
+          <w:bCs/>
+          <w:lang w:val="en-US"/>
+        </w:rPr>
+        <w:t>802.11b (Old Generation)</w:t>
+      </w:r>
+      <w:r>
+        <w:rPr>
+          <w:b/>
+          <w:bCs/>
+          <w:lang w:val="en-US"/>
+        </w:rPr>
+        <w:t xml:space="preserve"> – free f</w:t>
+      </w:r>
+      <w:r>
+        <w:rPr>
+          <w:b/>
+          <w:bCs/>
+          <w:lang w:val="en-US"/>
+        </w:rPr>
+        <w:t>requency, more crowded</w:t>
+      </w:r>
+    </w:p>
+    <w:p>
+      <w:pPr>
+        <w:numPr>
+          <w:ilvl w:val="1"/>
+          <w:numId w:val="12"/>
+        </w:numPr>
+        <w:spacing w:line="276" w:lineRule="auto"/>
+      </w:pPr>
+      <w:r>
+        <w:t>Frequency: 2.4GHz ISM band</w:t>
+      </w:r>
+    </w:p>
+    <w:p>
+      <w:pPr>
+        <w:numPr>
+          <w:ilvl w:val="1"/>
+          <w:numId w:val="12"/>
+        </w:numPr>
+        <w:spacing w:line="276" w:lineRule="auto"/>
+      </w:pPr>
+      <w:r>
+        <w:t>Modulation: Frequency hopped spread spectrum</w:t>
+      </w:r>
+    </w:p>
+    <w:p>
+      <w:pPr>
+        <w:numPr>
+          <w:ilvl w:val="1"/>
+          <w:numId w:val="12"/>
+        </w:numPr>
+        <w:spacing w:line="276" w:lineRule="auto"/>
+      </w:pPr>
+      <w:r>
+        <w:t>Speed: 1 - 11 Mbps</w:t>
+      </w:r>
+    </w:p>
+    <w:p>
+      <w:pPr>
+        <w:numPr>
+          <w:ilvl w:val="1"/>
+          <w:numId w:val="12"/>
+        </w:numPr>
+        <w:spacing w:line="276" w:lineRule="auto"/>
+      </w:pPr>
+      <w:r>
+        <w:t>Range: Approximately 100 meters (nominal)</w:t>
+      </w:r>
+    </w:p>
+    <w:p>
+      <w:pPr>
+        <w:numPr>
+          <w:ilvl w:val="0"/>
+          <w:numId w:val="12"/>
+        </w:numPr>
+        <w:spacing w:line="276" w:lineRule="auto"/>
+        <w:rPr>
+          <w:lang w:val="en-US"/>
+        </w:rPr>
+      </w:pPr>
+      <w:r>
+        <w:rPr>
+          <w:b/>
+          <w:bCs/>
+          <w:lang w:val="en-US"/>
+        </w:rPr>
+        <w:t>802.11g (Legacy Standard)</w:t>
+      </w:r>
+      <w:r>
+        <w:rPr>
+          <w:b/>
+          <w:bCs/>
+          <w:lang w:val="en-US"/>
+        </w:rPr>
+        <w:t xml:space="preserve"> – popular a</w:t>
+      </w:r>
+      <w:r>
+        <w:rPr>
+          <w:b/>
+          <w:bCs/>
+          <w:lang w:val="en-US"/>
+        </w:rPr>
+        <w:t>nd with higher bandwidth usage</w:t>
+      </w:r>
+    </w:p>
+    <w:p>
+      <w:pPr>
+        <w:numPr>
+          <w:ilvl w:val="1"/>
+          <w:numId w:val="12"/>
+        </w:numPr>
+        <w:spacing w:line="276" w:lineRule="auto"/>
+        <w:rPr>
+          <w:lang w:val="en-US"/>
+        </w:rPr>
+      </w:pPr>
+      <w:r>
+        <w:rPr>
+          <w:lang w:val="en-US"/>
+        </w:rPr>
+        <w:t>Frequencies: 2.4 GHz and 5 GHz bands</w:t>
+      </w:r>
+    </w:p>
+    <w:p>
+      <w:pPr>
+        <w:numPr>
+          <w:ilvl w:val="1"/>
+          <w:numId w:val="12"/>
+        </w:numPr>
+        <w:spacing w:line="276" w:lineRule="auto"/>
+        <w:rPr>
+          <w:lang w:val="en-US"/>
+        </w:rPr>
+      </w:pPr>
+      <w:r>
+        <w:rPr>
+          <w:lang w:val="en-US"/>
+        </w:rPr>
+        <w:t>Modulation: OFDM (Orthogonal Frequency-Division Multiplexing)</w:t>
+      </w:r>
+      <w:r>
+        <w:rPr>
+          <w:lang w:val="en-US"/>
+        </w:rPr>
+        <w:t>,</w:t>
+      </w:r>
+      <w:r>
+        <w:rPr>
+          <w:lang w:val="en-US"/>
+        </w:rPr>
+        <w:t xml:space="preserve"> transmitting data and dividing it into multiple subcarriers, resistant to interference and able to multipath</w:t>
+      </w:r>
+    </w:p>
+    <w:p>
+      <w:pPr>
+        <w:numPr>
+          <w:ilvl w:val="1"/>
+          <w:numId w:val="12"/>
+        </w:numPr>
+        <w:spacing w:line="276" w:lineRule="auto"/>
+        <w:rPr>
+          <w:lang w:val="en-US"/>
+        </w:rPr>
+      </w:pPr>
+      <w:r>
+        <w:rPr>
+          <w:lang w:val="en-US"/>
+        </w:rPr>
+        <w:t>Speed: Up to 54 Mbps (nominal)</w:t>
+      </w:r>
+    </w:p>
+    <w:p>
+      <w:pPr>
+        <w:numPr>
+          <w:ilvl w:val="0"/>
+          <w:numId w:val="12"/>
+        </w:numPr>
+        <w:spacing w:line="276" w:lineRule="auto"/>
+        <w:rPr>
+          <w:lang w:val="en-US"/>
+        </w:rPr>
+      </w:pPr>
+      <w:r>
+        <w:rPr>
+          <w:b/>
+          <w:bCs/>
+          <w:lang w:val="en-US"/>
+        </w:rPr>
+        <w:t>802.11n (Current Generation)</w:t>
+      </w:r>
+    </w:p>
+    <w:p>
+      <w:pPr>
+        <w:numPr>
+          <w:ilvl w:val="1"/>
+          <w:numId w:val="12"/>
+        </w:numPr>
+        <w:spacing w:line="276" w:lineRule="auto"/>
+        <w:rPr>
+          <w:lang w:val="en-US"/>
+        </w:rPr>
+      </w:pPr>
+      <w:r>
+        <w:rPr>
+          <w:lang w:val="en-US"/>
+        </w:rPr>
+        <w:t>Frequencies: 2.4 GHz and 5 GHz bands</w:t>
+      </w:r>
+    </w:p>
+    <w:p>
+      <w:pPr>
+        <w:numPr>
+          <w:ilvl w:val="1"/>
+          <w:numId w:val="12"/>
+        </w:numPr>
+        <w:spacing w:line="276" w:lineRule="auto"/>
+      </w:pPr>
+      <w:r>
+        <w:t>Modulation: OFDM with time division</w:t>
+      </w:r>
+    </w:p>
+    <w:p>
+      <w:pPr>
+        <w:numPr>
+          <w:ilvl w:val="1"/>
+          <w:numId w:val="12"/>
+        </w:numPr>
+        <w:spacing w:line="276" w:lineRule="auto"/>
+        <w:rPr>
+          <w:lang w:val="en-US"/>
+        </w:rPr>
+      </w:pPr>
+      <w:r>
+        <w:rPr>
+          <w:lang w:val="en-US"/>
+        </w:rPr>
+        <w:t>Technology: MIMO (Multiple-Input and Multiple-Output)</w:t>
+      </w:r>
+      <w:r>
+        <w:rPr>
+          <w:lang w:val="en-US"/>
+        </w:rPr>
+        <w:t>,</w:t>
+      </w:r>
+      <w:r>
+        <w:rPr>
+          <w:lang w:val="en-US"/>
+        </w:rPr>
+        <w:t xml:space="preserve"> </w:t>
+      </w:r>
+      <w:r>
+        <w:rPr>
+          <w:lang w:val="en-US"/>
+        </w:rPr>
+        <w:t>uses multiple antennas at both the transmitter and receiver</w:t>
+      </w:r>
+      <w:r>
+        <w:rPr>
+          <w:lang w:val="en-US"/>
+        </w:rPr>
+        <w:t>, enabling simultaneous transmission of multiple data streams</w:t>
+      </w:r>
+    </w:p>
+    <w:p>
+      <w:pPr>
+        <w:numPr>
+          <w:ilvl w:val="1"/>
+          <w:numId w:val="12"/>
+        </w:numPr>
+        <w:spacing w:line="276" w:lineRule="auto"/>
+        <w:rPr>
+          <w:lang w:val="en-US"/>
+        </w:rPr>
+      </w:pPr>
+      <w:r>
+        <w:rPr>
+          <w:lang w:val="en-US"/>
+        </w:rPr>
+        <w:t>Speed: Up to 300 Mbps (nominal)</w:t>
+      </w:r>
+    </w:p>
+    <w:p>
+      <w:pPr>
+        <w:numPr>
+          <w:ilvl w:val="0"/>
+          <w:numId w:val="12"/>
+        </w:numPr>
+        <w:spacing w:line="276" w:lineRule="auto"/>
+      </w:pPr>
+      <w:r>
+        <w:rPr>
+          <w:b/>
+          <w:bCs/>
+        </w:rPr>
+        <w:t>802.11ac (Current/Emerging Generation):</w:t>
+      </w:r>
+    </w:p>
+    <w:p>
+      <w:pPr>
+        <w:numPr>
+          <w:ilvl w:val="1"/>
+          <w:numId w:val="12"/>
+        </w:numPr>
+        <w:spacing w:line="276" w:lineRule="auto"/>
+      </w:pPr>
+      <w:r>
+        <w:t>Frequencies: 2.4 GHz and 5 GHz bands</w:t>
+      </w:r>
+    </w:p>
+    <w:p>
+      <w:pPr>
+        <w:numPr>
+          <w:ilvl w:val="1"/>
+          <w:numId w:val="12"/>
+        </w:numPr>
+        <w:spacing w:line="276" w:lineRule="auto"/>
+      </w:pPr>
+      <w:r>
+        <w:t>Modulation: OFDM with time division</w:t>
+      </w:r>
+    </w:p>
+    <w:p>
+      <w:pPr>
+        <w:numPr>
+          <w:ilvl w:val="1"/>
+          <w:numId w:val="12"/>
+        </w:numPr>
+        <w:spacing w:line="276" w:lineRule="auto"/>
+      </w:pPr>
+      <w:r>
+        <w:t>Advanced MIMO: More MIMO (Multiple-Input and Multiple-Output) channels</w:t>
+      </w:r>
+    </w:p>
+    <w:p>
+      <w:pPr>
+        <w:numPr>
+          <w:ilvl w:val="1"/>
+          <w:numId w:val="12"/>
+        </w:numPr>
+        <w:spacing w:line="276" w:lineRule="auto"/>
+      </w:pPr>
+      <w:r>
         <w:lastRenderedPageBreak/>
-        <w:t>Just to give a quick overview of WLAN Standards</w:t>
-      </w:r>
-      <w:r>
-        <w:rPr>
-          <w:lang w:val="en-US"/>
-        </w:rPr>
-        <w:t xml:space="preserve"> (</w:t>
-      </w:r>
-      <w:r>
-        <w:rPr>
-          <w:u w:val="single"/>
-          <w:lang w:val="en-US"/>
-        </w:rPr>
-        <w:t>make a different summary of sort</w:t>
-      </w:r>
-      <w:r>
-        <w:rPr>
-          <w:lang w:val="en-US"/>
-        </w:rPr>
-        <w:t>):</w:t>
-      </w:r>
-    </w:p>
-    <w:p>
-      <w:pPr>
-        <w:rPr>
-          <w:lang w:val="en-US"/>
-        </w:rPr>
-      </w:pPr>
-      <w:r>
-        <w:rPr>
-          <w:lang w:val="en-US"/>
-        </w:rPr>
-        <w:drawing>
-          <wp:inline distT="0" distB="0" distL="0" distR="0" wp14:anchorId="58BF1D74" wp14:editId="6606CFB8">
-            <wp:extent cx="4668982" cy="3284872"/>
-            <wp:effectExtent l="0" t="0" r="0" b="0"/>
-            <wp:docPr id="2144917597" name="Immagine 1"/>
-            <wp:cNvGraphicFramePr>
-              <a:graphicFrameLocks xmlns:a="http://schemas.openxmlformats.org/drawingml/2006/main" noChangeAspect="1"/>
-            </wp:cNvGraphicFramePr>
-            <a:graphic xmlns:a="http://schemas.openxmlformats.org/drawingml/2006/main">
-              <a:graphicData uri="http://schemas.openxmlformats.org/drawingml/2006/picture">
-                <pic:pic xmlns:pic="http://schemas.openxmlformats.org/drawingml/2006/picture">
-                  <pic:nvPicPr>
-                    <pic:cNvPr id="2144917597" name=""/>
-                    <pic:cNvPicPr/>
-                  </pic:nvPicPr>
-                  <pic:blipFill>
-                    <a:blip r:embed="rId18"/>
-                    <a:stretch>
-                      <a:fillRect/>
-                    </a:stretch>
-                  </pic:blipFill>
-                  <pic:spPr>
-                    <a:xfrm>
-                      <a:off x="0" y="0"/>
-                      <a:ext cx="4677180" cy="3290640"/>
-                    </a:xfrm>
-                    <a:prstGeom prst="rect">
-                      <a:avLst/>
-                    </a:prstGeom>
-                  </pic:spPr>
-                </pic:pic>
-              </a:graphicData>
-            </a:graphic>
-          </wp:inline>
-        </w:drawing>
-      </w:r>
+        <w:t>Speed: Up to 500 Mbps (nominal) for a single connection</w:t>
+      </w:r>
+    </w:p>
+    <w:p>
+      <w:pPr>
+        <w:rPr>
+          <w:lang w:val="en-US"/>
+        </w:rPr>
+      </w:pPr>
     </w:p>
     <w:p>
       <w:pPr>
@@ -2915,6 +3484,119 @@
     </w:lvl>
   </w:abstractNum>
   <w:abstractNum w:abstractNumId="3" w15:restartNumberingAfterBreak="0">
+    <w:nsid w:val="109B2B98"/>
+    <w:multiLevelType w:val="hybridMultilevel"/>
+    <w:tmpl w:val="4AD06DBC"/>
+    <w:lvl w:ilvl="0" w:tplc="04100001">
+      <w:start w:val="1"/>
+      <w:numFmt w:val="bullet"/>
+      <w:lvlText w:val=""/>
+      <w:lvlJc w:val="left"/>
+      <w:pPr>
+        <w:ind w:left="720" w:hanging="360"/>
+      </w:pPr>
+      <w:rPr>
+        <w:rFonts w:ascii="Symbol" w:hAnsi="Symbol" w:hint="default"/>
+      </w:rPr>
+    </w:lvl>
+    <w:lvl w:ilvl="1" w:tplc="04100003" w:tentative="1">
+      <w:start w:val="1"/>
+      <w:numFmt w:val="bullet"/>
+      <w:lvlText w:val="o"/>
+      <w:lvlJc w:val="left"/>
+      <w:pPr>
+        <w:ind w:left="1440" w:hanging="360"/>
+      </w:pPr>
+      <w:rPr>
+        <w:rFonts w:ascii="Courier New" w:hAnsi="Courier New" w:cs="Courier New" w:hint="default"/>
+      </w:rPr>
+    </w:lvl>
+    <w:lvl w:ilvl="2" w:tplc="04100005" w:tentative="1">
+      <w:start w:val="1"/>
+      <w:numFmt w:val="bullet"/>
+      <w:lvlText w:val=""/>
+      <w:lvlJc w:val="left"/>
+      <w:pPr>
+        <w:ind w:left="2160" w:hanging="360"/>
+      </w:pPr>
+      <w:rPr>
+        <w:rFonts w:ascii="Wingdings" w:hAnsi="Wingdings" w:hint="default"/>
+      </w:rPr>
+    </w:lvl>
+    <w:lvl w:ilvl="3" w:tplc="04100001" w:tentative="1">
+      <w:start w:val="1"/>
+      <w:numFmt w:val="bullet"/>
+      <w:lvlText w:val=""/>
+      <w:lvlJc w:val="left"/>
+      <w:pPr>
+        <w:ind w:left="2880" w:hanging="360"/>
+      </w:pPr>
+      <w:rPr>
+        <w:rFonts w:ascii="Symbol" w:hAnsi="Symbol" w:hint="default"/>
+      </w:rPr>
+    </w:lvl>
+    <w:lvl w:ilvl="4" w:tplc="04100003" w:tentative="1">
+      <w:start w:val="1"/>
+      <w:numFmt w:val="bullet"/>
+      <w:lvlText w:val="o"/>
+      <w:lvlJc w:val="left"/>
+      <w:pPr>
+        <w:ind w:left="3600" w:hanging="360"/>
+      </w:pPr>
+      <w:rPr>
+        <w:rFonts w:ascii="Courier New" w:hAnsi="Courier New" w:cs="Courier New" w:hint="default"/>
+      </w:rPr>
+    </w:lvl>
+    <w:lvl w:ilvl="5" w:tplc="04100005" w:tentative="1">
+      <w:start w:val="1"/>
+      <w:numFmt w:val="bullet"/>
+      <w:lvlText w:val=""/>
+      <w:lvlJc w:val="left"/>
+      <w:pPr>
+        <w:ind w:left="4320" w:hanging="360"/>
+      </w:pPr>
+      <w:rPr>
+        <w:rFonts w:ascii="Wingdings" w:hAnsi="Wingdings" w:hint="default"/>
+      </w:rPr>
+    </w:lvl>
+    <w:lvl w:ilvl="6" w:tplc="04100001" w:tentative="1">
+      <w:start w:val="1"/>
+      <w:numFmt w:val="bullet"/>
+      <w:lvlText w:val=""/>
+      <w:lvlJc w:val="left"/>
+      <w:pPr>
+        <w:ind w:left="5040" w:hanging="360"/>
+      </w:pPr>
+      <w:rPr>
+        <w:rFonts w:ascii="Symbol" w:hAnsi="Symbol" w:hint="default"/>
+      </w:rPr>
+    </w:lvl>
+    <w:lvl w:ilvl="7" w:tplc="04100003" w:tentative="1">
+      <w:start w:val="1"/>
+      <w:numFmt w:val="bullet"/>
+      <w:lvlText w:val="o"/>
+      <w:lvlJc w:val="left"/>
+      <w:pPr>
+        <w:ind w:left="5760" w:hanging="360"/>
+      </w:pPr>
+      <w:rPr>
+        <w:rFonts w:ascii="Courier New" w:hAnsi="Courier New" w:cs="Courier New" w:hint="default"/>
+      </w:rPr>
+    </w:lvl>
+    <w:lvl w:ilvl="8" w:tplc="04100005" w:tentative="1">
+      <w:start w:val="1"/>
+      <w:numFmt w:val="bullet"/>
+      <w:lvlText w:val=""/>
+      <w:lvlJc w:val="left"/>
+      <w:pPr>
+        <w:ind w:left="6480" w:hanging="360"/>
+      </w:pPr>
+      <w:rPr>
+        <w:rFonts w:ascii="Wingdings" w:hAnsi="Wingdings" w:hint="default"/>
+      </w:rPr>
+    </w:lvl>
+  </w:abstractNum>
+  <w:abstractNum w:abstractNumId="4" w15:restartNumberingAfterBreak="0">
     <w:nsid w:val="3E8F2D2B"/>
     <w:multiLevelType w:val="hybridMultilevel"/>
     <w:tmpl w:val="17A2EB1A"/>
@@ -3027,7 +3709,7 @@
       </w:rPr>
     </w:lvl>
   </w:abstractNum>
-  <w:abstractNum w:abstractNumId="4" w15:restartNumberingAfterBreak="0">
+  <w:abstractNum w:abstractNumId="5" w15:restartNumberingAfterBreak="0">
     <w:nsid w:val="528F0BB4"/>
     <w:multiLevelType w:val="hybridMultilevel"/>
     <w:tmpl w:val="4ECC60C2"/>
@@ -3139,7 +3821,7 @@
       </w:rPr>
     </w:lvl>
   </w:abstractNum>
-  <w:abstractNum w:abstractNumId="5" w15:restartNumberingAfterBreak="0">
+  <w:abstractNum w:abstractNumId="6" w15:restartNumberingAfterBreak="0">
     <w:nsid w:val="55E03FC2"/>
     <w:multiLevelType w:val="hybridMultilevel"/>
     <w:tmpl w:val="8B06FD6C"/>
@@ -3252,7 +3934,7 @@
       </w:rPr>
     </w:lvl>
   </w:abstractNum>
-  <w:abstractNum w:abstractNumId="6" w15:restartNumberingAfterBreak="0">
+  <w:abstractNum w:abstractNumId="7" w15:restartNumberingAfterBreak="0">
     <w:nsid w:val="60113F82"/>
     <w:multiLevelType w:val="hybridMultilevel"/>
     <w:tmpl w:val="59C8B5A2"/>
@@ -3364,7 +4046,7 @@
       </w:rPr>
     </w:lvl>
   </w:abstractNum>
-  <w:abstractNum w:abstractNumId="7" w15:restartNumberingAfterBreak="0">
+  <w:abstractNum w:abstractNumId="8" w15:restartNumberingAfterBreak="0">
     <w:nsid w:val="61315805"/>
     <w:multiLevelType w:val="hybridMultilevel"/>
     <w:tmpl w:val="5AF877AA"/>
@@ -3477,7 +4159,7 @@
       </w:rPr>
     </w:lvl>
   </w:abstractNum>
-  <w:abstractNum w:abstractNumId="8" w15:restartNumberingAfterBreak="0">
+  <w:abstractNum w:abstractNumId="9" w15:restartNumberingAfterBreak="0">
     <w:nsid w:val="66AF024C"/>
     <w:multiLevelType w:val="hybridMultilevel"/>
     <w:tmpl w:val="07A46740"/>
@@ -3589,7 +4271,156 @@
       </w:rPr>
     </w:lvl>
   </w:abstractNum>
-  <w:abstractNum w:abstractNumId="9" w15:restartNumberingAfterBreak="0">
+  <w:abstractNum w:abstractNumId="10" w15:restartNumberingAfterBreak="0">
+    <w:nsid w:val="7D53301C"/>
+    <w:multiLevelType w:val="multilevel"/>
+    <w:tmpl w:val="DB5ABA28"/>
+    <w:lvl w:ilvl="0">
+      <w:start w:val="1"/>
+      <w:numFmt w:val="bullet"/>
+      <w:lvlText w:val=""/>
+      <w:lvlJc w:val="left"/>
+      <w:pPr>
+        <w:tabs>
+          <w:tab w:val="num" w:pos="720"/>
+        </w:tabs>
+        <w:ind w:left="720" w:hanging="360"/>
+      </w:pPr>
+      <w:rPr>
+        <w:rFonts w:ascii="Symbol" w:hAnsi="Symbol" w:hint="default"/>
+        <w:sz w:val="20"/>
+      </w:rPr>
+    </w:lvl>
+    <w:lvl w:ilvl="1">
+      <w:start w:val="1"/>
+      <w:numFmt w:val="bullet"/>
+      <w:lvlText w:val=""/>
+      <w:lvlJc w:val="left"/>
+      <w:pPr>
+        <w:tabs>
+          <w:tab w:val="num" w:pos="1440"/>
+        </w:tabs>
+        <w:ind w:left="1440" w:hanging="360"/>
+      </w:pPr>
+      <w:rPr>
+        <w:rFonts w:ascii="Symbol" w:hAnsi="Symbol" w:hint="default"/>
+        <w:sz w:val="20"/>
+      </w:rPr>
+    </w:lvl>
+    <w:lvl w:ilvl="2" w:tentative="1">
+      <w:start w:val="1"/>
+      <w:numFmt w:val="bullet"/>
+      <w:lvlText w:val=""/>
+      <w:lvlJc w:val="left"/>
+      <w:pPr>
+        <w:tabs>
+          <w:tab w:val="num" w:pos="2160"/>
+        </w:tabs>
+        <w:ind w:left="2160" w:hanging="360"/>
+      </w:pPr>
+      <w:rPr>
+        <w:rFonts w:ascii="Symbol" w:hAnsi="Symbol" w:hint="default"/>
+        <w:sz w:val="20"/>
+      </w:rPr>
+    </w:lvl>
+    <w:lvl w:ilvl="3" w:tentative="1">
+      <w:start w:val="1"/>
+      <w:numFmt w:val="bullet"/>
+      <w:lvlText w:val=""/>
+      <w:lvlJc w:val="left"/>
+      <w:pPr>
+        <w:tabs>
+          <w:tab w:val="num" w:pos="2880"/>
+        </w:tabs>
+        <w:ind w:left="2880" w:hanging="360"/>
+      </w:pPr>
+      <w:rPr>
+        <w:rFonts w:ascii="Symbol" w:hAnsi="Symbol" w:hint="default"/>
+        <w:sz w:val="20"/>
+      </w:rPr>
+    </w:lvl>
+    <w:lvl w:ilvl="4" w:tentative="1">
+      <w:start w:val="1"/>
+      <w:numFmt w:val="bullet"/>
+      <w:lvlText w:val=""/>
+      <w:lvlJc w:val="left"/>
+      <w:pPr>
+        <w:tabs>
+          <w:tab w:val="num" w:pos="3600"/>
+        </w:tabs>
+        <w:ind w:left="3600" w:hanging="360"/>
+      </w:pPr>
+      <w:rPr>
+        <w:rFonts w:ascii="Symbol" w:hAnsi="Symbol" w:hint="default"/>
+        <w:sz w:val="20"/>
+      </w:rPr>
+    </w:lvl>
+    <w:lvl w:ilvl="5" w:tentative="1">
+      <w:start w:val="1"/>
+      <w:numFmt w:val="bullet"/>
+      <w:lvlText w:val=""/>
+      <w:lvlJc w:val="left"/>
+      <w:pPr>
+        <w:tabs>
+          <w:tab w:val="num" w:pos="4320"/>
+        </w:tabs>
+        <w:ind w:left="4320" w:hanging="360"/>
+      </w:pPr>
+      <w:rPr>
+        <w:rFonts w:ascii="Symbol" w:hAnsi="Symbol" w:hint="default"/>
+        <w:sz w:val="20"/>
+      </w:rPr>
+    </w:lvl>
+    <w:lvl w:ilvl="6" w:tentative="1">
+      <w:start w:val="1"/>
+      <w:numFmt w:val="bullet"/>
+      <w:lvlText w:val=""/>
+      <w:lvlJc w:val="left"/>
+      <w:pPr>
+        <w:tabs>
+          <w:tab w:val="num" w:pos="5040"/>
+        </w:tabs>
+        <w:ind w:left="5040" w:hanging="360"/>
+      </w:pPr>
+      <w:rPr>
+        <w:rFonts w:ascii="Symbol" w:hAnsi="Symbol" w:hint="default"/>
+        <w:sz w:val="20"/>
+      </w:rPr>
+    </w:lvl>
+    <w:lvl w:ilvl="7" w:tentative="1">
+      <w:start w:val="1"/>
+      <w:numFmt w:val="bullet"/>
+      <w:lvlText w:val=""/>
+      <w:lvlJc w:val="left"/>
+      <w:pPr>
+        <w:tabs>
+          <w:tab w:val="num" w:pos="5760"/>
+        </w:tabs>
+        <w:ind w:left="5760" w:hanging="360"/>
+      </w:pPr>
+      <w:rPr>
+        <w:rFonts w:ascii="Symbol" w:hAnsi="Symbol" w:hint="default"/>
+        <w:sz w:val="20"/>
+      </w:rPr>
+    </w:lvl>
+    <w:lvl w:ilvl="8" w:tentative="1">
+      <w:start w:val="1"/>
+      <w:numFmt w:val="bullet"/>
+      <w:lvlText w:val=""/>
+      <w:lvlJc w:val="left"/>
+      <w:pPr>
+        <w:tabs>
+          <w:tab w:val="num" w:pos="6480"/>
+        </w:tabs>
+        <w:ind w:left="6480" w:hanging="360"/>
+      </w:pPr>
+      <w:rPr>
+        <w:rFonts w:ascii="Symbol" w:hAnsi="Symbol" w:hint="default"/>
+        <w:sz w:val="20"/>
+      </w:rPr>
+    </w:lvl>
+  </w:abstractNum>
+  <w:abstractNum w:abstractNumId="11" w15:restartNumberingAfterBreak="0">
     <w:nsid w:val="7F4F5566"/>
     <w:multiLevelType w:val="hybridMultilevel"/>
     <w:tmpl w:val="E208C934"/>
@@ -3702,34 +4533,40 @@
     </w:lvl>
   </w:abstractNum>
   <w:num w:numId="1" w16cid:durableId="1891382470">
-    <w:abstractNumId w:val="4"/>
+    <w:abstractNumId w:val="5"/>
   </w:num>
   <w:num w:numId="2" w16cid:durableId="1429425900">
     <w:abstractNumId w:val="0"/>
   </w:num>
   <w:num w:numId="3" w16cid:durableId="683288241">
-    <w:abstractNumId w:val="8"/>
+    <w:abstractNumId w:val="9"/>
   </w:num>
   <w:num w:numId="4" w16cid:durableId="1311907623">
     <w:abstractNumId w:val="1"/>
   </w:num>
   <w:num w:numId="5" w16cid:durableId="1289821081">
-    <w:abstractNumId w:val="9"/>
+    <w:abstractNumId w:val="11"/>
   </w:num>
   <w:num w:numId="6" w16cid:durableId="723065597">
     <w:abstractNumId w:val="2"/>
   </w:num>
   <w:num w:numId="7" w16cid:durableId="2023193303">
+    <w:abstractNumId w:val="7"/>
+  </w:num>
+  <w:num w:numId="8" w16cid:durableId="1893612422">
+    <w:abstractNumId w:val="8"/>
+  </w:num>
+  <w:num w:numId="9" w16cid:durableId="2099708608">
+    <w:abstractNumId w:val="4"/>
+  </w:num>
+  <w:num w:numId="10" w16cid:durableId="175583256">
     <w:abstractNumId w:val="6"/>
   </w:num>
-  <w:num w:numId="8" w16cid:durableId="1893612422">
-    <w:abstractNumId w:val="7"/>
-  </w:num>
-  <w:num w:numId="9" w16cid:durableId="2099708608">
+  <w:num w:numId="11" w16cid:durableId="1137648759">
     <w:abstractNumId w:val="3"/>
   </w:num>
-  <w:num w:numId="10" w16cid:durableId="175583256">
-    <w:abstractNumId w:val="5"/>
+  <w:num w:numId="12" w16cid:durableId="264852862">
+    <w:abstractNumId w:val="10"/>
   </w:num>
 </w:numbering>
 </file>
@@ -4159,7 +4996,6 @@
   <w:style w:type="character" w:default="1" w:styleId="Carpredefinitoparagrafo">
     <w:name w:val="Default Paragraph Font"/>
     <w:uiPriority w:val="1"/>
-    <w:semiHidden/>
     <w:unhideWhenUsed/>
   </w:style>
   <w:style w:type="table" w:default="1" w:styleId="Tabellanormale">

</xml_diff>

<commit_message>
Second lecture lesson notes
</commit_message>
<xml_diff>
--- a/WNMA Simple (for real).docx
+++ b/WNMA Simple (for real).docx
@@ -4196,7 +4196,7 @@
           <w:r>
             <w:fldChar w:fldCharType="separate"/>
           </w:r>
-          <w:hyperlink w:anchor="_Toc147674808" w:history="1">
+          <w:hyperlink w:anchor="_Toc147744287" w:history="1">
             <w:r>
               <w:rPr>
                 <w:rStyle w:val="Collegamentoipertestuale"/>
@@ -4224,7 +4224,7 @@
                 <w:noProof/>
                 <w:webHidden/>
               </w:rPr>
-              <w:instrText xml:space="preserve"> PAGEREF _Toc147674808 \h </w:instrText>
+              <w:instrText xml:space="preserve"> PAGEREF _Toc147744287 \h </w:instrText>
             </w:r>
             <w:r>
               <w:rPr>
@@ -4267,14 +4267,30 @@
               <w:lang w:eastAsia="it-IT"/>
             </w:rPr>
           </w:pPr>
-          <w:hyperlink w:anchor="_Toc147674809" w:history="1">
+          <w:hyperlink w:anchor="_Toc147744288" w:history="1">
             <w:r>
               <w:rPr>
                 <w:rStyle w:val="Collegamentoipertestuale"/>
                 <w:noProof/>
                 <w:lang w:val="en-US"/>
               </w:rPr>
-              <w:t>Mobile communications and Wireless Systems</w:t>
+              <w:t>Mobile comm</w:t>
+            </w:r>
+            <w:r>
+              <w:rPr>
+                <w:rStyle w:val="Collegamentoipertestuale"/>
+                <w:noProof/>
+                <w:lang w:val="en-US"/>
+              </w:rPr>
+              <w:t>u</w:t>
+            </w:r>
+            <w:r>
+              <w:rPr>
+                <w:rStyle w:val="Collegamentoipertestuale"/>
+                <w:noProof/>
+                <w:lang w:val="en-US"/>
+              </w:rPr>
+              <w:t>nications and Wireless Systems</w:t>
             </w:r>
             <w:r>
               <w:rPr>
@@ -4295,7 +4311,7 @@
                 <w:noProof/>
                 <w:webHidden/>
               </w:rPr>
-              <w:instrText xml:space="preserve"> PAGEREF _Toc147674809 \h </w:instrText>
+              <w:instrText xml:space="preserve"> PAGEREF _Toc147744288 \h </w:instrText>
             </w:r>
             <w:r>
               <w:rPr>
@@ -4358,7 +4374,7 @@
           <w:lang w:val="en-US"/>
         </w:rPr>
       </w:pPr>
-      <w:bookmarkStart w:id="0" w:name="_Toc147674808"/>
+      <w:bookmarkStart w:id="0" w:name="_Toc147744287"/>
       <w:r>
         <w:rPr>
           <w:lang w:val="en-US"/>
@@ -5585,7 +5601,7 @@
           <w:lang w:val="en-US"/>
         </w:rPr>
       </w:pPr>
-      <w:bookmarkStart w:id="1" w:name="_Toc147674809"/>
+      <w:bookmarkStart w:id="1" w:name="_Toc147744288"/>
       <w:r>
         <w:rPr>
           <w:lang w:val="en-US"/>
@@ -7671,7 +7687,6 @@
     <w:p>
       <w:pPr>
         <w:spacing w:after="0" w:line="276" w:lineRule="auto"/>
-        <w:ind w:left="1440"/>
         <w:rPr>
           <w:lang w:val="en-US"/>
         </w:rPr>
@@ -7685,14 +7700,96 @@
           <w:numId w:val="10"/>
         </w:numPr>
         <w:rPr>
-          <w:lang w:val="en-US"/>
-        </w:rPr>
-      </w:pPr>
-      <w:r>
-        <w:rPr>
-          <w:lang w:val="en-US"/>
-        </w:rPr>
-        <w:t>Wireless Mesh Network</w:t>
+          <w:u w:val="single"/>
+          <w:lang w:val="en-US"/>
+        </w:rPr>
+      </w:pPr>
+      <w:r>
+        <w:rPr>
+          <w:u w:val="single"/>
+          <w:lang w:val="en-US"/>
+        </w:rPr>
+        <w:t>Satellite Systems</w:t>
+      </w:r>
+      <w:r>
+        <w:rPr>
+          <w:lang w:val="en-US"/>
+        </w:rPr>
+        <w:t xml:space="preserve">, used to cover very large areas at very high heights. We differentiate them according to the </w:t>
+      </w:r>
+      <w:r>
+        <w:rPr>
+          <w:lang w:val="en-US"/>
+        </w:rPr>
+        <w:t>different orbit heights: GEO satellites (geostationary) stay at about 39000 km while LEO satellites (Low Earth Orbit) stay lower, at 2000 km</w:t>
+      </w:r>
+      <w:r>
+        <w:rPr>
+          <w:lang w:val="en-US"/>
+        </w:rPr>
+        <w:t>.</w:t>
+      </w:r>
+    </w:p>
+    <w:p>
+      <w:pPr>
+        <w:pStyle w:val="Paragrafoelenco"/>
+        <w:numPr>
+          <w:ilvl w:val="1"/>
+          <w:numId w:val="10"/>
+        </w:numPr>
+        <w:rPr>
+          <w:u w:val="single"/>
+          <w:lang w:val="en-US"/>
+        </w:rPr>
+      </w:pPr>
+      <w:r>
+        <w:rPr>
+          <w:lang w:val="en-US"/>
+        </w:rPr>
+        <w:t xml:space="preserve">They are optimized for one-way transmission, especially for radio and movie broadcasting (a delay of </w:t>
+      </w:r>
+      <w:r>
+        <w:rPr>
+          <w:lang w:val="en-US"/>
+        </w:rPr>
+        <w:t>between 25/50 ms for the latter to 120 ms for latest)</w:t>
+      </w:r>
+    </w:p>
+    <w:p>
+      <w:pPr>
+        <w:pStyle w:val="Paragrafoelenco"/>
+        <w:numPr>
+          <w:ilvl w:val="1"/>
+          <w:numId w:val="10"/>
+        </w:numPr>
+        <w:rPr>
+          <w:u w:val="single"/>
+          <w:lang w:val="en-US"/>
+        </w:rPr>
+      </w:pPr>
+      <w:r>
+        <w:rPr>
+          <w:lang w:val="en-US"/>
+        </w:rPr>
+        <w:t xml:space="preserve">Most two-way systems like Iridium failed because of expenses and delays; </w:t>
+      </w:r>
+      <w:r>
+        <w:rPr>
+          <w:lang w:val="en-US"/>
+        </w:rPr>
+        <w:t xml:space="preserve">usually satellite </w:t>
+      </w:r>
+      <w:r>
+        <w:rPr>
+          <w:lang w:val="en-US"/>
+        </w:rPr>
+        <w:t xml:space="preserve">to </w:t>
+      </w:r>
+      <w:r>
+        <w:rPr>
+          <w:lang w:val="en-US"/>
+        </w:rPr>
+        <w:t>earth is faster than the other way</w:t>
       </w:r>
     </w:p>
     <w:p>
@@ -7711,23 +7808,227 @@
           <w:numId w:val="10"/>
         </w:numPr>
         <w:rPr>
-          <w:lang w:val="en-US"/>
-        </w:rPr>
-      </w:pPr>
-      <w:r>
-        <w:rPr>
-          <w:lang w:val="en-US"/>
-        </w:rPr>
-        <w:t>Satellite Systems</w:t>
+          <w:u w:val="single"/>
+          <w:lang w:val="en-US"/>
+        </w:rPr>
+      </w:pPr>
+      <w:r>
+        <w:rPr>
+          <w:u w:val="single"/>
+          <w:lang w:val="en-US"/>
+        </w:rPr>
+        <w:t>Bluetooth</w:t>
+      </w:r>
+      <w:r>
+        <w:rPr>
+          <w:lang w:val="en-US"/>
+        </w:rPr>
+        <w:t xml:space="preserve">, created as a cable replacement technology (low cost), so this is why it’s this short-range (at about 10 m, extendable in case to 100 m). The band used is crowded (2.4 GHz), having originally 1 data channel and 3 voice channels. </w:t>
       </w:r>
     </w:p>
     <w:p>
       <w:pPr>
         <w:pStyle w:val="Paragrafoelenco"/>
-        <w:rPr>
-          <w:lang w:val="en-US"/>
-        </w:rPr>
-      </w:pPr>
+        <w:numPr>
+          <w:ilvl w:val="1"/>
+          <w:numId w:val="10"/>
+        </w:numPr>
+        <w:rPr>
+          <w:u w:val="single"/>
+          <w:lang w:val="en-US"/>
+        </w:rPr>
+      </w:pPr>
+      <w:r>
+        <w:rPr>
+          <w:lang w:val="en-US"/>
+        </w:rPr>
+        <w:t>The short range is mainly used to avoid consuming too much battery</w:t>
+      </w:r>
+    </w:p>
+    <w:p>
+      <w:pPr>
+        <w:pStyle w:val="Paragrafoelenco"/>
+        <w:numPr>
+          <w:ilvl w:val="1"/>
+          <w:numId w:val="10"/>
+        </w:numPr>
+        <w:rPr>
+          <w:u w:val="single"/>
+          <w:lang w:val="en-US"/>
+        </w:rPr>
+      </w:pPr>
+      <w:r>
+        <w:rPr>
+          <w:lang w:val="en-US"/>
+        </w:rPr>
+        <w:t>It’s supported almost everywhere nowadays</w:t>
+      </w:r>
+    </w:p>
+    <w:p>
+      <w:pPr>
+        <w:rPr>
+          <w:lang w:val="en-US"/>
+        </w:rPr>
+      </w:pPr>
+      <w:r>
+        <w:rPr>
+          <w:lang w:val="en-US"/>
+        </w:rPr>
+        <w:t>There are some emerging systems, like:</w:t>
+      </w:r>
+    </w:p>
+    <w:p>
+      <w:pPr>
+        <w:pStyle w:val="Paragrafoelenco"/>
+        <w:numPr>
+          <w:ilvl w:val="0"/>
+          <w:numId w:val="8"/>
+        </w:numPr>
+        <w:rPr>
+          <w:lang w:val="en-US"/>
+        </w:rPr>
+      </w:pPr>
+      <w:r>
+        <w:rPr>
+          <w:lang w:val="en-US"/>
+        </w:rPr>
+        <w:t>Ad hoc wireless networks</w:t>
+      </w:r>
+    </w:p>
+    <w:p>
+      <w:pPr>
+        <w:pStyle w:val="Paragrafoelenco"/>
+        <w:numPr>
+          <w:ilvl w:val="0"/>
+          <w:numId w:val="8"/>
+        </w:numPr>
+        <w:rPr>
+          <w:lang w:val="en-US"/>
+        </w:rPr>
+      </w:pPr>
+      <w:r>
+        <w:rPr>
+          <w:lang w:val="en-US"/>
+        </w:rPr>
+        <w:t xml:space="preserve">Mesh networks </w:t>
+      </w:r>
+    </w:p>
+    <w:p>
+      <w:pPr>
+        <w:pStyle w:val="Paragrafoelenco"/>
+        <w:numPr>
+          <w:ilvl w:val="0"/>
+          <w:numId w:val="8"/>
+        </w:numPr>
+        <w:rPr>
+          <w:lang w:val="en-US"/>
+        </w:rPr>
+      </w:pPr>
+      <w:r>
+        <w:rPr>
+          <w:lang w:val="en-US"/>
+        </w:rPr>
+        <w:t>Sensor networks</w:t>
+      </w:r>
+    </w:p>
+    <w:p>
+      <w:pPr>
+        <w:pStyle w:val="Paragrafoelenco"/>
+        <w:numPr>
+          <w:ilvl w:val="0"/>
+          <w:numId w:val="8"/>
+        </w:numPr>
+        <w:rPr>
+          <w:lang w:val="en-US"/>
+        </w:rPr>
+      </w:pPr>
+      <w:r>
+        <w:rPr>
+          <w:lang w:val="en-US"/>
+        </w:rPr>
+        <w:t xml:space="preserve">Distributed control networks </w:t>
+      </w:r>
+    </w:p>
+    <w:p>
+      <w:pPr>
+        <w:pStyle w:val="Paragrafoelenco"/>
+        <w:numPr>
+          <w:ilvl w:val="0"/>
+          <w:numId w:val="8"/>
+        </w:numPr>
+        <w:rPr>
+          <w:lang w:val="en-US"/>
+        </w:rPr>
+      </w:pPr>
+      <w:r>
+        <w:rPr>
+          <w:lang w:val="en-US"/>
+        </w:rPr>
+        <w:t xml:space="preserve">MANET/VANET/FANET </w:t>
+      </w:r>
+    </w:p>
+    <w:p>
+      <w:pPr>
+        <w:pStyle w:val="Paragrafoelenco"/>
+        <w:numPr>
+          <w:ilvl w:val="0"/>
+          <w:numId w:val="8"/>
+        </w:numPr>
+        <w:rPr>
+          <w:lang w:val="en-US"/>
+        </w:rPr>
+      </w:pPr>
+      <w:r>
+        <w:rPr>
+          <w:lang w:val="en-US"/>
+        </w:rPr>
+        <w:t>Underwater networks</w:t>
+      </w:r>
+    </w:p>
+    <w:p>
+      <w:pPr>
+        <w:pStyle w:val="Paragrafoelenco"/>
+        <w:numPr>
+          <w:ilvl w:val="0"/>
+          <w:numId w:val="8"/>
+        </w:numPr>
+        <w:rPr>
+          <w:lang w:val="en-US"/>
+        </w:rPr>
+      </w:pPr>
+      <w:r>
+        <w:rPr>
+          <w:lang w:val="en-US"/>
+        </w:rPr>
+        <w:t>Molecular networks</w:t>
+      </w:r>
+    </w:p>
+    <w:p>
+      <w:pPr>
+        <w:rPr>
+          <w:lang w:val="en-US"/>
+        </w:rPr>
+      </w:pPr>
+      <w:r>
+        <w:rPr>
+          <w:lang w:val="en-US"/>
+        </w:rPr>
+        <w:br w:type="page"/>
+      </w:r>
+    </w:p>
+    <w:p>
+      <w:pPr>
+        <w:rPr>
+          <w:lang w:val="en-US"/>
+        </w:rPr>
+      </w:pPr>
+      <w:r>
+        <w:rPr>
+          <w:lang w:val="en-US"/>
+        </w:rPr>
+        <w:lastRenderedPageBreak/>
+        <w:t>Continuing, we have:</w:t>
+      </w:r>
     </w:p>
     <w:p>
       <w:pPr>
@@ -7742,18 +8043,248 @@
       </w:pPr>
       <w:r>
         <w:rPr>
-          <w:lang w:val="en-US"/>
-        </w:rPr>
-        <w:t>Bluetooth</w:t>
+          <w:u w:val="single"/>
+          <w:lang w:val="en-US"/>
+        </w:rPr>
+        <w:t>Ad-hoc networks</w:t>
+      </w:r>
+      <w:r>
+        <w:rPr>
+          <w:lang w:val="en-US"/>
+        </w:rPr>
+        <w:t>, where you have no infrastructure fixed, but are very much flexible, given one composes the network by himself. We have no backbone infrastructure here, so we can have router multihopping, because we can reach destinations in many ways (dynamic network topology)</w:t>
       </w:r>
     </w:p>
     <w:p>
       <w:pPr>
         <w:pStyle w:val="Paragrafoelenco"/>
-        <w:rPr>
-          <w:lang w:val="en-US"/>
-        </w:rPr>
-      </w:pPr>
+        <w:numPr>
+          <w:ilvl w:val="1"/>
+          <w:numId w:val="10"/>
+        </w:numPr>
+        <w:rPr>
+          <w:lang w:val="en-US"/>
+        </w:rPr>
+      </w:pPr>
+      <w:r>
+        <w:rPr>
+          <w:lang w:val="en-US"/>
+        </w:rPr>
+        <w:t xml:space="preserve">The nodes can keep moving and going away, so they reorganize automatically. The initial meaning was mostly military, nowadays it simply means devices </w:t>
+      </w:r>
+      <w:r>
+        <w:rPr>
+          <w:lang w:val="en-US"/>
+        </w:rPr>
+        <w:t>communicate with each other directly</w:t>
+      </w:r>
+    </w:p>
+    <w:p>
+      <w:pPr>
+        <w:rPr>
+          <w:lang w:val="en-US"/>
+        </w:rPr>
+      </w:pPr>
+      <w:r>
+        <w:rPr>
+          <w:lang w:val="en-US"/>
+        </w:rPr>
+        <w:drawing>
+          <wp:inline distT="0" distB="0" distL="0" distR="0" wp14:anchorId="3ED3BA16" wp14:editId="6CF044C3">
+            <wp:extent cx="3886200" cy="1624618"/>
+            <wp:effectExtent l="0" t="0" r="0" b="0"/>
+            <wp:docPr id="853004027" name="Immagine 1" descr="Immagine che contiene linea, diagramma, cerchio&#10;&#10;Descrizione generata automaticamente"/>
+            <wp:cNvGraphicFramePr>
+              <a:graphicFrameLocks xmlns:a="http://schemas.openxmlformats.org/drawingml/2006/main" noChangeAspect="1"/>
+            </wp:cNvGraphicFramePr>
+            <a:graphic xmlns:a="http://schemas.openxmlformats.org/drawingml/2006/main">
+              <a:graphicData uri="http://schemas.openxmlformats.org/drawingml/2006/picture">
+                <pic:pic xmlns:pic="http://schemas.openxmlformats.org/drawingml/2006/picture">
+                  <pic:nvPicPr>
+                    <pic:cNvPr id="853004027" name="Immagine 1" descr="Immagine che contiene linea, diagramma, cerchio&#10;&#10;Descrizione generata automaticamente"/>
+                    <pic:cNvPicPr/>
+                  </pic:nvPicPr>
+                  <pic:blipFill>
+                    <a:blip r:embed="rId18"/>
+                    <a:stretch>
+                      <a:fillRect/>
+                    </a:stretch>
+                  </pic:blipFill>
+                  <pic:spPr>
+                    <a:xfrm>
+                      <a:off x="0" y="0"/>
+                      <a:ext cx="3892796" cy="1627375"/>
+                    </a:xfrm>
+                    <a:prstGeom prst="rect">
+                      <a:avLst/>
+                    </a:prstGeom>
+                  </pic:spPr>
+                </pic:pic>
+              </a:graphicData>
+            </a:graphic>
+          </wp:inline>
+        </w:drawing>
+      </w:r>
+    </w:p>
+    <w:p>
+      <w:pPr>
+        <w:rPr>
+          <w:lang w:val="en-US"/>
+        </w:rPr>
+      </w:pPr>
+      <w:r>
+        <w:rPr>
+          <w:lang w:val="en-US"/>
+        </w:rPr>
+        <w:t xml:space="preserve">Anyway, we can have many </w:t>
+      </w:r>
+      <w:r>
+        <w:rPr>
+          <w:i/>
+          <w:iCs/>
+          <w:lang w:val="en-US"/>
+        </w:rPr>
+        <w:t>design issues</w:t>
+      </w:r>
+      <w:r>
+        <w:rPr>
+          <w:lang w:val="en-US"/>
+        </w:rPr>
+        <w:t>:</w:t>
+      </w:r>
+    </w:p>
+    <w:p>
+      <w:pPr>
+        <w:pStyle w:val="Paragrafoelenco"/>
+        <w:numPr>
+          <w:ilvl w:val="0"/>
+          <w:numId w:val="8"/>
+        </w:numPr>
+        <w:rPr>
+          <w:lang w:val="en-US"/>
+        </w:rPr>
+      </w:pPr>
+      <w:r>
+        <w:rPr>
+          <w:lang w:val="en-US"/>
+        </w:rPr>
+        <w:t xml:space="preserve">The capacity of these networks is very much unknown, bringing to packet collisions especially in case of parallel communications; </w:t>
+      </w:r>
+      <w:r>
+        <w:rPr>
+          <w:lang w:val="en-US"/>
+        </w:rPr>
+        <w:t>depending on which node is transmitting, the nearby nodes will be blocked to avoid interference</w:t>
+      </w:r>
+    </w:p>
+    <w:p>
+      <w:pPr>
+        <w:pStyle w:val="Paragrafoelenco"/>
+        <w:rPr>
+          <w:lang w:val="en-US"/>
+        </w:rPr>
+      </w:pPr>
+    </w:p>
+    <w:p>
+      <w:pPr>
+        <w:pStyle w:val="Paragrafoelenco"/>
+        <w:numPr>
+          <w:ilvl w:val="0"/>
+          <w:numId w:val="8"/>
+        </w:numPr>
+        <w:rPr>
+          <w:lang w:val="en-US"/>
+        </w:rPr>
+      </w:pPr>
+      <w:r>
+        <w:rPr>
+          <w:lang w:val="en-US"/>
+        </w:rPr>
+        <w:t>Transmission, access, and routing strategies for ad-hoc networks are generally ad-ho</w:t>
+      </w:r>
+      <w:r>
+        <w:rPr>
+          <w:lang w:val="en-US"/>
+        </w:rPr>
+        <w:t>c, so routing can’t be univocally determined all at once, given the “movable” nature of the network (on-the-fly)</w:t>
+      </w:r>
+    </w:p>
+    <w:p>
+      <w:pPr>
+        <w:pStyle w:val="Paragrafoelenco"/>
+        <w:rPr>
+          <w:lang w:val="en-US"/>
+        </w:rPr>
+      </w:pPr>
+    </w:p>
+    <w:p>
+      <w:pPr>
+        <w:pStyle w:val="Paragrafoelenco"/>
+        <w:numPr>
+          <w:ilvl w:val="0"/>
+          <w:numId w:val="8"/>
+        </w:numPr>
+        <w:rPr>
+          <w:lang w:val="en-US"/>
+        </w:rPr>
+      </w:pPr>
+      <w:r>
+        <w:rPr>
+          <w:lang w:val="en-US"/>
+        </w:rPr>
+        <w:t>Crosslayer design critical and very challenging</w:t>
+      </w:r>
+      <w:r>
+        <w:rPr>
+          <w:lang w:val="en-US"/>
+        </w:rPr>
+        <w:t>, so that may result in very low performance; just be very flexible and try to have secure routing, via data encryption and authentication mechanisms</w:t>
+      </w:r>
+    </w:p>
+    <w:p>
+      <w:pPr>
+        <w:pStyle w:val="Paragrafoelenco"/>
+        <w:rPr>
+          <w:lang w:val="en-US"/>
+        </w:rPr>
+      </w:pPr>
+    </w:p>
+    <w:p>
+      <w:pPr>
+        <w:pStyle w:val="Paragrafoelenco"/>
+        <w:numPr>
+          <w:ilvl w:val="0"/>
+          <w:numId w:val="8"/>
+        </w:numPr>
+        <w:rPr>
+          <w:lang w:val="en-US"/>
+        </w:rPr>
+      </w:pPr>
+      <w:r>
+        <w:rPr>
+          <w:lang w:val="en-US"/>
+        </w:rPr>
+        <w:t>Energy constraints impose interesting design tradeoffs for communication and networking</w:t>
+      </w:r>
+      <w:r>
+        <w:rPr>
+          <w:lang w:val="en-US"/>
+        </w:rPr>
+        <w:t xml:space="preserve">, carefully planning the right amount of energy spent (during days to keep the service active fully, but also in nights to “keep the service alive”, so specific calculations need to be made), giving the right QoS </w:t>
+      </w:r>
+    </w:p>
+    <w:p>
+      <w:pPr>
+        <w:rPr>
+          <w:lang w:val="en-US"/>
+        </w:rPr>
+      </w:pPr>
+      <w:r>
+        <w:rPr>
+          <w:lang w:val="en-US"/>
+        </w:rPr>
+        <w:t>Moving on:</w:t>
+      </w:r>
     </w:p>
     <w:p>
       <w:pPr>
@@ -7768,9 +8299,41 @@
       </w:pPr>
       <w:r>
         <w:rPr>
-          <w:lang w:val="en-US"/>
-        </w:rPr>
-        <w:t>RFID</w:t>
+          <w:u w:val="single"/>
+          <w:lang w:val="en-US"/>
+        </w:rPr>
+        <w:t>Mesh</w:t>
+      </w:r>
+      <w:r>
+        <w:rPr>
+          <w:u w:val="single"/>
+          <w:lang w:val="en-US"/>
+        </w:rPr>
+        <w:t xml:space="preserve"> networks</w:t>
+      </w:r>
+      <w:r>
+        <w:rPr>
+          <w:lang w:val="en-US"/>
+        </w:rPr>
+        <w:t xml:space="preserve">, </w:t>
+      </w:r>
+      <w:r>
+        <w:rPr>
+          <w:lang w:val="en-US"/>
+        </w:rPr>
+        <w:t>which are</w:t>
+      </w:r>
+      <w:r>
+        <w:rPr>
+          <w:lang w:val="en-US"/>
+        </w:rPr>
+        <w:t xml:space="preserve"> a type of decentralized network topology in which each device, often referred to as a node, is connected to multiple other devices in the network, creating a mesh-like structure. In a mesh network, nodes not only communicate with their neighboring nodes but also serve as relays, forwarding data for other nodes. This redundancy and self-routing capability make mesh networks highly robust and resilient</w:t>
+      </w:r>
+      <w:r>
+        <w:rPr>
+          <w:lang w:val="en-US"/>
+        </w:rPr>
+        <w:t xml:space="preserve"> (see figure below).</w:t>
       </w:r>
     </w:p>
     <w:p>
@@ -7780,6 +8343,233 @@
           <w:lang w:val="en-US"/>
         </w:rPr>
       </w:pPr>
+    </w:p>
+    <w:p>
+      <w:pPr>
+        <w:pStyle w:val="Paragrafoelenco"/>
+        <w:numPr>
+          <w:ilvl w:val="1"/>
+          <w:numId w:val="10"/>
+        </w:numPr>
+        <w:rPr>
+          <w:lang w:val="en-US"/>
+        </w:rPr>
+      </w:pPr>
+      <w:r>
+        <w:rPr>
+          <w:lang w:val="en-US"/>
+        </w:rPr>
+        <w:t>Networks, this way, are created low-cost, easily deployable ad high performance, but when creating them is required to choose the correct routing protocol, considering all the possible connections needed</w:t>
+      </w:r>
+    </w:p>
+    <w:p>
+      <w:pPr>
+        <w:pStyle w:val="Paragrafoelenco"/>
+        <w:ind w:left="1440"/>
+        <w:rPr>
+          <w:lang w:val="en-US"/>
+        </w:rPr>
+      </w:pPr>
+    </w:p>
+    <w:p>
+      <w:pPr>
+        <w:pStyle w:val="Paragrafoelenco"/>
+        <w:numPr>
+          <w:ilvl w:val="1"/>
+          <w:numId w:val="10"/>
+        </w:numPr>
+        <w:rPr>
+          <w:lang w:val="en-US"/>
+        </w:rPr>
+      </w:pPr>
+      <w:r>
+        <w:rPr>
+          <w:lang w:val="en-US"/>
+        </w:rPr>
+        <w:t>One of the primary purposes of mesh networks is to create a low-cost wireless coverage solution. By leveraging existing infrastructure and devices, mesh networks can expand network access economically</w:t>
+      </w:r>
+    </w:p>
+    <w:p>
+      <w:pPr>
+        <w:pStyle w:val="Paragrafoelenco"/>
+        <w:rPr>
+          <w:lang w:val="en-US"/>
+        </w:rPr>
+      </w:pPr>
+    </w:p>
+    <w:p>
+      <w:pPr>
+        <w:rPr>
+          <w:lang w:val="en-US"/>
+        </w:rPr>
+      </w:pPr>
+      <w:r>
+        <w:rPr>
+          <w:lang w:val="en-US"/>
+        </w:rPr>
+        <w:lastRenderedPageBreak/>
+        <w:drawing>
+          <wp:inline distT="0" distB="0" distL="0" distR="0" wp14:anchorId="0180FDB0" wp14:editId="4C90FA04">
+            <wp:extent cx="2590800" cy="1917700"/>
+            <wp:effectExtent l="0" t="0" r="0" b="6350"/>
+            <wp:docPr id="2047239448" name="Immagine 1" descr="Immagine che contiene Elementi grafici, clipart, design, arte&#10;&#10;Descrizione generata automaticamente"/>
+            <wp:cNvGraphicFramePr>
+              <a:graphicFrameLocks xmlns:a="http://schemas.openxmlformats.org/drawingml/2006/main" noChangeAspect="1"/>
+            </wp:cNvGraphicFramePr>
+            <a:graphic xmlns:a="http://schemas.openxmlformats.org/drawingml/2006/main">
+              <a:graphicData uri="http://schemas.openxmlformats.org/drawingml/2006/picture">
+                <pic:pic xmlns:pic="http://schemas.openxmlformats.org/drawingml/2006/picture">
+                  <pic:nvPicPr>
+                    <pic:cNvPr id="2047239448" name="Immagine 1" descr="Immagine che contiene Elementi grafici, clipart, design, arte&#10;&#10;Descrizione generata automaticamente"/>
+                    <pic:cNvPicPr/>
+                  </pic:nvPicPr>
+                  <pic:blipFill>
+                    <a:blip r:embed="rId19"/>
+                    <a:stretch>
+                      <a:fillRect/>
+                    </a:stretch>
+                  </pic:blipFill>
+                  <pic:spPr>
+                    <a:xfrm>
+                      <a:off x="0" y="0"/>
+                      <a:ext cx="2591430" cy="1918166"/>
+                    </a:xfrm>
+                    <a:prstGeom prst="rect">
+                      <a:avLst/>
+                    </a:prstGeom>
+                  </pic:spPr>
+                </pic:pic>
+              </a:graphicData>
+            </a:graphic>
+          </wp:inline>
+        </w:drawing>
+      </w:r>
+    </w:p>
+    <w:p>
+      <w:pPr>
+        <w:rPr>
+          <w:lang w:val="en-US"/>
+        </w:rPr>
+      </w:pPr>
+      <w:r>
+        <w:rPr>
+          <w:lang w:val="en-US"/>
+        </w:rPr>
+        <w:t>There are many challenges however:</w:t>
+      </w:r>
+    </w:p>
+    <w:p>
+      <w:pPr>
+        <w:numPr>
+          <w:ilvl w:val="0"/>
+          <w:numId w:val="13"/>
+        </w:numPr>
+        <w:rPr>
+          <w:lang w:val="en-US"/>
+        </w:rPr>
+      </w:pPr>
+      <w:r>
+        <w:rPr>
+          <w:b/>
+          <w:bCs/>
+          <w:lang w:val="en-US"/>
+        </w:rPr>
+        <w:t>Optimum Routing Protocols:</w:t>
+      </w:r>
+      <w:r>
+        <w:rPr>
+          <w:lang w:val="en-US"/>
+        </w:rPr>
+        <w:t xml:space="preserve"> Achieving efficient routing is a fundamental challenge in mesh networks. Optimum routing protocols are needed to determine the best paths for data transmission, ensuring fairness among nodes and load balancing to prevent congestion.</w:t>
+      </w:r>
+    </w:p>
+    <w:p>
+      <w:pPr>
+        <w:numPr>
+          <w:ilvl w:val="0"/>
+          <w:numId w:val="13"/>
+        </w:numPr>
+      </w:pPr>
+      <w:r>
+        <w:rPr>
+          <w:b/>
+          <w:bCs/>
+          <w:lang w:val="en-US"/>
+        </w:rPr>
+        <w:t>Quality-of-Service (QoS):</w:t>
+      </w:r>
+      <w:r>
+        <w:rPr>
+          <w:lang w:val="en-US"/>
+        </w:rPr>
+        <w:t xml:space="preserve"> Mesh networks often support various applications with different QoS requirements. Ensuring that multimedia applications, for example, receive the necessary bandwidth, low latency, and reliability can be challenging. </w:t>
+      </w:r>
+      <w:r>
+        <w:t>QoS mechanisms and traffic prioritization are essential.</w:t>
+      </w:r>
+    </w:p>
+    <w:p>
+      <w:pPr>
+        <w:numPr>
+          <w:ilvl w:val="0"/>
+          <w:numId w:val="13"/>
+        </w:numPr>
+        <w:rPr>
+          <w:lang w:val="en-US"/>
+        </w:rPr>
+      </w:pPr>
+      <w:r>
+        <w:rPr>
+          <w:b/>
+          <w:bCs/>
+          <w:lang w:val="en-US"/>
+        </w:rPr>
+        <w:t>MAC/Network Protocols for Multimedia:</w:t>
+      </w:r>
+      <w:r>
+        <w:rPr>
+          <w:lang w:val="en-US"/>
+        </w:rPr>
+        <w:t xml:space="preserve"> Multimedia applications such as video streaming or voice over IP (VoIP) require specific MAC (Media Access Control) and network protocols to handle real-time data efficiently. These protocols need to be designed and optimized for mesh networks.</w:t>
+      </w:r>
+    </w:p>
+    <w:p>
+      <w:pPr>
+        <w:numPr>
+          <w:ilvl w:val="0"/>
+          <w:numId w:val="13"/>
+        </w:numPr>
+        <w:rPr>
+          <w:lang w:val="en-US"/>
+        </w:rPr>
+      </w:pPr>
+      <w:r>
+        <w:rPr>
+          <w:b/>
+          <w:bCs/>
+          <w:lang w:val="en-US"/>
+        </w:rPr>
+        <w:t>Efficient Autonomous Operation:</w:t>
+      </w:r>
+      <w:r>
+        <w:rPr>
+          <w:lang w:val="en-US"/>
+        </w:rPr>
+        <w:t xml:space="preserve"> Mesh networks are expected to operate autonomously, especially when the fixed infrastructure fails or experiences disruptions. Ensuring that nodes can self-organize, self-heal, and maintain network connectivity under adverse conditions is critical.</w:t>
+      </w:r>
+    </w:p>
+    <w:p>
+      <w:pPr>
+        <w:rPr>
+          <w:lang w:val="en-US"/>
+        </w:rPr>
+      </w:pPr>
+      <w:r>
+        <w:rPr>
+          <w:lang w:val="en-US"/>
+        </w:rPr>
+        <w:t>We define then:</w:t>
+      </w:r>
     </w:p>
     <w:p>
       <w:pPr>
@@ -7794,9 +8584,2909 @@
       </w:pPr>
       <w:r>
         <w:rPr>
-          <w:lang w:val="en-US"/>
-        </w:rPr>
-        <w:t>D2D</w:t>
+          <w:u w:val="single"/>
+          <w:lang w:val="en-US"/>
+        </w:rPr>
+        <w:t>Sensor</w:t>
+      </w:r>
+      <w:r>
+        <w:rPr>
+          <w:u w:val="single"/>
+          <w:lang w:val="en-US"/>
+        </w:rPr>
+        <w:t xml:space="preserve"> networks</w:t>
+      </w:r>
+      <w:r>
+        <w:rPr>
+          <w:lang w:val="en-US"/>
+        </w:rPr>
+        <w:t xml:space="preserve">, </w:t>
+      </w:r>
+      <w:r>
+        <w:rPr>
+          <w:lang w:val="en-US"/>
+        </w:rPr>
+        <w:t xml:space="preserve">networks composed by sensors, specific type of ad-hoc networks, where each sensor is used to monitor specific things. </w:t>
+      </w:r>
+    </w:p>
+    <w:p>
+      <w:pPr>
+        <w:rPr>
+          <w:lang w:val="en-US"/>
+        </w:rPr>
+      </w:pPr>
+      <w:r>
+        <w:rPr>
+          <w:lang w:val="en-US"/>
+        </w:rPr>
+        <w:drawing>
+          <wp:inline distT="0" distB="0" distL="0" distR="0" wp14:anchorId="39F3FC7E" wp14:editId="09CE8384">
+            <wp:extent cx="3765550" cy="1489456"/>
+            <wp:effectExtent l="0" t="0" r="6350" b="0"/>
+            <wp:docPr id="1982175146" name="Immagine 1" descr="Immagine che contiene diagramma, schizzo, cerchio, linea&#10;&#10;Descrizione generata automaticamente"/>
+            <wp:cNvGraphicFramePr>
+              <a:graphicFrameLocks xmlns:a="http://schemas.openxmlformats.org/drawingml/2006/main" noChangeAspect="1"/>
+            </wp:cNvGraphicFramePr>
+            <a:graphic xmlns:a="http://schemas.openxmlformats.org/drawingml/2006/main">
+              <a:graphicData uri="http://schemas.openxmlformats.org/drawingml/2006/picture">
+                <pic:pic xmlns:pic="http://schemas.openxmlformats.org/drawingml/2006/picture">
+                  <pic:nvPicPr>
+                    <pic:cNvPr id="1982175146" name="Immagine 1" descr="Immagine che contiene diagramma, schizzo, cerchio, linea&#10;&#10;Descrizione generata automaticamente"/>
+                    <pic:cNvPicPr/>
+                  </pic:nvPicPr>
+                  <pic:blipFill>
+                    <a:blip r:embed="rId20"/>
+                    <a:stretch>
+                      <a:fillRect/>
+                    </a:stretch>
+                  </pic:blipFill>
+                  <pic:spPr>
+                    <a:xfrm>
+                      <a:off x="0" y="0"/>
+                      <a:ext cx="3775359" cy="1493336"/>
+                    </a:xfrm>
+                    <a:prstGeom prst="rect">
+                      <a:avLst/>
+                    </a:prstGeom>
+                  </pic:spPr>
+                </pic:pic>
+              </a:graphicData>
+            </a:graphic>
+          </wp:inline>
+        </w:drawing>
+      </w:r>
+    </w:p>
+    <w:p>
+      <w:pPr>
+        <w:pStyle w:val="Paragrafoelenco"/>
+        <w:numPr>
+          <w:ilvl w:val="1"/>
+          <w:numId w:val="10"/>
+        </w:numPr>
+        <w:rPr>
+          <w:lang w:val="en-US"/>
+        </w:rPr>
+      </w:pPr>
+      <w:r>
+        <w:rPr>
+          <w:lang w:val="en-US"/>
+        </w:rPr>
+        <w:t>In these networks, the main drawback is consuming energy; to spare it, they are periodically turned on and off to monitor the environment. When they’re on, they may help sending messages overtime</w:t>
+      </w:r>
+    </w:p>
+    <w:p>
+      <w:pPr>
+        <w:pStyle w:val="Paragrafoelenco"/>
+        <w:ind w:left="1440"/>
+        <w:rPr>
+          <w:lang w:val="en-US"/>
+        </w:rPr>
+      </w:pPr>
+    </w:p>
+    <w:p>
+      <w:pPr>
+        <w:pStyle w:val="Paragrafoelenco"/>
+        <w:numPr>
+          <w:ilvl w:val="1"/>
+          <w:numId w:val="10"/>
+        </w:numPr>
+        <w:rPr>
+          <w:lang w:val="en-US"/>
+        </w:rPr>
+      </w:pPr>
+      <w:r>
+        <w:rPr>
+          <w:lang w:val="en-US"/>
+        </w:rPr>
+        <w:t xml:space="preserve">The nodes are </w:t>
+      </w:r>
+      <w:r>
+        <w:rPr>
+          <w:lang w:val="en-US"/>
+        </w:rPr>
+        <w:t>powered by non-rechargeable batteries</w:t>
+      </w:r>
+      <w:r>
+        <w:rPr>
+          <w:lang w:val="en-US"/>
+        </w:rPr>
+        <w:t xml:space="preserve"> (not always, but generally like this)</w:t>
+      </w:r>
+      <w:r>
+        <w:rPr>
+          <w:lang w:val="en-US"/>
+        </w:rPr>
+        <w:t xml:space="preserve"> and data flows to centralized location, where each node has l</w:t>
+      </w:r>
+      <w:r>
+        <w:rPr>
+          <w:lang w:val="en-US"/>
+        </w:rPr>
+        <w:t>ow per-node rates but up to 100,000 nodes</w:t>
+      </w:r>
+      <w:r>
+        <w:rPr>
+          <w:lang w:val="en-US"/>
+        </w:rPr>
+        <w:t xml:space="preserve"> (a lot of small data and transmitted limitedly)</w:t>
+      </w:r>
+    </w:p>
+    <w:p>
+      <w:pPr>
+        <w:pStyle w:val="Paragrafoelenco"/>
+        <w:rPr>
+          <w:lang w:val="en-US"/>
+        </w:rPr>
+      </w:pPr>
+    </w:p>
+    <w:p>
+      <w:pPr>
+        <w:pStyle w:val="Paragrafoelenco"/>
+        <w:numPr>
+          <w:ilvl w:val="1"/>
+          <w:numId w:val="10"/>
+        </w:numPr>
+        <w:rPr>
+          <w:lang w:val="en-US"/>
+        </w:rPr>
+      </w:pPr>
+      <w:r>
+        <w:rPr>
+          <w:lang w:val="en-US"/>
+        </w:rPr>
+        <w:lastRenderedPageBreak/>
+        <w:t>Nodes can cooperate in transmission, reception compression, and signal processing</w:t>
+      </w:r>
+      <w:r>
+        <w:rPr>
+          <w:lang w:val="en-US"/>
+        </w:rPr>
+        <w:t xml:space="preserve"> (more transmission, more bandwidth consumed, so data </w:t>
+      </w:r>
+      <w:r>
+        <w:rPr>
+          <w:lang w:val="en-US"/>
+        </w:rPr>
+        <w:t>must</w:t>
+      </w:r>
+      <w:r>
+        <w:rPr>
+          <w:lang w:val="en-US"/>
+        </w:rPr>
+        <w:t xml:space="preserve"> be </w:t>
+      </w:r>
+      <w:r>
+        <w:rPr>
+          <w:lang w:val="en-US"/>
+        </w:rPr>
+        <w:t>highly correlated in time and space</w:t>
+      </w:r>
+      <w:r>
+        <w:rPr>
+          <w:lang w:val="en-US"/>
+        </w:rPr>
+        <w:t xml:space="preserve"> (flowing to centralized locations to aggregate more packets and avoid losing big payloads of data; transmit less data to reduce errors)</w:t>
+      </w:r>
+    </w:p>
+    <w:p>
+      <w:pPr>
+        <w:pStyle w:val="Paragrafoelenco"/>
+        <w:ind w:left="1440"/>
+        <w:rPr>
+          <w:lang w:val="en-US"/>
+        </w:rPr>
+      </w:pPr>
+    </w:p>
+    <w:p>
+      <w:pPr>
+        <w:pStyle w:val="Paragrafoelenco"/>
+        <w:numPr>
+          <w:ilvl w:val="1"/>
+          <w:numId w:val="10"/>
+        </w:numPr>
+        <w:rPr>
+          <w:lang w:val="en-US"/>
+        </w:rPr>
+      </w:pPr>
+      <w:r>
+        <w:rPr>
+          <w:lang w:val="en-US"/>
+        </w:rPr>
+        <w:t>To avoid consuming a lot of energy in computations, optimum routing protocols are needed, creating protocols to handle multimedia efficiently and autonomously if possible, prioritizing QoS requirements</w:t>
+      </w:r>
+    </w:p>
+    <w:p>
+      <w:pPr>
+        <w:pStyle w:val="Paragrafoelenco"/>
+        <w:rPr>
+          <w:lang w:val="en-US"/>
+        </w:rPr>
+      </w:pPr>
+    </w:p>
+    <w:p>
+      <w:pPr>
+        <w:rPr>
+          <w:lang w:val="en-US"/>
+        </w:rPr>
+      </w:pPr>
+      <w:r>
+        <w:rPr>
+          <w:lang w:val="en-US"/>
+        </w:rPr>
+        <w:t xml:space="preserve">You need to have the perfect capability to transmit </w:t>
+      </w:r>
+      <w:r>
+        <w:rPr>
+          <w:lang w:val="en-US"/>
+        </w:rPr>
+        <w:t>control</w:t>
+      </w:r>
+      <w:r>
+        <w:rPr>
+          <w:lang w:val="en-US"/>
+        </w:rPr>
+        <w:t xml:space="preserve"> signals and data between distributed control devices or systems. This approach is commonly used in various applications, including industrial automation, robotics, and remote monitoring, where control decisions must be made remotely.</w:t>
+      </w:r>
+      <w:r>
+        <w:rPr>
+          <w:lang w:val="en-US"/>
+        </w:rPr>
+        <w:t xml:space="preserve"> A few key points:</w:t>
+      </w:r>
+    </w:p>
+    <w:p>
+      <w:pPr>
+        <w:pStyle w:val="Paragrafoelenco"/>
+        <w:numPr>
+          <w:ilvl w:val="0"/>
+          <w:numId w:val="8"/>
+        </w:numPr>
+        <w:rPr>
+          <w:lang w:val="en-US"/>
+        </w:rPr>
+      </w:pPr>
+      <w:r>
+        <w:rPr>
+          <w:lang w:val="en-US"/>
+        </w:rPr>
+        <w:t>In wireless networks, packet loss and variable transmission delays are common due to factors like interference and network congestion</w:t>
+      </w:r>
+      <w:r>
+        <w:rPr>
+          <w:lang w:val="en-US"/>
+        </w:rPr>
+        <w:t xml:space="preserve"> and can have a significant impact on the design</w:t>
+      </w:r>
+    </w:p>
+    <w:p>
+      <w:pPr>
+        <w:pStyle w:val="Paragrafoelenco"/>
+        <w:rPr>
+          <w:lang w:val="en-US"/>
+        </w:rPr>
+      </w:pPr>
+    </w:p>
+    <w:p>
+      <w:pPr>
+        <w:pStyle w:val="Paragrafoelenco"/>
+        <w:numPr>
+          <w:ilvl w:val="0"/>
+          <w:numId w:val="8"/>
+        </w:numPr>
+        <w:rPr>
+          <w:lang w:val="en-US"/>
+        </w:rPr>
+      </w:pPr>
+      <w:r>
+        <w:rPr>
+          <w:lang w:val="en-US"/>
+        </w:rPr>
+        <w:t>To address the challenges posed by wireless networks, controller design must be robust. Robust control algorithms are designed to maintain system stability and performance even in the presence of uncertainties, delays, and disturbances</w:t>
+      </w:r>
+    </w:p>
+    <w:p>
+      <w:pPr>
+        <w:pStyle w:val="Paragrafoelenco"/>
+        <w:rPr>
+          <w:lang w:val="en-US"/>
+        </w:rPr>
+      </w:pPr>
+    </w:p>
+    <w:p>
+      <w:pPr>
+        <w:pStyle w:val="Paragrafoelenco"/>
+        <w:numPr>
+          <w:ilvl w:val="0"/>
+          <w:numId w:val="8"/>
+        </w:numPr>
+        <w:rPr>
+          <w:lang w:val="en-US"/>
+        </w:rPr>
+      </w:pPr>
+      <w:r>
+        <w:rPr>
+          <w:lang w:val="en-US"/>
+        </w:rPr>
+        <w:t>Distributed control systems should be designed to tolerate network faults gracefully</w:t>
+      </w:r>
+      <w:r>
+        <w:rPr>
+          <w:lang w:val="en-US"/>
+        </w:rPr>
+        <w:t xml:space="preserve"> (with error coming from nodes or malicious nodes, because we can’t trust anybody inside networks)</w:t>
+      </w:r>
+    </w:p>
+    <w:p>
+      <w:pPr>
+        <w:pStyle w:val="Paragrafoelenco"/>
+        <w:rPr>
+          <w:lang w:val="en-US"/>
+        </w:rPr>
+      </w:pPr>
+    </w:p>
+    <w:p>
+      <w:pPr>
+        <w:pStyle w:val="Paragrafoelenco"/>
+        <w:numPr>
+          <w:ilvl w:val="0"/>
+          <w:numId w:val="8"/>
+        </w:numPr>
+        <w:rPr>
+          <w:lang w:val="en-US"/>
+        </w:rPr>
+      </w:pPr>
+      <w:r>
+        <w:rPr>
+          <w:lang w:val="en-US"/>
+        </w:rPr>
+        <w:t>Effective distributed control often requires a close collaboration between control system designers and network engineers. Joint application and communication network design is crucial to optimize both control performance and network efficiency</w:t>
+      </w:r>
+    </w:p>
+    <w:p>
+      <w:pPr>
+        <w:pStyle w:val="Paragrafoelenco"/>
+        <w:rPr>
+          <w:lang w:val="en-US"/>
+        </w:rPr>
+      </w:pPr>
+    </w:p>
+    <w:p>
+      <w:pPr>
+        <w:rPr>
+          <w:lang w:val="en-US"/>
+        </w:rPr>
+      </w:pPr>
+      <w:r>
+        <w:rPr>
+          <w:lang w:val="en-US"/>
+        </w:rPr>
+        <w:t>A specific kind of network based again on ad-hoc network is:</w:t>
+      </w:r>
+    </w:p>
+    <w:p>
+      <w:pPr>
+        <w:pStyle w:val="Paragrafoelenco"/>
+        <w:numPr>
+          <w:ilvl w:val="0"/>
+          <w:numId w:val="10"/>
+        </w:numPr>
+        <w:rPr>
+          <w:lang w:val="en-US"/>
+        </w:rPr>
+      </w:pPr>
+      <w:r>
+        <w:rPr>
+          <w:u w:val="single"/>
+          <w:lang w:val="en-US"/>
+        </w:rPr>
+        <w:t>Mobile Ad-Hoc Networks (MANET</w:t>
+      </w:r>
+      <w:r>
+        <w:rPr>
+          <w:u w:val="single"/>
+          <w:lang w:val="en-US"/>
+        </w:rPr>
+        <w:t>)</w:t>
+      </w:r>
+      <w:r>
+        <w:rPr>
+          <w:lang w:val="en-US"/>
+        </w:rPr>
+        <w:t xml:space="preserve">, which are </w:t>
+      </w:r>
+      <w:r>
+        <w:rPr>
+          <w:lang w:val="en-US"/>
+        </w:rPr>
+        <w:t>self-configuring network of mobile devices, such as laptops, smartphones, or IoT devices, where nodes communicate with each other directly without the need for a fixed infrastructure or centralized control, like routers or access points.</w:t>
+      </w:r>
+    </w:p>
+    <w:p>
+      <w:pPr>
+        <w:rPr>
+          <w:lang w:val="en-US"/>
+        </w:rPr>
+      </w:pPr>
+      <w:r>
+        <w:rPr>
+          <w:lang w:val="en-US"/>
+        </w:rPr>
+        <w:drawing>
+          <wp:inline distT="0" distB="0" distL="0" distR="0" wp14:anchorId="6E6549AD" wp14:editId="636B64CF">
+            <wp:extent cx="3878545" cy="2618510"/>
+            <wp:effectExtent l="0" t="0" r="8255" b="0"/>
+            <wp:docPr id="293186810" name="Immagine 1" descr="Immagine che contiene testo, diagramma, linea, Diagramma&#10;&#10;Descrizione generata automaticamente"/>
+            <wp:cNvGraphicFramePr>
+              <a:graphicFrameLocks xmlns:a="http://schemas.openxmlformats.org/drawingml/2006/main" noChangeAspect="1"/>
+            </wp:cNvGraphicFramePr>
+            <a:graphic xmlns:a="http://schemas.openxmlformats.org/drawingml/2006/main">
+              <a:graphicData uri="http://schemas.openxmlformats.org/drawingml/2006/picture">
+                <pic:pic xmlns:pic="http://schemas.openxmlformats.org/drawingml/2006/picture">
+                  <pic:nvPicPr>
+                    <pic:cNvPr id="293186810" name="Immagine 1" descr="Immagine che contiene testo, diagramma, linea, Diagramma&#10;&#10;Descrizione generata automaticamente"/>
+                    <pic:cNvPicPr/>
+                  </pic:nvPicPr>
+                  <pic:blipFill>
+                    <a:blip r:embed="rId21"/>
+                    <a:stretch>
+                      <a:fillRect/>
+                    </a:stretch>
+                  </pic:blipFill>
+                  <pic:spPr>
+                    <a:xfrm>
+                      <a:off x="0" y="0"/>
+                      <a:ext cx="3881724" cy="2620657"/>
+                    </a:xfrm>
+                    <a:prstGeom prst="rect">
+                      <a:avLst/>
+                    </a:prstGeom>
+                  </pic:spPr>
+                </pic:pic>
+              </a:graphicData>
+            </a:graphic>
+          </wp:inline>
+        </w:drawing>
+      </w:r>
+    </w:p>
+    <w:p>
+      <w:pPr>
+        <w:pStyle w:val="Paragrafoelenco"/>
+        <w:numPr>
+          <w:ilvl w:val="1"/>
+          <w:numId w:val="10"/>
+        </w:numPr>
+        <w:rPr>
+          <w:lang w:val="en-US"/>
+        </w:rPr>
+      </w:pPr>
+      <w:r>
+        <w:rPr>
+          <w:lang w:val="en-US"/>
+        </w:rPr>
+        <w:lastRenderedPageBreak/>
+        <w:t>They are designed with a focus on mobility, where t</w:t>
+      </w:r>
+      <w:r>
+        <w:rPr>
+          <w:lang w:val="en-US"/>
+        </w:rPr>
+        <w:t xml:space="preserve">he topology of the network continuously changes and the protocol used </w:t>
+      </w:r>
+      <w:r>
+        <w:rPr>
+          <w:lang w:val="en-US"/>
+        </w:rPr>
+        <w:t>must</w:t>
+      </w:r>
+      <w:r>
+        <w:rPr>
+          <w:lang w:val="en-US"/>
+        </w:rPr>
+        <w:t xml:space="preserve"> adapt consequently</w:t>
+      </w:r>
+      <w:r>
+        <w:rPr>
+          <w:lang w:val="en-US"/>
+        </w:rPr>
+        <w:t xml:space="preserve">, given they are </w:t>
+      </w:r>
+      <w:r>
+        <w:rPr>
+          <w:lang w:val="en-US"/>
+        </w:rPr>
+        <w:t>Instantly deployable, re-configurable (no fixed infrastructure)</w:t>
+      </w:r>
+      <w:r>
+        <w:rPr>
+          <w:lang w:val="en-US"/>
+        </w:rPr>
+        <w:t>, to satisfy a temporary need</w:t>
+      </w:r>
+    </w:p>
+    <w:p>
+      <w:pPr>
+        <w:pStyle w:val="Paragrafoelenco"/>
+        <w:ind w:left="1440"/>
+        <w:rPr>
+          <w:lang w:val="en-US"/>
+        </w:rPr>
+      </w:pPr>
+    </w:p>
+    <w:p>
+      <w:pPr>
+        <w:pStyle w:val="Paragrafoelenco"/>
+        <w:numPr>
+          <w:ilvl w:val="1"/>
+          <w:numId w:val="10"/>
+        </w:numPr>
+        <w:rPr>
+          <w:lang w:val="en-US"/>
+        </w:rPr>
+      </w:pPr>
+      <w:r>
+        <w:rPr>
+          <w:lang w:val="en-US"/>
+        </w:rPr>
+        <w:t>They are portable (e.g. sensors) or mobile (e.g. cars), not organized to have infrastructure networks around to provide connectivity to mobile devices</w:t>
+      </w:r>
+    </w:p>
+    <w:p>
+      <w:pPr>
+        <w:pStyle w:val="Paragrafoelenco"/>
+        <w:ind w:left="1440"/>
+        <w:rPr>
+          <w:lang w:val="en-US"/>
+        </w:rPr>
+      </w:pPr>
+    </w:p>
+    <w:p>
+      <w:pPr>
+        <w:pStyle w:val="Paragrafoelenco"/>
+        <w:numPr>
+          <w:ilvl w:val="1"/>
+          <w:numId w:val="10"/>
+        </w:numPr>
+        <w:rPr>
+          <w:lang w:val="en-US"/>
+        </w:rPr>
+      </w:pPr>
+      <w:r>
+        <w:rPr>
+          <w:lang w:val="en-US"/>
+        </w:rPr>
+        <w:t>They were created for battlefield military purposes, for civilians they are used for disaster recovery, law enforcement, homeland defense, search/rescue in remote areas, environment monitoring, space/planet exploration</w:t>
+      </w:r>
+    </w:p>
+    <w:p>
+      <w:pPr>
+        <w:rPr>
+          <w:lang w:val="en-US"/>
+        </w:rPr>
+      </w:pPr>
+      <w:r>
+        <w:rPr>
+          <w:lang w:val="en-US"/>
+        </w:rPr>
+        <w:t xml:space="preserve">Another kind of interesting networks are </w:t>
+      </w:r>
+      <w:r>
+        <w:rPr>
+          <w:u w:val="single"/>
+          <w:lang w:val="en-US"/>
+        </w:rPr>
+        <w:t>Opportunistic ad-hoc Networks</w:t>
+      </w:r>
+      <w:r>
+        <w:rPr>
+          <w:lang w:val="en-US"/>
+        </w:rPr>
+        <w:t xml:space="preserve">, which </w:t>
+      </w:r>
+      <w:r>
+        <w:rPr>
+          <w:lang w:val="en-US"/>
+        </w:rPr>
+        <w:t>also known as "opportunistic networks" or "delay-tolerant networks," are a type of wireless network that is characterized by its ability to form and operate under opportunistic conditions. These networks are often driven by commercial or practical application needs and thrive in scenarios where traditional infrastructure-based networks may be limited or expensive.</w:t>
+      </w:r>
+    </w:p>
+    <w:p>
+      <w:pPr>
+        <w:pStyle w:val="Paragrafoelenco"/>
+        <w:numPr>
+          <w:ilvl w:val="0"/>
+          <w:numId w:val="8"/>
+        </w:numPr>
+        <w:rPr>
+          <w:lang w:val="en-US"/>
+        </w:rPr>
+      </w:pPr>
+      <w:r>
+        <w:rPr>
+          <w:lang w:val="en-US"/>
+        </w:rPr>
+        <w:t>They are driven by application needs, such as extending coverage indoor, sharing among friends via Bluetooth, p</w:t>
+      </w:r>
+      <w:r>
+        <w:rPr>
+          <w:lang w:val="en-US"/>
+        </w:rPr>
+        <w:t>eer-to-</w:t>
+      </w:r>
+      <w:r>
+        <w:rPr>
+          <w:lang w:val="en-US"/>
+        </w:rPr>
+        <w:t>p</w:t>
+      </w:r>
+      <w:r>
+        <w:rPr>
+          <w:lang w:val="en-US"/>
+        </w:rPr>
+        <w:t xml:space="preserve">eer </w:t>
+      </w:r>
+      <w:r>
+        <w:rPr>
+          <w:lang w:val="en-US"/>
+        </w:rPr>
+        <w:t>n</w:t>
+      </w:r>
+      <w:r>
+        <w:rPr>
+          <w:lang w:val="en-US"/>
+        </w:rPr>
+        <w:t xml:space="preserve">etworking in </w:t>
+      </w:r>
+      <w:r>
+        <w:rPr>
+          <w:lang w:val="en-US"/>
+        </w:rPr>
+        <w:t>ve</w:t>
+      </w:r>
+      <w:r>
+        <w:rPr>
+          <w:lang w:val="en-US"/>
+        </w:rPr>
+        <w:t xml:space="preserve">hicle </w:t>
+      </w:r>
+      <w:r>
+        <w:rPr>
+          <w:lang w:val="en-US"/>
+        </w:rPr>
+        <w:t>g</w:t>
+      </w:r>
+      <w:r>
+        <w:rPr>
+          <w:lang w:val="en-US"/>
+        </w:rPr>
+        <w:t>rid</w:t>
+      </w:r>
+    </w:p>
+    <w:p>
+      <w:pPr>
+        <w:pStyle w:val="Paragrafoelenco"/>
+        <w:rPr>
+          <w:lang w:val="en-US"/>
+        </w:rPr>
+      </w:pPr>
+    </w:p>
+    <w:p>
+      <w:pPr>
+        <w:pStyle w:val="Paragrafoelenco"/>
+        <w:numPr>
+          <w:ilvl w:val="0"/>
+          <w:numId w:val="8"/>
+        </w:numPr>
+        <w:rPr>
+          <w:lang w:val="en-US"/>
+        </w:rPr>
+      </w:pPr>
+      <w:r>
+        <w:rPr>
+          <w:lang w:val="en-US"/>
+        </w:rPr>
+        <w:t>In opportunistic ad hoc networks, access to the internet may be available, but it can be "opportunistically" replaced by the ad hoc network when the internet connection is too costly, inadequate, or temporarily unavailable. This can be particularly valuable in scenarios with limited or expensive data plans.</w:t>
+      </w:r>
+    </w:p>
+    <w:p>
+      <w:pPr>
+        <w:rPr>
+          <w:lang w:val="en-US"/>
+        </w:rPr>
+      </w:pPr>
+      <w:r>
+        <w:rPr>
+          <w:lang w:val="en-US"/>
+        </w:rPr>
+        <w:t>A few examples visually:</w:t>
+      </w:r>
+    </w:p>
+    <w:p>
+      <w:pPr>
+        <w:rPr>
+          <w:lang w:val="en-US"/>
+        </w:rPr>
+      </w:pPr>
+      <w:r>
+        <w:rPr>
+          <w:lang w:val="en-US"/>
+        </w:rPr>
+        <w:drawing>
+          <wp:inline distT="0" distB="0" distL="0" distR="0" wp14:anchorId="4FB982E1" wp14:editId="2B98B884">
+            <wp:extent cx="4025071" cy="3013364"/>
+            <wp:effectExtent l="0" t="0" r="0" b="0"/>
+            <wp:docPr id="856295464" name="Immagine 1"/>
+            <wp:cNvGraphicFramePr>
+              <a:graphicFrameLocks xmlns:a="http://schemas.openxmlformats.org/drawingml/2006/main" noChangeAspect="1"/>
+            </wp:cNvGraphicFramePr>
+            <a:graphic xmlns:a="http://schemas.openxmlformats.org/drawingml/2006/main">
+              <a:graphicData uri="http://schemas.openxmlformats.org/drawingml/2006/picture">
+                <pic:pic xmlns:pic="http://schemas.openxmlformats.org/drawingml/2006/picture">
+                  <pic:nvPicPr>
+                    <pic:cNvPr id="856295464" name=""/>
+                    <pic:cNvPicPr/>
+                  </pic:nvPicPr>
+                  <pic:blipFill>
+                    <a:blip r:embed="rId22"/>
+                    <a:stretch>
+                      <a:fillRect/>
+                    </a:stretch>
+                  </pic:blipFill>
+                  <pic:spPr>
+                    <a:xfrm>
+                      <a:off x="0" y="0"/>
+                      <a:ext cx="4033766" cy="3019873"/>
+                    </a:xfrm>
+                    <a:prstGeom prst="rect">
+                      <a:avLst/>
+                    </a:prstGeom>
+                  </pic:spPr>
+                </pic:pic>
+              </a:graphicData>
+            </a:graphic>
+          </wp:inline>
+        </w:drawing>
+      </w:r>
+    </w:p>
+    <w:p>
+      <w:pPr>
+        <w:rPr>
+          <w:u w:val="single"/>
+          <w:lang w:val="en-US"/>
+        </w:rPr>
+      </w:pPr>
+      <w:r>
+        <w:rPr>
+          <w:u w:val="single"/>
+          <w:lang w:val="en-US"/>
+        </w:rPr>
+        <w:br w:type="page"/>
+      </w:r>
+    </w:p>
+    <w:p>
+      <w:pPr>
+        <w:rPr>
+          <w:lang w:val="en-US"/>
+        </w:rPr>
+      </w:pPr>
+      <w:r>
+        <w:rPr>
+          <w:u w:val="single"/>
+          <w:lang w:val="en-US"/>
+        </w:rPr>
+        <w:lastRenderedPageBreak/>
+        <w:t>Vehicular Ad-Hoc Networks (VANETs)</w:t>
+      </w:r>
+      <w:r>
+        <w:rPr>
+          <w:lang w:val="en-US"/>
+        </w:rPr>
+        <w:t xml:space="preserve"> are a specialized type of ad-hoc network designed to enable communication among vehicles (known as On-Board Units or OBUs) and between vehicles and roadside infrastructure (known as Roadside Units or RSUs) in the context of transportation systems.</w:t>
+      </w:r>
+    </w:p>
+    <w:p>
+      <w:pPr>
+        <w:pStyle w:val="Paragrafoelenco"/>
+        <w:numPr>
+          <w:ilvl w:val="0"/>
+          <w:numId w:val="8"/>
+        </w:numPr>
+        <w:rPr>
+          <w:lang w:val="en-US"/>
+        </w:rPr>
+      </w:pPr>
+      <w:r>
+        <w:rPr>
+          <w:lang w:val="en-US"/>
+        </w:rPr>
+        <w:t xml:space="preserve">They facilitate </w:t>
+      </w:r>
+      <w:r>
+        <w:rPr>
+          <w:lang w:val="en-US"/>
+        </w:rPr>
+        <w:t>communication between vehicles. This communication can be used for sharing information about road conditions, traffic incidents, vehicle safety, and more.</w:t>
+      </w:r>
+    </w:p>
+    <w:p>
+      <w:pPr>
+        <w:pStyle w:val="Paragrafoelenco"/>
+        <w:rPr>
+          <w:lang w:val="en-US"/>
+        </w:rPr>
+      </w:pPr>
+    </w:p>
+    <w:p>
+      <w:pPr>
+        <w:pStyle w:val="Paragrafoelenco"/>
+        <w:numPr>
+          <w:ilvl w:val="0"/>
+          <w:numId w:val="8"/>
+        </w:numPr>
+        <w:rPr>
+          <w:lang w:val="en-US"/>
+        </w:rPr>
+      </w:pPr>
+      <w:r>
+        <w:rPr>
+          <w:lang w:val="en-US"/>
+        </w:rPr>
+        <w:t xml:space="preserve">Their purpose is to enhance road safety, having vehicles exchanging information about traffic, safety and give fast access to emergency services; of course, legal problems and moral decisions </w:t>
+      </w:r>
+      <w:proofErr w:type="gramStart"/>
+      <w:r>
+        <w:rPr>
+          <w:lang w:val="en-US"/>
+        </w:rPr>
+        <w:t>have to</w:t>
+      </w:r>
+      <w:proofErr w:type="gramEnd"/>
+      <w:r>
+        <w:rPr>
+          <w:lang w:val="en-US"/>
+        </w:rPr>
+        <w:t xml:space="preserve"> be considered (in case of accidents or the best decisions on when to pass, even though a</w:t>
+      </w:r>
+      <w:r>
+        <w:rPr>
+          <w:lang w:val="en-US"/>
+        </w:rPr>
+        <w:t>ccidents are estimated to occur mainly when having automated cars mixed with regular cars</w:t>
+      </w:r>
+      <w:r>
+        <w:rPr>
+          <w:lang w:val="en-US"/>
+        </w:rPr>
+        <w:t>)</w:t>
+      </w:r>
+    </w:p>
+    <w:p>
+      <w:pPr>
+        <w:rPr>
+          <w:lang w:val="en-US"/>
+        </w:rPr>
+      </w:pPr>
+      <w:r>
+        <w:rPr>
+          <w:lang w:val="en-US"/>
+        </w:rPr>
+        <w:drawing>
+          <wp:inline distT="0" distB="0" distL="0" distR="0" wp14:anchorId="05B2828A" wp14:editId="76196058">
+            <wp:extent cx="5292437" cy="2504330"/>
+            <wp:effectExtent l="0" t="0" r="3810" b="0"/>
+            <wp:docPr id="1063380165" name="Immagine 1" descr="Immagine che contiene testo, schermata, diagramma, linea&#10;&#10;Descrizione generata automaticamente"/>
+            <wp:cNvGraphicFramePr>
+              <a:graphicFrameLocks xmlns:a="http://schemas.openxmlformats.org/drawingml/2006/main" noChangeAspect="1"/>
+            </wp:cNvGraphicFramePr>
+            <a:graphic xmlns:a="http://schemas.openxmlformats.org/drawingml/2006/main">
+              <a:graphicData uri="http://schemas.openxmlformats.org/drawingml/2006/picture">
+                <pic:pic xmlns:pic="http://schemas.openxmlformats.org/drawingml/2006/picture">
+                  <pic:nvPicPr>
+                    <pic:cNvPr id="1063380165" name="Immagine 1" descr="Immagine che contiene testo, schermata, diagramma, linea&#10;&#10;Descrizione generata automaticamente"/>
+                    <pic:cNvPicPr/>
+                  </pic:nvPicPr>
+                  <pic:blipFill>
+                    <a:blip r:embed="rId23"/>
+                    <a:stretch>
+                      <a:fillRect/>
+                    </a:stretch>
+                  </pic:blipFill>
+                  <pic:spPr>
+                    <a:xfrm>
+                      <a:off x="0" y="0"/>
+                      <a:ext cx="5297825" cy="2506880"/>
+                    </a:xfrm>
+                    <a:prstGeom prst="rect">
+                      <a:avLst/>
+                    </a:prstGeom>
+                  </pic:spPr>
+                </pic:pic>
+              </a:graphicData>
+            </a:graphic>
+          </wp:inline>
+        </w:drawing>
+      </w:r>
+    </w:p>
+    <w:p>
+      <w:pPr>
+        <w:rPr>
+          <w:lang w:val="en-US"/>
+        </w:rPr>
+      </w:pPr>
+      <w:r>
+        <w:rPr>
+          <w:lang w:val="en-US"/>
+        </w:rPr>
+        <w:t>Here is a comprehensive list of applications of the previous one:</w:t>
+      </w:r>
+    </w:p>
+    <w:p>
+      <w:pPr>
+        <w:numPr>
+          <w:ilvl w:val="0"/>
+          <w:numId w:val="14"/>
+        </w:numPr>
+        <w:spacing w:after="0"/>
+        <w:rPr>
+          <w:lang w:val="en-US"/>
+        </w:rPr>
+      </w:pPr>
+      <w:r>
+        <w:rPr>
+          <w:b/>
+          <w:bCs/>
+          <w:lang w:val="en-US"/>
+        </w:rPr>
+        <w:t>Approaching Emergency Vehicle Assistant:</w:t>
+      </w:r>
+      <w:r>
+        <w:rPr>
+          <w:lang w:val="en-US"/>
+        </w:rPr>
+        <w:t xml:space="preserve"> Assisting drivers in responding to approaching emergency vehicles.</w:t>
+      </w:r>
+    </w:p>
+    <w:p>
+      <w:pPr>
+        <w:numPr>
+          <w:ilvl w:val="0"/>
+          <w:numId w:val="14"/>
+        </w:numPr>
+        <w:spacing w:after="0"/>
+        <w:rPr>
+          <w:lang w:val="en-US"/>
+        </w:rPr>
+      </w:pPr>
+      <w:r>
+        <w:rPr>
+          <w:b/>
+          <w:bCs/>
+          <w:lang w:val="en-US"/>
+        </w:rPr>
+        <w:t>Emergency Vehicle Signal Preemption:</w:t>
+      </w:r>
+      <w:r>
+        <w:rPr>
+          <w:lang w:val="en-US"/>
+        </w:rPr>
+        <w:t xml:space="preserve"> Prioritizing traffic signals to allow emergency vehicles to pass quickly.</w:t>
+      </w:r>
+    </w:p>
+    <w:p>
+      <w:pPr>
+        <w:numPr>
+          <w:ilvl w:val="0"/>
+          <w:numId w:val="14"/>
+        </w:numPr>
+        <w:spacing w:after="0"/>
+        <w:rPr>
+          <w:lang w:val="en-US"/>
+        </w:rPr>
+      </w:pPr>
+      <w:r>
+        <w:rPr>
+          <w:b/>
+          <w:bCs/>
+          <w:lang w:val="en-US"/>
+        </w:rPr>
+        <w:t>Optimal Speed Advisory:</w:t>
+      </w:r>
+      <w:r>
+        <w:rPr>
+          <w:lang w:val="en-US"/>
+        </w:rPr>
+        <w:t xml:space="preserve"> Providing speed recommendations for efficient and safe driving.</w:t>
+      </w:r>
+    </w:p>
+    <w:p>
+      <w:pPr>
+        <w:numPr>
+          <w:ilvl w:val="0"/>
+          <w:numId w:val="14"/>
+        </w:numPr>
+        <w:spacing w:after="0"/>
+        <w:rPr>
+          <w:lang w:val="en-US"/>
+        </w:rPr>
+      </w:pPr>
+      <w:r>
+        <w:rPr>
+          <w:b/>
+          <w:bCs/>
+          <w:lang w:val="en-US"/>
+        </w:rPr>
+        <w:t>Transit Vehicle Signal Priority:</w:t>
+      </w:r>
+      <w:r>
+        <w:rPr>
+          <w:lang w:val="en-US"/>
+        </w:rPr>
+        <w:t xml:space="preserve"> Giving priority to public transit vehicles at traffic signals.</w:t>
+      </w:r>
+    </w:p>
+    <w:p>
+      <w:pPr>
+        <w:numPr>
+          <w:ilvl w:val="0"/>
+          <w:numId w:val="14"/>
+        </w:numPr>
+        <w:spacing w:after="0"/>
+        <w:rPr>
+          <w:lang w:val="en-US"/>
+        </w:rPr>
+      </w:pPr>
+      <w:r>
+        <w:rPr>
+          <w:b/>
+          <w:bCs/>
+          <w:lang w:val="en-US"/>
+        </w:rPr>
+        <w:t>Emergency Vehicle Video Relay:</w:t>
+      </w:r>
+      <w:r>
+        <w:rPr>
+          <w:lang w:val="en-US"/>
+        </w:rPr>
+        <w:t xml:space="preserve"> Relaying video feeds from emergency vehicles to improve situational awareness.</w:t>
+      </w:r>
+    </w:p>
+    <w:p>
+      <w:pPr>
+        <w:numPr>
+          <w:ilvl w:val="0"/>
+          <w:numId w:val="14"/>
+        </w:numPr>
+        <w:spacing w:after="0"/>
+        <w:rPr>
+          <w:lang w:val="en-US"/>
+        </w:rPr>
+      </w:pPr>
+      <w:r>
+        <w:rPr>
+          <w:b/>
+          <w:bCs/>
+          <w:lang w:val="en-US"/>
+        </w:rPr>
+        <w:t>Stop Light Assistant – Infrastructure:</w:t>
+      </w:r>
+      <w:r>
+        <w:rPr>
+          <w:lang w:val="en-US"/>
+        </w:rPr>
+        <w:t xml:space="preserve"> </w:t>
+      </w:r>
+      <w:r>
+        <w:rPr>
+          <w:lang w:val="en-US"/>
+        </w:rPr>
+        <w:t>Aiding</w:t>
+      </w:r>
+      <w:r>
+        <w:rPr>
+          <w:lang w:val="en-US"/>
+        </w:rPr>
+        <w:t xml:space="preserve"> at stoplights for better traffic flow.</w:t>
+      </w:r>
+    </w:p>
+    <w:p>
+      <w:pPr>
+        <w:numPr>
+          <w:ilvl w:val="0"/>
+          <w:numId w:val="14"/>
+        </w:numPr>
+        <w:spacing w:after="0"/>
+        <w:rPr>
+          <w:lang w:val="en-US"/>
+        </w:rPr>
+      </w:pPr>
+      <w:r>
+        <w:rPr>
+          <w:b/>
+          <w:bCs/>
+          <w:lang w:val="en-US"/>
+        </w:rPr>
+        <w:t>Intersection Collision Warning/Avoidance:</w:t>
+      </w:r>
+      <w:r>
+        <w:rPr>
+          <w:lang w:val="en-US"/>
+        </w:rPr>
+        <w:t xml:space="preserve"> Warning drivers about potential collisions at intersections.</w:t>
+      </w:r>
+    </w:p>
+    <w:p>
+      <w:pPr>
+        <w:numPr>
+          <w:ilvl w:val="0"/>
+          <w:numId w:val="14"/>
+        </w:numPr>
+        <w:spacing w:after="0"/>
+        <w:rPr>
+          <w:lang w:val="en-US"/>
+        </w:rPr>
+      </w:pPr>
+      <w:r>
+        <w:rPr>
+          <w:b/>
+          <w:bCs/>
+          <w:lang w:val="en-US"/>
+        </w:rPr>
+        <w:t>Cooperative Collision Warning [V-V]:</w:t>
+      </w:r>
+      <w:r>
+        <w:rPr>
+          <w:lang w:val="en-US"/>
+        </w:rPr>
+        <w:t xml:space="preserve"> Warning drivers about collisions through vehicle-to-vehicle communication.</w:t>
+      </w:r>
+    </w:p>
+    <w:p>
+      <w:pPr>
+        <w:numPr>
+          <w:ilvl w:val="0"/>
+          <w:numId w:val="14"/>
+        </w:numPr>
+        <w:spacing w:after="0"/>
+        <w:rPr>
+          <w:lang w:val="en-US"/>
+        </w:rPr>
+      </w:pPr>
+      <w:r>
+        <w:rPr>
+          <w:b/>
+          <w:bCs/>
+          <w:lang w:val="en-US"/>
+        </w:rPr>
+        <w:t>Infrastructure-Based Traffic Management – Vehicles as Probes:</w:t>
+      </w:r>
+      <w:r>
+        <w:rPr>
+          <w:lang w:val="en-US"/>
+        </w:rPr>
+        <w:t xml:space="preserve"> Using vehicles as data probes to manage traffic.</w:t>
+      </w:r>
+    </w:p>
+    <w:p>
+      <w:pPr>
+        <w:numPr>
+          <w:ilvl w:val="0"/>
+          <w:numId w:val="14"/>
+        </w:numPr>
+        <w:spacing w:after="0"/>
+        <w:rPr>
+          <w:lang w:val="en-US"/>
+        </w:rPr>
+      </w:pPr>
+      <w:r>
+        <w:rPr>
+          <w:b/>
+          <w:bCs/>
+          <w:lang w:val="en-US"/>
+        </w:rPr>
+        <w:t>Work Zone Warning:</w:t>
+      </w:r>
+      <w:r>
+        <w:rPr>
+          <w:lang w:val="en-US"/>
+        </w:rPr>
+        <w:t xml:space="preserve"> Providing warnings about work zones and construction areas.</w:t>
+      </w:r>
+    </w:p>
+    <w:p>
+      <w:pPr>
+        <w:numPr>
+          <w:ilvl w:val="0"/>
+          <w:numId w:val="14"/>
+        </w:numPr>
+        <w:spacing w:after="0"/>
+        <w:rPr>
+          <w:lang w:val="en-US"/>
+        </w:rPr>
+      </w:pPr>
+      <w:r>
+        <w:rPr>
+          <w:b/>
+          <w:bCs/>
+          <w:lang w:val="en-US"/>
+        </w:rPr>
+        <w:t>Road Condition Warning:</w:t>
+      </w:r>
+      <w:r>
+        <w:rPr>
+          <w:lang w:val="en-US"/>
+        </w:rPr>
+        <w:t xml:space="preserve"> Warning drivers about road conditions such as ice or obstacles.</w:t>
+      </w:r>
+    </w:p>
+    <w:p>
+      <w:pPr>
+        <w:numPr>
+          <w:ilvl w:val="0"/>
+          <w:numId w:val="14"/>
+        </w:numPr>
+        <w:spacing w:after="0"/>
+        <w:rPr>
+          <w:lang w:val="en-US"/>
+        </w:rPr>
+      </w:pPr>
+      <w:r>
+        <w:rPr>
+          <w:b/>
+          <w:bCs/>
+          <w:lang w:val="en-US"/>
+        </w:rPr>
+        <w:t>Vehicle-Based Probe Data Collection:</w:t>
+      </w:r>
+      <w:r>
+        <w:rPr>
+          <w:lang w:val="en-US"/>
+        </w:rPr>
+        <w:t xml:space="preserve"> Collecting data from vehicles for traffic information.</w:t>
+      </w:r>
+    </w:p>
+    <w:p>
+      <w:pPr>
+        <w:numPr>
+          <w:ilvl w:val="0"/>
+          <w:numId w:val="14"/>
+        </w:numPr>
+        <w:spacing w:after="0"/>
+        <w:rPr>
+          <w:lang w:val="en-US"/>
+        </w:rPr>
+      </w:pPr>
+      <w:r>
+        <w:rPr>
+          <w:b/>
+          <w:bCs/>
+          <w:lang w:val="en-US"/>
+        </w:rPr>
+        <w:t>Traffic Information:</w:t>
+      </w:r>
+      <w:r>
+        <w:rPr>
+          <w:lang w:val="en-US"/>
+        </w:rPr>
+        <w:t xml:space="preserve"> Providing real-time traffic information to drivers.</w:t>
+      </w:r>
+    </w:p>
+    <w:p>
+      <w:pPr>
+        <w:numPr>
+          <w:ilvl w:val="0"/>
+          <w:numId w:val="14"/>
+        </w:numPr>
+        <w:spacing w:after="0"/>
+        <w:rPr>
+          <w:lang w:val="en-US"/>
+        </w:rPr>
+      </w:pPr>
+      <w:r>
+        <w:rPr>
+          <w:b/>
+          <w:bCs/>
+          <w:lang w:val="en-US"/>
+        </w:rPr>
+        <w:t>Cooperative Vehicle System – Platoon:</w:t>
+      </w:r>
+      <w:r>
+        <w:rPr>
+          <w:lang w:val="en-US"/>
+        </w:rPr>
+        <w:t xml:space="preserve"> Coordinated vehicle platooning for efficiency.</w:t>
+      </w:r>
+    </w:p>
+    <w:p>
+      <w:pPr>
+        <w:numPr>
+          <w:ilvl w:val="0"/>
+          <w:numId w:val="14"/>
+        </w:numPr>
+        <w:spacing w:after="0"/>
+        <w:rPr>
+          <w:lang w:val="en-US"/>
+        </w:rPr>
+      </w:pPr>
+      <w:r>
+        <w:rPr>
+          <w:b/>
+          <w:bCs/>
+          <w:lang w:val="en-US"/>
+        </w:rPr>
+        <w:t>Railroad Collision Avoidance:</w:t>
+      </w:r>
+      <w:r>
+        <w:rPr>
+          <w:lang w:val="en-US"/>
+        </w:rPr>
+        <w:t xml:space="preserve"> Avoiding collisions with trains at railroad crossings.</w:t>
+      </w:r>
+    </w:p>
+    <w:p>
+      <w:pPr>
+        <w:numPr>
+          <w:ilvl w:val="0"/>
+          <w:numId w:val="14"/>
+        </w:numPr>
+        <w:spacing w:after="0"/>
+        <w:rPr>
+          <w:lang w:val="en-US"/>
+        </w:rPr>
+      </w:pPr>
+      <w:r>
+        <w:rPr>
+          <w:b/>
+          <w:bCs/>
+          <w:lang w:val="en-US"/>
+        </w:rPr>
+        <w:t>Location-Based Probe Data Collection:</w:t>
+      </w:r>
+      <w:r>
+        <w:rPr>
+          <w:lang w:val="en-US"/>
+        </w:rPr>
+        <w:t xml:space="preserve"> Collecting location-based data from vehicles.</w:t>
+      </w:r>
+    </w:p>
+    <w:p>
+      <w:pPr>
+        <w:numPr>
+          <w:ilvl w:val="0"/>
+          <w:numId w:val="14"/>
+        </w:numPr>
+        <w:spacing w:after="0"/>
+        <w:rPr>
+          <w:lang w:val="en-US"/>
+        </w:rPr>
+      </w:pPr>
+      <w:r>
+        <w:rPr>
+          <w:b/>
+          <w:bCs/>
+          <w:lang w:val="en-US"/>
+        </w:rPr>
+        <w:lastRenderedPageBreak/>
+        <w:t>Transit Vehicle Data Transfer (Gate):</w:t>
+      </w:r>
+      <w:r>
+        <w:rPr>
+          <w:lang w:val="en-US"/>
+        </w:rPr>
+        <w:t xml:space="preserve"> Data transfer for transit vehicles.</w:t>
+      </w:r>
+    </w:p>
+    <w:p>
+      <w:pPr>
+        <w:numPr>
+          <w:ilvl w:val="0"/>
+          <w:numId w:val="14"/>
+        </w:numPr>
+        <w:spacing w:after="0"/>
+        <w:rPr>
+          <w:lang w:val="en-US"/>
+        </w:rPr>
+      </w:pPr>
+      <w:r>
+        <w:rPr>
+          <w:b/>
+          <w:bCs/>
+          <w:lang w:val="en-US"/>
+        </w:rPr>
+        <w:t>On-Board Safety Data Transfer:</w:t>
+      </w:r>
+      <w:r>
+        <w:rPr>
+          <w:lang w:val="en-US"/>
+        </w:rPr>
+        <w:t xml:space="preserve"> Transferring safety data from vehicles.</w:t>
+      </w:r>
+    </w:p>
+    <w:p>
+      <w:pPr>
+        <w:numPr>
+          <w:ilvl w:val="0"/>
+          <w:numId w:val="14"/>
+        </w:numPr>
+        <w:spacing w:after="0"/>
+        <w:rPr>
+          <w:lang w:val="en-US"/>
+        </w:rPr>
+      </w:pPr>
+      <w:r>
+        <w:rPr>
+          <w:b/>
+          <w:bCs/>
+          <w:lang w:val="en-US"/>
+        </w:rPr>
+        <w:t>Vehicle Safety Inspection:</w:t>
+      </w:r>
+      <w:r>
+        <w:rPr>
+          <w:lang w:val="en-US"/>
+        </w:rPr>
+        <w:t xml:space="preserve"> Inspecting vehicle safety.</w:t>
+      </w:r>
+    </w:p>
+    <w:p>
+      <w:pPr>
+        <w:numPr>
+          <w:ilvl w:val="0"/>
+          <w:numId w:val="14"/>
+        </w:numPr>
+        <w:spacing w:after="0"/>
+        <w:rPr>
+          <w:lang w:val="en-US"/>
+        </w:rPr>
+      </w:pPr>
+      <w:r>
+        <w:rPr>
+          <w:b/>
+          <w:bCs/>
+          <w:lang w:val="en-US"/>
+        </w:rPr>
+        <w:t>Driver's Daily Log:</w:t>
+      </w:r>
+      <w:r>
+        <w:rPr>
+          <w:lang w:val="en-US"/>
+        </w:rPr>
+        <w:t xml:space="preserve"> Maintaining a log of a driver's activities.</w:t>
+      </w:r>
+    </w:p>
+    <w:p>
+      <w:pPr>
+        <w:numPr>
+          <w:ilvl w:val="0"/>
+          <w:numId w:val="14"/>
+        </w:numPr>
+        <w:spacing w:after="0"/>
+        <w:rPr>
+          <w:lang w:val="en-US"/>
+        </w:rPr>
+      </w:pPr>
+      <w:r>
+        <w:rPr>
+          <w:b/>
+          <w:bCs/>
+          <w:lang w:val="en-US"/>
+        </w:rPr>
+        <w:t>Data Transfer / CVO / Truck Stop:</w:t>
+      </w:r>
+      <w:r>
+        <w:rPr>
+          <w:lang w:val="en-US"/>
+        </w:rPr>
+        <w:t xml:space="preserve"> Data transfer for commercial vehicle operations at truck stops.</w:t>
+      </w:r>
+    </w:p>
+    <w:p>
+      <w:pPr>
+        <w:numPr>
+          <w:ilvl w:val="0"/>
+          <w:numId w:val="14"/>
+        </w:numPr>
+        <w:spacing w:after="0"/>
+        <w:rPr>
+          <w:lang w:val="en-US"/>
+        </w:rPr>
+      </w:pPr>
+      <w:r>
+        <w:rPr>
+          <w:b/>
+          <w:bCs/>
+          <w:lang w:val="en-US"/>
+        </w:rPr>
+        <w:t>Data Transfer / Transit Vehicle (Yard):</w:t>
+      </w:r>
+      <w:r>
+        <w:rPr>
+          <w:lang w:val="en-US"/>
+        </w:rPr>
+        <w:t xml:space="preserve"> Data transfer for transit vehicles in yards.</w:t>
+      </w:r>
+    </w:p>
+    <w:p>
+      <w:pPr>
+        <w:numPr>
+          <w:ilvl w:val="0"/>
+          <w:numId w:val="14"/>
+        </w:numPr>
+        <w:spacing w:after="0"/>
+        <w:rPr>
+          <w:lang w:val="en-US"/>
+        </w:rPr>
+      </w:pPr>
+      <w:r>
+        <w:rPr>
+          <w:b/>
+          <w:bCs/>
+          <w:lang w:val="en-US"/>
+        </w:rPr>
+        <w:t>Access Control:</w:t>
+      </w:r>
+      <w:r>
+        <w:rPr>
+          <w:lang w:val="en-US"/>
+        </w:rPr>
+        <w:t xml:space="preserve"> Controlling access to vehicles or systems.</w:t>
+      </w:r>
+    </w:p>
+    <w:p>
+      <w:pPr>
+        <w:numPr>
+          <w:ilvl w:val="0"/>
+          <w:numId w:val="14"/>
+        </w:numPr>
+        <w:spacing w:after="0"/>
+        <w:rPr>
+          <w:lang w:val="en-US"/>
+        </w:rPr>
+      </w:pPr>
+      <w:r>
+        <w:rPr>
+          <w:b/>
+          <w:bCs/>
+          <w:lang w:val="en-US"/>
+        </w:rPr>
+        <w:t>Drive-Thru Payment:</w:t>
+      </w:r>
+      <w:r>
+        <w:rPr>
+          <w:lang w:val="en-US"/>
+        </w:rPr>
+        <w:t xml:space="preserve"> Enabling payment at drive-thru locations.</w:t>
+      </w:r>
+    </w:p>
+    <w:p>
+      <w:pPr>
+        <w:numPr>
+          <w:ilvl w:val="0"/>
+          <w:numId w:val="14"/>
+        </w:numPr>
+        <w:spacing w:after="0"/>
+        <w:rPr>
+          <w:lang w:val="en-US"/>
+        </w:rPr>
+      </w:pPr>
+      <w:r>
+        <w:rPr>
+          <w:b/>
+          <w:bCs/>
+          <w:lang w:val="en-US"/>
+        </w:rPr>
+        <w:t>Parking Lot Payment:</w:t>
+      </w:r>
+      <w:r>
+        <w:rPr>
+          <w:lang w:val="en-US"/>
+        </w:rPr>
+        <w:t xml:space="preserve"> Facilitating payment for parking.</w:t>
+      </w:r>
+    </w:p>
+    <w:p>
+      <w:pPr>
+        <w:numPr>
+          <w:ilvl w:val="0"/>
+          <w:numId w:val="14"/>
+        </w:numPr>
+        <w:spacing w:after="0"/>
+        <w:rPr>
+          <w:lang w:val="en-US"/>
+        </w:rPr>
+      </w:pPr>
+      <w:r>
+        <w:rPr>
+          <w:b/>
+          <w:bCs/>
+          <w:lang w:val="en-US"/>
+        </w:rPr>
+        <w:t>Data Transfer / Infofueling:</w:t>
+      </w:r>
+      <w:r>
+        <w:rPr>
+          <w:lang w:val="en-US"/>
+        </w:rPr>
+        <w:t xml:space="preserve"> Data transfer related to refueling.</w:t>
+      </w:r>
+    </w:p>
+    <w:p>
+      <w:pPr>
+        <w:numPr>
+          <w:ilvl w:val="0"/>
+          <w:numId w:val="14"/>
+        </w:numPr>
+        <w:spacing w:after="0"/>
+        <w:rPr>
+          <w:lang w:val="en-US"/>
+        </w:rPr>
+      </w:pPr>
+      <w:r>
+        <w:rPr>
+          <w:b/>
+          <w:bCs/>
+          <w:lang w:val="en-US"/>
+        </w:rPr>
+        <w:t>ATIS Data:</w:t>
+      </w:r>
+      <w:r>
+        <w:rPr>
+          <w:lang w:val="en-US"/>
+        </w:rPr>
+        <w:t xml:space="preserve"> Data related to Advanced Traveler Information Systems.</w:t>
+      </w:r>
+    </w:p>
+    <w:p>
+      <w:pPr>
+        <w:numPr>
+          <w:ilvl w:val="0"/>
+          <w:numId w:val="14"/>
+        </w:numPr>
+        <w:spacing w:after="0"/>
+        <w:rPr>
+          <w:lang w:val="en-US"/>
+        </w:rPr>
+      </w:pPr>
+      <w:r>
+        <w:rPr>
+          <w:b/>
+          <w:bCs/>
+          <w:lang w:val="en-US"/>
+        </w:rPr>
+        <w:t>Diagnostic Data:</w:t>
+      </w:r>
+      <w:r>
+        <w:rPr>
+          <w:lang w:val="en-US"/>
+        </w:rPr>
+        <w:t xml:space="preserve"> Collecting diagnostic data from vehicles.</w:t>
+      </w:r>
+    </w:p>
+    <w:p>
+      <w:pPr>
+        <w:numPr>
+          <w:ilvl w:val="0"/>
+          <w:numId w:val="14"/>
+        </w:numPr>
+        <w:spacing w:after="0"/>
+        <w:rPr>
+          <w:lang w:val="en-US"/>
+        </w:rPr>
+      </w:pPr>
+      <w:r>
+        <w:rPr>
+          <w:b/>
+          <w:bCs/>
+          <w:lang w:val="en-US"/>
+        </w:rPr>
+        <w:t>Repair-Service Record:</w:t>
+      </w:r>
+      <w:r>
+        <w:rPr>
+          <w:lang w:val="en-US"/>
+        </w:rPr>
+        <w:t xml:space="preserve"> Maintaining records of vehicle repair and service.</w:t>
+      </w:r>
+    </w:p>
+    <w:p>
+      <w:pPr>
+        <w:numPr>
+          <w:ilvl w:val="0"/>
+          <w:numId w:val="14"/>
+        </w:numPr>
+        <w:spacing w:after="0"/>
+        <w:rPr>
+          <w:lang w:val="en-US"/>
+        </w:rPr>
+      </w:pPr>
+      <w:r>
+        <w:rPr>
+          <w:b/>
+          <w:bCs/>
+          <w:lang w:val="en-US"/>
+        </w:rPr>
+        <w:t>Vehicle Computer Program Updates:</w:t>
+      </w:r>
+      <w:r>
+        <w:rPr>
+          <w:lang w:val="en-US"/>
+        </w:rPr>
+        <w:t xml:space="preserve"> Updating vehicle computer programs.</w:t>
+      </w:r>
+    </w:p>
+    <w:p>
+      <w:pPr>
+        <w:numPr>
+          <w:ilvl w:val="0"/>
+          <w:numId w:val="14"/>
+        </w:numPr>
+        <w:spacing w:after="0"/>
+        <w:rPr>
+          <w:lang w:val="en-US"/>
+        </w:rPr>
+      </w:pPr>
+      <w:r>
+        <w:rPr>
+          <w:b/>
+          <w:bCs/>
+          <w:lang w:val="en-US"/>
+        </w:rPr>
+        <w:t>Map and Music Data Updates:</w:t>
+      </w:r>
+      <w:r>
+        <w:rPr>
+          <w:lang w:val="en-US"/>
+        </w:rPr>
+        <w:t xml:space="preserve"> Updating maps and music data in vehicles.</w:t>
+      </w:r>
+    </w:p>
+    <w:p>
+      <w:pPr>
+        <w:numPr>
+          <w:ilvl w:val="0"/>
+          <w:numId w:val="14"/>
+        </w:numPr>
+        <w:spacing w:after="0"/>
+        <w:rPr>
+          <w:lang w:val="en-US"/>
+        </w:rPr>
+      </w:pPr>
+      <w:r>
+        <w:rPr>
+          <w:b/>
+          <w:bCs/>
+          <w:lang w:val="en-US"/>
+        </w:rPr>
+        <w:t>Video Uploads:</w:t>
+      </w:r>
+      <w:r>
+        <w:rPr>
+          <w:lang w:val="en-US"/>
+        </w:rPr>
+        <w:t xml:space="preserve"> Uploading videos from vehicles.</w:t>
+      </w:r>
+    </w:p>
+    <w:p>
+      <w:pPr>
+        <w:numPr>
+          <w:ilvl w:val="0"/>
+          <w:numId w:val="14"/>
+        </w:numPr>
+        <w:spacing w:after="0"/>
+        <w:rPr>
+          <w:lang w:val="en-US"/>
+        </w:rPr>
+      </w:pPr>
+      <w:r>
+        <w:rPr>
+          <w:b/>
+          <w:bCs/>
+          <w:lang w:val="en-US"/>
+        </w:rPr>
+        <w:t>Enhanced Route Planning and Guidance:</w:t>
+      </w:r>
+      <w:r>
+        <w:rPr>
+          <w:lang w:val="en-US"/>
+        </w:rPr>
+        <w:t xml:space="preserve"> Providing advanced route planning and navigation.</w:t>
+      </w:r>
+    </w:p>
+    <w:p>
+      <w:pPr>
+        <w:numPr>
+          <w:ilvl w:val="0"/>
+          <w:numId w:val="14"/>
+        </w:numPr>
+        <w:spacing w:after="0"/>
+        <w:rPr>
+          <w:lang w:val="en-US"/>
+        </w:rPr>
+      </w:pPr>
+      <w:r>
+        <w:rPr>
+          <w:b/>
+          <w:bCs/>
+          <w:lang w:val="en-US"/>
+        </w:rPr>
+        <w:t>Rental Car Processing:</w:t>
+      </w:r>
+      <w:r>
+        <w:rPr>
+          <w:lang w:val="en-US"/>
+        </w:rPr>
+        <w:t xml:space="preserve"> Processing rental car transactions.</w:t>
+      </w:r>
+    </w:p>
+    <w:p>
+      <w:pPr>
+        <w:numPr>
+          <w:ilvl w:val="0"/>
+          <w:numId w:val="14"/>
+        </w:numPr>
+        <w:spacing w:after="0"/>
+        <w:rPr>
+          <w:lang w:val="en-US"/>
+        </w:rPr>
+      </w:pPr>
+      <w:r>
+        <w:rPr>
+          <w:b/>
+          <w:bCs/>
+          <w:lang w:val="en-US"/>
+        </w:rPr>
+        <w:t>Unique CVO Fleet Management:</w:t>
+      </w:r>
+      <w:r>
+        <w:rPr>
+          <w:lang w:val="en-US"/>
+        </w:rPr>
+        <w:t xml:space="preserve"> Managing unique commercial vehicle fleets.</w:t>
+      </w:r>
+    </w:p>
+    <w:p>
+      <w:pPr>
+        <w:numPr>
+          <w:ilvl w:val="0"/>
+          <w:numId w:val="14"/>
+        </w:numPr>
+        <w:spacing w:after="0"/>
+        <w:rPr>
+          <w:lang w:val="en-US"/>
+        </w:rPr>
+      </w:pPr>
+      <w:r>
+        <w:rPr>
+          <w:b/>
+          <w:bCs/>
+          <w:lang w:val="en-US"/>
+        </w:rPr>
+        <w:t>Transit Vehicle Refueling Management:</w:t>
+      </w:r>
+      <w:r>
+        <w:rPr>
+          <w:lang w:val="en-US"/>
+        </w:rPr>
+        <w:t xml:space="preserve"> Managing refueling for transit vehicles.</w:t>
+      </w:r>
+    </w:p>
+    <w:p>
+      <w:pPr>
+        <w:numPr>
+          <w:ilvl w:val="0"/>
+          <w:numId w:val="14"/>
+        </w:numPr>
+        <w:spacing w:after="0"/>
+      </w:pPr>
+      <w:r>
+        <w:rPr>
+          <w:b/>
+          <w:bCs/>
+        </w:rPr>
+        <w:t>Locomotive Fuel Monitoring:</w:t>
+      </w:r>
+      <w:r>
+        <w:t xml:space="preserve"> Monitoring fuel levels in locomotives.</w:t>
+      </w:r>
+    </w:p>
+    <w:p>
+      <w:pPr>
+        <w:numPr>
+          <w:ilvl w:val="0"/>
+          <w:numId w:val="14"/>
+        </w:numPr>
+        <w:spacing w:after="0"/>
+        <w:rPr>
+          <w:lang w:val="en-US"/>
+        </w:rPr>
+      </w:pPr>
+      <w:r>
+        <w:rPr>
+          <w:b/>
+          <w:bCs/>
+          <w:lang w:val="en-US"/>
+        </w:rPr>
+        <w:t>Data Transfer / Locomotive:</w:t>
+      </w:r>
+      <w:r>
+        <w:rPr>
+          <w:lang w:val="en-US"/>
+        </w:rPr>
+        <w:t xml:space="preserve"> Data transfer for locomotives.</w:t>
+      </w:r>
+    </w:p>
+    <w:p>
+      <w:pPr>
+        <w:spacing w:after="0"/>
+        <w:rPr>
+          <w:lang w:val="en-US"/>
+        </w:rPr>
+      </w:pPr>
+    </w:p>
+    <w:p>
+      <w:pPr>
+        <w:rPr>
+          <w:lang w:val="en-US"/>
+        </w:rPr>
+      </w:pPr>
+      <w:r>
+        <w:rPr>
+          <w:lang w:val="en-US"/>
+        </w:rPr>
+        <w:t xml:space="preserve">Another good example </w:t>
+      </w:r>
+      <w:r>
+        <w:rPr>
+          <w:lang w:val="en-US"/>
+        </w:rPr>
+        <w:t>is</w:t>
+      </w:r>
+      <w:r>
+        <w:rPr>
+          <w:lang w:val="en-US"/>
+        </w:rPr>
+        <w:t xml:space="preserve"> the </w:t>
+      </w:r>
+      <w:r>
+        <w:rPr>
+          <w:u w:val="single"/>
+          <w:lang w:val="en-US"/>
+        </w:rPr>
+        <w:t>Flying Ad Hoc Networks (FANET)</w:t>
+      </w:r>
+      <w:r>
+        <w:rPr>
+          <w:lang w:val="en-US"/>
+        </w:rPr>
+        <w:t>, composed by drones only or mixed vehicles, usually inside a u</w:t>
+      </w:r>
+      <w:r>
+        <w:rPr>
+          <w:lang w:val="en-US"/>
+        </w:rPr>
+        <w:t>rban/</w:t>
+      </w:r>
+      <w:r>
+        <w:rPr>
+          <w:lang w:val="en-US"/>
+        </w:rPr>
+        <w:t>r</w:t>
+      </w:r>
+      <w:r>
+        <w:rPr>
+          <w:lang w:val="en-US"/>
+        </w:rPr>
+        <w:t>ural/</w:t>
+      </w:r>
+      <w:r>
+        <w:rPr>
+          <w:lang w:val="en-US"/>
+        </w:rPr>
+        <w:t>s</w:t>
+      </w:r>
+      <w:r>
+        <w:rPr>
+          <w:lang w:val="en-US"/>
+        </w:rPr>
+        <w:t>pace environment</w:t>
+      </w:r>
+      <w:r>
+        <w:rPr>
+          <w:lang w:val="en-US"/>
+        </w:rPr>
+        <w:t xml:space="preserve">. </w:t>
+      </w:r>
+      <w:r>
+        <w:rPr>
+          <w:lang w:val="en-US"/>
+        </w:rPr>
+        <w:t xml:space="preserve">They are </w:t>
+      </w:r>
+      <w:r>
+        <w:rPr>
+          <w:lang w:val="en-US"/>
+        </w:rPr>
+        <w:t>designed for communication among autonomous flying vehicles, such as drones, unmanned aerial vehicles (UAVs), or remotely piloted aircraft systems (RPAS). FANETs play a crucial role in enabling coordinated and efficient communication and data exchange among airborne platforms.</w:t>
+      </w:r>
+    </w:p>
+    <w:p>
+      <w:pPr>
+        <w:rPr>
+          <w:lang w:val="en-US"/>
+        </w:rPr>
+      </w:pPr>
+      <w:r>
+        <w:rPr>
+          <w:lang w:val="en-US"/>
+        </w:rPr>
+        <w:drawing>
+          <wp:inline distT="0" distB="0" distL="0" distR="0" wp14:anchorId="036A420B" wp14:editId="0FDEC6E9">
+            <wp:extent cx="3867330" cy="2571750"/>
+            <wp:effectExtent l="0" t="0" r="0" b="0"/>
+            <wp:docPr id="549771680" name="Immagine 1"/>
+            <wp:cNvGraphicFramePr>
+              <a:graphicFrameLocks xmlns:a="http://schemas.openxmlformats.org/drawingml/2006/main" noChangeAspect="1"/>
+            </wp:cNvGraphicFramePr>
+            <a:graphic xmlns:a="http://schemas.openxmlformats.org/drawingml/2006/main">
+              <a:graphicData uri="http://schemas.openxmlformats.org/drawingml/2006/picture">
+                <pic:pic xmlns:pic="http://schemas.openxmlformats.org/drawingml/2006/picture">
+                  <pic:nvPicPr>
+                    <pic:cNvPr id="549771680" name=""/>
+                    <pic:cNvPicPr/>
+                  </pic:nvPicPr>
+                  <pic:blipFill>
+                    <a:blip r:embed="rId24"/>
+                    <a:stretch>
+                      <a:fillRect/>
+                    </a:stretch>
+                  </pic:blipFill>
+                  <pic:spPr>
+                    <a:xfrm>
+                      <a:off x="0" y="0"/>
+                      <a:ext cx="3869835" cy="2573416"/>
+                    </a:xfrm>
+                    <a:prstGeom prst="rect">
+                      <a:avLst/>
+                    </a:prstGeom>
+                  </pic:spPr>
+                </pic:pic>
+              </a:graphicData>
+            </a:graphic>
+          </wp:inline>
+        </w:drawing>
+      </w:r>
+    </w:p>
+    <w:p>
+      <w:pPr>
+        <w:pStyle w:val="Paragrafoelenco"/>
+        <w:numPr>
+          <w:ilvl w:val="0"/>
+          <w:numId w:val="8"/>
+        </w:numPr>
+        <w:rPr>
+          <w:lang w:val="en-US"/>
+        </w:rPr>
+      </w:pPr>
+      <w:r>
+        <w:rPr>
+          <w:lang w:val="en-US"/>
+        </w:rPr>
+        <w:t xml:space="preserve">They </w:t>
+      </w:r>
+      <w:r>
+        <w:rPr>
+          <w:lang w:val="en-US"/>
+        </w:rPr>
+        <w:t>enable direct communication between autonomous flying vehicles, allowing them to exchange data, control commands, and real-time information while in fligh</w:t>
+      </w:r>
+      <w:r>
+        <w:rPr>
+          <w:lang w:val="en-US"/>
+        </w:rPr>
+        <w:t>t</w:t>
+      </w:r>
+    </w:p>
+    <w:p>
+      <w:pPr>
+        <w:pStyle w:val="Paragrafoelenco"/>
+        <w:rPr>
+          <w:lang w:val="en-US"/>
+        </w:rPr>
+      </w:pPr>
+    </w:p>
+    <w:p>
+      <w:pPr>
+        <w:pStyle w:val="Paragrafoelenco"/>
+        <w:numPr>
+          <w:ilvl w:val="0"/>
+          <w:numId w:val="8"/>
+        </w:numPr>
+        <w:rPr>
+          <w:lang w:val="en-US"/>
+        </w:rPr>
+      </w:pPr>
+      <w:r>
+        <w:rPr>
+          <w:lang w:val="en-US"/>
+        </w:rPr>
+        <w:t>The network topology in FANETs is highly dynamic and mobile, as flying vehicles move in three-dimensional space</w:t>
+      </w:r>
+      <w:r>
+        <w:rPr>
+          <w:lang w:val="en-US"/>
+        </w:rPr>
+        <w:t xml:space="preserve"> (3D Topology)</w:t>
+      </w:r>
+      <w:r>
+        <w:rPr>
+          <w:lang w:val="en-US"/>
+        </w:rPr>
+        <w:t>. This dynamic nature requires specialized routing protocols and communication strategies</w:t>
+      </w:r>
+    </w:p>
+    <w:p>
+      <w:pPr>
+        <w:pStyle w:val="Paragrafoelenco"/>
+        <w:numPr>
+          <w:ilvl w:val="0"/>
+          <w:numId w:val="8"/>
+        </w:numPr>
+        <w:rPr>
+          <w:lang w:val="en-US"/>
+        </w:rPr>
+      </w:pPr>
+      <w:r>
+        <w:rPr>
+          <w:lang w:val="en-US"/>
+        </w:rPr>
+        <w:lastRenderedPageBreak/>
+        <w:t>FANETs operate autonomously, with flying vehicles making decisions about data relay, routing, and collision avoidance. They may use GPS, onboard sensors, and communication protocols to navigate and communicate</w:t>
+      </w:r>
+    </w:p>
+    <w:p>
+      <w:pPr>
+        <w:rPr>
+          <w:lang w:val="en-US"/>
+        </w:rPr>
+      </w:pPr>
+      <w:r>
+        <w:rPr>
+          <w:i/>
+          <w:iCs/>
+          <w:lang w:val="en-US"/>
+        </w:rPr>
+        <w:t xml:space="preserve">Underwater Sensor Networks (USNs) </w:t>
+      </w:r>
+      <w:r>
+        <w:rPr>
+          <w:lang w:val="en-US"/>
+        </w:rPr>
+        <w:t>are specialized networks of underwater sensors and communication devices designed to monitor and collect data from underwater environments.</w:t>
+      </w:r>
+      <w:r>
+        <w:rPr>
+          <w:lang w:val="en-US"/>
+        </w:rPr>
+        <w:t xml:space="preserve"> They communicate via sounds and light speed’s considerations alike. </w:t>
+      </w:r>
+    </w:p>
+    <w:p>
+      <w:pPr>
+        <w:rPr>
+          <w:lang w:val="en-US"/>
+        </w:rPr>
+      </w:pPr>
+      <w:r>
+        <w:rPr>
+          <w:lang w:val="en-US"/>
+        </w:rPr>
+        <w:drawing>
+          <wp:inline distT="0" distB="0" distL="0" distR="0" wp14:anchorId="2BFBC082" wp14:editId="7707C296">
+            <wp:extent cx="3644900" cy="2298579"/>
+            <wp:effectExtent l="0" t="0" r="0" b="6985"/>
+            <wp:docPr id="951984559" name="Immagine 1"/>
+            <wp:cNvGraphicFramePr>
+              <a:graphicFrameLocks xmlns:a="http://schemas.openxmlformats.org/drawingml/2006/main" noChangeAspect="1"/>
+            </wp:cNvGraphicFramePr>
+            <a:graphic xmlns:a="http://schemas.openxmlformats.org/drawingml/2006/main">
+              <a:graphicData uri="http://schemas.openxmlformats.org/drawingml/2006/picture">
+                <pic:pic xmlns:pic="http://schemas.openxmlformats.org/drawingml/2006/picture">
+                  <pic:nvPicPr>
+                    <pic:cNvPr id="951984559" name=""/>
+                    <pic:cNvPicPr/>
+                  </pic:nvPicPr>
+                  <pic:blipFill>
+                    <a:blip r:embed="rId25"/>
+                    <a:stretch>
+                      <a:fillRect/>
+                    </a:stretch>
+                  </pic:blipFill>
+                  <pic:spPr>
+                    <a:xfrm>
+                      <a:off x="0" y="0"/>
+                      <a:ext cx="3652350" cy="2303277"/>
+                    </a:xfrm>
+                    <a:prstGeom prst="rect">
+                      <a:avLst/>
+                    </a:prstGeom>
+                  </pic:spPr>
+                </pic:pic>
+              </a:graphicData>
+            </a:graphic>
+          </wp:inline>
+        </w:drawing>
+      </w:r>
+    </w:p>
+    <w:p>
+      <w:pPr>
+        <w:pStyle w:val="Paragrafoelenco"/>
+        <w:numPr>
+          <w:ilvl w:val="0"/>
+          <w:numId w:val="8"/>
+        </w:numPr>
+        <w:rPr>
+          <w:lang w:val="en-US"/>
+        </w:rPr>
+      </w:pPr>
+      <w:r>
+        <w:rPr>
+          <w:lang w:val="en-US"/>
+        </w:rPr>
+        <w:t>USNs consist of sensor nodes, which are small, autonomous devices equipped with various sensors to measure physical and chemical properties of the underwater environment. These sensors can include temperature sensors, pressure sensors, salinity sensors, acoustic sensors, and more.</w:t>
+      </w:r>
+      <w:r>
+        <w:rPr>
+          <w:lang w:val="en-US"/>
+        </w:rPr>
+        <w:t xml:space="preserve"> </w:t>
+      </w:r>
+    </w:p>
+    <w:p>
+      <w:pPr>
+        <w:pStyle w:val="Paragrafoelenco"/>
+        <w:rPr>
+          <w:lang w:val="en-US"/>
+        </w:rPr>
+      </w:pPr>
+    </w:p>
+    <w:p>
+      <w:pPr>
+        <w:pStyle w:val="Paragrafoelenco"/>
+        <w:numPr>
+          <w:ilvl w:val="0"/>
+          <w:numId w:val="8"/>
+        </w:numPr>
+        <w:rPr>
+          <w:lang w:val="en-US"/>
+        </w:rPr>
+      </w:pPr>
+      <w:r>
+        <w:rPr>
+          <w:lang w:val="en-US"/>
+        </w:rPr>
+        <w:t>The transmission must be properly regulated, operating on limited battery power, with collision happening because you can’t receive at the same time. The signal propagates much further, but the environment plays a huge role in how these networks are designed</w:t>
+      </w:r>
+    </w:p>
+    <w:p>
+      <w:pPr>
+        <w:rPr>
+          <w:lang w:val="en-US"/>
+        </w:rPr>
+      </w:pPr>
+      <w:r>
+        <w:rPr>
+          <w:lang w:val="en-US"/>
+        </w:rPr>
+        <w:t xml:space="preserve">We also have </w:t>
+      </w:r>
+      <w:r>
+        <w:rPr>
+          <w:u w:val="single"/>
+          <w:lang w:val="en-US"/>
+        </w:rPr>
+        <w:t>Radio Frequency IDentification (RFID)</w:t>
+      </w:r>
+      <w:r>
+        <w:rPr>
+          <w:lang w:val="en-US"/>
+        </w:rPr>
+        <w:t xml:space="preserve">, which is based on magnetic fields, using </w:t>
+      </w:r>
+      <w:r>
+        <w:rPr>
+          <w:i/>
+          <w:iCs/>
+          <w:lang w:val="en-US"/>
+        </w:rPr>
+        <w:t>tags</w:t>
+      </w:r>
+      <w:r>
+        <w:rPr>
+          <w:lang w:val="en-US"/>
+        </w:rPr>
+        <w:t xml:space="preserve"> that can be active (more battery, emit signals) or passive (transmit signals only if electromagnetically charged). The system can be built with (</w:t>
+      </w:r>
+      <w:r>
+        <w:rPr>
+          <w:lang w:val="en-US"/>
+        </w:rPr>
+        <w:t xml:space="preserve">lot of tags + one emitter </w:t>
+      </w:r>
+      <w:r>
+        <w:rPr>
+          <w:rFonts w:ascii="Cambria Math" w:hAnsi="Cambria Math" w:cs="Cambria Math"/>
+          <w:lang w:val="en-US"/>
+        </w:rPr>
+        <w:t>=</w:t>
+      </w:r>
+      <w:r>
+        <w:rPr>
+          <w:lang w:val="en-US"/>
+        </w:rPr>
+        <w:t xml:space="preserve"> cheap</w:t>
+      </w:r>
+      <w:r>
+        <w:rPr>
+          <w:lang w:val="en-US"/>
+        </w:rPr>
+        <w:t xml:space="preserve"> | </w:t>
+      </w:r>
+      <w:r>
+        <w:rPr>
+          <w:lang w:val="en-US"/>
+        </w:rPr>
+        <w:t xml:space="preserve">lot of emitters + one tag </w:t>
+      </w:r>
+      <w:r>
+        <w:rPr>
+          <w:rFonts w:ascii="Cambria Math" w:hAnsi="Cambria Math" w:cs="Cambria Math"/>
+          <w:lang w:val="en-US"/>
+        </w:rPr>
+        <w:t xml:space="preserve">= </w:t>
+      </w:r>
+      <w:r>
+        <w:rPr>
+          <w:lang w:val="en-US"/>
+        </w:rPr>
+        <w:t>expensive</w:t>
+      </w:r>
+      <w:r>
+        <w:rPr>
+          <w:lang w:val="en-US"/>
+        </w:rPr>
+        <w:t>).</w:t>
+      </w:r>
+    </w:p>
+    <w:p>
+      <w:pPr>
+        <w:rPr>
+          <w:lang w:val="en-US"/>
+        </w:rPr>
+      </w:pPr>
+      <w:r>
+        <w:rPr>
+          <w:lang w:val="en-US"/>
+        </w:rPr>
+        <w:drawing>
+          <wp:anchor distT="0" distB="0" distL="114300" distR="114300" simplePos="0" relativeHeight="251662336" behindDoc="0" locked="0" layoutInCell="1" allowOverlap="1" wp14:anchorId="26CC1A1E" wp14:editId="11955632">
+            <wp:simplePos x="0" y="0"/>
+            <wp:positionH relativeFrom="column">
+              <wp:posOffset>3227070</wp:posOffset>
+            </wp:positionH>
+            <wp:positionV relativeFrom="paragraph">
+              <wp:posOffset>584200</wp:posOffset>
+            </wp:positionV>
+            <wp:extent cx="3261643" cy="1318374"/>
+            <wp:effectExtent l="0" t="0" r="0" b="0"/>
+            <wp:wrapSquare wrapText="bothSides"/>
+            <wp:docPr id="1245340072" name="Immagine 1"/>
+            <wp:cNvGraphicFramePr>
+              <a:graphicFrameLocks xmlns:a="http://schemas.openxmlformats.org/drawingml/2006/main" noChangeAspect="1"/>
+            </wp:cNvGraphicFramePr>
+            <a:graphic xmlns:a="http://schemas.openxmlformats.org/drawingml/2006/main">
+              <a:graphicData uri="http://schemas.openxmlformats.org/drawingml/2006/picture">
+                <pic:pic xmlns:pic="http://schemas.openxmlformats.org/drawingml/2006/picture">
+                  <pic:nvPicPr>
+                    <pic:cNvPr id="1245340072" name=""/>
+                    <pic:cNvPicPr/>
+                  </pic:nvPicPr>
+                  <pic:blipFill>
+                    <a:blip r:embed="rId26">
+                      <a:extLst>
+                        <a:ext uri="{28A0092B-C50C-407E-A947-70E740481C1C}">
+                          <a14:useLocalDpi xmlns:a14="http://schemas.microsoft.com/office/drawing/2010/main" val="0"/>
+                        </a:ext>
+                      </a:extLst>
+                    </a:blip>
+                    <a:stretch>
+                      <a:fillRect/>
+                    </a:stretch>
+                  </pic:blipFill>
+                  <pic:spPr>
+                    <a:xfrm>
+                      <a:off x="0" y="0"/>
+                      <a:ext cx="3261643" cy="1318374"/>
+                    </a:xfrm>
+                    <a:prstGeom prst="rect">
+                      <a:avLst/>
+                    </a:prstGeom>
+                  </pic:spPr>
+                </pic:pic>
+              </a:graphicData>
+            </a:graphic>
+          </wp:anchor>
+        </w:drawing>
+      </w:r>
+      <w:r>
+        <w:rPr>
+          <w:lang w:val="en-US"/>
+        </w:rPr>
+        <w:drawing>
+          <wp:inline distT="0" distB="0" distL="0" distR="0" wp14:anchorId="3D3FAAC6" wp14:editId="4E874838">
+            <wp:extent cx="3063505" cy="2712955"/>
+            <wp:effectExtent l="0" t="0" r="3810" b="0"/>
+            <wp:docPr id="791284753" name="Immagine 1"/>
+            <wp:cNvGraphicFramePr>
+              <a:graphicFrameLocks xmlns:a="http://schemas.openxmlformats.org/drawingml/2006/main" noChangeAspect="1"/>
+            </wp:cNvGraphicFramePr>
+            <a:graphic xmlns:a="http://schemas.openxmlformats.org/drawingml/2006/main">
+              <a:graphicData uri="http://schemas.openxmlformats.org/drawingml/2006/picture">
+                <pic:pic xmlns:pic="http://schemas.openxmlformats.org/drawingml/2006/picture">
+                  <pic:nvPicPr>
+                    <pic:cNvPr id="791284753" name=""/>
+                    <pic:cNvPicPr/>
+                  </pic:nvPicPr>
+                  <pic:blipFill>
+                    <a:blip r:embed="rId27"/>
+                    <a:stretch>
+                      <a:fillRect/>
+                    </a:stretch>
+                  </pic:blipFill>
+                  <pic:spPr>
+                    <a:xfrm>
+                      <a:off x="0" y="0"/>
+                      <a:ext cx="3063505" cy="2712955"/>
+                    </a:xfrm>
+                    <a:prstGeom prst="rect">
+                      <a:avLst/>
+                    </a:prstGeom>
+                  </pic:spPr>
+                </pic:pic>
+              </a:graphicData>
+            </a:graphic>
+          </wp:inline>
+        </w:drawing>
+      </w:r>
+    </w:p>
+    <w:p>
+      <w:pPr>
+        <w:rPr>
+          <w:lang w:val="en-US"/>
+        </w:rPr>
+      </w:pPr>
+    </w:p>
+    <w:p>
+      <w:pPr>
+        <w:pStyle w:val="Paragrafoelenco"/>
+        <w:numPr>
+          <w:ilvl w:val="0"/>
+          <w:numId w:val="8"/>
+        </w:numPr>
+        <w:rPr>
+          <w:lang w:val="en-US"/>
+        </w:rPr>
+      </w:pPr>
+      <w:r>
+        <w:rPr>
+          <w:lang w:val="en-US"/>
+        </w:rPr>
+        <w:lastRenderedPageBreak/>
+        <w:t>One usage is like identifying a specific instance of a product (seeing preparation date, where it was created, who took care of it, etc., not like a simple barcode)</w:t>
+      </w:r>
+    </w:p>
+    <w:p>
+      <w:pPr>
+        <w:pStyle w:val="Paragrafoelenco"/>
+        <w:rPr>
+          <w:lang w:val="en-US"/>
+        </w:rPr>
+      </w:pPr>
+    </w:p>
+    <w:p>
+      <w:pPr>
+        <w:pStyle w:val="Paragrafoelenco"/>
+        <w:numPr>
+          <w:ilvl w:val="0"/>
+          <w:numId w:val="8"/>
+        </w:numPr>
+        <w:rPr>
+          <w:lang w:val="en-US"/>
+        </w:rPr>
+      </w:pPr>
+      <w:r>
+        <w:rPr>
+          <w:lang w:val="en-US"/>
+        </w:rPr>
+        <w:t>They have no need for direct optical reading, even though they are more expensive. They, in</w:t>
+      </w:r>
+      <w:r>
+        <w:rPr>
+          <w:lang w:val="en-US"/>
+        </w:rPr>
+        <w:t>stead, require an emitter of electro-magnetic waves that charge the tag. The charged tag sends a message containing all the information back to the server, that can then check it</w:t>
+      </w:r>
+    </w:p>
+    <w:p>
+      <w:pPr>
+        <w:rPr>
+          <w:lang w:val="en-US"/>
+        </w:rPr>
+      </w:pPr>
+      <w:r>
+        <w:rPr>
+          <w:lang w:val="en-US"/>
+        </w:rPr>
+        <w:t xml:space="preserve">We then categorize the </w:t>
+      </w:r>
+      <w:r>
+        <w:rPr>
+          <w:u w:val="single"/>
+          <w:lang w:val="en-US"/>
+        </w:rPr>
+        <w:t>na</w:t>
+      </w:r>
+      <w:r>
+        <w:rPr>
+          <w:u w:val="single"/>
+          <w:lang w:val="en-US"/>
+        </w:rPr>
+        <w:t>no</w:t>
+      </w:r>
+      <w:r>
+        <w:rPr>
+          <w:u w:val="single"/>
+          <w:lang w:val="en-US"/>
+        </w:rPr>
+        <w:t>-</w:t>
+      </w:r>
+      <w:r>
+        <w:rPr>
+          <w:u w:val="single"/>
+          <w:lang w:val="en-US"/>
+        </w:rPr>
+        <w:t>networks</w:t>
+      </w:r>
+      <w:r>
+        <w:rPr>
+          <w:lang w:val="en-US"/>
+        </w:rPr>
+        <w:t>, also known as nanoscale networks, refer to a type of communication network where extremely small devices or components, often at the nanometer scale (one billionth of a meter), communicate with each other to perform specific tasks.</w:t>
+      </w:r>
+    </w:p>
+    <w:p>
+      <w:pPr>
+        <w:pStyle w:val="Paragrafoelenco"/>
+        <w:numPr>
+          <w:ilvl w:val="0"/>
+          <w:numId w:val="8"/>
+        </w:numPr>
+        <w:rPr>
+          <w:lang w:val="en-US"/>
+        </w:rPr>
+      </w:pPr>
+      <w:r>
+        <w:rPr>
+          <w:lang w:val="en-US"/>
+        </w:rPr>
+        <w:t>Nano networks rely on communication mechanisms that operate at the nanoscale. This often involves techniques such as molecular communication, where nanoscale devices exchange information through chemical signaling, or quantum communication, which uses the principles of quantum mechanics for secure and efficient communication.</w:t>
+      </w:r>
+    </w:p>
+    <w:p>
+      <w:pPr>
+        <w:pStyle w:val="Paragrafoelenco"/>
+        <w:rPr>
+          <w:lang w:val="en-US"/>
+        </w:rPr>
+      </w:pPr>
+    </w:p>
+    <w:p>
+      <w:pPr>
+        <w:pStyle w:val="Paragrafoelenco"/>
+        <w:numPr>
+          <w:ilvl w:val="0"/>
+          <w:numId w:val="8"/>
+        </w:numPr>
+        <w:rPr>
+          <w:lang w:val="en-US"/>
+        </w:rPr>
+      </w:pPr>
+      <w:r>
+        <w:rPr>
+          <w:lang w:val="en-US"/>
+        </w:rPr>
+        <w:t xml:space="preserve">They </w:t>
+      </w:r>
+      <w:r>
+        <w:rPr>
+          <w:lang w:val="en-US"/>
+        </w:rPr>
+        <w:t>have potential applications in various fields, including medicine, materials science, environmental monitoring, and information technology. For example, they can be used for targeted drug delivery, monitoring environmental pollutants at the molecular level, or creating novel materials with unique properties.</w:t>
+      </w:r>
+    </w:p>
+    <w:p>
+      <w:pPr>
+        <w:rPr>
+          <w:lang w:val="en-US"/>
+        </w:rPr>
+      </w:pPr>
+      <w:r>
+        <w:rPr>
+          <w:lang w:val="en-US"/>
+        </w:rPr>
+        <w:drawing>
+          <wp:inline distT="0" distB="0" distL="0" distR="0" wp14:anchorId="12AFEC28" wp14:editId="214B3BA3">
+            <wp:extent cx="4876800" cy="2455604"/>
+            <wp:effectExtent l="0" t="0" r="0" b="1905"/>
+            <wp:docPr id="669092986" name="Immagine 1"/>
+            <wp:cNvGraphicFramePr>
+              <a:graphicFrameLocks xmlns:a="http://schemas.openxmlformats.org/drawingml/2006/main" noChangeAspect="1"/>
+            </wp:cNvGraphicFramePr>
+            <a:graphic xmlns:a="http://schemas.openxmlformats.org/drawingml/2006/main">
+              <a:graphicData uri="http://schemas.openxmlformats.org/drawingml/2006/picture">
+                <pic:pic xmlns:pic="http://schemas.openxmlformats.org/drawingml/2006/picture">
+                  <pic:nvPicPr>
+                    <pic:cNvPr id="669092986" name=""/>
+                    <pic:cNvPicPr/>
+                  </pic:nvPicPr>
+                  <pic:blipFill>
+                    <a:blip r:embed="rId28"/>
+                    <a:stretch>
+                      <a:fillRect/>
+                    </a:stretch>
+                  </pic:blipFill>
+                  <pic:spPr>
+                    <a:xfrm>
+                      <a:off x="0" y="0"/>
+                      <a:ext cx="4916145" cy="2475415"/>
+                    </a:xfrm>
+                    <a:prstGeom prst="rect">
+                      <a:avLst/>
+                    </a:prstGeom>
+                  </pic:spPr>
+                </pic:pic>
+              </a:graphicData>
+            </a:graphic>
+          </wp:inline>
+        </w:drawing>
+      </w:r>
+    </w:p>
+    <w:p>
+      <w:pPr>
+        <w:rPr>
+          <w:lang w:val="en-US"/>
+        </w:rPr>
+      </w:pPr>
+      <w:r>
+        <w:rPr>
+          <w:lang w:val="en-US"/>
+        </w:rPr>
+        <w:t>A few final considerations:</w:t>
+      </w:r>
+    </w:p>
+    <w:p>
+      <w:pPr>
+        <w:numPr>
+          <w:ilvl w:val="0"/>
+          <w:numId w:val="15"/>
+        </w:numPr>
+        <w:rPr>
+          <w:lang w:val="en-US"/>
+        </w:rPr>
+      </w:pPr>
+      <w:r>
+        <w:rPr>
+          <w:lang w:val="en-US"/>
+        </w:rPr>
+        <w:t>The wireless vision encompasses numerous exciting systems and applications, highlighting the vast potential for wireless technology to impact various aspects of our lives.</w:t>
+      </w:r>
+    </w:p>
+    <w:p>
+      <w:pPr>
+        <w:numPr>
+          <w:ilvl w:val="0"/>
+          <w:numId w:val="15"/>
+        </w:numPr>
+        <w:rPr>
+          <w:lang w:val="en-US"/>
+        </w:rPr>
+      </w:pPr>
+      <w:r>
+        <w:rPr>
+          <w:lang w:val="en-US"/>
+        </w:rPr>
+        <w:t>Technical challenges in wireless systems transcend across all layers of system design. These challenges range from physical layer issues like signal propagation and interference to higher-level concerns like network protocols and security.</w:t>
+      </w:r>
+    </w:p>
+    <w:p>
+      <w:pPr>
+        <w:numPr>
+          <w:ilvl w:val="0"/>
+          <w:numId w:val="15"/>
+        </w:numPr>
+        <w:rPr>
+          <w:lang w:val="en-US"/>
+        </w:rPr>
+      </w:pPr>
+      <w:r>
+        <w:rPr>
+          <w:lang w:val="en-US"/>
+        </w:rPr>
+        <w:t>Wireless systems often face limitations in terms of performance and interoperability. These limitations can impact factors like data rate, range, and compatibility between different wireless technologies.</w:t>
+      </w:r>
+    </w:p>
+    <w:p>
+      <w:pPr>
+        <w:numPr>
+          <w:ilvl w:val="0"/>
+          <w:numId w:val="15"/>
+        </w:numPr>
+        <w:rPr>
+          <w:lang w:val="en-US"/>
+        </w:rPr>
+      </w:pPr>
+      <w:r>
+        <w:rPr>
+          <w:lang w:val="en-US"/>
+        </w:rPr>
+        <w:t>Standards and spectral allocation play a significant role in the evolution of wireless technology. They dictate the rules and regulations governing wireless communication and influence the development of wireless systems and devices.</w:t>
+      </w:r>
+    </w:p>
+    <w:p>
+      <w:pPr>
+        <w:numPr>
+          <w:ilvl w:val="0"/>
+          <w:numId w:val="15"/>
+        </w:numPr>
+        <w:rPr>
+          <w:lang w:val="en-US"/>
+        </w:rPr>
+      </w:pPr>
+      <w:r>
+        <w:rPr>
+          <w:lang w:val="en-US"/>
+        </w:rPr>
+        <w:lastRenderedPageBreak/>
+        <w:t>Despite challenges, wireless technology holds enormous potential for future applications and systems. The continuous advancement of wireless technology promises to bring innovations that will further enhance our daily lives and industries.</w:t>
+      </w:r>
+    </w:p>
+    <w:p>
+      <w:pPr>
+        <w:rPr>
+          <w:lang w:val="en-US"/>
+        </w:rPr>
+      </w:pPr>
+      <w:r>
+        <w:rPr>
+          <w:lang w:val="en-US"/>
+        </w:rPr>
+        <w:t>Some case studies and project topics:</w:t>
+      </w:r>
+    </w:p>
+    <w:p>
+      <w:pPr>
+        <w:pStyle w:val="Paragrafoelenco"/>
+        <w:numPr>
+          <w:ilvl w:val="0"/>
+          <w:numId w:val="8"/>
+        </w:numPr>
+        <w:rPr>
+          <w:lang w:val="en-US"/>
+        </w:rPr>
+      </w:pPr>
+      <w:r>
+        <w:rPr>
+          <w:lang w:val="en-US"/>
+        </w:rPr>
+        <w:t>Internet of Space Things (Cubesat)</w:t>
+      </w:r>
+    </w:p>
+    <w:p>
+      <w:pPr>
+        <w:pStyle w:val="Paragrafoelenco"/>
+        <w:numPr>
+          <w:ilvl w:val="0"/>
+          <w:numId w:val="8"/>
+        </w:numPr>
+        <w:rPr>
+          <w:lang w:val="en-US"/>
+        </w:rPr>
+      </w:pPr>
+      <w:r>
+        <w:t>Intelligent Transportation System</w:t>
+      </w:r>
+    </w:p>
+    <w:p>
+      <w:pPr>
+        <w:pStyle w:val="Paragrafoelenco"/>
+        <w:numPr>
+          <w:ilvl w:val="0"/>
+          <w:numId w:val="8"/>
+        </w:numPr>
+        <w:rPr>
+          <w:lang w:val="en-US"/>
+        </w:rPr>
+      </w:pPr>
+      <w:r>
+        <w:t>AR and Interactive Game</w:t>
+      </w:r>
+      <w:r>
+        <w:t>s</w:t>
+      </w:r>
+    </w:p>
+    <w:p>
+      <w:pPr>
+        <w:pStyle w:val="Paragrafoelenco"/>
+        <w:numPr>
+          <w:ilvl w:val="0"/>
+          <w:numId w:val="8"/>
+        </w:numPr>
+        <w:rPr>
+          <w:lang w:val="en-US"/>
+        </w:rPr>
+      </w:pPr>
+      <w:r>
+        <w:t>Industry 4.0</w:t>
+      </w:r>
+    </w:p>
+    <w:p>
+      <w:pPr>
+        <w:pStyle w:val="Paragrafoelenco"/>
+        <w:numPr>
+          <w:ilvl w:val="0"/>
+          <w:numId w:val="8"/>
+        </w:numPr>
+        <w:rPr>
+          <w:lang w:val="en-US"/>
+        </w:rPr>
+      </w:pPr>
+      <w:r>
+        <w:t>Side Channel Attack</w:t>
+      </w:r>
+      <w:r>
+        <w:t>s</w:t>
+      </w:r>
+    </w:p>
+    <w:p>
+      <w:pPr>
+        <w:pStyle w:val="Paragrafoelenco"/>
+        <w:numPr>
+          <w:ilvl w:val="0"/>
+          <w:numId w:val="8"/>
+        </w:numPr>
+        <w:rPr>
+          <w:lang w:val="en-US"/>
+        </w:rPr>
+      </w:pPr>
+      <w:r>
+        <w:t>Mobile Sensing &amp; Mobile Cloud Computing</w:t>
       </w:r>
     </w:p>
     <w:sectPr>
@@ -8263,6 +11953,236 @@
     </w:lvl>
   </w:abstractNum>
   <w:abstractNum w:abstractNumId="4" w15:restartNumberingAfterBreak="0">
+    <w:nsid w:val="229203B2"/>
+    <w:multiLevelType w:val="multilevel"/>
+    <w:tmpl w:val="C4209CAA"/>
+    <w:lvl w:ilvl="0">
+      <w:start w:val="1"/>
+      <w:numFmt w:val="decimal"/>
+      <w:lvlText w:val="%1."/>
+      <w:lvlJc w:val="left"/>
+      <w:pPr>
+        <w:tabs>
+          <w:tab w:val="num" w:pos="720"/>
+        </w:tabs>
+        <w:ind w:left="720" w:hanging="360"/>
+      </w:pPr>
+    </w:lvl>
+    <w:lvl w:ilvl="1">
+      <w:start w:val="1"/>
+      <w:numFmt w:val="bullet"/>
+      <w:lvlText w:val=""/>
+      <w:lvlJc w:val="left"/>
+      <w:pPr>
+        <w:tabs>
+          <w:tab w:val="num" w:pos="1440"/>
+        </w:tabs>
+        <w:ind w:left="1440" w:hanging="360"/>
+      </w:pPr>
+      <w:rPr>
+        <w:rFonts w:ascii="Symbol" w:hAnsi="Symbol" w:hint="default"/>
+        <w:sz w:val="20"/>
+      </w:rPr>
+    </w:lvl>
+    <w:lvl w:ilvl="2" w:tentative="1">
+      <w:start w:val="1"/>
+      <w:numFmt w:val="decimal"/>
+      <w:lvlText w:val="%3."/>
+      <w:lvlJc w:val="left"/>
+      <w:pPr>
+        <w:tabs>
+          <w:tab w:val="num" w:pos="2160"/>
+        </w:tabs>
+        <w:ind w:left="2160" w:hanging="360"/>
+      </w:pPr>
+    </w:lvl>
+    <w:lvl w:ilvl="3" w:tentative="1">
+      <w:start w:val="1"/>
+      <w:numFmt w:val="decimal"/>
+      <w:lvlText w:val="%4."/>
+      <w:lvlJc w:val="left"/>
+      <w:pPr>
+        <w:tabs>
+          <w:tab w:val="num" w:pos="2880"/>
+        </w:tabs>
+        <w:ind w:left="2880" w:hanging="360"/>
+      </w:pPr>
+    </w:lvl>
+    <w:lvl w:ilvl="4" w:tentative="1">
+      <w:start w:val="1"/>
+      <w:numFmt w:val="decimal"/>
+      <w:lvlText w:val="%5."/>
+      <w:lvlJc w:val="left"/>
+      <w:pPr>
+        <w:tabs>
+          <w:tab w:val="num" w:pos="3600"/>
+        </w:tabs>
+        <w:ind w:left="3600" w:hanging="360"/>
+      </w:pPr>
+    </w:lvl>
+    <w:lvl w:ilvl="5" w:tentative="1">
+      <w:start w:val="1"/>
+      <w:numFmt w:val="decimal"/>
+      <w:lvlText w:val="%6."/>
+      <w:lvlJc w:val="left"/>
+      <w:pPr>
+        <w:tabs>
+          <w:tab w:val="num" w:pos="4320"/>
+        </w:tabs>
+        <w:ind w:left="4320" w:hanging="360"/>
+      </w:pPr>
+    </w:lvl>
+    <w:lvl w:ilvl="6" w:tentative="1">
+      <w:start w:val="1"/>
+      <w:numFmt w:val="decimal"/>
+      <w:lvlText w:val="%7."/>
+      <w:lvlJc w:val="left"/>
+      <w:pPr>
+        <w:tabs>
+          <w:tab w:val="num" w:pos="5040"/>
+        </w:tabs>
+        <w:ind w:left="5040" w:hanging="360"/>
+      </w:pPr>
+    </w:lvl>
+    <w:lvl w:ilvl="7" w:tentative="1">
+      <w:start w:val="1"/>
+      <w:numFmt w:val="decimal"/>
+      <w:lvlText w:val="%8."/>
+      <w:lvlJc w:val="left"/>
+      <w:pPr>
+        <w:tabs>
+          <w:tab w:val="num" w:pos="5760"/>
+        </w:tabs>
+        <w:ind w:left="5760" w:hanging="360"/>
+      </w:pPr>
+    </w:lvl>
+    <w:lvl w:ilvl="8" w:tentative="1">
+      <w:start w:val="1"/>
+      <w:numFmt w:val="decimal"/>
+      <w:lvlText w:val="%9."/>
+      <w:lvlJc w:val="left"/>
+      <w:pPr>
+        <w:tabs>
+          <w:tab w:val="num" w:pos="6480"/>
+        </w:tabs>
+        <w:ind w:left="6480" w:hanging="360"/>
+      </w:pPr>
+    </w:lvl>
+  </w:abstractNum>
+  <w:abstractNum w:abstractNumId="5" w15:restartNumberingAfterBreak="0">
+    <w:nsid w:val="3CF3028A"/>
+    <w:multiLevelType w:val="multilevel"/>
+    <w:tmpl w:val="38EC2FDA"/>
+    <w:lvl w:ilvl="0">
+      <w:start w:val="1"/>
+      <w:numFmt w:val="decimal"/>
+      <w:lvlText w:val="%1."/>
+      <w:lvlJc w:val="left"/>
+      <w:pPr>
+        <w:tabs>
+          <w:tab w:val="num" w:pos="720"/>
+        </w:tabs>
+        <w:ind w:left="720" w:hanging="360"/>
+      </w:pPr>
+    </w:lvl>
+    <w:lvl w:ilvl="1" w:tentative="1">
+      <w:start w:val="1"/>
+      <w:numFmt w:val="decimal"/>
+      <w:lvlText w:val="%2."/>
+      <w:lvlJc w:val="left"/>
+      <w:pPr>
+        <w:tabs>
+          <w:tab w:val="num" w:pos="1440"/>
+        </w:tabs>
+        <w:ind w:left="1440" w:hanging="360"/>
+      </w:pPr>
+    </w:lvl>
+    <w:lvl w:ilvl="2" w:tentative="1">
+      <w:start w:val="1"/>
+      <w:numFmt w:val="decimal"/>
+      <w:lvlText w:val="%3."/>
+      <w:lvlJc w:val="left"/>
+      <w:pPr>
+        <w:tabs>
+          <w:tab w:val="num" w:pos="2160"/>
+        </w:tabs>
+        <w:ind w:left="2160" w:hanging="360"/>
+      </w:pPr>
+    </w:lvl>
+    <w:lvl w:ilvl="3" w:tentative="1">
+      <w:start w:val="1"/>
+      <w:numFmt w:val="decimal"/>
+      <w:lvlText w:val="%4."/>
+      <w:lvlJc w:val="left"/>
+      <w:pPr>
+        <w:tabs>
+          <w:tab w:val="num" w:pos="2880"/>
+        </w:tabs>
+        <w:ind w:left="2880" w:hanging="360"/>
+      </w:pPr>
+    </w:lvl>
+    <w:lvl w:ilvl="4" w:tentative="1">
+      <w:start w:val="1"/>
+      <w:numFmt w:val="decimal"/>
+      <w:lvlText w:val="%5."/>
+      <w:lvlJc w:val="left"/>
+      <w:pPr>
+        <w:tabs>
+          <w:tab w:val="num" w:pos="3600"/>
+        </w:tabs>
+        <w:ind w:left="3600" w:hanging="360"/>
+      </w:pPr>
+    </w:lvl>
+    <w:lvl w:ilvl="5" w:tentative="1">
+      <w:start w:val="1"/>
+      <w:numFmt w:val="decimal"/>
+      <w:lvlText w:val="%6."/>
+      <w:lvlJc w:val="left"/>
+      <w:pPr>
+        <w:tabs>
+          <w:tab w:val="num" w:pos="4320"/>
+        </w:tabs>
+        <w:ind w:left="4320" w:hanging="360"/>
+      </w:pPr>
+    </w:lvl>
+    <w:lvl w:ilvl="6" w:tentative="1">
+      <w:start w:val="1"/>
+      <w:numFmt w:val="decimal"/>
+      <w:lvlText w:val="%7."/>
+      <w:lvlJc w:val="left"/>
+      <w:pPr>
+        <w:tabs>
+          <w:tab w:val="num" w:pos="5040"/>
+        </w:tabs>
+        <w:ind w:left="5040" w:hanging="360"/>
+      </w:pPr>
+    </w:lvl>
+    <w:lvl w:ilvl="7" w:tentative="1">
+      <w:start w:val="1"/>
+      <w:numFmt w:val="decimal"/>
+      <w:lvlText w:val="%8."/>
+      <w:lvlJc w:val="left"/>
+      <w:pPr>
+        <w:tabs>
+          <w:tab w:val="num" w:pos="5760"/>
+        </w:tabs>
+        <w:ind w:left="5760" w:hanging="360"/>
+      </w:pPr>
+    </w:lvl>
+    <w:lvl w:ilvl="8" w:tentative="1">
+      <w:start w:val="1"/>
+      <w:numFmt w:val="decimal"/>
+      <w:lvlText w:val="%9."/>
+      <w:lvlJc w:val="left"/>
+      <w:pPr>
+        <w:tabs>
+          <w:tab w:val="num" w:pos="6480"/>
+        </w:tabs>
+        <w:ind w:left="6480" w:hanging="360"/>
+      </w:pPr>
+    </w:lvl>
+  </w:abstractNum>
+  <w:abstractNum w:abstractNumId="6" w15:restartNumberingAfterBreak="0">
     <w:nsid w:val="3E8F2D2B"/>
     <w:multiLevelType w:val="hybridMultilevel"/>
     <w:tmpl w:val="17A2EB1A"/>
@@ -8375,7 +12295,7 @@
       </w:rPr>
     </w:lvl>
   </w:abstractNum>
-  <w:abstractNum w:abstractNumId="5" w15:restartNumberingAfterBreak="0">
+  <w:abstractNum w:abstractNumId="7" w15:restartNumberingAfterBreak="0">
     <w:nsid w:val="528F0BB4"/>
     <w:multiLevelType w:val="hybridMultilevel"/>
     <w:tmpl w:val="4ECC60C2"/>
@@ -8487,7 +12407,120 @@
       </w:rPr>
     </w:lvl>
   </w:abstractNum>
-  <w:abstractNum w:abstractNumId="6" w15:restartNumberingAfterBreak="0">
+  <w:abstractNum w:abstractNumId="8" w15:restartNumberingAfterBreak="0">
+    <w:nsid w:val="552B2147"/>
+    <w:multiLevelType w:val="multilevel"/>
+    <w:tmpl w:val="D7A68442"/>
+    <w:lvl w:ilvl="0">
+      <w:start w:val="1"/>
+      <w:numFmt w:val="decimal"/>
+      <w:lvlText w:val="%1."/>
+      <w:lvlJc w:val="left"/>
+      <w:pPr>
+        <w:tabs>
+          <w:tab w:val="num" w:pos="720"/>
+        </w:tabs>
+        <w:ind w:left="720" w:hanging="360"/>
+      </w:pPr>
+    </w:lvl>
+    <w:lvl w:ilvl="1" w:tentative="1">
+      <w:start w:val="1"/>
+      <w:numFmt w:val="decimal"/>
+      <w:lvlText w:val="%2."/>
+      <w:lvlJc w:val="left"/>
+      <w:pPr>
+        <w:tabs>
+          <w:tab w:val="num" w:pos="1440"/>
+        </w:tabs>
+        <w:ind w:left="1440" w:hanging="360"/>
+      </w:pPr>
+    </w:lvl>
+    <w:lvl w:ilvl="2" w:tentative="1">
+      <w:start w:val="1"/>
+      <w:numFmt w:val="decimal"/>
+      <w:lvlText w:val="%3."/>
+      <w:lvlJc w:val="left"/>
+      <w:pPr>
+        <w:tabs>
+          <w:tab w:val="num" w:pos="2160"/>
+        </w:tabs>
+        <w:ind w:left="2160" w:hanging="360"/>
+      </w:pPr>
+    </w:lvl>
+    <w:lvl w:ilvl="3" w:tentative="1">
+      <w:start w:val="1"/>
+      <w:numFmt w:val="decimal"/>
+      <w:lvlText w:val="%4."/>
+      <w:lvlJc w:val="left"/>
+      <w:pPr>
+        <w:tabs>
+          <w:tab w:val="num" w:pos="2880"/>
+        </w:tabs>
+        <w:ind w:left="2880" w:hanging="360"/>
+      </w:pPr>
+    </w:lvl>
+    <w:lvl w:ilvl="4" w:tentative="1">
+      <w:start w:val="1"/>
+      <w:numFmt w:val="decimal"/>
+      <w:lvlText w:val="%5."/>
+      <w:lvlJc w:val="left"/>
+      <w:pPr>
+        <w:tabs>
+          <w:tab w:val="num" w:pos="3600"/>
+        </w:tabs>
+        <w:ind w:left="3600" w:hanging="360"/>
+      </w:pPr>
+    </w:lvl>
+    <w:lvl w:ilvl="5" w:tentative="1">
+      <w:start w:val="1"/>
+      <w:numFmt w:val="decimal"/>
+      <w:lvlText w:val="%6."/>
+      <w:lvlJc w:val="left"/>
+      <w:pPr>
+        <w:tabs>
+          <w:tab w:val="num" w:pos="4320"/>
+        </w:tabs>
+        <w:ind w:left="4320" w:hanging="360"/>
+      </w:pPr>
+    </w:lvl>
+    <w:lvl w:ilvl="6" w:tentative="1">
+      <w:start w:val="1"/>
+      <w:numFmt w:val="decimal"/>
+      <w:lvlText w:val="%7."/>
+      <w:lvlJc w:val="left"/>
+      <w:pPr>
+        <w:tabs>
+          <w:tab w:val="num" w:pos="5040"/>
+        </w:tabs>
+        <w:ind w:left="5040" w:hanging="360"/>
+      </w:pPr>
+    </w:lvl>
+    <w:lvl w:ilvl="7" w:tentative="1">
+      <w:start w:val="1"/>
+      <w:numFmt w:val="decimal"/>
+      <w:lvlText w:val="%8."/>
+      <w:lvlJc w:val="left"/>
+      <w:pPr>
+        <w:tabs>
+          <w:tab w:val="num" w:pos="5760"/>
+        </w:tabs>
+        <w:ind w:left="5760" w:hanging="360"/>
+      </w:pPr>
+    </w:lvl>
+    <w:lvl w:ilvl="8" w:tentative="1">
+      <w:start w:val="1"/>
+      <w:numFmt w:val="decimal"/>
+      <w:lvlText w:val="%9."/>
+      <w:lvlJc w:val="left"/>
+      <w:pPr>
+        <w:tabs>
+          <w:tab w:val="num" w:pos="6480"/>
+        </w:tabs>
+        <w:ind w:left="6480" w:hanging="360"/>
+      </w:pPr>
+    </w:lvl>
+  </w:abstractNum>
+  <w:abstractNum w:abstractNumId="9" w15:restartNumberingAfterBreak="0">
     <w:nsid w:val="55E03FC2"/>
     <w:multiLevelType w:val="hybridMultilevel"/>
     <w:tmpl w:val="8B06FD6C"/>
@@ -8600,7 +12633,7 @@
       </w:rPr>
     </w:lvl>
   </w:abstractNum>
-  <w:abstractNum w:abstractNumId="7" w15:restartNumberingAfterBreak="0">
+  <w:abstractNum w:abstractNumId="10" w15:restartNumberingAfterBreak="0">
     <w:nsid w:val="60113F82"/>
     <w:multiLevelType w:val="hybridMultilevel"/>
     <w:tmpl w:val="59C8B5A2"/>
@@ -8712,7 +12745,7 @@
       </w:rPr>
     </w:lvl>
   </w:abstractNum>
-  <w:abstractNum w:abstractNumId="8" w15:restartNumberingAfterBreak="0">
+  <w:abstractNum w:abstractNumId="11" w15:restartNumberingAfterBreak="0">
     <w:nsid w:val="61315805"/>
     <w:multiLevelType w:val="hybridMultilevel"/>
     <w:tmpl w:val="5AF877AA"/>
@@ -8825,7 +12858,7 @@
       </w:rPr>
     </w:lvl>
   </w:abstractNum>
-  <w:abstractNum w:abstractNumId="9" w15:restartNumberingAfterBreak="0">
+  <w:abstractNum w:abstractNumId="12" w15:restartNumberingAfterBreak="0">
     <w:nsid w:val="66AF024C"/>
     <w:multiLevelType w:val="hybridMultilevel"/>
     <w:tmpl w:val="07A46740"/>
@@ -8937,7 +12970,7 @@
       </w:rPr>
     </w:lvl>
   </w:abstractNum>
-  <w:abstractNum w:abstractNumId="10" w15:restartNumberingAfterBreak="0">
+  <w:abstractNum w:abstractNumId="13" w15:restartNumberingAfterBreak="0">
     <w:nsid w:val="7D53301C"/>
     <w:multiLevelType w:val="multilevel"/>
     <w:tmpl w:val="DB5ABA28"/>
@@ -9086,7 +13119,7 @@
       </w:rPr>
     </w:lvl>
   </w:abstractNum>
-  <w:abstractNum w:abstractNumId="11" w15:restartNumberingAfterBreak="0">
+  <w:abstractNum w:abstractNumId="14" w15:restartNumberingAfterBreak="0">
     <w:nsid w:val="7F4F5566"/>
     <w:multiLevelType w:val="hybridMultilevel"/>
     <w:tmpl w:val="E208C934"/>
@@ -9199,40 +13232,49 @@
     </w:lvl>
   </w:abstractNum>
   <w:num w:numId="1" w16cid:durableId="1891382470">
-    <w:abstractNumId w:val="5"/>
+    <w:abstractNumId w:val="7"/>
   </w:num>
   <w:num w:numId="2" w16cid:durableId="1429425900">
     <w:abstractNumId w:val="0"/>
   </w:num>
   <w:num w:numId="3" w16cid:durableId="683288241">
-    <w:abstractNumId w:val="9"/>
+    <w:abstractNumId w:val="12"/>
   </w:num>
   <w:num w:numId="4" w16cid:durableId="1311907623">
     <w:abstractNumId w:val="1"/>
   </w:num>
   <w:num w:numId="5" w16cid:durableId="1289821081">
-    <w:abstractNumId w:val="11"/>
+    <w:abstractNumId w:val="14"/>
   </w:num>
   <w:num w:numId="6" w16cid:durableId="723065597">
     <w:abstractNumId w:val="2"/>
   </w:num>
   <w:num w:numId="7" w16cid:durableId="2023193303">
-    <w:abstractNumId w:val="7"/>
+    <w:abstractNumId w:val="10"/>
   </w:num>
   <w:num w:numId="8" w16cid:durableId="1893612422">
-    <w:abstractNumId w:val="8"/>
+    <w:abstractNumId w:val="11"/>
   </w:num>
   <w:num w:numId="9" w16cid:durableId="2099708608">
-    <w:abstractNumId w:val="4"/>
+    <w:abstractNumId w:val="6"/>
   </w:num>
   <w:num w:numId="10" w16cid:durableId="175583256">
-    <w:abstractNumId w:val="6"/>
+    <w:abstractNumId w:val="9"/>
   </w:num>
   <w:num w:numId="11" w16cid:durableId="1137648759">
     <w:abstractNumId w:val="3"/>
   </w:num>
   <w:num w:numId="12" w16cid:durableId="264852862">
-    <w:abstractNumId w:val="10"/>
+    <w:abstractNumId w:val="13"/>
+  </w:num>
+  <w:num w:numId="13" w16cid:durableId="583760649">
+    <w:abstractNumId w:val="8"/>
+  </w:num>
+  <w:num w:numId="14" w16cid:durableId="89787533">
+    <w:abstractNumId w:val="5"/>
+  </w:num>
+  <w:num w:numId="15" w16cid:durableId="1490756015">
+    <w:abstractNumId w:val="4"/>
   </w:num>
 </w:numbering>
 </file>
@@ -9662,7 +13704,6 @@
   <w:style w:type="character" w:default="1" w:styleId="Carpredefinitoparagrafo">
     <w:name w:val="Default Paragraph Font"/>
     <w:uiPriority w:val="1"/>
-    <w:semiHidden/>
     <w:unhideWhenUsed/>
   </w:style>
   <w:style w:type="table" w:default="1" w:styleId="Tabellanormale">

</xml_diff>

<commit_message>
Wireless networks and many types revised
</commit_message>
<xml_diff>
--- a/WNMA Simple (for real).docx
+++ b/WNMA Simple (for real).docx
@@ -4196,7 +4196,7 @@
           <w:r>
             <w:fldChar w:fldCharType="separate"/>
           </w:r>
-          <w:hyperlink w:anchor="_Toc147744287" w:history="1">
+          <w:hyperlink w:anchor="_Toc147767326" w:history="1">
             <w:r>
               <w:rPr>
                 <w:rStyle w:val="Collegamentoipertestuale"/>
@@ -4224,7 +4224,7 @@
                 <w:noProof/>
                 <w:webHidden/>
               </w:rPr>
-              <w:instrText xml:space="preserve"> PAGEREF _Toc147744287 \h </w:instrText>
+              <w:instrText xml:space="preserve"> PAGEREF _Toc147767326 \h </w:instrText>
             </w:r>
             <w:r>
               <w:rPr>
@@ -4267,30 +4267,14 @@
               <w:lang w:eastAsia="it-IT"/>
             </w:rPr>
           </w:pPr>
-          <w:hyperlink w:anchor="_Toc147744288" w:history="1">
+          <w:hyperlink w:anchor="_Toc147767327" w:history="1">
             <w:r>
               <w:rPr>
                 <w:rStyle w:val="Collegamentoipertestuale"/>
                 <w:noProof/>
                 <w:lang w:val="en-US"/>
               </w:rPr>
-              <w:t>Mobile comm</w:t>
-            </w:r>
-            <w:r>
-              <w:rPr>
-                <w:rStyle w:val="Collegamentoipertestuale"/>
-                <w:noProof/>
-                <w:lang w:val="en-US"/>
-              </w:rPr>
-              <w:t>u</w:t>
-            </w:r>
-            <w:r>
-              <w:rPr>
-                <w:rStyle w:val="Collegamentoipertestuale"/>
-                <w:noProof/>
-                <w:lang w:val="en-US"/>
-              </w:rPr>
-              <w:t>nications and Wireless Systems</w:t>
+              <w:t>Mobile Communications and Wireless Systems</w:t>
             </w:r>
             <w:r>
               <w:rPr>
@@ -4311,7 +4295,7 @@
                 <w:noProof/>
                 <w:webHidden/>
               </w:rPr>
-              <w:instrText xml:space="preserve"> PAGEREF _Toc147744288 \h </w:instrText>
+              <w:instrText xml:space="preserve"> PAGEREF _Toc147767327 \h </w:instrText>
             </w:r>
             <w:r>
               <w:rPr>
@@ -4343,6 +4327,77 @@
           </w:hyperlink>
         </w:p>
         <w:p>
+          <w:pPr>
+            <w:pStyle w:val="Sommario1"/>
+            <w:tabs>
+              <w:tab w:val="right" w:leader="dot" w:pos="9628"/>
+            </w:tabs>
+            <w:rPr>
+              <w:rFonts w:eastAsiaTheme="minorEastAsia"/>
+              <w:noProof/>
+              <w:lang w:eastAsia="it-IT"/>
+            </w:rPr>
+          </w:pPr>
+          <w:hyperlink w:anchor="_Toc147767328" w:history="1">
+            <w:r>
+              <w:rPr>
+                <w:rStyle w:val="Collegamentoipertestuale"/>
+                <w:noProof/>
+                <w:lang w:val="en-US"/>
+              </w:rPr>
+              <w:t>Emerging Wireless Network Systems</w:t>
+            </w:r>
+            <w:r>
+              <w:rPr>
+                <w:noProof/>
+                <w:webHidden/>
+              </w:rPr>
+              <w:tab/>
+            </w:r>
+            <w:r>
+              <w:rPr>
+                <w:noProof/>
+                <w:webHidden/>
+              </w:rPr>
+              <w:fldChar w:fldCharType="begin"/>
+            </w:r>
+            <w:r>
+              <w:rPr>
+                <w:noProof/>
+                <w:webHidden/>
+              </w:rPr>
+              <w:instrText xml:space="preserve"> PAGEREF _Toc147767328 \h </w:instrText>
+            </w:r>
+            <w:r>
+              <w:rPr>
+                <w:noProof/>
+                <w:webHidden/>
+              </w:rPr>
+            </w:r>
+            <w:r>
+              <w:rPr>
+                <w:noProof/>
+                <w:webHidden/>
+              </w:rPr>
+              <w:fldChar w:fldCharType="separate"/>
+            </w:r>
+            <w:r>
+              <w:rPr>
+                <w:noProof/>
+                <w:webHidden/>
+              </w:rPr>
+              <w:t>9</w:t>
+            </w:r>
+            <w:r>
+              <w:rPr>
+                <w:noProof/>
+                <w:webHidden/>
+              </w:rPr>
+              <w:fldChar w:fldCharType="end"/>
+            </w:r>
+          </w:hyperlink>
+        </w:p>
+        <w:p>
           <w:r>
             <w:rPr>
               <w:b/>
@@ -4374,7 +4429,7 @@
           <w:lang w:val="en-US"/>
         </w:rPr>
       </w:pPr>
-      <w:bookmarkStart w:id="0" w:name="_Toc147744287"/>
+      <w:bookmarkStart w:id="0" w:name="_Toc147767326"/>
       <w:r>
         <w:rPr>
           <w:lang w:val="en-US"/>
@@ -4428,7 +4483,7 @@
         </w:rPr>
         <w:t xml:space="preserve">: </w:t>
       </w:r>
-      <w:hyperlink r:id="rId6" w:history="1">
+      <w:hyperlink r:id="rId8" w:history="1">
         <w:r>
           <w:rPr>
             <w:rStyle w:val="Collegamentoipertestuale"/>
@@ -5049,7 +5104,7 @@
                     <pic:cNvPicPr/>
                   </pic:nvPicPr>
                   <pic:blipFill>
-                    <a:blip r:embed="rId7"/>
+                    <a:blip r:embed="rId9"/>
                     <a:stretch>
                       <a:fillRect/>
                     </a:stretch>
@@ -5190,7 +5245,7 @@
                     <pic:cNvPicPr/>
                   </pic:nvPicPr>
                   <pic:blipFill>
-                    <a:blip r:embed="rId8"/>
+                    <a:blip r:embed="rId10"/>
                     <a:stretch>
                       <a:fillRect/>
                     </a:stretch>
@@ -5450,7 +5505,7 @@
                     <pic:cNvPicPr/>
                   </pic:nvPicPr>
                   <pic:blipFill>
-                    <a:blip r:embed="rId9"/>
+                    <a:blip r:embed="rId11"/>
                     <a:stretch>
                       <a:fillRect/>
                     </a:stretch>
@@ -5518,7 +5573,7 @@
                     <pic:cNvPicPr/>
                   </pic:nvPicPr>
                   <pic:blipFill>
-                    <a:blip r:embed="rId10"/>
+                    <a:blip r:embed="rId12"/>
                     <a:stretch>
                       <a:fillRect/>
                     </a:stretch>
@@ -5566,7 +5621,7 @@
                     <pic:cNvPicPr/>
                   </pic:nvPicPr>
                   <pic:blipFill>
-                    <a:blip r:embed="rId11"/>
+                    <a:blip r:embed="rId13"/>
                     <a:stretch>
                       <a:fillRect/>
                     </a:stretch>
@@ -5601,7 +5656,7 @@
           <w:lang w:val="en-US"/>
         </w:rPr>
       </w:pPr>
-      <w:bookmarkStart w:id="1" w:name="_Toc147744288"/>
+      <w:bookmarkStart w:id="1" w:name="_Toc147767327"/>
       <w:r>
         <w:rPr>
           <w:lang w:val="en-US"/>
@@ -5613,7 +5668,19 @@
         <w:rPr>
           <w:lang w:val="en-US"/>
         </w:rPr>
-        <w:t xml:space="preserve"> communications</w:t>
+        <w:t xml:space="preserve"> </w:t>
+      </w:r>
+      <w:r>
+        <w:rPr>
+          <w:lang w:val="en-US"/>
+        </w:rPr>
+        <w:t>C</w:t>
+      </w:r>
+      <w:r>
+        <w:rPr>
+          <w:lang w:val="en-US"/>
+        </w:rPr>
+        <w:t>ommunications</w:t>
       </w:r>
       <w:r>
         <w:rPr>
@@ -5913,7 +5980,7 @@
                     <pic:cNvPicPr/>
                   </pic:nvPicPr>
                   <pic:blipFill>
-                    <a:blip r:embed="rId12"/>
+                    <a:blip r:embed="rId14"/>
                     <a:stretch>
                       <a:fillRect/>
                     </a:stretch>
@@ -6128,7 +6195,7 @@
                     <pic:cNvPicPr/>
                   </pic:nvPicPr>
                   <pic:blipFill>
-                    <a:blip r:embed="rId13"/>
+                    <a:blip r:embed="rId15"/>
                     <a:stretch>
                       <a:fillRect/>
                     </a:stretch>
@@ -6352,7 +6419,7 @@
                     <pic:cNvPicPr/>
                   </pic:nvPicPr>
                   <pic:blipFill>
-                    <a:blip r:embed="rId14"/>
+                    <a:blip r:embed="rId16"/>
                     <a:stretch>
                       <a:fillRect/>
                     </a:stretch>
@@ -6723,7 +6790,7 @@
                     <pic:cNvPicPr/>
                   </pic:nvPicPr>
                   <pic:blipFill>
-                    <a:blip r:embed="rId15"/>
+                    <a:blip r:embed="rId17"/>
                     <a:stretch>
                       <a:fillRect/>
                     </a:stretch>
@@ -7035,7 +7102,7 @@
                     <pic:cNvPicPr/>
                   </pic:nvPicPr>
                   <pic:blipFill>
-                    <a:blip r:embed="rId16"/>
+                    <a:blip r:embed="rId18"/>
                     <a:stretch>
                       <a:fillRect/>
                     </a:stretch>
@@ -7250,7 +7317,7 @@
                     <pic:cNvPicPr/>
                   </pic:nvPicPr>
                   <pic:blipFill>
-                    <a:blip r:embed="rId17"/>
+                    <a:blip r:embed="rId19"/>
                     <a:stretch>
                       <a:fillRect/>
                     </a:stretch>
@@ -7715,7 +7782,19 @@
         <w:rPr>
           <w:lang w:val="en-US"/>
         </w:rPr>
-        <w:t xml:space="preserve">, used to cover very large areas at very high heights. We differentiate them according to the </w:t>
+        <w:t>, used to cover very large area</w:t>
+      </w:r>
+      <w:r>
+        <w:rPr>
+          <w:lang w:val="en-US"/>
+        </w:rPr>
+        <w:t>s</w:t>
+      </w:r>
+      <w:r>
+        <w:rPr>
+          <w:lang w:val="en-US"/>
+        </w:rPr>
+        <w:t xml:space="preserve">. We differentiate them according to the </w:t>
       </w:r>
       <w:r>
         <w:rPr>
@@ -7752,7 +7831,31 @@
         <w:rPr>
           <w:lang w:val="en-US"/>
         </w:rPr>
-        <w:t>between 25/50 ms for the latter to 120 ms for latest)</w:t>
+        <w:t>between 25/50 ms for the latter</w:t>
+      </w:r>
+      <w:r>
+        <w:rPr>
+          <w:lang w:val="en-US"/>
+        </w:rPr>
+        <w:t xml:space="preserve"> ones/LEOs</w:t>
+      </w:r>
+      <w:r>
+        <w:rPr>
+          <w:lang w:val="en-US"/>
+        </w:rPr>
+        <w:t xml:space="preserve"> to 120 ms for </w:t>
+      </w:r>
+      <w:r>
+        <w:rPr>
+          <w:lang w:val="en-US"/>
+        </w:rPr>
+        <w:t>GEOs</w:t>
+      </w:r>
+      <w:r>
+        <w:rPr>
+          <w:lang w:val="en-US"/>
+        </w:rPr>
+        <w:t>)</w:t>
       </w:r>
     </w:p>
     <w:p>
@@ -7789,7 +7892,13 @@
         <w:rPr>
           <w:lang w:val="en-US"/>
         </w:rPr>
-        <w:t>earth is faster than the other way</w:t>
+        <w:t>E</w:t>
+      </w:r>
+      <w:r>
+        <w:rPr>
+          <w:lang w:val="en-US"/>
+        </w:rPr>
+        <w:t>arth is faster than the other way</w:t>
       </w:r>
     </w:p>
     <w:p>
@@ -7823,7 +7932,43 @@
         <w:rPr>
           <w:lang w:val="en-US"/>
         </w:rPr>
-        <w:t xml:space="preserve">, created as a cable replacement technology (low cost), so this is why it’s this short-range (at about 10 m, extendable in case to 100 m). The band used is crowded (2.4 GHz), having originally 1 data channel and 3 voice channels. </w:t>
+        <w:t xml:space="preserve">, created as a </w:t>
+      </w:r>
+      <w:r>
+        <w:rPr>
+          <w:lang w:val="en-US"/>
+        </w:rPr>
+        <w:t xml:space="preserve">low-cost </w:t>
+      </w:r>
+      <w:r>
+        <w:rPr>
+          <w:lang w:val="en-US"/>
+        </w:rPr>
+        <w:t>cable replacement</w:t>
+      </w:r>
+      <w:r>
+        <w:rPr>
+          <w:lang w:val="en-US"/>
+        </w:rPr>
+        <w:t xml:space="preserve"> RF (radio frequency)</w:t>
+      </w:r>
+      <w:r>
+        <w:rPr>
+          <w:lang w:val="en-US"/>
+        </w:rPr>
+        <w:t xml:space="preserve"> technology, so this is why it’s this short-range (at about 10 m, extendable in case to 100 m</w:t>
+      </w:r>
+      <w:r>
+        <w:rPr>
+          <w:lang w:val="en-US"/>
+        </w:rPr>
+        <w:t xml:space="preserve"> through multihop</w:t>
+      </w:r>
+      <w:r>
+        <w:rPr>
+          <w:lang w:val="en-US"/>
+        </w:rPr>
+        <w:t xml:space="preserve">). The band used is crowded (2.4 GHz), having originally 1 data channel and 3 voice channels. </w:t>
       </w:r>
     </w:p>
     <w:p>
@@ -7861,173 +8006,74 @@
         <w:rPr>
           <w:lang w:val="en-US"/>
         </w:rPr>
-        <w:t>It’s supported almost everywhere nowadays</w:t>
-      </w:r>
-    </w:p>
-    <w:p>
-      <w:pPr>
-        <w:rPr>
-          <w:lang w:val="en-US"/>
-        </w:rPr>
-      </w:pPr>
-      <w:r>
-        <w:rPr>
-          <w:lang w:val="en-US"/>
-        </w:rPr>
-        <w:t>There are some emerging systems, like:</w:t>
-      </w:r>
-    </w:p>
-    <w:p>
-      <w:pPr>
-        <w:pStyle w:val="Paragrafoelenco"/>
-        <w:numPr>
-          <w:ilvl w:val="0"/>
-          <w:numId w:val="8"/>
-        </w:numPr>
-        <w:rPr>
-          <w:lang w:val="en-US"/>
-        </w:rPr>
-      </w:pPr>
-      <w:r>
-        <w:rPr>
-          <w:lang w:val="en-US"/>
-        </w:rPr>
-        <w:t>Ad hoc wireless networks</w:t>
-      </w:r>
-    </w:p>
-    <w:p>
-      <w:pPr>
-        <w:pStyle w:val="Paragrafoelenco"/>
-        <w:numPr>
-          <w:ilvl w:val="0"/>
-          <w:numId w:val="8"/>
-        </w:numPr>
-        <w:rPr>
-          <w:lang w:val="en-US"/>
-        </w:rPr>
-      </w:pPr>
-      <w:r>
-        <w:rPr>
-          <w:lang w:val="en-US"/>
-        </w:rPr>
-        <w:t xml:space="preserve">Mesh networks </w:t>
-      </w:r>
-    </w:p>
-    <w:p>
-      <w:pPr>
-        <w:pStyle w:val="Paragrafoelenco"/>
-        <w:numPr>
-          <w:ilvl w:val="0"/>
-          <w:numId w:val="8"/>
-        </w:numPr>
-        <w:rPr>
-          <w:lang w:val="en-US"/>
-        </w:rPr>
-      </w:pPr>
-      <w:r>
-        <w:rPr>
-          <w:lang w:val="en-US"/>
-        </w:rPr>
-        <w:t>Sensor networks</w:t>
-      </w:r>
-    </w:p>
-    <w:p>
-      <w:pPr>
-        <w:pStyle w:val="Paragrafoelenco"/>
-        <w:numPr>
-          <w:ilvl w:val="0"/>
-          <w:numId w:val="8"/>
-        </w:numPr>
-        <w:rPr>
-          <w:lang w:val="en-US"/>
-        </w:rPr>
-      </w:pPr>
-      <w:r>
-        <w:rPr>
-          <w:lang w:val="en-US"/>
-        </w:rPr>
-        <w:t xml:space="preserve">Distributed control networks </w:t>
-      </w:r>
-    </w:p>
-    <w:p>
-      <w:pPr>
-        <w:pStyle w:val="Paragrafoelenco"/>
-        <w:numPr>
-          <w:ilvl w:val="0"/>
-          <w:numId w:val="8"/>
-        </w:numPr>
-        <w:rPr>
-          <w:lang w:val="en-US"/>
-        </w:rPr>
-      </w:pPr>
-      <w:r>
-        <w:rPr>
-          <w:lang w:val="en-US"/>
-        </w:rPr>
-        <w:t xml:space="preserve">MANET/VANET/FANET </w:t>
-      </w:r>
-    </w:p>
-    <w:p>
-      <w:pPr>
-        <w:pStyle w:val="Paragrafoelenco"/>
-        <w:numPr>
-          <w:ilvl w:val="0"/>
-          <w:numId w:val="8"/>
-        </w:numPr>
-        <w:rPr>
-          <w:lang w:val="en-US"/>
-        </w:rPr>
-      </w:pPr>
-      <w:r>
-        <w:rPr>
-          <w:lang w:val="en-US"/>
-        </w:rPr>
-        <w:t>Underwater networks</w:t>
-      </w:r>
-    </w:p>
-    <w:p>
-      <w:pPr>
-        <w:pStyle w:val="Paragrafoelenco"/>
-        <w:numPr>
-          <w:ilvl w:val="0"/>
-          <w:numId w:val="8"/>
-        </w:numPr>
-        <w:rPr>
-          <w:lang w:val="en-US"/>
-        </w:rPr>
-      </w:pPr>
-      <w:r>
-        <w:rPr>
-          <w:lang w:val="en-US"/>
-        </w:rPr>
-        <w:t>Molecular networks</w:t>
-      </w:r>
-    </w:p>
-    <w:p>
-      <w:pPr>
-        <w:rPr>
-          <w:lang w:val="en-US"/>
-        </w:rPr>
-      </w:pPr>
-      <w:r>
-        <w:rPr>
-          <w:lang w:val="en-US"/>
-        </w:rPr>
-        <w:br w:type="page"/>
-      </w:r>
-    </w:p>
-    <w:p>
-      <w:pPr>
-        <w:rPr>
-          <w:lang w:val="en-US"/>
-        </w:rPr>
-      </w:pPr>
-      <w:r>
-        <w:rPr>
-          <w:lang w:val="en-US"/>
-        </w:rPr>
-        <w:lastRenderedPageBreak/>
-        <w:t>Continuing, we have:</w:t>
+        <w:t xml:space="preserve">It’s supported almost everywhere </w:t>
+      </w:r>
+      <w:r>
+        <w:rPr>
+          <w:lang w:val="en-US"/>
+        </w:rPr>
+        <w:t xml:space="preserve">across devices </w:t>
+      </w:r>
+      <w:r>
+        <w:rPr>
+          <w:lang w:val="en-US"/>
+        </w:rPr>
+        <w:t>nowadays</w:t>
+      </w:r>
+      <w:r>
+        <w:rPr>
+          <w:lang w:val="en-US"/>
+        </w:rPr>
+        <w:t>, with very few applications beyond cable replacement (mainly used for device pairing)</w:t>
+      </w:r>
+    </w:p>
+    <w:p>
+      <w:pPr>
+        <w:pStyle w:val="Titolo1"/>
+        <w:jc w:val="center"/>
+        <w:rPr>
+          <w:lang w:val="en-US"/>
+        </w:rPr>
+      </w:pPr>
+      <w:bookmarkStart w:id="2" w:name="_Toc147767328"/>
+      <w:r>
+        <w:rPr>
+          <w:lang w:val="en-US"/>
+        </w:rPr>
+        <w:t>Emerging Wireless Network Systems</w:t>
+      </w:r>
+      <w:bookmarkEnd w:id="2"/>
+    </w:p>
+    <w:p>
+      <w:pPr>
+        <w:rPr>
+          <w:lang w:val="en-US"/>
+        </w:rPr>
+      </w:pPr>
+    </w:p>
+    <w:p>
+      <w:pPr>
+        <w:rPr>
+          <w:lang w:val="en-US"/>
+        </w:rPr>
+      </w:pPr>
+      <w:r>
+        <w:rPr>
+          <w:lang w:val="en-US"/>
+        </w:rPr>
+        <w:t xml:space="preserve">In </w:t>
+      </w:r>
+      <w:r>
+        <w:rPr>
+          <w:lang w:val="en-US"/>
+        </w:rPr>
+        <w:t>this chapter</w:t>
+      </w:r>
+      <w:r>
+        <w:rPr>
+          <w:lang w:val="en-US"/>
+        </w:rPr>
+        <w:t>, we will explain many kinds of emerging systems:</w:t>
       </w:r>
     </w:p>
     <w:p>
@@ -8043,56 +8089,21 @@
       </w:pPr>
       <w:r>
         <w:rPr>
-          <w:u w:val="single"/>
-          <w:lang w:val="en-US"/>
-        </w:rPr>
-        <w:t>Ad-hoc networks</w:t>
-      </w:r>
-      <w:r>
-        <w:rPr>
-          <w:lang w:val="en-US"/>
-        </w:rPr>
-        <w:t>, where you have no infrastructure fixed, but are very much flexible, given one composes the network by himself. We have no backbone infrastructure here, so we can have router multihopping, because we can reach destinations in many ways (dynamic network topology)</w:t>
-      </w:r>
-    </w:p>
-    <w:p>
-      <w:pPr>
-        <w:pStyle w:val="Paragrafoelenco"/>
-        <w:numPr>
-          <w:ilvl w:val="1"/>
-          <w:numId w:val="10"/>
-        </w:numPr>
-        <w:rPr>
-          <w:lang w:val="en-US"/>
-        </w:rPr>
-      </w:pPr>
-      <w:r>
-        <w:rPr>
-          <w:lang w:val="en-US"/>
-        </w:rPr>
-        <w:t xml:space="preserve">The nodes can keep moving and going away, so they reorganize automatically. The initial meaning was mostly military, nowadays it simply means devices </w:t>
-      </w:r>
-      <w:r>
-        <w:rPr>
-          <w:lang w:val="en-US"/>
-        </w:rPr>
-        <w:t>communicate with each other directly</w:t>
-      </w:r>
-    </w:p>
-    <w:p>
-      <w:pPr>
-        <w:rPr>
-          <w:lang w:val="en-US"/>
-        </w:rPr>
-      </w:pPr>
-      <w:r>
-        <w:rPr>
+          <w:noProof/>
           <w:lang w:val="en-US"/>
         </w:rPr>
         <w:drawing>
-          <wp:inline distT="0" distB="0" distL="0" distR="0" wp14:anchorId="3ED3BA16" wp14:editId="6CF044C3">
-            <wp:extent cx="3886200" cy="1624618"/>
-            <wp:effectExtent l="0" t="0" r="0" b="0"/>
+          <wp:anchor distT="0" distB="0" distL="114300" distR="114300" simplePos="0" relativeHeight="251663360" behindDoc="0" locked="0" layoutInCell="1" allowOverlap="1" wp14:anchorId="3ED3BA16" wp14:editId="2820C2D2">
+            <wp:simplePos x="0" y="0"/>
+            <wp:positionH relativeFrom="column">
+              <wp:posOffset>3307484</wp:posOffset>
+            </wp:positionH>
+            <wp:positionV relativeFrom="paragraph">
+              <wp:posOffset>26773</wp:posOffset>
+            </wp:positionV>
+            <wp:extent cx="3139616" cy="1312510"/>
+            <wp:effectExtent l="0" t="0" r="3810" b="2540"/>
+            <wp:wrapSquare wrapText="bothSides"/>
             <wp:docPr id="853004027" name="Immagine 1" descr="Immagine che contiene linea, diagramma, cerchio&#10;&#10;Descrizione generata automaticamente"/>
             <wp:cNvGraphicFramePr>
               <a:graphicFrameLocks xmlns:a="http://schemas.openxmlformats.org/drawingml/2006/main" noChangeAspect="1"/>
@@ -8105,7 +8116,13 @@
                     <pic:cNvPicPr/>
                   </pic:nvPicPr>
                   <pic:blipFill>
-                    <a:blip r:embed="rId18"/>
+                    <a:blip r:embed="rId20">
+                      <a:extLst>
+                        <a:ext uri="{28A0092B-C50C-407E-A947-70E740481C1C}">
+                          <a14:useLocalDpi xmlns:a14="http://schemas.microsoft.com/office/drawing/2010/main" val="0"/>
+                        </a:ext>
+                      </a:extLst>
+                    </a:blip>
                     <a:stretch>
                       <a:fillRect/>
                     </a:stretch>
@@ -8113,7 +8130,7 @@
                   <pic:spPr>
                     <a:xfrm>
                       <a:off x="0" y="0"/>
-                      <a:ext cx="3892796" cy="1627375"/>
+                      <a:ext cx="3139616" cy="1312510"/>
                     </a:xfrm>
                     <a:prstGeom prst="rect">
                       <a:avLst/>
@@ -8122,20 +8139,127 @@
                 </pic:pic>
               </a:graphicData>
             </a:graphic>
-          </wp:inline>
+          </wp:anchor>
         </w:drawing>
       </w:r>
-    </w:p>
-    <w:p>
-      <w:pPr>
-        <w:rPr>
-          <w:lang w:val="en-US"/>
-        </w:rPr>
-      </w:pPr>
-      <w:r>
-        <w:rPr>
-          <w:lang w:val="en-US"/>
-        </w:rPr>
+      <w:r>
+        <w:rPr>
+          <w:u w:val="single"/>
+          <w:lang w:val="en-US"/>
+        </w:rPr>
+        <w:t>Ad-hoc networks</w:t>
+      </w:r>
+      <w:r>
+        <w:rPr>
+          <w:lang w:val="en-US"/>
+        </w:rPr>
+        <w:t xml:space="preserve">, where you have no infrastructure fixed, but </w:t>
+      </w:r>
+      <w:r>
+        <w:rPr>
+          <w:lang w:val="en-US"/>
+        </w:rPr>
+        <w:t>it’s</w:t>
+      </w:r>
+      <w:r>
+        <w:rPr>
+          <w:lang w:val="en-US"/>
+        </w:rPr>
+        <w:t xml:space="preserve"> very much flexible, given</w:t>
+      </w:r>
+      <w:r>
+        <w:rPr>
+          <w:lang w:val="en-US"/>
+        </w:rPr>
+        <w:t xml:space="preserve"> the nodes are equal and based on peer-to-peer </w:t>
+      </w:r>
+      <w:r>
+        <w:rPr>
+          <w:lang w:val="en-US"/>
+        </w:rPr>
+        <w:t>communications</w:t>
+      </w:r>
+      <w:r>
+        <w:rPr>
+          <w:lang w:val="en-US"/>
+        </w:rPr>
+        <w:t xml:space="preserve">. We have no backbone infrastructure here, so we can </w:t>
+      </w:r>
+      <w:r>
+        <w:rPr>
+          <w:lang w:val="en-US"/>
+        </w:rPr>
+        <w:t xml:space="preserve">use router </w:t>
+      </w:r>
+      <w:r>
+        <w:rPr>
+          <w:lang w:val="en-US"/>
+        </w:rPr>
+        <w:t>multihopping, because we can reach destinations in many ways</w:t>
+      </w:r>
+      <w:r>
+        <w:rPr>
+          <w:lang w:val="en-US"/>
+        </w:rPr>
+        <w:t xml:space="preserve"> and distant ones too </w:t>
+      </w:r>
+      <w:r>
+        <w:rPr>
+          <w:lang w:val="en-US"/>
+        </w:rPr>
+        <w:t>(dynamic network topology)</w:t>
+      </w:r>
+    </w:p>
+    <w:p>
+      <w:pPr>
+        <w:pStyle w:val="Paragrafoelenco"/>
+        <w:rPr>
+          <w:lang w:val="en-US"/>
+        </w:rPr>
+      </w:pPr>
+    </w:p>
+    <w:p>
+      <w:pPr>
+        <w:pStyle w:val="Paragrafoelenco"/>
+        <w:numPr>
+          <w:ilvl w:val="1"/>
+          <w:numId w:val="10"/>
+        </w:numPr>
+        <w:rPr>
+          <w:lang w:val="en-US"/>
+        </w:rPr>
+      </w:pPr>
+      <w:r>
+        <w:rPr>
+          <w:lang w:val="en-US"/>
+        </w:rPr>
+        <w:t xml:space="preserve">The nodes can keep moving and going away, so they reorganize automatically. The initial meaning was mostly military, nowadays it simply means devices </w:t>
+      </w:r>
+      <w:r>
+        <w:rPr>
+          <w:lang w:val="en-US"/>
+        </w:rPr>
+        <w:t>communicate with each other directly</w:t>
+      </w:r>
+    </w:p>
+    <w:p>
+      <w:pPr>
+        <w:rPr>
+          <w:lang w:val="en-US"/>
+        </w:rPr>
+      </w:pPr>
+    </w:p>
+    <w:p>
+      <w:pPr>
+        <w:rPr>
+          <w:lang w:val="en-US"/>
+        </w:rPr>
+      </w:pPr>
+      <w:r>
+        <w:rPr>
+          <w:lang w:val="en-US"/>
+        </w:rPr>
+        <w:lastRenderedPageBreak/>
         <w:t xml:space="preserve">Anyway, we can have many </w:t>
       </w:r>
       <w:r>
@@ -8176,6 +8300,12 @@
         </w:rPr>
         <w:t>depending on which node is transmitting, the nearby nodes will be blocked to avoid interference</w:t>
       </w:r>
+      <w:r>
+        <w:rPr>
+          <w:lang w:val="en-US"/>
+        </w:rPr>
+        <w:t xml:space="preserve"> (can’t communicate both at the same time)</w:t>
+      </w:r>
     </w:p>
     <w:p>
       <w:pPr>
@@ -8262,156 +8392,21 @@
       </w:pPr>
       <w:r>
         <w:rPr>
-          <w:lang w:val="en-US"/>
-        </w:rPr>
-        <w:t>Energy constraints impose interesting design tradeoffs for communication and networking</w:t>
-      </w:r>
-      <w:r>
-        <w:rPr>
-          <w:lang w:val="en-US"/>
-        </w:rPr>
-        <w:t xml:space="preserve">, carefully planning the right amount of energy spent (during days to keep the service active fully, but also in nights to “keep the service alive”, so specific calculations need to be made), giving the right QoS </w:t>
-      </w:r>
-    </w:p>
-    <w:p>
-      <w:pPr>
-        <w:rPr>
-          <w:lang w:val="en-US"/>
-        </w:rPr>
-      </w:pPr>
-      <w:r>
-        <w:rPr>
-          <w:lang w:val="en-US"/>
-        </w:rPr>
-        <w:t>Moving on:</w:t>
-      </w:r>
-    </w:p>
-    <w:p>
-      <w:pPr>
-        <w:pStyle w:val="Paragrafoelenco"/>
-        <w:numPr>
-          <w:ilvl w:val="0"/>
-          <w:numId w:val="10"/>
-        </w:numPr>
-        <w:rPr>
-          <w:lang w:val="en-US"/>
-        </w:rPr>
-      </w:pPr>
-      <w:r>
-        <w:rPr>
-          <w:u w:val="single"/>
-          <w:lang w:val="en-US"/>
-        </w:rPr>
-        <w:t>Mesh</w:t>
-      </w:r>
-      <w:r>
-        <w:rPr>
-          <w:u w:val="single"/>
-          <w:lang w:val="en-US"/>
-        </w:rPr>
-        <w:t xml:space="preserve"> networks</w:t>
-      </w:r>
-      <w:r>
-        <w:rPr>
-          <w:lang w:val="en-US"/>
-        </w:rPr>
-        <w:t xml:space="preserve">, </w:t>
-      </w:r>
-      <w:r>
-        <w:rPr>
-          <w:lang w:val="en-US"/>
-        </w:rPr>
-        <w:t>which are</w:t>
-      </w:r>
-      <w:r>
-        <w:rPr>
-          <w:lang w:val="en-US"/>
-        </w:rPr>
-        <w:t xml:space="preserve"> a type of decentralized network topology in which each device, often referred to as a node, is connected to multiple other devices in the network, creating a mesh-like structure. In a mesh network, nodes not only communicate with their neighboring nodes but also serve as relays, forwarding data for other nodes. This redundancy and self-routing capability make mesh networks highly robust and resilient</w:t>
-      </w:r>
-      <w:r>
-        <w:rPr>
-          <w:lang w:val="en-US"/>
-        </w:rPr>
-        <w:t xml:space="preserve"> (see figure below).</w:t>
-      </w:r>
-    </w:p>
-    <w:p>
-      <w:pPr>
-        <w:pStyle w:val="Paragrafoelenco"/>
-        <w:rPr>
-          <w:lang w:val="en-US"/>
-        </w:rPr>
-      </w:pPr>
-    </w:p>
-    <w:p>
-      <w:pPr>
-        <w:pStyle w:val="Paragrafoelenco"/>
-        <w:numPr>
-          <w:ilvl w:val="1"/>
-          <w:numId w:val="10"/>
-        </w:numPr>
-        <w:rPr>
-          <w:lang w:val="en-US"/>
-        </w:rPr>
-      </w:pPr>
-      <w:r>
-        <w:rPr>
-          <w:lang w:val="en-US"/>
-        </w:rPr>
-        <w:t>Networks, this way, are created low-cost, easily deployable ad high performance, but when creating them is required to choose the correct routing protocol, considering all the possible connections needed</w:t>
-      </w:r>
-    </w:p>
-    <w:p>
-      <w:pPr>
-        <w:pStyle w:val="Paragrafoelenco"/>
-        <w:ind w:left="1440"/>
-        <w:rPr>
-          <w:lang w:val="en-US"/>
-        </w:rPr>
-      </w:pPr>
-    </w:p>
-    <w:p>
-      <w:pPr>
-        <w:pStyle w:val="Paragrafoelenco"/>
-        <w:numPr>
-          <w:ilvl w:val="1"/>
-          <w:numId w:val="10"/>
-        </w:numPr>
-        <w:rPr>
-          <w:lang w:val="en-US"/>
-        </w:rPr>
-      </w:pPr>
-      <w:r>
-        <w:rPr>
-          <w:lang w:val="en-US"/>
-        </w:rPr>
-        <w:t>One of the primary purposes of mesh networks is to create a low-cost wireless coverage solution. By leveraging existing infrastructure and devices, mesh networks can expand network access economically</w:t>
-      </w:r>
-    </w:p>
-    <w:p>
-      <w:pPr>
-        <w:pStyle w:val="Paragrafoelenco"/>
-        <w:rPr>
-          <w:lang w:val="en-US"/>
-        </w:rPr>
-      </w:pPr>
-    </w:p>
-    <w:p>
-      <w:pPr>
-        <w:rPr>
-          <w:lang w:val="en-US"/>
-        </w:rPr>
-      </w:pPr>
-      <w:r>
-        <w:rPr>
-          <w:lang w:val="en-US"/>
-        </w:rPr>
-        <w:lastRenderedPageBreak/>
+          <w:noProof/>
+          <w:lang w:val="en-US"/>
+        </w:rPr>
         <w:drawing>
-          <wp:inline distT="0" distB="0" distL="0" distR="0" wp14:anchorId="0180FDB0" wp14:editId="4C90FA04">
-            <wp:extent cx="2590800" cy="1917700"/>
-            <wp:effectExtent l="0" t="0" r="0" b="6350"/>
+          <wp:anchor distT="0" distB="0" distL="114300" distR="114300" simplePos="0" relativeHeight="251664384" behindDoc="0" locked="0" layoutInCell="1" allowOverlap="1" wp14:anchorId="0180FDB0" wp14:editId="70BF12E9">
+            <wp:simplePos x="0" y="0"/>
+            <wp:positionH relativeFrom="column">
+              <wp:posOffset>4417453</wp:posOffset>
+            </wp:positionH>
+            <wp:positionV relativeFrom="paragraph">
+              <wp:posOffset>599495</wp:posOffset>
+            </wp:positionV>
+            <wp:extent cx="1785620" cy="1321435"/>
+            <wp:effectExtent l="0" t="0" r="5080" b="0"/>
+            <wp:wrapSquare wrapText="bothSides"/>
             <wp:docPr id="2047239448" name="Immagine 1" descr="Immagine che contiene Elementi grafici, clipart, design, arte&#10;&#10;Descrizione generata automaticamente"/>
             <wp:cNvGraphicFramePr>
               <a:graphicFrameLocks xmlns:a="http://schemas.openxmlformats.org/drawingml/2006/main" noChangeAspect="1"/>
@@ -8424,7 +8419,13 @@
                     <pic:cNvPicPr/>
                   </pic:nvPicPr>
                   <pic:blipFill>
-                    <a:blip r:embed="rId19"/>
+                    <a:blip r:embed="rId21">
+                      <a:extLst>
+                        <a:ext uri="{28A0092B-C50C-407E-A947-70E740481C1C}">
+                          <a14:useLocalDpi xmlns:a14="http://schemas.microsoft.com/office/drawing/2010/main" val="0"/>
+                        </a:ext>
+                      </a:extLst>
+                    </a:blip>
                     <a:stretch>
                       <a:fillRect/>
                     </a:stretch>
@@ -8432,7 +8433,7 @@
                   <pic:spPr>
                     <a:xfrm>
                       <a:off x="0" y="0"/>
-                      <a:ext cx="2591430" cy="1918166"/>
+                      <a:ext cx="1785620" cy="1321435"/>
                     </a:xfrm>
                     <a:prstGeom prst="rect">
                       <a:avLst/>
@@ -8441,134 +8442,39 @@
                 </pic:pic>
               </a:graphicData>
             </a:graphic>
-          </wp:inline>
+            <wp14:sizeRelH relativeFrom="margin">
+              <wp14:pctWidth>0</wp14:pctWidth>
+            </wp14:sizeRelH>
+            <wp14:sizeRelV relativeFrom="margin">
+              <wp14:pctHeight>0</wp14:pctHeight>
+            </wp14:sizeRelV>
+          </wp:anchor>
         </w:drawing>
       </w:r>
-    </w:p>
-    <w:p>
-      <w:pPr>
-        <w:rPr>
-          <w:lang w:val="en-US"/>
-        </w:rPr>
-      </w:pPr>
-      <w:r>
-        <w:rPr>
-          <w:lang w:val="en-US"/>
-        </w:rPr>
-        <w:t>There are many challenges however:</w:t>
-      </w:r>
-    </w:p>
-    <w:p>
-      <w:pPr>
-        <w:numPr>
-          <w:ilvl w:val="0"/>
-          <w:numId w:val="13"/>
-        </w:numPr>
-        <w:rPr>
-          <w:lang w:val="en-US"/>
-        </w:rPr>
-      </w:pPr>
-      <w:r>
-        <w:rPr>
-          <w:b/>
-          <w:bCs/>
-          <w:lang w:val="en-US"/>
-        </w:rPr>
-        <w:t>Optimum Routing Protocols:</w:t>
-      </w:r>
-      <w:r>
-        <w:rPr>
-          <w:lang w:val="en-US"/>
-        </w:rPr>
-        <w:t xml:space="preserve"> Achieving efficient routing is a fundamental challenge in mesh networks. Optimum routing protocols are needed to determine the best paths for data transmission, ensuring fairness among nodes and load balancing to prevent congestion.</w:t>
-      </w:r>
-    </w:p>
-    <w:p>
-      <w:pPr>
-        <w:numPr>
-          <w:ilvl w:val="0"/>
-          <w:numId w:val="13"/>
-        </w:numPr>
-      </w:pPr>
-      <w:r>
-        <w:rPr>
-          <w:b/>
-          <w:bCs/>
-          <w:lang w:val="en-US"/>
-        </w:rPr>
-        <w:t>Quality-of-Service (QoS):</w:t>
-      </w:r>
-      <w:r>
-        <w:rPr>
-          <w:lang w:val="en-US"/>
-        </w:rPr>
-        <w:t xml:space="preserve"> Mesh networks often support various applications with different QoS requirements. Ensuring that multimedia applications, for example, receive the necessary bandwidth, low latency, and reliability can be challenging. </w:t>
-      </w:r>
-      <w:r>
-        <w:t>QoS mechanisms and traffic prioritization are essential.</w:t>
-      </w:r>
-    </w:p>
-    <w:p>
-      <w:pPr>
-        <w:numPr>
-          <w:ilvl w:val="0"/>
-          <w:numId w:val="13"/>
-        </w:numPr>
-        <w:rPr>
-          <w:lang w:val="en-US"/>
-        </w:rPr>
-      </w:pPr>
-      <w:r>
-        <w:rPr>
-          <w:b/>
-          <w:bCs/>
-          <w:lang w:val="en-US"/>
-        </w:rPr>
-        <w:t>MAC/Network Protocols for Multimedia:</w:t>
-      </w:r>
-      <w:r>
-        <w:rPr>
-          <w:lang w:val="en-US"/>
-        </w:rPr>
-        <w:t xml:space="preserve"> Multimedia applications such as video streaming or voice over IP (VoIP) require specific MAC (Media Access Control) and network protocols to handle real-time data efficiently. These protocols need to be designed and optimized for mesh networks.</w:t>
-      </w:r>
-    </w:p>
-    <w:p>
-      <w:pPr>
-        <w:numPr>
-          <w:ilvl w:val="0"/>
-          <w:numId w:val="13"/>
-        </w:numPr>
-        <w:rPr>
-          <w:lang w:val="en-US"/>
-        </w:rPr>
-      </w:pPr>
-      <w:r>
-        <w:rPr>
-          <w:b/>
-          <w:bCs/>
-          <w:lang w:val="en-US"/>
-        </w:rPr>
-        <w:t>Efficient Autonomous Operation:</w:t>
-      </w:r>
-      <w:r>
-        <w:rPr>
-          <w:lang w:val="en-US"/>
-        </w:rPr>
-        <w:t xml:space="preserve"> Mesh networks are expected to operate autonomously, especially when the fixed infrastructure fails or experiences disruptions. Ensuring that nodes can self-organize, self-heal, and maintain network connectivity under adverse conditions is critical.</w:t>
-      </w:r>
-    </w:p>
-    <w:p>
-      <w:pPr>
-        <w:rPr>
-          <w:lang w:val="en-US"/>
-        </w:rPr>
-      </w:pPr>
-      <w:r>
-        <w:rPr>
-          <w:lang w:val="en-US"/>
-        </w:rPr>
-        <w:t>We define then:</w:t>
+      <w:r>
+        <w:rPr>
+          <w:lang w:val="en-US"/>
+        </w:rPr>
+        <w:t>Energy constraints impose interesting design tradeoffs for communication and networking</w:t>
+      </w:r>
+      <w:r>
+        <w:rPr>
+          <w:lang w:val="en-US"/>
+        </w:rPr>
+        <w:t xml:space="preserve">, carefully planning the right amount of energy spent (during days to keep the service active fully, but also in nights to “keep the service alive”, so specific calculations need to be made), giving the right QoS </w:t>
+      </w:r>
+    </w:p>
+    <w:p>
+      <w:pPr>
+        <w:rPr>
+          <w:lang w:val="en-US"/>
+        </w:rPr>
+      </w:pPr>
+      <w:r>
+        <w:rPr>
+          <w:lang w:val="en-US"/>
+        </w:rPr>
+        <w:t>Moving on:</w:t>
       </w:r>
     </w:p>
     <w:p>
@@ -8587,7 +8493,7 @@
           <w:u w:val="single"/>
           <w:lang w:val="en-US"/>
         </w:rPr>
-        <w:t>Sensor</w:t>
+        <w:t>Mesh</w:t>
       </w:r>
       <w:r>
         <w:rPr>
@@ -8600,23 +8506,354 @@
         <w:rPr>
           <w:lang w:val="en-US"/>
         </w:rPr>
+        <w:t>, which are</w:t>
+      </w:r>
+      <w:r>
+        <w:rPr>
+          <w:lang w:val="en-US"/>
+        </w:rPr>
+        <w:t xml:space="preserve"> a type of decentralized network topology </w:t>
+      </w:r>
+      <w:r>
+        <w:rPr>
+          <w:lang w:val="en-US"/>
+        </w:rPr>
+        <w:t>between ad-hoc networks and wireless ones</w:t>
+      </w:r>
+      <w:r>
+        <w:rPr>
+          <w:lang w:val="en-US"/>
+        </w:rPr>
+        <w:t xml:space="preserve">. In these </w:t>
+      </w:r>
+      <w:r>
+        <w:rPr>
+          <w:lang w:val="en-US"/>
+        </w:rPr>
+        <w:t>each device, often referred to as a node, is connected to multiple other devices in the network, creating a mesh-like structure</w:t>
+      </w:r>
+      <w:r>
+        <w:rPr>
+          <w:lang w:val="en-US"/>
+        </w:rPr>
+        <w:t xml:space="preserve"> </w:t>
+      </w:r>
+      <w:r>
+        <w:rPr>
+          <w:lang w:val="en-US"/>
+        </w:rPr>
+        <w:t xml:space="preserve">(see figure </w:t>
+      </w:r>
+      <w:r>
+        <w:rPr>
+          <w:lang w:val="en-US"/>
+        </w:rPr>
+        <w:t>on the right</w:t>
+      </w:r>
+      <w:r>
+        <w:rPr>
+          <w:lang w:val="en-US"/>
+        </w:rPr>
+        <w:t>).</w:t>
+      </w:r>
+    </w:p>
+    <w:p>
+      <w:pPr>
+        <w:pStyle w:val="Paragrafoelenco"/>
+        <w:rPr>
+          <w:lang w:val="en-US"/>
+        </w:rPr>
+      </w:pPr>
+    </w:p>
+    <w:p>
+      <w:pPr>
+        <w:pStyle w:val="Paragrafoelenco"/>
+        <w:numPr>
+          <w:ilvl w:val="1"/>
+          <w:numId w:val="10"/>
+        </w:numPr>
+        <w:rPr>
+          <w:lang w:val="en-US"/>
+        </w:rPr>
+      </w:pPr>
+      <w:r>
+        <w:rPr>
+          <w:lang w:val="en-US"/>
+        </w:rPr>
+        <w:t>In a mesh network, nodes not only communicate with their neighboring nodes but also serve as relays, forwarding data for other nodes. This redundancy and self-routing capability make mesh networks highly robust and resilient</w:t>
+      </w:r>
+      <w:r>
+        <w:rPr>
+          <w:lang w:val="en-US"/>
+        </w:rPr>
+        <w:t xml:space="preserve"> </w:t>
+      </w:r>
+    </w:p>
+    <w:p>
+      <w:pPr>
+        <w:pStyle w:val="Paragrafoelenco"/>
+        <w:rPr>
+          <w:lang w:val="en-US"/>
+        </w:rPr>
+      </w:pPr>
+    </w:p>
+    <w:p>
+      <w:pPr>
+        <w:pStyle w:val="Paragrafoelenco"/>
+        <w:numPr>
+          <w:ilvl w:val="1"/>
+          <w:numId w:val="10"/>
+        </w:numPr>
+        <w:rPr>
+          <w:lang w:val="en-US"/>
+        </w:rPr>
+      </w:pPr>
+      <w:r>
+        <w:rPr>
+          <w:lang w:val="en-US"/>
+        </w:rPr>
+        <w:t>Networks, this way, are created low-cost, easily deployable ad high performance, but when creating them is required to choose the correct routing protocol, considering</w:t>
+      </w:r>
+      <w:r>
+        <w:rPr>
+          <w:lang w:val="en-US"/>
+        </w:rPr>
+        <w:t xml:space="preserve"> balancing in between and having </w:t>
+      </w:r>
+      <w:r>
+        <w:rPr>
+          <w:lang w:val="en-US"/>
+        </w:rPr>
+        <w:t>two nodes communicate may prevent others in range</w:t>
+      </w:r>
+    </w:p>
+    <w:p>
+      <w:pPr>
+        <w:pStyle w:val="Paragrafoelenco"/>
+        <w:ind w:left="1440"/>
+        <w:rPr>
+          <w:lang w:val="en-US"/>
+        </w:rPr>
+      </w:pPr>
+    </w:p>
+    <w:p>
+      <w:pPr>
+        <w:pStyle w:val="Paragrafoelenco"/>
+        <w:numPr>
+          <w:ilvl w:val="1"/>
+          <w:numId w:val="10"/>
+        </w:numPr>
+        <w:rPr>
+          <w:lang w:val="en-US"/>
+        </w:rPr>
+      </w:pPr>
+      <w:r>
+        <w:rPr>
+          <w:lang w:val="en-US"/>
+        </w:rPr>
+        <w:t xml:space="preserve">It’s difficult to determine univocally a QoS mechanism and being able to assure it, given </w:t>
+      </w:r>
+      <w:r>
+        <w:rPr>
+          <w:lang w:val="en-US"/>
+        </w:rPr>
+        <w:t xml:space="preserve">these </w:t>
+      </w:r>
+      <w:r>
+        <w:rPr>
+          <w:lang w:val="en-US"/>
+        </w:rPr>
+        <w:t>networks</w:t>
+      </w:r>
+      <w:r>
+        <w:rPr>
+          <w:lang w:val="en-US"/>
+        </w:rPr>
+        <w:t xml:space="preserve"> formation</w:t>
+      </w:r>
+    </w:p>
+    <w:p>
+      <w:pPr>
+        <w:rPr>
+          <w:lang w:val="en-US"/>
+        </w:rPr>
+      </w:pPr>
+      <w:r>
+        <w:rPr>
+          <w:lang w:val="en-US"/>
+        </w:rPr>
+        <w:t>There are many challenges however:</w:t>
+      </w:r>
+    </w:p>
+    <w:p>
+      <w:pPr>
+        <w:numPr>
+          <w:ilvl w:val="0"/>
+          <w:numId w:val="13"/>
+        </w:numPr>
+        <w:rPr>
+          <w:lang w:val="en-US"/>
+        </w:rPr>
+      </w:pPr>
+      <w:r>
+        <w:rPr>
+          <w:b/>
+          <w:bCs/>
+          <w:lang w:val="en-US"/>
+        </w:rPr>
+        <w:t>Optimum Routing Protocols:</w:t>
+      </w:r>
+      <w:r>
+        <w:rPr>
+          <w:lang w:val="en-US"/>
+        </w:rPr>
+        <w:t xml:space="preserve"> Achieving efficient routing is a fundamental challenge in mesh networks. Optimum routing protocols are needed to determine the best paths for data transmission, ensuring fairness among nodes and load balancing to prevent congestion.</w:t>
+      </w:r>
+    </w:p>
+    <w:p>
+      <w:pPr>
+        <w:numPr>
+          <w:ilvl w:val="0"/>
+          <w:numId w:val="13"/>
+        </w:numPr>
+      </w:pPr>
+      <w:r>
+        <w:rPr>
+          <w:b/>
+          <w:bCs/>
+          <w:lang w:val="en-US"/>
+        </w:rPr>
+        <w:t>Quality-of-Service (QoS):</w:t>
+      </w:r>
+      <w:r>
+        <w:rPr>
+          <w:lang w:val="en-US"/>
+        </w:rPr>
+        <w:t xml:space="preserve"> Mesh networks often support various applications with different QoS requirements. Ensuring that multimedia applications, for example, receive the necessary bandwidth, low latency, and reliability can be challenging. </w:t>
+      </w:r>
+    </w:p>
+    <w:p>
+      <w:pPr>
+        <w:numPr>
+          <w:ilvl w:val="0"/>
+          <w:numId w:val="13"/>
+        </w:numPr>
+        <w:rPr>
+          <w:lang w:val="en-US"/>
+        </w:rPr>
+      </w:pPr>
+      <w:r>
+        <w:rPr>
+          <w:b/>
+          <w:bCs/>
+          <w:lang w:val="en-US"/>
+        </w:rPr>
+        <w:t>MAC/Network Protocols for Multimedia:</w:t>
+      </w:r>
+      <w:r>
+        <w:rPr>
+          <w:lang w:val="en-US"/>
+        </w:rPr>
+        <w:t xml:space="preserve"> Multimedia applications such as video streaming or voice over IP (VoIP) require specific MAC (Media Access Control) and network protocols to handle real-time data efficiently. These protocols need to be designed and optimized for mesh networks.</w:t>
+      </w:r>
+    </w:p>
+    <w:p>
+      <w:pPr>
+        <w:numPr>
+          <w:ilvl w:val="0"/>
+          <w:numId w:val="13"/>
+        </w:numPr>
+        <w:rPr>
+          <w:lang w:val="en-US"/>
+        </w:rPr>
+      </w:pPr>
+      <w:r>
+        <w:rPr>
+          <w:b/>
+          <w:bCs/>
+          <w:lang w:val="en-US"/>
+        </w:rPr>
+        <w:t>Efficient Autonomous Operation:</w:t>
+      </w:r>
+      <w:r>
+        <w:rPr>
+          <w:lang w:val="en-US"/>
+        </w:rPr>
+        <w:t xml:space="preserve"> Mesh networks are expected to operate autonomously, especially when the fixed infrastructure fails or experiences disruptions. Ensuring that nodes can self-organize, self-heal, and maintain network connectivity under adverse conditions is critical.</w:t>
+      </w:r>
+    </w:p>
+    <w:p>
+      <w:pPr>
+        <w:rPr>
+          <w:lang w:val="en-US"/>
+        </w:rPr>
+      </w:pPr>
+      <w:r>
+        <w:rPr>
+          <w:lang w:val="en-US"/>
+        </w:rPr>
+        <w:lastRenderedPageBreak/>
+        <w:t>We define then</w:t>
+      </w:r>
+      <w:r>
+        <w:rPr>
+          <w:lang w:val="en-US"/>
+        </w:rPr>
+        <w:t xml:space="preserve"> a more specific kind of </w:t>
+      </w:r>
+      <w:r>
+        <w:rPr>
+          <w:lang w:val="en-US"/>
+        </w:rPr>
+        <w:t>ad-hoc networks</w:t>
+      </w:r>
+      <w:r>
+        <w:rPr>
+          <w:lang w:val="en-US"/>
+        </w:rPr>
+        <w:t>:</w:t>
+      </w:r>
+    </w:p>
+    <w:p>
+      <w:pPr>
+        <w:pStyle w:val="Paragrafoelenco"/>
+        <w:numPr>
+          <w:ilvl w:val="0"/>
+          <w:numId w:val="10"/>
+        </w:numPr>
+        <w:rPr>
+          <w:lang w:val="en-US"/>
+        </w:rPr>
+      </w:pPr>
+      <w:r>
+        <w:rPr>
+          <w:u w:val="single"/>
+          <w:lang w:val="en-US"/>
+        </w:rPr>
+        <w:t>Sensor networks</w:t>
+      </w:r>
+      <w:r>
+        <w:rPr>
+          <w:lang w:val="en-US"/>
+        </w:rPr>
         <w:t xml:space="preserve">, </w:t>
       </w:r>
       <w:r>
         <w:rPr>
           <w:lang w:val="en-US"/>
         </w:rPr>
-        <w:t xml:space="preserve">networks composed by sensors, specific type of ad-hoc networks, where each sensor is used to monitor specific things. </w:t>
-      </w:r>
-    </w:p>
-    <w:p>
-      <w:pPr>
-        <w:rPr>
-          <w:lang w:val="en-US"/>
-        </w:rPr>
-      </w:pPr>
-      <w:r>
-        <w:rPr>
+        <w:t xml:space="preserve">networks composed by sensors, where each sensor is used to monitor specific things. </w:t>
+      </w:r>
+    </w:p>
+    <w:p>
+      <w:pPr>
+        <w:rPr>
+          <w:lang w:val="en-US"/>
+        </w:rPr>
+      </w:pPr>
+      <w:r>
+        <w:rPr>
+          <w:noProof/>
           <w:lang w:val="en-US"/>
         </w:rPr>
         <w:drawing>
@@ -8635,7 +8872,7 @@
                     <pic:cNvPicPr/>
                   </pic:nvPicPr>
                   <pic:blipFill>
-                    <a:blip r:embed="rId20"/>
+                    <a:blip r:embed="rId22"/>
                     <a:stretch>
                       <a:fillRect/>
                     </a:stretch>
@@ -8716,7 +8953,19 @@
         <w:rPr>
           <w:lang w:val="en-US"/>
         </w:rPr>
-        <w:t xml:space="preserve"> and data flows to centralized location, where each node has l</w:t>
+        <w:t xml:space="preserve"> and data flows to </w:t>
+      </w:r>
+      <w:r>
+        <w:rPr>
+          <w:lang w:val="en-US"/>
+        </w:rPr>
+        <w:t xml:space="preserve">a </w:t>
+      </w:r>
+      <w:r>
+        <w:rPr>
+          <w:lang w:val="en-US"/>
+        </w:rPr>
+        <w:t>centralized location, where each node has l</w:t>
       </w:r>
       <w:r>
         <w:rPr>
@@ -8754,7 +9003,6 @@
         <w:rPr>
           <w:lang w:val="en-US"/>
         </w:rPr>
-        <w:lastRenderedPageBreak/>
         <w:t>Nodes can cooperate in transmission, reception compression, and signal processing</w:t>
       </w:r>
       <w:r>
@@ -8785,7 +9033,31 @@
         <w:rPr>
           <w:lang w:val="en-US"/>
         </w:rPr>
-        <w:t xml:space="preserve"> (flowing to centralized locations to aggregate more packets and avoid losing big payloads of data; transmit less data to reduce errors)</w:t>
+        <w:t xml:space="preserve"> (flowing to centralized locations to aggregate more packets and avoid losing big payloads of data; </w:t>
+      </w:r>
+      <w:r>
+        <w:rPr>
+          <w:lang w:val="en-US"/>
+        </w:rPr>
+        <w:t>the principle is “</w:t>
+      </w:r>
+      <w:r>
+        <w:rPr>
+          <w:lang w:val="en-US"/>
+        </w:rPr>
+        <w:t>transmit less data to reduce errors</w:t>
+      </w:r>
+      <w:r>
+        <w:rPr>
+          <w:lang w:val="en-US"/>
+        </w:rPr>
+        <w:t>”</w:t>
+      </w:r>
+      <w:r>
+        <w:rPr>
+          <w:lang w:val="en-US"/>
+        </w:rPr>
+        <w:t>)</w:t>
       </w:r>
     </w:p>
     <w:p>
@@ -8817,41 +9089,105 @@
     </w:p>
     <w:p>
       <w:pPr>
-        <w:pStyle w:val="Paragrafoelenco"/>
-        <w:rPr>
-          <w:lang w:val="en-US"/>
-        </w:rPr>
-      </w:pPr>
-    </w:p>
-    <w:p>
-      <w:pPr>
-        <w:rPr>
-          <w:lang w:val="en-US"/>
-        </w:rPr>
-      </w:pPr>
-      <w:r>
-        <w:rPr>
-          <w:lang w:val="en-US"/>
-        </w:rPr>
-        <w:t xml:space="preserve">You need to have the perfect capability to transmit </w:t>
-      </w:r>
-      <w:r>
-        <w:rPr>
-          <w:lang w:val="en-US"/>
-        </w:rPr>
-        <w:t>control</w:t>
-      </w:r>
-      <w:r>
-        <w:rPr>
-          <w:lang w:val="en-US"/>
-        </w:rPr>
-        <w:t xml:space="preserve"> signals and data between distributed control devices or systems. This approach is commonly used in various applications, including industrial automation, robotics, and remote monitoring, where control decisions must be made remotely.</w:t>
-      </w:r>
-      <w:r>
-        <w:rPr>
-          <w:lang w:val="en-US"/>
-        </w:rPr>
-        <w:t xml:space="preserve"> A few key points:</w:t>
+        <w:rPr>
+          <w:lang w:val="en-US"/>
+        </w:rPr>
+      </w:pPr>
+      <w:r>
+        <w:rPr>
+          <w:lang w:val="en-US"/>
+        </w:rPr>
+        <w:t xml:space="preserve">You need to have </w:t>
+      </w:r>
+      <w:r>
+        <w:rPr>
+          <w:lang w:val="en-US"/>
+        </w:rPr>
+        <w:t>a good enough</w:t>
+      </w:r>
+      <w:r>
+        <w:rPr>
+          <w:lang w:val="en-US"/>
+        </w:rPr>
+        <w:t xml:space="preserve"> capability to transmit </w:t>
+      </w:r>
+      <w:r>
+        <w:rPr>
+          <w:lang w:val="en-US"/>
+        </w:rPr>
+        <w:t xml:space="preserve">control signals and data between distributed control </w:t>
+      </w:r>
+      <w:r>
+        <w:rPr>
+          <w:lang w:val="en-US"/>
+        </w:rPr>
+        <w:t xml:space="preserve">over </w:t>
+      </w:r>
+      <w:r>
+        <w:rPr>
+          <w:lang w:val="en-US"/>
+        </w:rPr>
+        <w:t>w</w:t>
+      </w:r>
+      <w:r>
+        <w:rPr>
+          <w:lang w:val="en-US"/>
+        </w:rPr>
+        <w:t>ireless links</w:t>
+      </w:r>
+      <w:r>
+        <w:rPr>
+          <w:lang w:val="en-US"/>
+        </w:rPr>
+        <w:t>. This approach is commonly used in various applications</w:t>
+      </w:r>
+      <w:r>
+        <w:rPr>
+          <w:lang w:val="en-US"/>
+        </w:rPr>
+        <w:t xml:space="preserve"> </w:t>
+      </w:r>
+      <w:r>
+        <w:rPr>
+          <w:lang w:val="en-US"/>
+        </w:rPr>
+        <w:t>where control decisions must be made remotely</w:t>
+      </w:r>
+      <w:r>
+        <w:rPr>
+          <w:lang w:val="en-US"/>
+        </w:rPr>
+        <w:t xml:space="preserve"> (i.e.</w:t>
+      </w:r>
+      <w:r>
+        <w:rPr>
+          <w:lang w:val="en-US"/>
+        </w:rPr>
+        <w:t xml:space="preserve"> industrial automation, robotics, and remote monitoring</w:t>
+      </w:r>
+      <w:r>
+        <w:rPr>
+          <w:lang w:val="en-US"/>
+        </w:rPr>
+        <w:t xml:space="preserve">). </w:t>
+      </w:r>
+      <w:r>
+        <w:rPr>
+          <w:lang w:val="en-US"/>
+        </w:rPr>
+        <w:t>A few key points</w:t>
+      </w:r>
+      <w:r>
+        <w:rPr>
+          <w:lang w:val="en-US"/>
+        </w:rPr>
+        <w:t xml:space="preserve"> to be made</w:t>
+      </w:r>
+      <w:r>
+        <w:rPr>
+          <w:lang w:val="en-US"/>
+        </w:rPr>
+        <w:t>:</w:t>
       </w:r>
     </w:p>
     <w:p>
@@ -8964,22 +9300,28 @@
     </w:p>
     <w:p>
       <w:pPr>
-        <w:pStyle w:val="Paragrafoelenco"/>
-        <w:rPr>
-          <w:lang w:val="en-US"/>
-        </w:rPr>
-      </w:pPr>
-    </w:p>
-    <w:p>
-      <w:pPr>
-        <w:rPr>
-          <w:lang w:val="en-US"/>
-        </w:rPr>
-      </w:pPr>
-      <w:r>
-        <w:rPr>
-          <w:lang w:val="en-US"/>
-        </w:rPr>
+        <w:rPr>
+          <w:lang w:val="en-US"/>
+        </w:rPr>
+      </w:pPr>
+      <w:r>
+        <w:rPr>
+          <w:lang w:val="en-US"/>
+        </w:rPr>
+        <w:br w:type="page"/>
+      </w:r>
+    </w:p>
+    <w:p>
+      <w:pPr>
+        <w:rPr>
+          <w:lang w:val="en-US"/>
+        </w:rPr>
+      </w:pPr>
+      <w:r>
+        <w:rPr>
+          <w:lang w:val="en-US"/>
+        </w:rPr>
+        <w:lastRenderedPageBreak/>
         <w:t>A specific kind of network based again on ad-hoc network is:</w:t>
       </w:r>
     </w:p>
@@ -9018,17 +9360,42 @@
         <w:rPr>
           <w:lang w:val="en-US"/>
         </w:rPr>
-        <w:t>self-configuring network of mobile devices, such as laptops, smartphones, or IoT devices, where nodes communicate with each other directly without the need for a fixed infrastructure or centralized control, like routers or access points.</w:t>
-      </w:r>
-    </w:p>
-    <w:p>
-      <w:pPr>
-        <w:rPr>
-          <w:lang w:val="en-US"/>
-        </w:rPr>
-      </w:pPr>
-      <w:r>
-        <w:rPr>
+        <w:t>self-configuring network</w:t>
+      </w:r>
+      <w:r>
+        <w:rPr>
+          <w:lang w:val="en-US"/>
+        </w:rPr>
+        <w:t>s</w:t>
+      </w:r>
+      <w:r>
+        <w:rPr>
+          <w:lang w:val="en-US"/>
+        </w:rPr>
+        <w:t xml:space="preserve"> of mobile devices, such as laptops, smartphones, or IoT devices, where nodes communicate with each other directly without the need for a fixed infrastructure or centralized control, like routers or access points</w:t>
+      </w:r>
+      <w:r>
+        <w:rPr>
+          <w:lang w:val="en-US"/>
+        </w:rPr>
+        <w:t>, configured ad-hoc via multihopping</w:t>
+      </w:r>
+      <w:r>
+        <w:rPr>
+          <w:lang w:val="en-US"/>
+        </w:rPr>
+        <w:t xml:space="preserve"> (so communications are keep via cooperation between nodes and each host can act as end-point or as router)</w:t>
+      </w:r>
+    </w:p>
+    <w:p>
+      <w:pPr>
+        <w:rPr>
+          <w:lang w:val="en-US"/>
+        </w:rPr>
+      </w:pPr>
+      <w:r>
+        <w:rPr>
+          <w:noProof/>
           <w:lang w:val="en-US"/>
         </w:rPr>
         <w:drawing>
@@ -9047,7 +9414,7 @@
                     <pic:cNvPicPr/>
                   </pic:nvPicPr>
                   <pic:blipFill>
-                    <a:blip r:embed="rId21"/>
+                    <a:blip r:embed="rId23"/>
                     <a:stretch>
                       <a:fillRect/>
                     </a:stretch>
@@ -9083,26 +9450,13 @@
         <w:rPr>
           <w:lang w:val="en-US"/>
         </w:rPr>
-        <w:lastRenderedPageBreak/>
         <w:t>They are designed with a focus on mobility, where t</w:t>
       </w:r>
       <w:r>
         <w:rPr>
           <w:lang w:val="en-US"/>
         </w:rPr>
-        <w:t xml:space="preserve">he topology of the network continuously changes and the protocol used </w:t>
-      </w:r>
-      <w:r>
-        <w:rPr>
-          <w:lang w:val="en-US"/>
-        </w:rPr>
-        <w:t>must</w:t>
-      </w:r>
-      <w:r>
-        <w:rPr>
-          <w:lang w:val="en-US"/>
-        </w:rPr>
-        <w:t xml:space="preserve"> adapt consequently</w:t>
+        <w:t>he topology of the network continuously changes and the protocol used must adapt consequently</w:t>
       </w:r>
       <w:r>
         <w:rPr>
@@ -9114,7 +9468,13 @@
         <w:rPr>
           <w:lang w:val="en-US"/>
         </w:rPr>
-        <w:t>Instantly deployable, re-configurable (no fixed infrastructure)</w:t>
+        <w:t>i</w:t>
+      </w:r>
+      <w:r>
+        <w:rPr>
+          <w:lang w:val="en-US"/>
+        </w:rPr>
+        <w:t>nstantly deployable, re-configurable (no fixed infrastructure)</w:t>
       </w:r>
       <w:r>
         <w:rPr>
@@ -9174,7 +9534,31 @@
         <w:rPr>
           <w:lang w:val="en-US"/>
         </w:rPr>
-        <w:t>They were created for battlefield military purposes, for civilians they are used for disaster recovery, law enforcement, homeland defense, search/rescue in remote areas, environment monitoring, space/planet exploration</w:t>
+        <w:t>They were created for battlefield military purposes</w:t>
+      </w:r>
+      <w:r>
+        <w:rPr>
+          <w:lang w:val="en-US"/>
+        </w:rPr>
+        <w:t xml:space="preserve"> (given how dynamic they are)</w:t>
+      </w:r>
+      <w:r>
+        <w:rPr>
+          <w:lang w:val="en-US"/>
+        </w:rPr>
+        <w:t xml:space="preserve">, </w:t>
+      </w:r>
+      <w:r>
+        <w:rPr>
+          <w:lang w:val="en-US"/>
+        </w:rPr>
+        <w:t xml:space="preserve">but now we can categorized many civilian purposes, for example </w:t>
+      </w:r>
+      <w:r>
+        <w:rPr>
+          <w:lang w:val="en-US"/>
+        </w:rPr>
+        <w:t>disaster recovery, law enforcement, homeland defense, search/rescue in remote areas, environment monitoring, space/planet exploration</w:t>
       </w:r>
     </w:p>
     <w:p>
@@ -9206,7 +9590,7 @@
         <w:rPr>
           <w:lang w:val="en-US"/>
         </w:rPr>
-        <w:t>also known as "opportunistic networks" or "delay-tolerant networks," are a type of wireless network that is characterized by its ability to form and operate under opportunistic conditions. These networks are often driven by commercial or practical application needs and thrive in scenarios where traditional infrastructure-based networks may be limited or expensive.</w:t>
+        <w:t>also known as "delay-tolerant networks," are a type of wireless network that is characterized by its ability to form and operate under opportunistic conditions. These networks are often driven by commercial or practical application needs and thrive in scenarios where traditional infrastructure-based networks may be limited or expensive.</w:t>
       </w:r>
     </w:p>
     <w:p>
@@ -9224,25 +9608,19 @@
         <w:rPr>
           <w:lang w:val="en-US"/>
         </w:rPr>
-        <w:t>They are driven by application needs, such as extending coverage indoor, sharing among friends via Bluetooth, p</w:t>
-      </w:r>
-      <w:r>
-        <w:rPr>
-          <w:lang w:val="en-US"/>
-        </w:rPr>
-        <w:t>eer-to-</w:t>
-      </w:r>
-      <w:r>
-        <w:rPr>
-          <w:lang w:val="en-US"/>
-        </w:rPr>
-        <w:t>p</w:t>
-      </w:r>
-      <w:r>
-        <w:rPr>
-          <w:lang w:val="en-US"/>
-        </w:rPr>
-        <w:t xml:space="preserve">eer </w:t>
+        <w:t xml:space="preserve">They are driven by application needs, such as extending coverage indoor, sharing among friends via Bluetooth, </w:t>
+      </w:r>
+      <w:r>
+        <w:rPr>
+          <w:lang w:val="en-US"/>
+        </w:rPr>
+        <w:t>P2P</w:t>
+      </w:r>
+      <w:r>
+        <w:rPr>
+          <w:lang w:val="en-US"/>
+        </w:rPr>
+        <w:t xml:space="preserve"> </w:t>
       </w:r>
       <w:r>
         <w:rPr>
@@ -9255,6 +9633,12 @@
           <w:lang w:val="en-US"/>
         </w:rPr>
         <w:t xml:space="preserve">etworking in </w:t>
+      </w:r>
+      <w:r>
+        <w:rPr>
+          <w:lang w:val="en-US"/>
+        </w:rPr>
+        <w:t xml:space="preserve">a </w:t>
       </w:r>
       <w:r>
         <w:rPr>
@@ -9317,22 +9701,81 @@
         <w:rPr>
           <w:lang w:val="en-US"/>
         </w:rPr>
-        <w:t>A few examples visually:</w:t>
-      </w:r>
-    </w:p>
-    <w:p>
-      <w:pPr>
-        <w:rPr>
-          <w:lang w:val="en-US"/>
-        </w:rPr>
-      </w:pPr>
-      <w:r>
-        <w:rPr>
+        <w:br w:type="page"/>
+      </w:r>
+    </w:p>
+    <w:p>
+      <w:pPr>
+        <w:rPr>
+          <w:lang w:val="en-US"/>
+        </w:rPr>
+      </w:pPr>
+      <w:r>
+        <w:rPr>
+          <w:lang w:val="en-US"/>
+        </w:rPr>
+        <w:lastRenderedPageBreak/>
+        <w:t>A few examples visually</w:t>
+      </w:r>
+      <w:r>
+        <w:rPr>
+          <w:lang w:val="en-US"/>
+        </w:rPr>
+        <w:t xml:space="preserve">, starting from the </w:t>
+      </w:r>
+      <w:r>
+        <w:rPr>
+          <w:i/>
+          <w:iCs/>
+          <w:lang w:val="en-US"/>
+        </w:rPr>
+        <w:t>Urban Opportunistic Ad Hoc Nets</w:t>
+      </w:r>
+      <w:r>
+        <w:rPr>
+          <w:lang w:val="en-US"/>
+        </w:rPr>
+        <w:t xml:space="preserve"> ones, where </w:t>
+      </w:r>
+      <w:r>
+        <w:rPr>
+          <w:lang w:val="en-US"/>
+        </w:rPr>
+        <w:t>wireless connections may be intermittent due to obstacles like buildings and signal interference. Opportunistic communication allows devices to make the most of brief connectivity windows</w:t>
+      </w:r>
+      <w:r>
+        <w:rPr>
+          <w:lang w:val="en-US"/>
+        </w:rPr>
+        <w:t xml:space="preserve">, given they are </w:t>
+      </w:r>
+      <w:r>
+        <w:rPr>
+          <w:lang w:val="en-US"/>
+        </w:rPr>
+        <w:t>deployed in densely populated urban areas, such as cities and metropolitan regions</w:t>
+      </w:r>
+      <w:r>
+        <w:rPr>
+          <w:lang w:val="en-US"/>
+        </w:rPr>
+        <w:t xml:space="preserve">, adapting in routing and in communication. </w:t>
+      </w:r>
+    </w:p>
+    <w:p>
+      <w:pPr>
+        <w:rPr>
+          <w:lang w:val="en-US"/>
+        </w:rPr>
+      </w:pPr>
+      <w:r>
+        <w:rPr>
+          <w:noProof/>
           <w:lang w:val="en-US"/>
         </w:rPr>
         <w:drawing>
-          <wp:inline distT="0" distB="0" distL="0" distR="0" wp14:anchorId="4FB982E1" wp14:editId="2B98B884">
-            <wp:extent cx="4025071" cy="3013364"/>
+          <wp:inline distT="0" distB="0" distL="0" distR="0" wp14:anchorId="4FB982E1" wp14:editId="2307A88E">
+            <wp:extent cx="3567745" cy="2670987"/>
             <wp:effectExtent l="0" t="0" r="0" b="0"/>
             <wp:docPr id="856295464" name="Immagine 1"/>
             <wp:cNvGraphicFramePr>
@@ -9346,7 +9789,7 @@
                     <pic:cNvPicPr/>
                   </pic:nvPicPr>
                   <pic:blipFill>
-                    <a:blip r:embed="rId22"/>
+                    <a:blip r:embed="rId24"/>
                     <a:stretch>
                       <a:fillRect/>
                     </a:stretch>
@@ -9354,7 +9797,7 @@
                   <pic:spPr>
                     <a:xfrm>
                       <a:off x="0" y="0"/>
-                      <a:ext cx="4033766" cy="3019873"/>
+                      <a:ext cx="3579710" cy="2679945"/>
                     </a:xfrm>
                     <a:prstGeom prst="rect">
                       <a:avLst/>
@@ -9370,37 +9813,33 @@
     <w:p>
       <w:pPr>
         <w:rPr>
+          <w:lang w:val="en-US"/>
+        </w:rPr>
+      </w:pPr>
+      <w:r>
+        <w:rPr>
           <w:u w:val="single"/>
           <w:lang w:val="en-US"/>
         </w:rPr>
-      </w:pPr>
-      <w:r>
-        <w:rPr>
-          <w:u w:val="single"/>
-          <w:lang w:val="en-US"/>
-        </w:rPr>
-        <w:br w:type="page"/>
-      </w:r>
-    </w:p>
-    <w:p>
-      <w:pPr>
-        <w:rPr>
-          <w:lang w:val="en-US"/>
-        </w:rPr>
-      </w:pPr>
-      <w:r>
-        <w:rPr>
-          <w:u w:val="single"/>
-          <w:lang w:val="en-US"/>
-        </w:rPr>
-        <w:lastRenderedPageBreak/>
         <w:t>Vehicular Ad-Hoc Networks (VANETs)</w:t>
       </w:r>
       <w:r>
         <w:rPr>
           <w:lang w:val="en-US"/>
         </w:rPr>
-        <w:t xml:space="preserve"> are a specialized type of ad-hoc network designed to enable communication among vehicles (known as On-Board Units or OBUs) and between vehicles and roadside infrastructure (known as Roadside Units or RSUs) in the context of transportation systems.</w:t>
+        <w:t xml:space="preserve"> are a specialized type of ad-hoc network designed to enable communication among vehicles </w:t>
+      </w:r>
+      <w:r>
+        <w:rPr>
+          <w:lang w:val="en-US"/>
+        </w:rPr>
+        <w:t>via on-board units</w:t>
+      </w:r>
+      <w:r>
+        <w:rPr>
+          <w:lang w:val="en-US"/>
+        </w:rPr>
+        <w:t xml:space="preserve"> and between vehicles and roadside infrastructure in the context of transportation systems.</w:t>
       </w:r>
     </w:p>
     <w:p>
@@ -9418,13 +9857,7 @@
         <w:rPr>
           <w:lang w:val="en-US"/>
         </w:rPr>
-        <w:t xml:space="preserve">They facilitate </w:t>
-      </w:r>
-      <w:r>
-        <w:rPr>
-          <w:lang w:val="en-US"/>
-        </w:rPr>
-        <w:t>communication between vehicles. This communication can be used for sharing information about road conditions, traffic incidents, vehicle safety, and more.</w:t>
+        <w:t>This communication can be used for sharing information about road conditions, traffic incidents, vehicle safety, and more.</w:t>
       </w:r>
     </w:p>
     <w:p>
@@ -9450,16 +9883,26 @@
         <w:rPr>
           <w:lang w:val="en-US"/>
         </w:rPr>
-        <w:t xml:space="preserve">Their purpose is to enhance road safety, having vehicles exchanging information about traffic, safety and give fast access to emergency services; of course, legal problems and moral decisions </w:t>
-      </w:r>
-      <w:proofErr w:type="gramStart"/>
-      <w:r>
-        <w:rPr>
-          <w:lang w:val="en-US"/>
-        </w:rPr>
-        <w:t>have to</w:t>
-      </w:r>
-      <w:proofErr w:type="gramEnd"/>
+        <w:t xml:space="preserve">Their purpose is to enhance road safety, having vehicles exchanging information </w:t>
+      </w:r>
+      <w:r>
+        <w:rPr>
+          <w:lang w:val="en-US"/>
+        </w:rPr>
+        <w:t>in realtime</w:t>
+      </w:r>
+      <w:r>
+        <w:rPr>
+          <w:lang w:val="en-US"/>
+        </w:rPr>
+        <w:t xml:space="preserve"> and give fast access to emergency services; of course, legal problems and moral decisions </w:t>
+      </w:r>
+      <w:r>
+        <w:rPr>
+          <w:lang w:val="en-US"/>
+        </w:rPr>
+        <w:t>must</w:t>
+      </w:r>
       <w:r>
         <w:rPr>
           <w:lang w:val="en-US"/>
@@ -9487,12 +9930,13 @@
       </w:pPr>
       <w:r>
         <w:rPr>
+          <w:noProof/>
           <w:lang w:val="en-US"/>
         </w:rPr>
         <w:drawing>
-          <wp:inline distT="0" distB="0" distL="0" distR="0" wp14:anchorId="05B2828A" wp14:editId="76196058">
-            <wp:extent cx="5292437" cy="2504330"/>
-            <wp:effectExtent l="0" t="0" r="3810" b="0"/>
+          <wp:inline distT="0" distB="0" distL="0" distR="0" wp14:anchorId="05B2828A" wp14:editId="2E4E5506">
+            <wp:extent cx="4619570" cy="2185936"/>
+            <wp:effectExtent l="0" t="0" r="0" b="5080"/>
             <wp:docPr id="1063380165" name="Immagine 1" descr="Immagine che contiene testo, schermata, diagramma, linea&#10;&#10;Descrizione generata automaticamente"/>
             <wp:cNvGraphicFramePr>
               <a:graphicFrameLocks xmlns:a="http://schemas.openxmlformats.org/drawingml/2006/main" noChangeAspect="1"/>
@@ -9505,7 +9949,7 @@
                     <pic:cNvPicPr/>
                   </pic:nvPicPr>
                   <pic:blipFill>
-                    <a:blip r:embed="rId23"/>
+                    <a:blip r:embed="rId25"/>
                     <a:stretch>
                       <a:fillRect/>
                     </a:stretch>
@@ -9513,7 +9957,7 @@
                   <pic:spPr>
                     <a:xfrm>
                       <a:off x="0" y="0"/>
-                      <a:ext cx="5297825" cy="2506880"/>
+                      <a:ext cx="4634349" cy="2192929"/>
                     </a:xfrm>
                     <a:prstGeom prst="rect">
                       <a:avLst/>
@@ -9536,1021 +9980,33 @@
         <w:rPr>
           <w:lang w:val="en-US"/>
         </w:rPr>
-        <w:t>Here is a comprehensive list of applications of the previous one:</w:t>
-      </w:r>
-    </w:p>
-    <w:p>
-      <w:pPr>
-        <w:numPr>
-          <w:ilvl w:val="0"/>
-          <w:numId w:val="14"/>
-        </w:numPr>
-        <w:spacing w:after="0"/>
-        <w:rPr>
-          <w:lang w:val="en-US"/>
-        </w:rPr>
-      </w:pPr>
-      <w:r>
-        <w:rPr>
-          <w:b/>
-          <w:bCs/>
-          <w:lang w:val="en-US"/>
-        </w:rPr>
-        <w:t>Approaching Emergency Vehicle Assistant:</w:t>
-      </w:r>
-      <w:r>
-        <w:rPr>
-          <w:lang w:val="en-US"/>
-        </w:rPr>
-        <w:t xml:space="preserve"> Assisting drivers in responding to approaching emergency vehicles.</w:t>
-      </w:r>
-    </w:p>
-    <w:p>
-      <w:pPr>
-        <w:numPr>
-          <w:ilvl w:val="0"/>
-          <w:numId w:val="14"/>
-        </w:numPr>
-        <w:spacing w:after="0"/>
-        <w:rPr>
-          <w:lang w:val="en-US"/>
-        </w:rPr>
-      </w:pPr>
-      <w:r>
-        <w:rPr>
-          <w:b/>
-          <w:bCs/>
-          <w:lang w:val="en-US"/>
-        </w:rPr>
-        <w:t>Emergency Vehicle Signal Preemption:</w:t>
-      </w:r>
-      <w:r>
-        <w:rPr>
-          <w:lang w:val="en-US"/>
-        </w:rPr>
-        <w:t xml:space="preserve"> Prioritizing traffic signals to allow emergency vehicles to pass quickly.</w:t>
-      </w:r>
-    </w:p>
-    <w:p>
-      <w:pPr>
-        <w:numPr>
-          <w:ilvl w:val="0"/>
-          <w:numId w:val="14"/>
-        </w:numPr>
-        <w:spacing w:after="0"/>
-        <w:rPr>
-          <w:lang w:val="en-US"/>
-        </w:rPr>
-      </w:pPr>
-      <w:r>
-        <w:rPr>
-          <w:b/>
-          <w:bCs/>
-          <w:lang w:val="en-US"/>
-        </w:rPr>
-        <w:t>Optimal Speed Advisory:</w:t>
-      </w:r>
-      <w:r>
-        <w:rPr>
-          <w:lang w:val="en-US"/>
-        </w:rPr>
-        <w:t xml:space="preserve"> Providing speed recommendations for efficient and safe driving.</w:t>
-      </w:r>
-    </w:p>
-    <w:p>
-      <w:pPr>
-        <w:numPr>
-          <w:ilvl w:val="0"/>
-          <w:numId w:val="14"/>
-        </w:numPr>
-        <w:spacing w:after="0"/>
-        <w:rPr>
-          <w:lang w:val="en-US"/>
-        </w:rPr>
-      </w:pPr>
-      <w:r>
-        <w:rPr>
-          <w:b/>
-          <w:bCs/>
-          <w:lang w:val="en-US"/>
-        </w:rPr>
-        <w:t>Transit Vehicle Signal Priority:</w:t>
-      </w:r>
-      <w:r>
-        <w:rPr>
-          <w:lang w:val="en-US"/>
-        </w:rPr>
-        <w:t xml:space="preserve"> Giving priority to public transit vehicles at traffic signals.</w:t>
-      </w:r>
-    </w:p>
-    <w:p>
-      <w:pPr>
-        <w:numPr>
-          <w:ilvl w:val="0"/>
-          <w:numId w:val="14"/>
-        </w:numPr>
-        <w:spacing w:after="0"/>
-        <w:rPr>
-          <w:lang w:val="en-US"/>
-        </w:rPr>
-      </w:pPr>
-      <w:r>
-        <w:rPr>
-          <w:b/>
-          <w:bCs/>
-          <w:lang w:val="en-US"/>
-        </w:rPr>
-        <w:t>Emergency Vehicle Video Relay:</w:t>
-      </w:r>
-      <w:r>
-        <w:rPr>
-          <w:lang w:val="en-US"/>
-        </w:rPr>
-        <w:t xml:space="preserve"> Relaying video feeds from emergency vehicles to improve situational awareness.</w:t>
-      </w:r>
-    </w:p>
-    <w:p>
-      <w:pPr>
-        <w:numPr>
-          <w:ilvl w:val="0"/>
-          <w:numId w:val="14"/>
-        </w:numPr>
-        <w:spacing w:after="0"/>
-        <w:rPr>
-          <w:lang w:val="en-US"/>
-        </w:rPr>
-      </w:pPr>
-      <w:r>
-        <w:rPr>
-          <w:b/>
-          <w:bCs/>
-          <w:lang w:val="en-US"/>
-        </w:rPr>
-        <w:t>Stop Light Assistant – Infrastructure:</w:t>
-      </w:r>
-      <w:r>
-        <w:rPr>
-          <w:lang w:val="en-US"/>
-        </w:rPr>
-        <w:t xml:space="preserve"> </w:t>
-      </w:r>
-      <w:r>
-        <w:rPr>
-          <w:lang w:val="en-US"/>
-        </w:rPr>
-        <w:t>Aiding</w:t>
-      </w:r>
-      <w:r>
-        <w:rPr>
-          <w:lang w:val="en-US"/>
-        </w:rPr>
-        <w:t xml:space="preserve"> at stoplights for better traffic flow.</w:t>
-      </w:r>
-    </w:p>
-    <w:p>
-      <w:pPr>
-        <w:numPr>
-          <w:ilvl w:val="0"/>
-          <w:numId w:val="14"/>
-        </w:numPr>
-        <w:spacing w:after="0"/>
-        <w:rPr>
-          <w:lang w:val="en-US"/>
-        </w:rPr>
-      </w:pPr>
-      <w:r>
-        <w:rPr>
-          <w:b/>
-          <w:bCs/>
-          <w:lang w:val="en-US"/>
-        </w:rPr>
-        <w:t>Intersection Collision Warning/Avoidance:</w:t>
-      </w:r>
-      <w:r>
-        <w:rPr>
-          <w:lang w:val="en-US"/>
-        </w:rPr>
-        <w:t xml:space="preserve"> Warning drivers about potential collisions at intersections.</w:t>
-      </w:r>
-    </w:p>
-    <w:p>
-      <w:pPr>
-        <w:numPr>
-          <w:ilvl w:val="0"/>
-          <w:numId w:val="14"/>
-        </w:numPr>
-        <w:spacing w:after="0"/>
-        <w:rPr>
-          <w:lang w:val="en-US"/>
-        </w:rPr>
-      </w:pPr>
-      <w:r>
-        <w:rPr>
-          <w:b/>
-          <w:bCs/>
-          <w:lang w:val="en-US"/>
-        </w:rPr>
-        <w:t>Cooperative Collision Warning [V-V]:</w:t>
-      </w:r>
-      <w:r>
-        <w:rPr>
-          <w:lang w:val="en-US"/>
-        </w:rPr>
-        <w:t xml:space="preserve"> Warning drivers about collisions through vehicle-to-vehicle communication.</w:t>
-      </w:r>
-    </w:p>
-    <w:p>
-      <w:pPr>
-        <w:numPr>
-          <w:ilvl w:val="0"/>
-          <w:numId w:val="14"/>
-        </w:numPr>
-        <w:spacing w:after="0"/>
-        <w:rPr>
-          <w:lang w:val="en-US"/>
-        </w:rPr>
-      </w:pPr>
-      <w:r>
-        <w:rPr>
-          <w:b/>
-          <w:bCs/>
-          <w:lang w:val="en-US"/>
-        </w:rPr>
-        <w:t>Infrastructure-Based Traffic Management – Vehicles as Probes:</w:t>
-      </w:r>
-      <w:r>
-        <w:rPr>
-          <w:lang w:val="en-US"/>
-        </w:rPr>
-        <w:t xml:space="preserve"> Using vehicles as data probes to manage traffic.</w:t>
-      </w:r>
-    </w:p>
-    <w:p>
-      <w:pPr>
-        <w:numPr>
-          <w:ilvl w:val="0"/>
-          <w:numId w:val="14"/>
-        </w:numPr>
-        <w:spacing w:after="0"/>
-        <w:rPr>
-          <w:lang w:val="en-US"/>
-        </w:rPr>
-      </w:pPr>
-      <w:r>
-        <w:rPr>
-          <w:b/>
-          <w:bCs/>
-          <w:lang w:val="en-US"/>
-        </w:rPr>
-        <w:t>Work Zone Warning:</w:t>
-      </w:r>
-      <w:r>
-        <w:rPr>
-          <w:lang w:val="en-US"/>
-        </w:rPr>
-        <w:t xml:space="preserve"> Providing warnings about work zones and construction areas.</w:t>
-      </w:r>
-    </w:p>
-    <w:p>
-      <w:pPr>
-        <w:numPr>
-          <w:ilvl w:val="0"/>
-          <w:numId w:val="14"/>
-        </w:numPr>
-        <w:spacing w:after="0"/>
-        <w:rPr>
-          <w:lang w:val="en-US"/>
-        </w:rPr>
-      </w:pPr>
-      <w:r>
-        <w:rPr>
-          <w:b/>
-          <w:bCs/>
-          <w:lang w:val="en-US"/>
-        </w:rPr>
-        <w:t>Road Condition Warning:</w:t>
-      </w:r>
-      <w:r>
-        <w:rPr>
-          <w:lang w:val="en-US"/>
-        </w:rPr>
-        <w:t xml:space="preserve"> Warning drivers about road conditions such as ice or obstacles.</w:t>
-      </w:r>
-    </w:p>
-    <w:p>
-      <w:pPr>
-        <w:numPr>
-          <w:ilvl w:val="0"/>
-          <w:numId w:val="14"/>
-        </w:numPr>
-        <w:spacing w:after="0"/>
-        <w:rPr>
-          <w:lang w:val="en-US"/>
-        </w:rPr>
-      </w:pPr>
-      <w:r>
-        <w:rPr>
-          <w:b/>
-          <w:bCs/>
-          <w:lang w:val="en-US"/>
-        </w:rPr>
-        <w:t>Vehicle-Based Probe Data Collection:</w:t>
-      </w:r>
-      <w:r>
-        <w:rPr>
-          <w:lang w:val="en-US"/>
-        </w:rPr>
-        <w:t xml:space="preserve"> Collecting data from vehicles for traffic information.</w:t>
-      </w:r>
-    </w:p>
-    <w:p>
-      <w:pPr>
-        <w:numPr>
-          <w:ilvl w:val="0"/>
-          <w:numId w:val="14"/>
-        </w:numPr>
-        <w:spacing w:after="0"/>
-        <w:rPr>
-          <w:lang w:val="en-US"/>
-        </w:rPr>
-      </w:pPr>
-      <w:r>
-        <w:rPr>
-          <w:b/>
-          <w:bCs/>
-          <w:lang w:val="en-US"/>
-        </w:rPr>
-        <w:t>Traffic Information:</w:t>
-      </w:r>
-      <w:r>
-        <w:rPr>
-          <w:lang w:val="en-US"/>
-        </w:rPr>
-        <w:t xml:space="preserve"> Providing real-time traffic information to drivers.</w:t>
-      </w:r>
-    </w:p>
-    <w:p>
-      <w:pPr>
-        <w:numPr>
-          <w:ilvl w:val="0"/>
-          <w:numId w:val="14"/>
-        </w:numPr>
-        <w:spacing w:after="0"/>
-        <w:rPr>
-          <w:lang w:val="en-US"/>
-        </w:rPr>
-      </w:pPr>
-      <w:r>
-        <w:rPr>
-          <w:b/>
-          <w:bCs/>
-          <w:lang w:val="en-US"/>
-        </w:rPr>
-        <w:t>Cooperative Vehicle System – Platoon:</w:t>
-      </w:r>
-      <w:r>
-        <w:rPr>
-          <w:lang w:val="en-US"/>
-        </w:rPr>
-        <w:t xml:space="preserve"> Coordinated vehicle platooning for efficiency.</w:t>
-      </w:r>
-    </w:p>
-    <w:p>
-      <w:pPr>
-        <w:numPr>
-          <w:ilvl w:val="0"/>
-          <w:numId w:val="14"/>
-        </w:numPr>
-        <w:spacing w:after="0"/>
-        <w:rPr>
-          <w:lang w:val="en-US"/>
-        </w:rPr>
-      </w:pPr>
-      <w:r>
-        <w:rPr>
-          <w:b/>
-          <w:bCs/>
-          <w:lang w:val="en-US"/>
-        </w:rPr>
-        <w:t>Railroad Collision Avoidance:</w:t>
-      </w:r>
-      <w:r>
-        <w:rPr>
-          <w:lang w:val="en-US"/>
-        </w:rPr>
-        <w:t xml:space="preserve"> Avoiding collisions with trains at railroad crossings.</w:t>
-      </w:r>
-    </w:p>
-    <w:p>
-      <w:pPr>
-        <w:numPr>
-          <w:ilvl w:val="0"/>
-          <w:numId w:val="14"/>
-        </w:numPr>
-        <w:spacing w:after="0"/>
-        <w:rPr>
-          <w:lang w:val="en-US"/>
-        </w:rPr>
-      </w:pPr>
-      <w:r>
-        <w:rPr>
-          <w:b/>
-          <w:bCs/>
-          <w:lang w:val="en-US"/>
-        </w:rPr>
-        <w:t>Location-Based Probe Data Collection:</w:t>
-      </w:r>
-      <w:r>
-        <w:rPr>
-          <w:lang w:val="en-US"/>
-        </w:rPr>
-        <w:t xml:space="preserve"> Collecting location-based data from vehicles.</w:t>
-      </w:r>
-    </w:p>
-    <w:p>
-      <w:pPr>
-        <w:numPr>
-          <w:ilvl w:val="0"/>
-          <w:numId w:val="14"/>
-        </w:numPr>
-        <w:spacing w:after="0"/>
-        <w:rPr>
-          <w:lang w:val="en-US"/>
-        </w:rPr>
-      </w:pPr>
-      <w:r>
-        <w:rPr>
-          <w:b/>
-          <w:bCs/>
+        <w:t>(Have a look at slide 35 of 43 inside WNMA01.pdf to have an overall look of all the possible applications in this field)</w:t>
+      </w:r>
+    </w:p>
+    <w:p>
+      <w:pPr>
+        <w:rPr>
+          <w:lang w:val="en-US"/>
+        </w:rPr>
+      </w:pPr>
+      <w:r>
+        <w:rPr>
+          <w:lang w:val="en-US"/>
+        </w:rPr>
+        <w:br w:type="page"/>
+      </w:r>
+    </w:p>
+    <w:p>
+      <w:pPr>
+        <w:rPr>
+          <w:lang w:val="en-US"/>
+        </w:rPr>
+      </w:pPr>
+      <w:r>
+        <w:rPr>
           <w:lang w:val="en-US"/>
         </w:rPr>
         <w:lastRenderedPageBreak/>
-        <w:t>Transit Vehicle Data Transfer (Gate):</w:t>
-      </w:r>
-      <w:r>
-        <w:rPr>
-          <w:lang w:val="en-US"/>
-        </w:rPr>
-        <w:t xml:space="preserve"> Data transfer for transit vehicles.</w:t>
-      </w:r>
-    </w:p>
-    <w:p>
-      <w:pPr>
-        <w:numPr>
-          <w:ilvl w:val="0"/>
-          <w:numId w:val="14"/>
-        </w:numPr>
-        <w:spacing w:after="0"/>
-        <w:rPr>
-          <w:lang w:val="en-US"/>
-        </w:rPr>
-      </w:pPr>
-      <w:r>
-        <w:rPr>
-          <w:b/>
-          <w:bCs/>
-          <w:lang w:val="en-US"/>
-        </w:rPr>
-        <w:t>On-Board Safety Data Transfer:</w:t>
-      </w:r>
-      <w:r>
-        <w:rPr>
-          <w:lang w:val="en-US"/>
-        </w:rPr>
-        <w:t xml:space="preserve"> Transferring safety data from vehicles.</w:t>
-      </w:r>
-    </w:p>
-    <w:p>
-      <w:pPr>
-        <w:numPr>
-          <w:ilvl w:val="0"/>
-          <w:numId w:val="14"/>
-        </w:numPr>
-        <w:spacing w:after="0"/>
-        <w:rPr>
-          <w:lang w:val="en-US"/>
-        </w:rPr>
-      </w:pPr>
-      <w:r>
-        <w:rPr>
-          <w:b/>
-          <w:bCs/>
-          <w:lang w:val="en-US"/>
-        </w:rPr>
-        <w:t>Vehicle Safety Inspection:</w:t>
-      </w:r>
-      <w:r>
-        <w:rPr>
-          <w:lang w:val="en-US"/>
-        </w:rPr>
-        <w:t xml:space="preserve"> Inspecting vehicle safety.</w:t>
-      </w:r>
-    </w:p>
-    <w:p>
-      <w:pPr>
-        <w:numPr>
-          <w:ilvl w:val="0"/>
-          <w:numId w:val="14"/>
-        </w:numPr>
-        <w:spacing w:after="0"/>
-        <w:rPr>
-          <w:lang w:val="en-US"/>
-        </w:rPr>
-      </w:pPr>
-      <w:r>
-        <w:rPr>
-          <w:b/>
-          <w:bCs/>
-          <w:lang w:val="en-US"/>
-        </w:rPr>
-        <w:t>Driver's Daily Log:</w:t>
-      </w:r>
-      <w:r>
-        <w:rPr>
-          <w:lang w:val="en-US"/>
-        </w:rPr>
-        <w:t xml:space="preserve"> Maintaining a log of a driver's activities.</w:t>
-      </w:r>
-    </w:p>
-    <w:p>
-      <w:pPr>
-        <w:numPr>
-          <w:ilvl w:val="0"/>
-          <w:numId w:val="14"/>
-        </w:numPr>
-        <w:spacing w:after="0"/>
-        <w:rPr>
-          <w:lang w:val="en-US"/>
-        </w:rPr>
-      </w:pPr>
-      <w:r>
-        <w:rPr>
-          <w:b/>
-          <w:bCs/>
-          <w:lang w:val="en-US"/>
-        </w:rPr>
-        <w:t>Data Transfer / CVO / Truck Stop:</w:t>
-      </w:r>
-      <w:r>
-        <w:rPr>
-          <w:lang w:val="en-US"/>
-        </w:rPr>
-        <w:t xml:space="preserve"> Data transfer for commercial vehicle operations at truck stops.</w:t>
-      </w:r>
-    </w:p>
-    <w:p>
-      <w:pPr>
-        <w:numPr>
-          <w:ilvl w:val="0"/>
-          <w:numId w:val="14"/>
-        </w:numPr>
-        <w:spacing w:after="0"/>
-        <w:rPr>
-          <w:lang w:val="en-US"/>
-        </w:rPr>
-      </w:pPr>
-      <w:r>
-        <w:rPr>
-          <w:b/>
-          <w:bCs/>
-          <w:lang w:val="en-US"/>
-        </w:rPr>
-        <w:t>Data Transfer / Transit Vehicle (Yard):</w:t>
-      </w:r>
-      <w:r>
-        <w:rPr>
-          <w:lang w:val="en-US"/>
-        </w:rPr>
-        <w:t xml:space="preserve"> Data transfer for transit vehicles in yards.</w:t>
-      </w:r>
-    </w:p>
-    <w:p>
-      <w:pPr>
-        <w:numPr>
-          <w:ilvl w:val="0"/>
-          <w:numId w:val="14"/>
-        </w:numPr>
-        <w:spacing w:after="0"/>
-        <w:rPr>
-          <w:lang w:val="en-US"/>
-        </w:rPr>
-      </w:pPr>
-      <w:r>
-        <w:rPr>
-          <w:b/>
-          <w:bCs/>
-          <w:lang w:val="en-US"/>
-        </w:rPr>
-        <w:t>Access Control:</w:t>
-      </w:r>
-      <w:r>
-        <w:rPr>
-          <w:lang w:val="en-US"/>
-        </w:rPr>
-        <w:t xml:space="preserve"> Controlling access to vehicles or systems.</w:t>
-      </w:r>
-    </w:p>
-    <w:p>
-      <w:pPr>
-        <w:numPr>
-          <w:ilvl w:val="0"/>
-          <w:numId w:val="14"/>
-        </w:numPr>
-        <w:spacing w:after="0"/>
-        <w:rPr>
-          <w:lang w:val="en-US"/>
-        </w:rPr>
-      </w:pPr>
-      <w:r>
-        <w:rPr>
-          <w:b/>
-          <w:bCs/>
-          <w:lang w:val="en-US"/>
-        </w:rPr>
-        <w:t>Drive-Thru Payment:</w:t>
-      </w:r>
-      <w:r>
-        <w:rPr>
-          <w:lang w:val="en-US"/>
-        </w:rPr>
-        <w:t xml:space="preserve"> Enabling payment at drive-thru locations.</w:t>
-      </w:r>
-    </w:p>
-    <w:p>
-      <w:pPr>
-        <w:numPr>
-          <w:ilvl w:val="0"/>
-          <w:numId w:val="14"/>
-        </w:numPr>
-        <w:spacing w:after="0"/>
-        <w:rPr>
-          <w:lang w:val="en-US"/>
-        </w:rPr>
-      </w:pPr>
-      <w:r>
-        <w:rPr>
-          <w:b/>
-          <w:bCs/>
-          <w:lang w:val="en-US"/>
-        </w:rPr>
-        <w:t>Parking Lot Payment:</w:t>
-      </w:r>
-      <w:r>
-        <w:rPr>
-          <w:lang w:val="en-US"/>
-        </w:rPr>
-        <w:t xml:space="preserve"> Facilitating payment for parking.</w:t>
-      </w:r>
-    </w:p>
-    <w:p>
-      <w:pPr>
-        <w:numPr>
-          <w:ilvl w:val="0"/>
-          <w:numId w:val="14"/>
-        </w:numPr>
-        <w:spacing w:after="0"/>
-        <w:rPr>
-          <w:lang w:val="en-US"/>
-        </w:rPr>
-      </w:pPr>
-      <w:r>
-        <w:rPr>
-          <w:b/>
-          <w:bCs/>
-          <w:lang w:val="en-US"/>
-        </w:rPr>
-        <w:t>Data Transfer / Infofueling:</w:t>
-      </w:r>
-      <w:r>
-        <w:rPr>
-          <w:lang w:val="en-US"/>
-        </w:rPr>
-        <w:t xml:space="preserve"> Data transfer related to refueling.</w:t>
-      </w:r>
-    </w:p>
-    <w:p>
-      <w:pPr>
-        <w:numPr>
-          <w:ilvl w:val="0"/>
-          <w:numId w:val="14"/>
-        </w:numPr>
-        <w:spacing w:after="0"/>
-        <w:rPr>
-          <w:lang w:val="en-US"/>
-        </w:rPr>
-      </w:pPr>
-      <w:r>
-        <w:rPr>
-          <w:b/>
-          <w:bCs/>
-          <w:lang w:val="en-US"/>
-        </w:rPr>
-        <w:t>ATIS Data:</w:t>
-      </w:r>
-      <w:r>
-        <w:rPr>
-          <w:lang w:val="en-US"/>
-        </w:rPr>
-        <w:t xml:space="preserve"> Data related to Advanced Traveler Information Systems.</w:t>
-      </w:r>
-    </w:p>
-    <w:p>
-      <w:pPr>
-        <w:numPr>
-          <w:ilvl w:val="0"/>
-          <w:numId w:val="14"/>
-        </w:numPr>
-        <w:spacing w:after="0"/>
-        <w:rPr>
-          <w:lang w:val="en-US"/>
-        </w:rPr>
-      </w:pPr>
-      <w:r>
-        <w:rPr>
-          <w:b/>
-          <w:bCs/>
-          <w:lang w:val="en-US"/>
-        </w:rPr>
-        <w:t>Diagnostic Data:</w:t>
-      </w:r>
-      <w:r>
-        <w:rPr>
-          <w:lang w:val="en-US"/>
-        </w:rPr>
-        <w:t xml:space="preserve"> Collecting diagnostic data from vehicles.</w:t>
-      </w:r>
-    </w:p>
-    <w:p>
-      <w:pPr>
-        <w:numPr>
-          <w:ilvl w:val="0"/>
-          <w:numId w:val="14"/>
-        </w:numPr>
-        <w:spacing w:after="0"/>
-        <w:rPr>
-          <w:lang w:val="en-US"/>
-        </w:rPr>
-      </w:pPr>
-      <w:r>
-        <w:rPr>
-          <w:b/>
-          <w:bCs/>
-          <w:lang w:val="en-US"/>
-        </w:rPr>
-        <w:t>Repair-Service Record:</w:t>
-      </w:r>
-      <w:r>
-        <w:rPr>
-          <w:lang w:val="en-US"/>
-        </w:rPr>
-        <w:t xml:space="preserve"> Maintaining records of vehicle repair and service.</w:t>
-      </w:r>
-    </w:p>
-    <w:p>
-      <w:pPr>
-        <w:numPr>
-          <w:ilvl w:val="0"/>
-          <w:numId w:val="14"/>
-        </w:numPr>
-        <w:spacing w:after="0"/>
-        <w:rPr>
-          <w:lang w:val="en-US"/>
-        </w:rPr>
-      </w:pPr>
-      <w:r>
-        <w:rPr>
-          <w:b/>
-          <w:bCs/>
-          <w:lang w:val="en-US"/>
-        </w:rPr>
-        <w:t>Vehicle Computer Program Updates:</w:t>
-      </w:r>
-      <w:r>
-        <w:rPr>
-          <w:lang w:val="en-US"/>
-        </w:rPr>
-        <w:t xml:space="preserve"> Updating vehicle computer programs.</w:t>
-      </w:r>
-    </w:p>
-    <w:p>
-      <w:pPr>
-        <w:numPr>
-          <w:ilvl w:val="0"/>
-          <w:numId w:val="14"/>
-        </w:numPr>
-        <w:spacing w:after="0"/>
-        <w:rPr>
-          <w:lang w:val="en-US"/>
-        </w:rPr>
-      </w:pPr>
-      <w:r>
-        <w:rPr>
-          <w:b/>
-          <w:bCs/>
-          <w:lang w:val="en-US"/>
-        </w:rPr>
-        <w:t>Map and Music Data Updates:</w:t>
-      </w:r>
-      <w:r>
-        <w:rPr>
-          <w:lang w:val="en-US"/>
-        </w:rPr>
-        <w:t xml:space="preserve"> Updating maps and music data in vehicles.</w:t>
-      </w:r>
-    </w:p>
-    <w:p>
-      <w:pPr>
-        <w:numPr>
-          <w:ilvl w:val="0"/>
-          <w:numId w:val="14"/>
-        </w:numPr>
-        <w:spacing w:after="0"/>
-        <w:rPr>
-          <w:lang w:val="en-US"/>
-        </w:rPr>
-      </w:pPr>
-      <w:r>
-        <w:rPr>
-          <w:b/>
-          <w:bCs/>
-          <w:lang w:val="en-US"/>
-        </w:rPr>
-        <w:t>Video Uploads:</w:t>
-      </w:r>
-      <w:r>
-        <w:rPr>
-          <w:lang w:val="en-US"/>
-        </w:rPr>
-        <w:t xml:space="preserve"> Uploading videos from vehicles.</w:t>
-      </w:r>
-    </w:p>
-    <w:p>
-      <w:pPr>
-        <w:numPr>
-          <w:ilvl w:val="0"/>
-          <w:numId w:val="14"/>
-        </w:numPr>
-        <w:spacing w:after="0"/>
-        <w:rPr>
-          <w:lang w:val="en-US"/>
-        </w:rPr>
-      </w:pPr>
-      <w:r>
-        <w:rPr>
-          <w:b/>
-          <w:bCs/>
-          <w:lang w:val="en-US"/>
-        </w:rPr>
-        <w:t>Enhanced Route Planning and Guidance:</w:t>
-      </w:r>
-      <w:r>
-        <w:rPr>
-          <w:lang w:val="en-US"/>
-        </w:rPr>
-        <w:t xml:space="preserve"> Providing advanced route planning and navigation.</w:t>
-      </w:r>
-    </w:p>
-    <w:p>
-      <w:pPr>
-        <w:numPr>
-          <w:ilvl w:val="0"/>
-          <w:numId w:val="14"/>
-        </w:numPr>
-        <w:spacing w:after="0"/>
-        <w:rPr>
-          <w:lang w:val="en-US"/>
-        </w:rPr>
-      </w:pPr>
-      <w:r>
-        <w:rPr>
-          <w:b/>
-          <w:bCs/>
-          <w:lang w:val="en-US"/>
-        </w:rPr>
-        <w:t>Rental Car Processing:</w:t>
-      </w:r>
-      <w:r>
-        <w:rPr>
-          <w:lang w:val="en-US"/>
-        </w:rPr>
-        <w:t xml:space="preserve"> Processing rental car transactions.</w:t>
-      </w:r>
-    </w:p>
-    <w:p>
-      <w:pPr>
-        <w:numPr>
-          <w:ilvl w:val="0"/>
-          <w:numId w:val="14"/>
-        </w:numPr>
-        <w:spacing w:after="0"/>
-        <w:rPr>
-          <w:lang w:val="en-US"/>
-        </w:rPr>
-      </w:pPr>
-      <w:r>
-        <w:rPr>
-          <w:b/>
-          <w:bCs/>
-          <w:lang w:val="en-US"/>
-        </w:rPr>
-        <w:t>Unique CVO Fleet Management:</w:t>
-      </w:r>
-      <w:r>
-        <w:rPr>
-          <w:lang w:val="en-US"/>
-        </w:rPr>
-        <w:t xml:space="preserve"> Managing unique commercial vehicle fleets.</w:t>
-      </w:r>
-    </w:p>
-    <w:p>
-      <w:pPr>
-        <w:numPr>
-          <w:ilvl w:val="0"/>
-          <w:numId w:val="14"/>
-        </w:numPr>
-        <w:spacing w:after="0"/>
-        <w:rPr>
-          <w:lang w:val="en-US"/>
-        </w:rPr>
-      </w:pPr>
-      <w:r>
-        <w:rPr>
-          <w:b/>
-          <w:bCs/>
-          <w:lang w:val="en-US"/>
-        </w:rPr>
-        <w:t>Transit Vehicle Refueling Management:</w:t>
-      </w:r>
-      <w:r>
-        <w:rPr>
-          <w:lang w:val="en-US"/>
-        </w:rPr>
-        <w:t xml:space="preserve"> Managing refueling for transit vehicles.</w:t>
-      </w:r>
-    </w:p>
-    <w:p>
-      <w:pPr>
-        <w:numPr>
-          <w:ilvl w:val="0"/>
-          <w:numId w:val="14"/>
-        </w:numPr>
-        <w:spacing w:after="0"/>
-      </w:pPr>
-      <w:r>
-        <w:rPr>
-          <w:b/>
-          <w:bCs/>
-        </w:rPr>
-        <w:t>Locomotive Fuel Monitoring:</w:t>
-      </w:r>
-      <w:r>
-        <w:t xml:space="preserve"> Monitoring fuel levels in locomotives.</w:t>
-      </w:r>
-    </w:p>
-    <w:p>
-      <w:pPr>
-        <w:numPr>
-          <w:ilvl w:val="0"/>
-          <w:numId w:val="14"/>
-        </w:numPr>
-        <w:spacing w:after="0"/>
-        <w:rPr>
-          <w:lang w:val="en-US"/>
-        </w:rPr>
-      </w:pPr>
-      <w:r>
-        <w:rPr>
-          <w:b/>
-          <w:bCs/>
-          <w:lang w:val="en-US"/>
-        </w:rPr>
-        <w:t>Data Transfer / Locomotive:</w:t>
-      </w:r>
-      <w:r>
-        <w:rPr>
-          <w:lang w:val="en-US"/>
-        </w:rPr>
-        <w:t xml:space="preserve"> Data transfer for locomotives.</w:t>
-      </w:r>
-    </w:p>
-    <w:p>
-      <w:pPr>
-        <w:spacing w:after="0"/>
-        <w:rPr>
-          <w:lang w:val="en-US"/>
-        </w:rPr>
-      </w:pPr>
-    </w:p>
-    <w:p>
-      <w:pPr>
-        <w:rPr>
-          <w:lang w:val="en-US"/>
-        </w:rPr>
-      </w:pPr>
-      <w:r>
-        <w:rPr>
-          <w:lang w:val="en-US"/>
-        </w:rPr>
         <w:t xml:space="preserve">Another good example </w:t>
       </w:r>
       <w:r>
@@ -10624,17 +10080,30 @@
         <w:rPr>
           <w:lang w:val="en-US"/>
         </w:rPr>
-        <w:t>designed for communication among autonomous flying vehicles, such as drones, unmanned aerial vehicles (UAVs), or remotely piloted aircraft systems (RPAS). FANETs play a crucial role in enabling coordinated and efficient communication and data exchange among airborne platforms.</w:t>
-      </w:r>
-    </w:p>
-    <w:p>
-      <w:pPr>
-        <w:rPr>
-          <w:lang w:val="en-US"/>
-        </w:rPr>
-      </w:pPr>
-      <w:r>
-        <w:rPr>
+        <w:t>designed for communication among autonomous flying vehicles, such as drones, unmanned</w:t>
+      </w:r>
+      <w:r>
+        <w:rPr>
+          <w:lang w:val="en-US"/>
+        </w:rPr>
+        <w:t xml:space="preserve"> (without men/equipe)</w:t>
+      </w:r>
+      <w:r>
+        <w:rPr>
+          <w:lang w:val="en-US"/>
+        </w:rPr>
+        <w:t xml:space="preserve"> aerial vehicles (UAVs), or remotely piloted aircraft systems (RPAS). FANETs play a crucial role in enabling coordinated and efficient communication and data exchange among airborne platforms.</w:t>
+      </w:r>
+    </w:p>
+    <w:p>
+      <w:pPr>
+        <w:rPr>
+          <w:lang w:val="en-US"/>
+        </w:rPr>
+      </w:pPr>
+      <w:r>
+        <w:rPr>
+          <w:noProof/>
           <w:lang w:val="en-US"/>
         </w:rPr>
         <w:drawing>
@@ -10653,7 +10122,7 @@
                     <pic:cNvPicPr/>
                   </pic:nvPicPr>
                   <pic:blipFill>
-                    <a:blip r:embed="rId24"/>
+                    <a:blip r:embed="rId26"/>
                     <a:stretch>
                       <a:fillRect/>
                     </a:stretch>
@@ -10745,6 +10214,14 @@
     <w:p>
       <w:pPr>
         <w:pStyle w:val="Paragrafoelenco"/>
+        <w:rPr>
+          <w:lang w:val="en-US"/>
+        </w:rPr>
+      </w:pPr>
+    </w:p>
+    <w:p>
+      <w:pPr>
+        <w:pStyle w:val="Paragrafoelenco"/>
         <w:numPr>
           <w:ilvl w:val="0"/>
           <w:numId w:val="8"/>
@@ -10757,7 +10234,6 @@
         <w:rPr>
           <w:lang w:val="en-US"/>
         </w:rPr>
-        <w:lastRenderedPageBreak/>
         <w:t>FANETs operate autonomously, with flying vehicles making decisions about data relay, routing, and collision avoidance. They may use GPS, onboard sensors, and communication protocols to navigate and communicate</w:t>
       </w:r>
     </w:p>
@@ -10767,6 +10243,12 @@
           <w:lang w:val="en-US"/>
         </w:rPr>
       </w:pPr>
+      <w:r>
+        <w:rPr>
+          <w:lang w:val="en-US"/>
+        </w:rPr>
+        <w:t xml:space="preserve">An example coming from the slide are the </w:t>
+      </w:r>
       <w:r>
         <w:rPr>
           <w:i/>
@@ -10785,17 +10267,48 @@
         <w:rPr>
           <w:lang w:val="en-US"/>
         </w:rPr>
-        <w:t xml:space="preserve"> They communicate via sounds and light speed’s considerations alike. </w:t>
-      </w:r>
-    </w:p>
-    <w:p>
-      <w:pPr>
-        <w:rPr>
-          <w:lang w:val="en-US"/>
-        </w:rPr>
-      </w:pPr>
-      <w:r>
-        <w:rPr>
+        <w:t xml:space="preserve"> They </w:t>
+      </w:r>
+      <w:r>
+        <w:rPr>
+          <w:lang w:val="en-US"/>
+        </w:rPr>
+        <w:t>communicate</w:t>
+      </w:r>
+      <w:r>
+        <w:rPr>
+          <w:lang w:val="en-US"/>
+        </w:rPr>
+        <w:t xml:space="preserve"> </w:t>
+      </w:r>
+      <w:r>
+        <w:rPr>
+          <w:lang w:val="en-US"/>
+        </w:rPr>
+        <w:t xml:space="preserve">relying on </w:t>
+      </w:r>
+      <w:r>
+        <w:rPr>
+          <w:lang w:val="en-US"/>
+        </w:rPr>
+        <w:t>sounds and light</w:t>
+      </w:r>
+      <w:r>
+        <w:rPr>
+          <w:lang w:val="en-US"/>
+        </w:rPr>
+        <w:t>.</w:t>
+      </w:r>
+    </w:p>
+    <w:p>
+      <w:pPr>
+        <w:rPr>
+          <w:lang w:val="en-US"/>
+        </w:rPr>
+      </w:pPr>
+      <w:r>
+        <w:rPr>
+          <w:noProof/>
           <w:lang w:val="en-US"/>
         </w:rPr>
         <w:drawing>
@@ -10814,7 +10327,7 @@
                     <pic:cNvPicPr/>
                   </pic:nvPicPr>
                   <pic:blipFill>
-                    <a:blip r:embed="rId25"/>
+                    <a:blip r:embed="rId27"/>
                     <a:stretch>
                       <a:fillRect/>
                     </a:stretch>
@@ -10850,7 +10363,32 @@
         <w:rPr>
           <w:lang w:val="en-US"/>
         </w:rPr>
-        <w:t>USNs consist of sensor nodes, which are small, autonomous devices equipped with various sensors to measure physical and chemical properties of the underwater environment. These sensors can include temperature sensors, pressure sensors, salinity sensors, acoustic sensors, and more.</w:t>
+        <w:lastRenderedPageBreak/>
+        <w:t>USNs consist of sensor nodes, which are small, autonomous devices equipped with various sensors to measure physical and chemical properties of the underwater environment. These sensors can include temperatur</w:t>
+      </w:r>
+      <w:r>
+        <w:rPr>
+          <w:lang w:val="en-US"/>
+        </w:rPr>
+        <w:t>e</w:t>
+      </w:r>
+      <w:r>
+        <w:rPr>
+          <w:lang w:val="en-US"/>
+        </w:rPr>
+        <w:t>, pressure, salinity, acoustic</w:t>
+      </w:r>
+      <w:r>
+        <w:rPr>
+          <w:lang w:val="en-US"/>
+        </w:rPr>
+        <w:t xml:space="preserve"> ones</w:t>
+      </w:r>
+      <w:r>
+        <w:rPr>
+          <w:lang w:val="en-US"/>
+        </w:rPr>
+        <w:t>, and more.</w:t>
       </w:r>
       <w:r>
         <w:rPr>
@@ -10983,6 +10521,7 @@
       </w:pPr>
       <w:r>
         <w:rPr>
+          <w:noProof/>
           <w:lang w:val="en-US"/>
         </w:rPr>
         <w:drawing>
@@ -11009,7 +10548,7 @@
                     <pic:cNvPicPr/>
                   </pic:nvPicPr>
                   <pic:blipFill>
-                    <a:blip r:embed="rId26">
+                    <a:blip r:embed="rId28">
                       <a:extLst>
                         <a:ext uri="{28A0092B-C50C-407E-A947-70E740481C1C}">
                           <a14:useLocalDpi xmlns:a14="http://schemas.microsoft.com/office/drawing/2010/main" val="0"/>
@@ -11037,6 +10576,7 @@
       </w:r>
       <w:r>
         <w:rPr>
+          <w:noProof/>
           <w:lang w:val="en-US"/>
         </w:rPr>
         <w:drawing>
@@ -11055,7 +10595,7 @@
                     <pic:cNvPicPr/>
                   </pic:nvPicPr>
                   <pic:blipFill>
-                    <a:blip r:embed="rId27"/>
+                    <a:blip r:embed="rId29"/>
                     <a:stretch>
                       <a:fillRect/>
                     </a:stretch>
@@ -11078,13 +10618,6 @@
     </w:p>
     <w:p>
       <w:pPr>
-        <w:rPr>
-          <w:lang w:val="en-US"/>
-        </w:rPr>
-      </w:pPr>
-    </w:p>
-    <w:p>
-      <w:pPr>
         <w:pStyle w:val="Paragrafoelenco"/>
         <w:numPr>
           <w:ilvl w:val="0"/>
@@ -11098,8 +10631,19 @@
         <w:rPr>
           <w:lang w:val="en-US"/>
         </w:rPr>
-        <w:lastRenderedPageBreak/>
         <w:t>One usage is like identifying a specific instance of a product (seeing preparation date, where it was created, who took care of it, etc., not like a simple barcode)</w:t>
+      </w:r>
+      <w:r>
+        <w:rPr>
+          <w:lang w:val="en-US"/>
+        </w:rPr>
+        <w:t>, so they are used in supply chains instead of barcodes</w:t>
+      </w:r>
+      <w:r>
+        <w:rPr>
+          <w:lang w:val="en-US"/>
+        </w:rPr>
+        <w:t xml:space="preserve"> (still, with standards under development)</w:t>
       </w:r>
     </w:p>
     <w:p>
@@ -11151,14 +10695,7 @@
           <w:u w:val="single"/>
           <w:lang w:val="en-US"/>
         </w:rPr>
-        <w:t>na</w:t>
-      </w:r>
-      <w:r>
-        <w:rPr>
-          <w:u w:val="single"/>
-          <w:lang w:val="en-US"/>
-        </w:rPr>
-        <w:t>no</w:t>
+        <w:t>nano</w:t>
       </w:r>
       <w:r>
         <w:rPr>
@@ -11196,7 +10733,13 @@
         <w:rPr>
           <w:lang w:val="en-US"/>
         </w:rPr>
-        <w:t>Nano networks rely on communication mechanisms that operate at the nanoscale. This often involves techniques such as molecular communication, where nanoscale devices exchange information through chemical signaling, or quantum communication, which uses the principles of quantum mechanics for secure and efficient communication.</w:t>
+        <w:t>They</w:t>
+      </w:r>
+      <w:r>
+        <w:rPr>
+          <w:lang w:val="en-US"/>
+        </w:rPr>
+        <w:t xml:space="preserve"> rely on communication mechanisms that operate at the nanoscale. This often involves techniques such as molecular communication, where nanoscale devices exchange information through chemical signaling, or quantum communication, which uses the principles of quantum mechanics for secure and efficient communication.</w:t>
       </w:r>
     </w:p>
     <w:p>
@@ -11228,23 +10771,99 @@
         <w:rPr>
           <w:lang w:val="en-US"/>
         </w:rPr>
-        <w:t>have potential applications in various fields, including medicine, materials science, environmental monitoring, and information technology. For example, they can be used for targeted drug delivery, monitoring environmental pollutants at the molecular level, or creating novel materials with unique properties.</w:t>
-      </w:r>
-    </w:p>
-    <w:p>
-      <w:pPr>
-        <w:rPr>
-          <w:lang w:val="en-US"/>
-        </w:rPr>
-      </w:pPr>
-      <w:r>
-        <w:rPr>
-          <w:lang w:val="en-US"/>
-        </w:rPr>
+        <w:t>have potential applications in various fields, including medicine, materials science, environmental monitoring, and information technology. For example, they can be used for targeted drug delivery, monitoring environmental pollutants at the molecular level, or creating novel materials with unique properties</w:t>
+      </w:r>
+      <w:r>
+        <w:rPr>
+          <w:lang w:val="en-US"/>
+        </w:rPr>
+        <w:t xml:space="preserve"> (we can cite the 2010 Nobel Prize in Physics via graphene transmission or as recently as 2023 the </w:t>
+      </w:r>
+      <w:r>
+        <w:rPr>
+          <w:lang w:val="en-US"/>
+        </w:rPr>
+        <w:t xml:space="preserve">Nobel Prize in </w:t>
+      </w:r>
+      <w:r>
+        <w:rPr>
+          <w:lang w:val="en-US"/>
+        </w:rPr>
+        <w:t>Chemistry</w:t>
+      </w:r>
+      <w:r>
+        <w:rPr>
+          <w:lang w:val="en-US"/>
+        </w:rPr>
+        <w:t xml:space="preserve"> </w:t>
+      </w:r>
+      <w:r>
+        <w:rPr>
+          <w:lang w:val="en-US"/>
+        </w:rPr>
+        <w:t>which focuses on atto-second (</w:t>
+      </w:r>
+      <m:oMath>
+        <m:sSup>
+          <m:sSupPr>
+            <m:ctrlPr>
+              <w:rPr>
+                <w:rFonts w:ascii="Cambria Math" w:hAnsi="Cambria Math"/>
+                <w:i/>
+                <w:lang w:val="en-US"/>
+              </w:rPr>
+            </m:ctrlPr>
+          </m:sSupPr>
+          <m:e>
+            <m:r>
+              <w:rPr>
+                <w:rFonts w:ascii="Cambria Math" w:hAnsi="Cambria Math"/>
+                <w:lang w:val="en-US"/>
+              </w:rPr>
+              <m:t>10</m:t>
+            </m:r>
+          </m:e>
+          <m:sup>
+            <m:r>
+              <w:rPr>
+                <w:rFonts w:ascii="Cambria Math" w:hAnsi="Cambria Math"/>
+                <w:lang w:val="en-US"/>
+              </w:rPr>
+              <m:t>-18</m:t>
+            </m:r>
+          </m:sup>
+        </m:sSup>
+      </m:oMath>
+      <w:r>
+        <w:rPr>
+          <w:rFonts w:eastAsiaTheme="minorEastAsia"/>
+          <w:lang w:val="en-US"/>
+        </w:rPr>
+        <w:t>)</w:t>
+      </w:r>
+      <w:r>
+        <w:rPr>
+          <w:lang w:val="en-US"/>
+        </w:rPr>
+        <w:t xml:space="preserve"> laser pulses of electrons)</w:t>
+      </w:r>
+    </w:p>
+    <w:p>
+      <w:pPr>
+        <w:rPr>
+          <w:lang w:val="en-US"/>
+        </w:rPr>
+      </w:pPr>
+      <w:r>
+        <w:rPr>
+          <w:noProof/>
+          <w:lang w:val="en-US"/>
+        </w:rPr>
+        <w:lastRenderedPageBreak/>
         <w:drawing>
-          <wp:inline distT="0" distB="0" distL="0" distR="0" wp14:anchorId="12AFEC28" wp14:editId="214B3BA3">
-            <wp:extent cx="4876800" cy="2455604"/>
-            <wp:effectExtent l="0" t="0" r="0" b="1905"/>
+          <wp:inline distT="0" distB="0" distL="0" distR="0" wp14:anchorId="12AFEC28" wp14:editId="1A91DBBC">
+            <wp:extent cx="4524430" cy="2278176"/>
+            <wp:effectExtent l="0" t="0" r="0" b="8255"/>
             <wp:docPr id="669092986" name="Immagine 1"/>
             <wp:cNvGraphicFramePr>
               <a:graphicFrameLocks xmlns:a="http://schemas.openxmlformats.org/drawingml/2006/main" noChangeAspect="1"/>
@@ -11257,7 +10876,7 @@
                     <pic:cNvPicPr/>
                   </pic:nvPicPr>
                   <pic:blipFill>
-                    <a:blip r:embed="rId28"/>
+                    <a:blip r:embed="rId30"/>
                     <a:stretch>
                       <a:fillRect/>
                     </a:stretch>
@@ -11265,7 +10884,7 @@
                   <pic:spPr>
                     <a:xfrm>
                       <a:off x="0" y="0"/>
-                      <a:ext cx="4916145" cy="2475415"/>
+                      <a:ext cx="4564574" cy="2298390"/>
                     </a:xfrm>
                     <a:prstGeom prst="rect">
                       <a:avLst/>
@@ -11288,208 +10907,267 @@
         <w:rPr>
           <w:lang w:val="en-US"/>
         </w:rPr>
-        <w:t>A few final considerations:</w:t>
+        <w:t>Wireless technology offers vast potential in various applications, but it comes with technical challenges in signal propagation, interference, network protocols, and security. These challenges often limit performance and interoperability. Standards and spectral allocation govern wireless communication and influence system development, despite these challenges, wireless tech holds great potential for the future.</w:t>
+      </w:r>
+    </w:p>
+    <w:p>
+      <w:pPr>
+        <w:rPr>
+          <w:lang w:val="en-US"/>
+        </w:rPr>
+      </w:pPr>
+      <w:r>
+        <w:rPr>
+          <w:lang w:val="en-US"/>
+        </w:rPr>
+        <w:t>Some case studies and project topics</w:t>
+      </w:r>
+      <w:r>
+        <w:rPr>
+          <w:lang w:val="en-US"/>
+        </w:rPr>
+        <w:t xml:space="preserve"> (final slides in the same set, expanded just to give context and ideas):</w:t>
       </w:r>
     </w:p>
     <w:p>
       <w:pPr>
         <w:numPr>
           <w:ilvl w:val="0"/>
-          <w:numId w:val="15"/>
+          <w:numId w:val="16"/>
         </w:numPr>
-        <w:rPr>
-          <w:lang w:val="en-US"/>
-        </w:rPr>
-      </w:pPr>
-      <w:r>
-        <w:rPr>
-          <w:lang w:val="en-US"/>
-        </w:rPr>
-        <w:t>The wireless vision encompasses numerous exciting systems and applications, highlighting the vast potential for wireless technology to impact various aspects of our lives.</w:t>
+        <w:spacing w:after="0"/>
+        <w:rPr>
+          <w:lang w:val="en-US"/>
+        </w:rPr>
+      </w:pPr>
+      <w:r>
+        <w:rPr>
+          <w:b/>
+          <w:bCs/>
+          <w:lang w:val="en-US"/>
+        </w:rPr>
+        <w:t>Internet of Space Things (Cubesat)</w:t>
+      </w:r>
+      <w:r>
+        <w:rPr>
+          <w:lang w:val="en-US"/>
+        </w:rPr>
+        <w:t>:</w:t>
+      </w:r>
+    </w:p>
+    <w:p>
+      <w:pPr>
+        <w:numPr>
+          <w:ilvl w:val="1"/>
+          <w:numId w:val="16"/>
+        </w:numPr>
+        <w:spacing w:after="0"/>
+        <w:rPr>
+          <w:lang w:val="en-US"/>
+        </w:rPr>
+      </w:pPr>
+      <w:r>
+        <w:rPr>
+          <w:lang w:val="en-US"/>
+        </w:rPr>
+        <w:t>Network of small satellites (Cubesats) for space data collection and communication.</w:t>
       </w:r>
     </w:p>
     <w:p>
       <w:pPr>
         <w:numPr>
           <w:ilvl w:val="0"/>
-          <w:numId w:val="15"/>
+          <w:numId w:val="16"/>
         </w:numPr>
-        <w:rPr>
-          <w:lang w:val="en-US"/>
-        </w:rPr>
-      </w:pPr>
-      <w:r>
-        <w:rPr>
-          <w:lang w:val="en-US"/>
-        </w:rPr>
-        <w:t>Technical challenges in wireless systems transcend across all layers of system design. These challenges range from physical layer issues like signal propagation and interference to higher-level concerns like network protocols and security.</w:t>
+        <w:spacing w:after="0"/>
+      </w:pPr>
+      <w:r>
+        <w:rPr>
+          <w:b/>
+          <w:bCs/>
+        </w:rPr>
+        <w:t>Intelligent Transportation System</w:t>
+      </w:r>
+      <w:r>
+        <w:t>:</w:t>
+      </w:r>
+    </w:p>
+    <w:p>
+      <w:pPr>
+        <w:numPr>
+          <w:ilvl w:val="1"/>
+          <w:numId w:val="16"/>
+        </w:numPr>
+        <w:spacing w:after="0"/>
+        <w:rPr>
+          <w:lang w:val="en-US"/>
+        </w:rPr>
+      </w:pPr>
+      <w:r>
+        <w:rPr>
+          <w:lang w:val="en-US"/>
+        </w:rPr>
+        <w:t>Advanced tech for safer and efficient transportation, including traffic management and smart traffic lights.</w:t>
       </w:r>
     </w:p>
     <w:p>
       <w:pPr>
         <w:numPr>
           <w:ilvl w:val="0"/>
-          <w:numId w:val="15"/>
+          <w:numId w:val="16"/>
         </w:numPr>
-        <w:rPr>
-          <w:lang w:val="en-US"/>
-        </w:rPr>
-      </w:pPr>
-      <w:r>
-        <w:rPr>
-          <w:lang w:val="en-US"/>
-        </w:rPr>
-        <w:t>Wireless systems often face limitations in terms of performance and interoperability. These limitations can impact factors like data rate, range, and compatibility between different wireless technologies.</w:t>
+        <w:spacing w:after="0"/>
+      </w:pPr>
+      <w:r>
+        <w:rPr>
+          <w:b/>
+          <w:bCs/>
+        </w:rPr>
+        <w:t>AR and Interactive Games</w:t>
+      </w:r>
+      <w:r>
+        <w:t>:</w:t>
+      </w:r>
+    </w:p>
+    <w:p>
+      <w:pPr>
+        <w:numPr>
+          <w:ilvl w:val="1"/>
+          <w:numId w:val="16"/>
+        </w:numPr>
+        <w:spacing w:after="0"/>
+        <w:rPr>
+          <w:lang w:val="en-US"/>
+        </w:rPr>
+      </w:pPr>
+      <w:r>
+        <w:rPr>
+          <w:lang w:val="en-US"/>
+        </w:rPr>
+        <w:t>Augmented Reality-based interactive games using smartphones or AR headsets.</w:t>
       </w:r>
     </w:p>
     <w:p>
       <w:pPr>
         <w:numPr>
           <w:ilvl w:val="0"/>
-          <w:numId w:val="15"/>
+          <w:numId w:val="16"/>
         </w:numPr>
-        <w:rPr>
-          <w:lang w:val="en-US"/>
-        </w:rPr>
-      </w:pPr>
-      <w:r>
-        <w:rPr>
-          <w:lang w:val="en-US"/>
-        </w:rPr>
-        <w:t>Standards and spectral allocation play a significant role in the evolution of wireless technology. They dictate the rules and regulations governing wireless communication and influence the development of wireless systems and devices.</w:t>
+        <w:spacing w:after="0"/>
+      </w:pPr>
+      <w:r>
+        <w:rPr>
+          <w:b/>
+          <w:bCs/>
+        </w:rPr>
+        <w:t>Industry 4.0</w:t>
+      </w:r>
+      <w:r>
+        <w:t>:</w:t>
+      </w:r>
+    </w:p>
+    <w:p>
+      <w:pPr>
+        <w:numPr>
+          <w:ilvl w:val="1"/>
+          <w:numId w:val="16"/>
+        </w:numPr>
+        <w:spacing w:after="0"/>
+        <w:rPr>
+          <w:lang w:val="en-US"/>
+        </w:rPr>
+      </w:pPr>
+      <w:r>
+        <w:rPr>
+          <w:lang w:val="en-US"/>
+        </w:rPr>
+        <w:t>Integration of IoT, robotics, and AI in manufacturing for automation and productivity.</w:t>
       </w:r>
     </w:p>
     <w:p>
       <w:pPr>
         <w:numPr>
           <w:ilvl w:val="0"/>
-          <w:numId w:val="15"/>
+          <w:numId w:val="16"/>
         </w:numPr>
-        <w:rPr>
-          <w:lang w:val="en-US"/>
-        </w:rPr>
-      </w:pPr>
-      <w:r>
-        <w:rPr>
-          <w:lang w:val="en-US"/>
-        </w:rPr>
-        <w:lastRenderedPageBreak/>
-        <w:t>Despite challenges, wireless technology holds enormous potential for future applications and systems. The continuous advancement of wireless technology promises to bring innovations that will further enhance our daily lives and industries.</w:t>
-      </w:r>
-    </w:p>
-    <w:p>
-      <w:pPr>
-        <w:rPr>
-          <w:lang w:val="en-US"/>
-        </w:rPr>
-      </w:pPr>
-      <w:r>
-        <w:rPr>
-          <w:lang w:val="en-US"/>
-        </w:rPr>
-        <w:t>Some case studies and project topics:</w:t>
-      </w:r>
-    </w:p>
-    <w:p>
-      <w:pPr>
-        <w:pStyle w:val="Paragrafoelenco"/>
+        <w:spacing w:after="0"/>
+      </w:pPr>
+      <w:r>
+        <w:rPr>
+          <w:b/>
+          <w:bCs/>
+        </w:rPr>
+        <w:t>Side Channel Attacks</w:t>
+      </w:r>
+      <w:r>
+        <w:t>:</w:t>
+      </w:r>
+    </w:p>
+    <w:p>
+      <w:pPr>
+        <w:numPr>
+          <w:ilvl w:val="1"/>
+          <w:numId w:val="16"/>
+        </w:numPr>
+        <w:spacing w:after="0"/>
+        <w:rPr>
+          <w:lang w:val="en-US"/>
+        </w:rPr>
+      </w:pPr>
+      <w:r>
+        <w:rPr>
+          <w:lang w:val="en-US"/>
+        </w:rPr>
+        <w:t>Cybersecurity threats exploiting electronic system information leaks.</w:t>
+      </w:r>
+    </w:p>
+    <w:p>
+      <w:pPr>
         <w:numPr>
           <w:ilvl w:val="0"/>
-          <w:numId w:val="8"/>
+          <w:numId w:val="16"/>
         </w:numPr>
-        <w:rPr>
-          <w:lang w:val="en-US"/>
-        </w:rPr>
-      </w:pPr>
-      <w:r>
-        <w:rPr>
-          <w:lang w:val="en-US"/>
-        </w:rPr>
-        <w:t>Internet of Space Things (Cubesat)</w:t>
-      </w:r>
-    </w:p>
-    <w:p>
-      <w:pPr>
-        <w:pStyle w:val="Paragrafoelenco"/>
+        <w:spacing w:after="0"/>
+      </w:pPr>
+      <w:r>
+        <w:rPr>
+          <w:b/>
+          <w:bCs/>
+        </w:rPr>
+        <w:t>Mobile Sensing &amp; Mobile Cloud Computing</w:t>
+      </w:r>
+      <w:r>
+        <w:t>:</w:t>
+      </w:r>
+    </w:p>
+    <w:p>
+      <w:pPr>
         <w:numPr>
-          <w:ilvl w:val="0"/>
-          <w:numId w:val="8"/>
+          <w:ilvl w:val="1"/>
+          <w:numId w:val="16"/>
         </w:numPr>
-        <w:rPr>
-          <w:lang w:val="en-US"/>
-        </w:rPr>
-      </w:pPr>
-      <w:r>
-        <w:t>Intelligent Transportation System</w:t>
-      </w:r>
-    </w:p>
-    <w:p>
-      <w:pPr>
-        <w:pStyle w:val="Paragrafoelenco"/>
-        <w:numPr>
-          <w:ilvl w:val="0"/>
-          <w:numId w:val="8"/>
-        </w:numPr>
-        <w:rPr>
-          <w:lang w:val="en-US"/>
-        </w:rPr>
-      </w:pPr>
-      <w:r>
-        <w:t>AR and Interactive Game</w:t>
-      </w:r>
-      <w:r>
-        <w:t>s</w:t>
-      </w:r>
-    </w:p>
-    <w:p>
-      <w:pPr>
-        <w:pStyle w:val="Paragrafoelenco"/>
-        <w:numPr>
-          <w:ilvl w:val="0"/>
-          <w:numId w:val="8"/>
-        </w:numPr>
-        <w:rPr>
-          <w:lang w:val="en-US"/>
-        </w:rPr>
-      </w:pPr>
-      <w:r>
-        <w:t>Industry 4.0</w:t>
-      </w:r>
-    </w:p>
-    <w:p>
-      <w:pPr>
-        <w:pStyle w:val="Paragrafoelenco"/>
-        <w:numPr>
-          <w:ilvl w:val="0"/>
-          <w:numId w:val="8"/>
-        </w:numPr>
-        <w:rPr>
-          <w:lang w:val="en-US"/>
-        </w:rPr>
-      </w:pPr>
-      <w:r>
-        <w:t>Side Channel Attack</w:t>
-      </w:r>
-      <w:r>
-        <w:t>s</w:t>
-      </w:r>
-    </w:p>
-    <w:p>
-      <w:pPr>
-        <w:pStyle w:val="Paragrafoelenco"/>
-        <w:numPr>
-          <w:ilvl w:val="0"/>
-          <w:numId w:val="8"/>
-        </w:numPr>
-        <w:rPr>
-          <w:lang w:val="en-US"/>
-        </w:rPr>
-      </w:pPr>
-      <w:r>
-        <w:t>Mobile Sensing &amp; Mobile Cloud Computing</w:t>
-      </w:r>
+        <w:spacing w:after="0"/>
+        <w:rPr>
+          <w:lang w:val="en-US"/>
+        </w:rPr>
+      </w:pPr>
+      <w:r>
+        <w:rPr>
+          <w:lang w:val="en-US"/>
+        </w:rPr>
+        <w:t>Data collection via mobile sensors, processed in the cloud for various applications</w:t>
+      </w:r>
+    </w:p>
+    <w:p>
+      <w:pPr>
+        <w:rPr>
+          <w:lang w:val="en-US"/>
+        </w:rPr>
+      </w:pPr>
     </w:p>
     <w:sectPr>
+      <w:headerReference w:type="default" r:id="rId31"/>
+      <w:footerReference w:type="default" r:id="rId32"/>
       <w:pgSz w:w="11906" w:h="16838"/>
       <w:pgMar w:top="1417" w:right="1134" w:bottom="1134" w:left="1134" w:header="708" w:footer="708" w:gutter="0"/>
       <w:pgNumType w:start="0"/>
@@ -11501,6 +11179,118 @@
 </w:document>
 </file>
 
+<file path=word/endnotes.xml><?xml version="1.0" encoding="utf-8"?>
+<w:endnotes xmlns:wpc="http://schemas.microsoft.com/office/word/2010/wordprocessingCanvas" xmlns:cx="http://schemas.microsoft.com/office/drawing/2014/chartex" xmlns:cx1="http://schemas.microsoft.com/office/drawing/2015/9/8/chartex" xmlns:cx2="http://schemas.microsoft.com/office/drawing/2015/10/21/chartex" xmlns:cx3="http://schemas.microsoft.com/office/drawing/2016/5/9/chartex" xmlns:cx4="http://schemas.microsoft.com/office/drawing/2016/5/10/chartex" xmlns:cx5="http://schemas.microsoft.com/office/drawing/2016/5/11/chartex" xmlns:cx6="http://schemas.microsoft.com/office/drawing/2016/5/12/chartex" xmlns:cx7="http://schemas.microsoft.com/office/drawing/2016/5/13/chartex" xmlns:cx8="http://schemas.microsoft.com/office/drawing/2016/5/14/chartex" xmlns:mc="http://schemas.openxmlformats.org/markup-compatibility/2006" xmlns:aink="http://schemas.microsoft.com/office/drawing/2016/ink" xmlns:am3d="http://schemas.microsoft.com/office/drawing/2017/model3d" xmlns:o="urn:schemas-microsoft-com:office:office" xmlns:oel="http://schemas.microsoft.com/office/2019/extlst" xmlns:r="http://schemas.openxmlformats.org/officeDocument/2006/relationships" xmlns:m="http://schemas.openxmlformats.org/officeDocument/2006/math" xmlns:v="urn:schemas-microsoft-com:vml" xmlns:wp14="http://schemas.microsoft.com/office/word/2010/wordprocessingDrawing" xmlns:wp="http://schemas.openxmlformats.org/drawingml/2006/wordprocessingDrawing" xmlns:w10="urn:schemas-microsoft-com:office:word" xmlns:w="http://schemas.openxmlformats.org/wordprocessingml/2006/main" xmlns:w14="http://schemas.microsoft.com/office/word/2010/wordml" xmlns:w15="http://schemas.microsoft.com/office/word/2012/wordml" xmlns:w16cex="http://schemas.microsoft.com/office/word/2018/wordml/cex" xmlns:w16cid="http://schemas.microsoft.com/office/word/2016/wordml/cid" xmlns:w16="http://schemas.microsoft.com/office/word/2018/wordml" xmlns:w16sdtdh="http://schemas.microsoft.com/office/word/2020/wordml/sdtdatahash" xmlns:w16se="http://schemas.microsoft.com/office/word/2015/wordml/symex" xmlns:wpg="http://schemas.microsoft.com/office/word/2010/wordprocessingGroup" xmlns:wpi="http://schemas.microsoft.com/office/word/2010/wordprocessingInk" xmlns:wne="http://schemas.microsoft.com/office/word/2006/wordml" xmlns:wps="http://schemas.microsoft.com/office/word/2010/wordprocessingShape" mc:Ignorable="w14 w15 w16se w16cid w16 w16cex w16sdtdh wp14">
+  <w:endnote w:type="separator" w:id="-1">
+    <w:p>
+      <w:pPr>
+        <w:spacing w:after="0" w:line="240" w:lineRule="auto"/>
+      </w:pPr>
+      <w:r>
+        <w:separator/>
+      </w:r>
+    </w:p>
+  </w:endnote>
+  <w:endnote w:type="continuationSeparator" w:id="0">
+    <w:p>
+      <w:pPr>
+        <w:spacing w:after="0" w:line="240" w:lineRule="auto"/>
+      </w:pPr>
+      <w:r>
+        <w:continuationSeparator/>
+      </w:r>
+    </w:p>
+  </w:endnote>
+</w:endnotes>
+</file>
+
+<file path=word/footer1.xml><?xml version="1.0" encoding="utf-8"?>
+<w:ftr xmlns:wpc="http://schemas.microsoft.com/office/word/2010/wordprocessingCanvas" xmlns:cx="http://schemas.microsoft.com/office/drawing/2014/chartex" xmlns:cx1="http://schemas.microsoft.com/office/drawing/2015/9/8/chartex" xmlns:cx2="http://schemas.microsoft.com/office/drawing/2015/10/21/chartex" xmlns:cx3="http://schemas.microsoft.com/office/drawing/2016/5/9/chartex" xmlns:cx4="http://schemas.microsoft.com/office/drawing/2016/5/10/chartex" xmlns:cx5="http://schemas.microsoft.com/office/drawing/2016/5/11/chartex" xmlns:cx6="http://schemas.microsoft.com/office/drawing/2016/5/12/chartex" xmlns:cx7="http://schemas.microsoft.com/office/drawing/2016/5/13/chartex" xmlns:cx8="http://schemas.microsoft.com/office/drawing/2016/5/14/chartex" xmlns:mc="http://schemas.openxmlformats.org/markup-compatibility/2006" xmlns:aink="http://schemas.microsoft.com/office/drawing/2016/ink" xmlns:am3d="http://schemas.microsoft.com/office/drawing/2017/model3d" xmlns:o="urn:schemas-microsoft-com:office:office" xmlns:oel="http://schemas.microsoft.com/office/2019/extlst" xmlns:r="http://schemas.openxmlformats.org/officeDocument/2006/relationships" xmlns:m="http://schemas.openxmlformats.org/officeDocument/2006/math" xmlns:v="urn:schemas-microsoft-com:vml" xmlns:wp14="http://schemas.microsoft.com/office/word/2010/wordprocessingDrawing" xmlns:wp="http://schemas.openxmlformats.org/drawingml/2006/wordprocessingDrawing" xmlns:w10="urn:schemas-microsoft-com:office:word" xmlns:w="http://schemas.openxmlformats.org/wordprocessingml/2006/main" xmlns:w14="http://schemas.microsoft.com/office/word/2010/wordml" xmlns:w15="http://schemas.microsoft.com/office/word/2012/wordml" xmlns:w16cex="http://schemas.microsoft.com/office/word/2018/wordml/cex" xmlns:w16cid="http://schemas.microsoft.com/office/word/2016/wordml/cid" xmlns:w16="http://schemas.microsoft.com/office/word/2018/wordml" xmlns:w16sdtdh="http://schemas.microsoft.com/office/word/2020/wordml/sdtdatahash" xmlns:w16se="http://schemas.microsoft.com/office/word/2015/wordml/symex" xmlns:wpg="http://schemas.microsoft.com/office/word/2010/wordprocessingGroup" xmlns:wpi="http://schemas.microsoft.com/office/word/2010/wordprocessingInk" xmlns:wne="http://schemas.microsoft.com/office/word/2006/wordml" xmlns:wps="http://schemas.microsoft.com/office/word/2010/wordprocessingShape" mc:Ignorable="w14 w15 w16se w16cid w16 w16cex w16sdtdh wp14">
+  <w:p>
+    <w:pPr>
+      <w:pStyle w:val="Pidipagina"/>
+      <w:rPr>
+        <w:i/>
+        <w:iCs/>
+      </w:rPr>
+    </w:pPr>
+    <w:r>
+      <w:rPr>
+        <w:i/>
+        <w:iCs/>
+      </w:rPr>
+      <w:t>Written by Gabriel R.</w:t>
+    </w:r>
+  </w:p>
+</w:ftr>
+</file>
+
+<file path=word/footnotes.xml><?xml version="1.0" encoding="utf-8"?>
+<w:footnotes xmlns:wpc="http://schemas.microsoft.com/office/word/2010/wordprocessingCanvas" xmlns:cx="http://schemas.microsoft.com/office/drawing/2014/chartex" xmlns:cx1="http://schemas.microsoft.com/office/drawing/2015/9/8/chartex" xmlns:cx2="http://schemas.microsoft.com/office/drawing/2015/10/21/chartex" xmlns:cx3="http://schemas.microsoft.com/office/drawing/2016/5/9/chartex" xmlns:cx4="http://schemas.microsoft.com/office/drawing/2016/5/10/chartex" xmlns:cx5="http://schemas.microsoft.com/office/drawing/2016/5/11/chartex" xmlns:cx6="http://schemas.microsoft.com/office/drawing/2016/5/12/chartex" xmlns:cx7="http://schemas.microsoft.com/office/drawing/2016/5/13/chartex" xmlns:cx8="http://schemas.microsoft.com/office/drawing/2016/5/14/chartex" xmlns:mc="http://schemas.openxmlformats.org/markup-compatibility/2006" xmlns:aink="http://schemas.microsoft.com/office/drawing/2016/ink" xmlns:am3d="http://schemas.microsoft.com/office/drawing/2017/model3d" xmlns:o="urn:schemas-microsoft-com:office:office" xmlns:oel="http://schemas.microsoft.com/office/2019/extlst" xmlns:r="http://schemas.openxmlformats.org/officeDocument/2006/relationships" xmlns:m="http://schemas.openxmlformats.org/officeDocument/2006/math" xmlns:v="urn:schemas-microsoft-com:vml" xmlns:wp14="http://schemas.microsoft.com/office/word/2010/wordprocessingDrawing" xmlns:wp="http://schemas.openxmlformats.org/drawingml/2006/wordprocessingDrawing" xmlns:w10="urn:schemas-microsoft-com:office:word" xmlns:w="http://schemas.openxmlformats.org/wordprocessingml/2006/main" xmlns:w14="http://schemas.microsoft.com/office/word/2010/wordml" xmlns:w15="http://schemas.microsoft.com/office/word/2012/wordml" xmlns:w16cex="http://schemas.microsoft.com/office/word/2018/wordml/cex" xmlns:w16cid="http://schemas.microsoft.com/office/word/2016/wordml/cid" xmlns:w16="http://schemas.microsoft.com/office/word/2018/wordml" xmlns:w16sdtdh="http://schemas.microsoft.com/office/word/2020/wordml/sdtdatahash" xmlns:w16se="http://schemas.microsoft.com/office/word/2015/wordml/symex" xmlns:wpg="http://schemas.microsoft.com/office/word/2010/wordprocessingGroup" xmlns:wpi="http://schemas.microsoft.com/office/word/2010/wordprocessingInk" xmlns:wne="http://schemas.microsoft.com/office/word/2006/wordml" xmlns:wps="http://schemas.microsoft.com/office/word/2010/wordprocessingShape" mc:Ignorable="w14 w15 w16se w16cid w16 w16cex w16sdtdh wp14">
+  <w:footnote w:type="separator" w:id="-1">
+    <w:p>
+      <w:pPr>
+        <w:spacing w:after="0" w:line="240" w:lineRule="auto"/>
+      </w:pPr>
+      <w:r>
+        <w:separator/>
+      </w:r>
+    </w:p>
+  </w:footnote>
+  <w:footnote w:type="continuationSeparator" w:id="0">
+    <w:p>
+      <w:pPr>
+        <w:spacing w:after="0" w:line="240" w:lineRule="auto"/>
+      </w:pPr>
+      <w:r>
+        <w:continuationSeparator/>
+      </w:r>
+    </w:p>
+  </w:footnote>
+</w:footnotes>
+</file>
+
+<file path=word/header1.xml><?xml version="1.0" encoding="utf-8"?>
+<w:hdr xmlns:wpc="http://schemas.microsoft.com/office/word/2010/wordprocessingCanvas" xmlns:cx="http://schemas.microsoft.com/office/drawing/2014/chartex" xmlns:cx1="http://schemas.microsoft.com/office/drawing/2015/9/8/chartex" xmlns:cx2="http://schemas.microsoft.com/office/drawing/2015/10/21/chartex" xmlns:cx3="http://schemas.microsoft.com/office/drawing/2016/5/9/chartex" xmlns:cx4="http://schemas.microsoft.com/office/drawing/2016/5/10/chartex" xmlns:cx5="http://schemas.microsoft.com/office/drawing/2016/5/11/chartex" xmlns:cx6="http://schemas.microsoft.com/office/drawing/2016/5/12/chartex" xmlns:cx7="http://schemas.microsoft.com/office/drawing/2016/5/13/chartex" xmlns:cx8="http://schemas.microsoft.com/office/drawing/2016/5/14/chartex" xmlns:mc="http://schemas.openxmlformats.org/markup-compatibility/2006" xmlns:aink="http://schemas.microsoft.com/office/drawing/2016/ink" xmlns:am3d="http://schemas.microsoft.com/office/drawing/2017/model3d" xmlns:o="urn:schemas-microsoft-com:office:office" xmlns:oel="http://schemas.microsoft.com/office/2019/extlst" xmlns:r="http://schemas.openxmlformats.org/officeDocument/2006/relationships" xmlns:m="http://schemas.openxmlformats.org/officeDocument/2006/math" xmlns:v="urn:schemas-microsoft-com:vml" xmlns:wp14="http://schemas.microsoft.com/office/word/2010/wordprocessingDrawing" xmlns:wp="http://schemas.openxmlformats.org/drawingml/2006/wordprocessingDrawing" xmlns:w10="urn:schemas-microsoft-com:office:word" xmlns:w="http://schemas.openxmlformats.org/wordprocessingml/2006/main" xmlns:w14="http://schemas.microsoft.com/office/word/2010/wordml" xmlns:w15="http://schemas.microsoft.com/office/word/2012/wordml" xmlns:w16cex="http://schemas.microsoft.com/office/word/2018/wordml/cex" xmlns:w16cid="http://schemas.microsoft.com/office/word/2016/wordml/cid" xmlns:w16="http://schemas.microsoft.com/office/word/2018/wordml" xmlns:w16sdtdh="http://schemas.microsoft.com/office/word/2020/wordml/sdtdatahash" xmlns:w16se="http://schemas.microsoft.com/office/word/2015/wordml/symex" xmlns:wpg="http://schemas.microsoft.com/office/word/2010/wordprocessingGroup" xmlns:wpi="http://schemas.microsoft.com/office/word/2010/wordprocessingInk" xmlns:wne="http://schemas.microsoft.com/office/word/2006/wordml" xmlns:wps="http://schemas.microsoft.com/office/word/2010/wordprocessingShape" mc:Ignorable="w14 w15 w16se w16cid w16 w16cex w16sdtdh wp14">
+  <w:sdt>
+    <w:sdtPr>
+      <w:id w:val="763113373"/>
+      <w:docPartObj>
+        <w:docPartGallery w:val="Page Numbers (Top of Page)"/>
+        <w:docPartUnique/>
+      </w:docPartObj>
+    </w:sdtPr>
+    <w:sdtContent>
+      <w:p>
+        <w:pPr>
+          <w:pStyle w:val="Intestazione"/>
+        </w:pPr>
+        <w:r>
+          <w:fldChar w:fldCharType="begin"/>
+        </w:r>
+        <w:r>
+          <w:instrText>PAGE   \* MERGEFORMAT</w:instrText>
+        </w:r>
+        <w:r>
+          <w:fldChar w:fldCharType="separate"/>
+        </w:r>
+        <w:r>
+          <w:t>2</w:t>
+        </w:r>
+        <w:r>
+          <w:fldChar w:fldCharType="end"/>
+        </w:r>
+      </w:p>
+    </w:sdtContent>
+  </w:sdt>
+  <w:p>
+    <w:pPr>
+      <w:pStyle w:val="Intestazione"/>
+    </w:pPr>
+  </w:p>
+</w:hdr>
+</file>
+
 <file path=word/numbering.xml><?xml version="1.0" encoding="utf-8"?>
 <w:numbering xmlns:wpc="http://schemas.microsoft.com/office/word/2010/wordprocessingCanvas" xmlns:cx="http://schemas.microsoft.com/office/drawing/2014/chartex" xmlns:cx1="http://schemas.microsoft.com/office/drawing/2015/9/8/chartex" xmlns:cx2="http://schemas.microsoft.com/office/drawing/2015/10/21/chartex" xmlns:cx3="http://schemas.microsoft.com/office/drawing/2016/5/9/chartex" xmlns:cx4="http://schemas.microsoft.com/office/drawing/2016/5/10/chartex" xmlns:cx5="http://schemas.microsoft.com/office/drawing/2016/5/11/chartex" xmlns:cx6="http://schemas.microsoft.com/office/drawing/2016/5/12/chartex" xmlns:cx7="http://schemas.microsoft.com/office/drawing/2016/5/13/chartex" xmlns:cx8="http://schemas.microsoft.com/office/drawing/2016/5/14/chartex" xmlns:mc="http://schemas.openxmlformats.org/markup-compatibility/2006" xmlns:aink="http://schemas.microsoft.com/office/drawing/2016/ink" xmlns:am3d="http://schemas.microsoft.com/office/drawing/2017/model3d" xmlns:o="urn:schemas-microsoft-com:office:office" xmlns:oel="http://schemas.microsoft.com/office/2019/extlst" xmlns:r="http://schemas.openxmlformats.org/officeDocument/2006/relationships" xmlns:m="http://schemas.openxmlformats.org/officeDocument/2006/math" xmlns:v="urn:schemas-microsoft-com:vml" xmlns:wp14="http://schemas.microsoft.com/office/word/2010/wordprocessingDrawing" xmlns:wp="http://schemas.openxmlformats.org/drawingml/2006/wordprocessingDrawing" xmlns:w10="urn:schemas-microsoft-com:office:word" xmlns:w="http://schemas.openxmlformats.org/wordprocessingml/2006/main" xmlns:w14="http://schemas.microsoft.com/office/word/2010/wordml" xmlns:w15="http://schemas.microsoft.com/office/word/2012/wordml" xmlns:w16cex="http://schemas.microsoft.com/office/word/2018/wordml/cex" xmlns:w16cid="http://schemas.microsoft.com/office/word/2016/wordml/cid" xmlns:w16="http://schemas.microsoft.com/office/word/2018/wordml" xmlns:w16sdtdh="http://schemas.microsoft.com/office/word/2020/wordml/sdtdatahash" xmlns:w16se="http://schemas.microsoft.com/office/word/2015/wordml/symex" xmlns:wpg="http://schemas.microsoft.com/office/word/2010/wordprocessingGroup" xmlns:wpi="http://schemas.microsoft.com/office/word/2010/wordprocessingInk" xmlns:wne="http://schemas.microsoft.com/office/word/2006/wordml" xmlns:wps="http://schemas.microsoft.com/office/word/2010/wordprocessingShape" mc:Ignorable="w14 w15 w16se w16cid w16 w16cex w16sdtdh wp14">
   <w:abstractNum w:abstractNumId="0" w15:restartNumberingAfterBreak="0">
@@ -12408,6 +12198,123 @@
     </w:lvl>
   </w:abstractNum>
   <w:abstractNum w:abstractNumId="8" w15:restartNumberingAfterBreak="0">
+    <w:nsid w:val="53703BCA"/>
+    <w:multiLevelType w:val="multilevel"/>
+    <w:tmpl w:val="0F046A34"/>
+    <w:lvl w:ilvl="0">
+      <w:start w:val="1"/>
+      <w:numFmt w:val="decimal"/>
+      <w:lvlText w:val="%1."/>
+      <w:lvlJc w:val="left"/>
+      <w:pPr>
+        <w:tabs>
+          <w:tab w:val="num" w:pos="720"/>
+        </w:tabs>
+        <w:ind w:left="720" w:hanging="360"/>
+      </w:pPr>
+    </w:lvl>
+    <w:lvl w:ilvl="1">
+      <w:start w:val="1"/>
+      <w:numFmt w:val="bullet"/>
+      <w:lvlText w:val=""/>
+      <w:lvlJc w:val="left"/>
+      <w:pPr>
+        <w:tabs>
+          <w:tab w:val="num" w:pos="1440"/>
+        </w:tabs>
+        <w:ind w:left="1440" w:hanging="360"/>
+      </w:pPr>
+      <w:rPr>
+        <w:rFonts w:ascii="Symbol" w:hAnsi="Symbol" w:hint="default"/>
+        <w:sz w:val="20"/>
+      </w:rPr>
+    </w:lvl>
+    <w:lvl w:ilvl="2" w:tentative="1">
+      <w:start w:val="1"/>
+      <w:numFmt w:val="decimal"/>
+      <w:lvlText w:val="%3."/>
+      <w:lvlJc w:val="left"/>
+      <w:pPr>
+        <w:tabs>
+          <w:tab w:val="num" w:pos="2160"/>
+        </w:tabs>
+        <w:ind w:left="2160" w:hanging="360"/>
+      </w:pPr>
+    </w:lvl>
+    <w:lvl w:ilvl="3" w:tentative="1">
+      <w:start w:val="1"/>
+      <w:numFmt w:val="decimal"/>
+      <w:lvlText w:val="%4."/>
+      <w:lvlJc w:val="left"/>
+      <w:pPr>
+        <w:tabs>
+          <w:tab w:val="num" w:pos="2880"/>
+        </w:tabs>
+        <w:ind w:left="2880" w:hanging="360"/>
+      </w:pPr>
+    </w:lvl>
+    <w:lvl w:ilvl="4" w:tentative="1">
+      <w:start w:val="1"/>
+      <w:numFmt w:val="decimal"/>
+      <w:lvlText w:val="%5."/>
+      <w:lvlJc w:val="left"/>
+      <w:pPr>
+        <w:tabs>
+          <w:tab w:val="num" w:pos="3600"/>
+        </w:tabs>
+        <w:ind w:left="3600" w:hanging="360"/>
+      </w:pPr>
+    </w:lvl>
+    <w:lvl w:ilvl="5" w:tentative="1">
+      <w:start w:val="1"/>
+      <w:numFmt w:val="decimal"/>
+      <w:lvlText w:val="%6."/>
+      <w:lvlJc w:val="left"/>
+      <w:pPr>
+        <w:tabs>
+          <w:tab w:val="num" w:pos="4320"/>
+        </w:tabs>
+        <w:ind w:left="4320" w:hanging="360"/>
+      </w:pPr>
+    </w:lvl>
+    <w:lvl w:ilvl="6" w:tentative="1">
+      <w:start w:val="1"/>
+      <w:numFmt w:val="decimal"/>
+      <w:lvlText w:val="%7."/>
+      <w:lvlJc w:val="left"/>
+      <w:pPr>
+        <w:tabs>
+          <w:tab w:val="num" w:pos="5040"/>
+        </w:tabs>
+        <w:ind w:left="5040" w:hanging="360"/>
+      </w:pPr>
+    </w:lvl>
+    <w:lvl w:ilvl="7" w:tentative="1">
+      <w:start w:val="1"/>
+      <w:numFmt w:val="decimal"/>
+      <w:lvlText w:val="%8."/>
+      <w:lvlJc w:val="left"/>
+      <w:pPr>
+        <w:tabs>
+          <w:tab w:val="num" w:pos="5760"/>
+        </w:tabs>
+        <w:ind w:left="5760" w:hanging="360"/>
+      </w:pPr>
+    </w:lvl>
+    <w:lvl w:ilvl="8" w:tentative="1">
+      <w:start w:val="1"/>
+      <w:numFmt w:val="decimal"/>
+      <w:lvlText w:val="%9."/>
+      <w:lvlJc w:val="left"/>
+      <w:pPr>
+        <w:tabs>
+          <w:tab w:val="num" w:pos="6480"/>
+        </w:tabs>
+        <w:ind w:left="6480" w:hanging="360"/>
+      </w:pPr>
+    </w:lvl>
+  </w:abstractNum>
+  <w:abstractNum w:abstractNumId="9" w15:restartNumberingAfterBreak="0">
     <w:nsid w:val="552B2147"/>
     <w:multiLevelType w:val="multilevel"/>
     <w:tmpl w:val="D7A68442"/>
@@ -12520,7 +12427,7 @@
       </w:pPr>
     </w:lvl>
   </w:abstractNum>
-  <w:abstractNum w:abstractNumId="9" w15:restartNumberingAfterBreak="0">
+  <w:abstractNum w:abstractNumId="10" w15:restartNumberingAfterBreak="0">
     <w:nsid w:val="55E03FC2"/>
     <w:multiLevelType w:val="hybridMultilevel"/>
     <w:tmpl w:val="8B06FD6C"/>
@@ -12633,7 +12540,7 @@
       </w:rPr>
     </w:lvl>
   </w:abstractNum>
-  <w:abstractNum w:abstractNumId="10" w15:restartNumberingAfterBreak="0">
+  <w:abstractNum w:abstractNumId="11" w15:restartNumberingAfterBreak="0">
     <w:nsid w:val="60113F82"/>
     <w:multiLevelType w:val="hybridMultilevel"/>
     <w:tmpl w:val="59C8B5A2"/>
@@ -12745,7 +12652,7 @@
       </w:rPr>
     </w:lvl>
   </w:abstractNum>
-  <w:abstractNum w:abstractNumId="11" w15:restartNumberingAfterBreak="0">
+  <w:abstractNum w:abstractNumId="12" w15:restartNumberingAfterBreak="0">
     <w:nsid w:val="61315805"/>
     <w:multiLevelType w:val="hybridMultilevel"/>
     <w:tmpl w:val="5AF877AA"/>
@@ -12761,7 +12668,7 @@
         <w:rFonts w:ascii="Calibri" w:eastAsiaTheme="minorHAnsi" w:hAnsi="Calibri" w:cs="Calibri" w:hint="default"/>
       </w:rPr>
     </w:lvl>
-    <w:lvl w:ilvl="1" w:tplc="04100003" w:tentative="1">
+    <w:lvl w:ilvl="1" w:tplc="04100003">
       <w:start w:val="1"/>
       <w:numFmt w:val="bullet"/>
       <w:lvlText w:val="o"/>
@@ -12858,7 +12765,7 @@
       </w:rPr>
     </w:lvl>
   </w:abstractNum>
-  <w:abstractNum w:abstractNumId="12" w15:restartNumberingAfterBreak="0">
+  <w:abstractNum w:abstractNumId="13" w15:restartNumberingAfterBreak="0">
     <w:nsid w:val="66AF024C"/>
     <w:multiLevelType w:val="hybridMultilevel"/>
     <w:tmpl w:val="07A46740"/>
@@ -12970,7 +12877,7 @@
       </w:rPr>
     </w:lvl>
   </w:abstractNum>
-  <w:abstractNum w:abstractNumId="13" w15:restartNumberingAfterBreak="0">
+  <w:abstractNum w:abstractNumId="14" w15:restartNumberingAfterBreak="0">
     <w:nsid w:val="7D53301C"/>
     <w:multiLevelType w:val="multilevel"/>
     <w:tmpl w:val="DB5ABA28"/>
@@ -13119,7 +13026,7 @@
       </w:rPr>
     </w:lvl>
   </w:abstractNum>
-  <w:abstractNum w:abstractNumId="14" w15:restartNumberingAfterBreak="0">
+  <w:abstractNum w:abstractNumId="15" w15:restartNumberingAfterBreak="0">
     <w:nsid w:val="7F4F5566"/>
     <w:multiLevelType w:val="hybridMultilevel"/>
     <w:tmpl w:val="E208C934"/>
@@ -13238,43 +13145,46 @@
     <w:abstractNumId w:val="0"/>
   </w:num>
   <w:num w:numId="3" w16cid:durableId="683288241">
-    <w:abstractNumId w:val="12"/>
+    <w:abstractNumId w:val="13"/>
   </w:num>
   <w:num w:numId="4" w16cid:durableId="1311907623">
     <w:abstractNumId w:val="1"/>
   </w:num>
   <w:num w:numId="5" w16cid:durableId="1289821081">
-    <w:abstractNumId w:val="14"/>
+    <w:abstractNumId w:val="15"/>
   </w:num>
   <w:num w:numId="6" w16cid:durableId="723065597">
     <w:abstractNumId w:val="2"/>
   </w:num>
   <w:num w:numId="7" w16cid:durableId="2023193303">
-    <w:abstractNumId w:val="10"/>
+    <w:abstractNumId w:val="11"/>
   </w:num>
   <w:num w:numId="8" w16cid:durableId="1893612422">
-    <w:abstractNumId w:val="11"/>
+    <w:abstractNumId w:val="12"/>
   </w:num>
   <w:num w:numId="9" w16cid:durableId="2099708608">
     <w:abstractNumId w:val="6"/>
   </w:num>
   <w:num w:numId="10" w16cid:durableId="175583256">
-    <w:abstractNumId w:val="9"/>
+    <w:abstractNumId w:val="10"/>
   </w:num>
   <w:num w:numId="11" w16cid:durableId="1137648759">
     <w:abstractNumId w:val="3"/>
   </w:num>
   <w:num w:numId="12" w16cid:durableId="264852862">
-    <w:abstractNumId w:val="13"/>
+    <w:abstractNumId w:val="14"/>
   </w:num>
   <w:num w:numId="13" w16cid:durableId="583760649">
-    <w:abstractNumId w:val="8"/>
+    <w:abstractNumId w:val="9"/>
   </w:num>
   <w:num w:numId="14" w16cid:durableId="89787533">
     <w:abstractNumId w:val="5"/>
   </w:num>
   <w:num w:numId="15" w16cid:durableId="1490756015">
     <w:abstractNumId w:val="4"/>
+  </w:num>
+  <w:num w:numId="16" w16cid:durableId="1377581886">
+    <w:abstractNumId w:val="8"/>
   </w:num>
 </w:numbering>
 </file>
@@ -13832,6 +13742,60 @@
       <w14:ligatures w14:val="none"/>
     </w:rPr>
   </w:style>
+  <w:style w:type="paragraph" w:styleId="Intestazione">
+    <w:name w:val="header"/>
+    <w:basedOn w:val="Normale"/>
+    <w:link w:val="IntestazioneCarattere"/>
+    <w:uiPriority w:val="99"/>
+    <w:unhideWhenUsed/>
+    <w:rsid w:val="00B216DF"/>
+    <w:pPr>
+      <w:tabs>
+        <w:tab w:val="center" w:pos="4819"/>
+        <w:tab w:val="right" w:pos="9638"/>
+      </w:tabs>
+      <w:spacing w:after="0" w:line="240" w:lineRule="auto"/>
+    </w:pPr>
+  </w:style>
+  <w:style w:type="character" w:customStyle="1" w:styleId="IntestazioneCarattere">
+    <w:name w:val="Intestazione Carattere"/>
+    <w:basedOn w:val="Carpredefinitoparagrafo"/>
+    <w:link w:val="Intestazione"/>
+    <w:uiPriority w:val="99"/>
+    <w:rsid w:val="00B216DF"/>
+  </w:style>
+  <w:style w:type="paragraph" w:styleId="Pidipagina">
+    <w:name w:val="footer"/>
+    <w:basedOn w:val="Normale"/>
+    <w:link w:val="PidipaginaCarattere"/>
+    <w:uiPriority w:val="99"/>
+    <w:unhideWhenUsed/>
+    <w:rsid w:val="00B216DF"/>
+    <w:pPr>
+      <w:tabs>
+        <w:tab w:val="center" w:pos="4819"/>
+        <w:tab w:val="right" w:pos="9638"/>
+      </w:tabs>
+      <w:spacing w:after="0" w:line="240" w:lineRule="auto"/>
+    </w:pPr>
+  </w:style>
+  <w:style w:type="character" w:customStyle="1" w:styleId="PidipaginaCarattere">
+    <w:name w:val="Piè di pagina Carattere"/>
+    <w:basedOn w:val="Carpredefinitoparagrafo"/>
+    <w:link w:val="Pidipagina"/>
+    <w:uiPriority w:val="99"/>
+    <w:rsid w:val="00B216DF"/>
+  </w:style>
+  <w:style w:type="character" w:styleId="Testosegnaposto">
+    <w:name w:val="Placeholder Text"/>
+    <w:basedOn w:val="Carpredefinitoparagrafo"/>
+    <w:uiPriority w:val="99"/>
+    <w:semiHidden/>
+    <w:rsid w:val="00967BFE"/>
+    <w:rPr>
+      <w:color w:val="808080"/>
+    </w:rPr>
+  </w:style>
 </w:styles>
 </file>
 

</xml_diff>

<commit_message>
Updated with last lesson
</commit_message>
<xml_diff>
--- a/WNMA Simple (for real).docx
+++ b/WNMA Simple (for real).docx
@@ -8536,13 +8536,7 @@
         <w:rPr>
           <w:lang w:val="en-US"/>
         </w:rPr>
-        <w:t xml:space="preserve"> </w:t>
-      </w:r>
-      <w:r>
-        <w:rPr>
-          <w:lang w:val="en-US"/>
-        </w:rPr>
-        <w:t xml:space="preserve">(see figure </w:t>
+        <w:t xml:space="preserve"> (see figure </w:t>
       </w:r>
       <w:r>
         <w:rPr>
@@ -8716,6 +8710,9 @@
           <w:ilvl w:val="0"/>
           <w:numId w:val="13"/>
         </w:numPr>
+        <w:rPr>
+          <w:lang w:val="en-US"/>
+        </w:rPr>
       </w:pPr>
       <w:r>
         <w:rPr>
@@ -8799,13 +8796,7 @@
         <w:rPr>
           <w:lang w:val="en-US"/>
         </w:rPr>
-        <w:t xml:space="preserve"> a more specific kind of </w:t>
-      </w:r>
-      <w:r>
-        <w:rPr>
-          <w:lang w:val="en-US"/>
-        </w:rPr>
-        <w:t>ad-hoc networks</w:t>
+        <w:t xml:space="preserve"> a more specific kind of ad-hoc networks</w:t>
       </w:r>
       <w:r>
         <w:rPr>
@@ -10777,31 +10768,7 @@
         <w:rPr>
           <w:lang w:val="en-US"/>
         </w:rPr>
-        <w:t xml:space="preserve"> (we can cite the 2010 Nobel Prize in Physics via graphene transmission or as recently as 2023 the </w:t>
-      </w:r>
-      <w:r>
-        <w:rPr>
-          <w:lang w:val="en-US"/>
-        </w:rPr>
-        <w:t xml:space="preserve">Nobel Prize in </w:t>
-      </w:r>
-      <w:r>
-        <w:rPr>
-          <w:lang w:val="en-US"/>
-        </w:rPr>
-        <w:t>Chemistry</w:t>
-      </w:r>
-      <w:r>
-        <w:rPr>
-          <w:lang w:val="en-US"/>
-        </w:rPr>
-        <w:t xml:space="preserve"> </w:t>
-      </w:r>
-      <w:r>
-        <w:rPr>
-          <w:lang w:val="en-US"/>
-        </w:rPr>
-        <w:t>which focuses on atto-second (</w:t>
+        <w:t xml:space="preserve"> (we can cite the 2010 Nobel Prize in Physics via graphene transmission or as recently as 2023 the Nobel Prize in Chemistry which focuses on atto-second (</w:t>
       </w:r>
       <m:oMath>
         <m:sSup>
@@ -11157,6 +11124,268 @@
         </w:rPr>
         <w:t>Data collection via mobile sensors, processed in the cloud for various applications</w:t>
       </w:r>
+    </w:p>
+    <w:p>
+      <w:pPr>
+        <w:spacing w:after="0"/>
+        <w:rPr>
+          <w:lang w:val="en-US"/>
+        </w:rPr>
+      </w:pPr>
+    </w:p>
+    <w:p>
+      <w:pPr>
+        <w:pStyle w:val="Titolo1"/>
+        <w:jc w:val="center"/>
+        <w:rPr>
+          <w:lang w:val="en-US"/>
+        </w:rPr>
+      </w:pPr>
+      <w:r>
+        <w:rPr>
+          <w:lang w:val="en-US"/>
+        </w:rPr>
+        <w:t>Physical layer</w:t>
+      </w:r>
+    </w:p>
+    <w:p>
+      <w:pPr>
+        <w:rPr>
+          <w:lang w:val="en-US"/>
+        </w:rPr>
+      </w:pPr>
+    </w:p>
+    <w:p>
+      <w:pPr>
+        <w:rPr>
+          <w:lang w:val="en-US"/>
+        </w:rPr>
+      </w:pPr>
+      <w:r>
+        <w:rPr>
+          <w:lang w:val="en-US"/>
+        </w:rPr>
+        <w:t xml:space="preserve">Palazzi started this lesson introducing the Game of Ur project paper (found inside the “Past Project Examples” folder on Moodle in its full “textual” form). </w:t>
+      </w:r>
+      <w:r>
+        <w:rPr>
+          <w:lang w:val="en-US"/>
+        </w:rPr>
+        <w:t xml:space="preserve">Basically, it’s a two-player board race game which is dice-based kind of </w:t>
+      </w:r>
+      <w:proofErr w:type="gramStart"/>
+      <w:r>
+        <w:rPr>
+          <w:lang w:val="en-US"/>
+        </w:rPr>
+        <w:t>similar to</w:t>
+      </w:r>
+      <w:proofErr w:type="gramEnd"/>
+      <w:r>
+        <w:rPr>
+          <w:lang w:val="en-US"/>
+        </w:rPr>
+        <w:t xml:space="preserve"> backgammon.</w:t>
+      </w:r>
+      <w:r>
+        <w:rPr>
+          <w:lang w:val="en-US"/>
+        </w:rPr>
+        <w:t xml:space="preserve"> </w:t>
+      </w:r>
+      <w:r>
+        <w:rPr>
+          <w:lang w:val="en-US"/>
+        </w:rPr>
+        <w:t>Basically</w:t>
+      </w:r>
+      <w:r>
+        <w:rPr>
+          <w:lang w:val="en-US"/>
+        </w:rPr>
+        <w:t>, the main points are</w:t>
+      </w:r>
+      <w:r>
+        <w:rPr>
+          <w:lang w:val="en-US"/>
+        </w:rPr>
+        <w:t>:</w:t>
+      </w:r>
+    </w:p>
+    <w:p>
+      <w:pPr>
+        <w:pStyle w:val="Paragrafoelenco"/>
+        <w:numPr>
+          <w:ilvl w:val="0"/>
+          <w:numId w:val="8"/>
+        </w:numPr>
+        <w:rPr>
+          <w:lang w:val="en-US"/>
+        </w:rPr>
+      </w:pPr>
+      <w:r>
+        <w:rPr>
+          <w:lang w:val="en-US"/>
+        </w:rPr>
+        <w:t>Presentation of the context</w:t>
+      </w:r>
+    </w:p>
+    <w:p>
+      <w:pPr>
+        <w:pStyle w:val="Paragrafoelenco"/>
+        <w:numPr>
+          <w:ilvl w:val="0"/>
+          <w:numId w:val="8"/>
+        </w:numPr>
+        <w:rPr>
+          <w:lang w:val="en-US"/>
+        </w:rPr>
+      </w:pPr>
+      <w:r>
+        <w:rPr>
+          <w:lang w:val="en-US"/>
+        </w:rPr>
+        <w:t>Rules of the game</w:t>
+      </w:r>
+    </w:p>
+    <w:p>
+      <w:pPr>
+        <w:pStyle w:val="Paragrafoelenco"/>
+        <w:numPr>
+          <w:ilvl w:val="0"/>
+          <w:numId w:val="8"/>
+        </w:numPr>
+        <w:rPr>
+          <w:lang w:val="en-US"/>
+        </w:rPr>
+      </w:pPr>
+      <w:r>
+        <w:rPr>
+          <w:lang w:val="en-US"/>
+        </w:rPr>
+        <w:t xml:space="preserve">Game </w:t>
+      </w:r>
+      <w:r>
+        <w:rPr>
+          <w:lang w:val="en-US"/>
+        </w:rPr>
+        <w:t>modes</w:t>
+      </w:r>
+    </w:p>
+    <w:p>
+      <w:pPr>
+        <w:pStyle w:val="Paragrafoelenco"/>
+        <w:numPr>
+          <w:ilvl w:val="0"/>
+          <w:numId w:val="8"/>
+        </w:numPr>
+        <w:rPr>
+          <w:lang w:val="en-US"/>
+        </w:rPr>
+      </w:pPr>
+      <w:r>
+        <w:rPr>
+          <w:lang w:val="en-US"/>
+        </w:rPr>
+        <w:t xml:space="preserve">Game </w:t>
+      </w:r>
+      <w:r>
+        <w:rPr>
+          <w:lang w:val="en-US"/>
+        </w:rPr>
+        <w:t>technologies</w:t>
+      </w:r>
+    </w:p>
+    <w:p>
+      <w:pPr>
+        <w:pStyle w:val="Paragrafoelenco"/>
+        <w:numPr>
+          <w:ilvl w:val="0"/>
+          <w:numId w:val="8"/>
+        </w:numPr>
+        <w:rPr>
+          <w:lang w:val="en-US"/>
+        </w:rPr>
+      </w:pPr>
+      <w:r>
+        <w:rPr>
+          <w:lang w:val="en-US"/>
+        </w:rPr>
+        <w:t>Game in app and components</w:t>
+      </w:r>
+    </w:p>
+    <w:p>
+      <w:pPr>
+        <w:pStyle w:val="Paragrafoelenco"/>
+        <w:numPr>
+          <w:ilvl w:val="0"/>
+          <w:numId w:val="8"/>
+        </w:numPr>
+        <w:rPr>
+          <w:lang w:val="en-US"/>
+        </w:rPr>
+      </w:pPr>
+      <w:r>
+        <w:rPr>
+          <w:lang w:val="en-US"/>
+        </w:rPr>
+        <w:t>Game evaluation</w:t>
+      </w:r>
+    </w:p>
+    <w:p>
+      <w:pPr>
+        <w:pStyle w:val="Paragrafoelenco"/>
+        <w:numPr>
+          <w:ilvl w:val="0"/>
+          <w:numId w:val="8"/>
+        </w:numPr>
+        <w:rPr>
+          <w:lang w:val="en-US"/>
+        </w:rPr>
+      </w:pPr>
+      <w:r>
+        <w:rPr>
+          <w:lang w:val="en-US"/>
+        </w:rPr>
+        <w:t>Future extensions</w:t>
+      </w:r>
+    </w:p>
+    <w:p>
+      <w:pPr>
+        <w:rPr>
+          <w:lang w:val="en-US"/>
+        </w:rPr>
+      </w:pPr>
+    </w:p>
+    <w:p>
+      <w:pPr>
+        <w:rPr>
+          <w:lang w:val="en-US"/>
+        </w:rPr>
+      </w:pPr>
+    </w:p>
+    <w:p>
+      <w:pPr>
+        <w:rPr>
+          <w:lang w:val="en-US"/>
+        </w:rPr>
+      </w:pPr>
+    </w:p>
+    <w:p>
+      <w:pPr>
+        <w:spacing w:after="0"/>
+        <w:rPr>
+          <w:lang w:val="en-US"/>
+        </w:rPr>
+      </w:pPr>
+    </w:p>
+    <w:p>
+      <w:pPr>
+        <w:spacing w:after="0"/>
+        <w:rPr>
+          <w:lang w:val="en-US"/>
+        </w:rPr>
+      </w:pPr>
     </w:p>
     <w:p>
       <w:pPr>
@@ -13614,6 +13843,7 @@
   <w:style w:type="character" w:default="1" w:styleId="Carpredefinitoparagrafo">
     <w:name w:val="Default Paragraph Font"/>
     <w:uiPriority w:val="1"/>
+    <w:semiHidden/>
     <w:unhideWhenUsed/>
   </w:style>
   <w:style w:type="table" w:default="1" w:styleId="Tabellanormale">

</xml_diff>